<commit_message>
Added Headings for group to put our assigned sections under
</commit_message>
<xml_diff>
--- a/ReportsEtc/ProjectIdea.edited.docx
+++ b/ReportsEtc/ProjectIdea.edited.docx
@@ -33,9 +33,11 @@
     <w:p>
       <w:pPr>
         <w:rPr>
-          <w:rFonts w:ascii="Times New Roman" w:eastAsia="Times New Roman" w:hAnsi="Times New Roman" w:cs="Times New Roman"/>
-          <w:sz w:val="24"/>
-          <w:szCs w:val="24"/>
+          <w:rFonts w:ascii="Verdana" w:eastAsia="Times New Roman" w:hAnsi="Verdana" w:cs="Times New Roman"/>
+          <w:color w:val="000000"/>
+          <w:sz w:val="27"/>
+          <w:szCs w:val="27"/>
+          <w:shd w:val="clear" w:color="auto" w:fill="FFFFFF"/>
           <w:lang w:val="en-AU" w:eastAsia="en-AU"/>
         </w:rPr>
       </w:pPr>
@@ -48,9 +50,11 @@
           <w:shd w:val="clear" w:color="auto" w:fill="FFFFFF"/>
           <w:lang w:val="en-AU" w:eastAsia="en-AU"/>
         </w:rPr>
-        <w:t>The 'SocialCare</w:t>
+        <w:t xml:space="preserve">The 'SocialCare Chat' project idea is a website, desktop program, and application that would allow the elderly or those with a disability, to video call and interact with their loved ones with ease. The primary focus of this project is to make digital contact with family and friends uncomplicated for those that may struggle with technology. Other features of this project would include an easily understandable user interface and a login page with voice-activated login options, as well as simple games, such as chess, checkers, and card games. There would also be a large focus on the safety, security, and privacy of users' data, as it is understandable that some of the users using this program may be at risk to the dangers of the internet. </w:t>
       </w:r>
-      <w:r>
+    </w:p>
+    <w:p>
+      <w:pPr>
         <w:rPr>
           <w:rFonts w:ascii="Verdana" w:eastAsia="Times New Roman" w:hAnsi="Verdana" w:cs="Times New Roman"/>
           <w:color w:val="000000"/>
@@ -59,9 +63,10 @@
           <w:shd w:val="clear" w:color="auto" w:fill="FFFFFF"/>
           <w:lang w:val="en-AU" w:eastAsia="en-AU"/>
         </w:rPr>
-        <w:t xml:space="preserve"> Chat' project idea is a website, desktop program, and application that would allow the elderly or those with a disability, to video call and interact with their loved ones with ease. The primary focus of this project is to make digital contact with family</w:t>
-      </w:r>
-      <w:r>
+      </w:pPr>
+    </w:p>
+    <w:p>
+      <w:pPr>
         <w:rPr>
           <w:rFonts w:ascii="Verdana" w:eastAsia="Times New Roman" w:hAnsi="Verdana" w:cs="Times New Roman"/>
           <w:color w:val="000000"/>
@@ -70,9 +75,10 @@
           <w:shd w:val="clear" w:color="auto" w:fill="FFFFFF"/>
           <w:lang w:val="en-AU" w:eastAsia="en-AU"/>
         </w:rPr>
-        <w:t xml:space="preserve"> and friends uncomplicated for those that may struggle with technology. Other features of this project would include an easily understandable user interface and a login page with voice-activated login options, as well as simple games, such as chess, checke</w:t>
-      </w:r>
-      <w:r>
+      </w:pPr>
+    </w:p>
+    <w:p>
+      <w:pPr>
         <w:rPr>
           <w:rFonts w:ascii="Verdana" w:eastAsia="Times New Roman" w:hAnsi="Verdana" w:cs="Times New Roman"/>
           <w:color w:val="000000"/>
@@ -81,36 +87,7 @@
           <w:shd w:val="clear" w:color="auto" w:fill="FFFFFF"/>
           <w:lang w:val="en-AU" w:eastAsia="en-AU"/>
         </w:rPr>
-        <w:t xml:space="preserve">rs, and card games. There would also be a large focus on the safety, security, and privacy of users' data, as it is understandable that some of the users using this program may be at risk to the dangers of the internet. </w:t>
-      </w:r>
-    </w:p>
-    <w:p>
-      <w:pPr>
-        <w:shd w:val="clear" w:color="auto" w:fill="FFFFFF"/>
-        <w:spacing w:before="100" w:beforeAutospacing="1" w:after="100" w:afterAutospacing="1"/>
-        <w:outlineLvl w:val="2"/>
-        <w:rPr>
-          <w:rFonts w:ascii="Verdana" w:eastAsia="Times New Roman" w:hAnsi="Verdana" w:cs="Times New Roman"/>
-          <w:b/>
-          <w:bCs/>
-          <w:color w:val="000000"/>
-          <w:sz w:val="27"/>
-          <w:szCs w:val="27"/>
-          <w:lang w:val="en-AU" w:eastAsia="en-AU"/>
-        </w:rPr>
-      </w:pPr>
-      <w:r>
-        <w:rPr>
-          <w:rFonts w:ascii="Verdana" w:eastAsia="Times New Roman" w:hAnsi="Verdana" w:cs="Times New Roman"/>
-          <w:b/>
-          <w:bCs/>
-          <w:color w:val="000000"/>
-          <w:sz w:val="27"/>
-          <w:szCs w:val="27"/>
-          <w:lang w:val="en-AU" w:eastAsia="en-AU"/>
-        </w:rPr>
-        <w:t>Description</w:t>
-      </w:r>
+      </w:pPr>
     </w:p>
     <w:p>
       <w:pPr>
@@ -123,206 +100,133 @@
           <w:lang w:val="en-AU" w:eastAsia="en-AU"/>
         </w:rPr>
       </w:pPr>
+    </w:p>
+    <w:p>
+      <w:pPr>
+        <w:pStyle w:val="Heading1"/>
+        <w:jc w:val="center"/>
+        <w:rPr>
+          <w:rFonts w:eastAsia="Times New Roman"/>
+          <w:lang w:val="en-AU" w:eastAsia="en-AU"/>
+        </w:rPr>
+      </w:pPr>
       <w:r>
         <w:rPr>
-          <w:rFonts w:ascii="Verdana" w:eastAsia="Times New Roman" w:hAnsi="Verdana" w:cs="Times New Roman"/>
-          <w:color w:val="000000"/>
-          <w:sz w:val="27"/>
-          <w:szCs w:val="27"/>
-          <w:shd w:val="clear" w:color="auto" w:fill="FFFFFF"/>
+          <w:rFonts w:eastAsia="Times New Roman"/>
           <w:lang w:val="en-AU" w:eastAsia="en-AU"/>
         </w:rPr>
-        <w:t>The SocialCare Chat idea is a desktop program, website, and application that would make video calling loved ones simple and stress-free for the elderly or those with a disability. There would be minimal navigational tools and</w:t>
-      </w:r>
-      <w:r>
-        <w:rPr>
-          <w:rFonts w:ascii="Verdana" w:eastAsia="Times New Roman" w:hAnsi="Verdana" w:cs="Times New Roman"/>
-          <w:color w:val="000000"/>
-          <w:sz w:val="27"/>
-          <w:szCs w:val="27"/>
-          <w:shd w:val="clear" w:color="auto" w:fill="FFFFFF"/>
-          <w:lang w:val="en-AU" w:eastAsia="en-AU"/>
-        </w:rPr>
-        <w:t xml:space="preserve"> buttons, with easily understandable instructions and a basic interface. The main feature of this project would be the ability to make voice and video calls to other users, whilst keeping the user interface very basic and clear. Familiar game options such </w:t>
-      </w:r>
-      <w:r>
-        <w:rPr>
-          <w:rFonts w:ascii="Verdana" w:eastAsia="Times New Roman" w:hAnsi="Verdana" w:cs="Times New Roman"/>
-          <w:color w:val="000000"/>
-          <w:sz w:val="27"/>
-          <w:szCs w:val="27"/>
-          <w:shd w:val="clear" w:color="auto" w:fill="FFFFFF"/>
-          <w:lang w:val="en-AU" w:eastAsia="en-AU"/>
-        </w:rPr>
-        <w:t>as chess, checkers, and card games would be included. Voice operated commands and login options will be a must, as it is understood that not all users will have a full range of motion or sight. The ability to share photos and videos would also be an import</w:t>
-      </w:r>
-      <w:r>
-        <w:rPr>
-          <w:rFonts w:ascii="Verdana" w:eastAsia="Times New Roman" w:hAnsi="Verdana" w:cs="Times New Roman"/>
-          <w:color w:val="000000"/>
-          <w:sz w:val="27"/>
-          <w:szCs w:val="27"/>
-          <w:shd w:val="clear" w:color="auto" w:fill="FFFFFF"/>
-          <w:lang w:val="en-AU" w:eastAsia="en-AU"/>
-        </w:rPr>
-        <w:t>ant feature to include. Alpha and Beta tests would need to be done to determine appropriate user interface colours, buttons, and font sizes. Research into the demographic of the program would be needed to discover and address any further needs that would h</w:t>
-      </w:r>
-      <w:r>
-        <w:rPr>
-          <w:rFonts w:ascii="Verdana" w:eastAsia="Times New Roman" w:hAnsi="Verdana" w:cs="Times New Roman"/>
-          <w:color w:val="000000"/>
-          <w:sz w:val="27"/>
-          <w:szCs w:val="27"/>
-          <w:shd w:val="clear" w:color="auto" w:fill="FFFFFF"/>
-          <w:lang w:val="en-AU" w:eastAsia="en-AU"/>
-        </w:rPr>
-        <w:t>elp them with digital communication. Surveys could be an excellent way to discover and understand what struggles this demographic has with technology, and to help alleviate their concerns. Protocols will be put in place to ensure that this program is devel</w:t>
-      </w:r>
-      <w:r>
-        <w:rPr>
-          <w:rFonts w:ascii="Verdana" w:eastAsia="Times New Roman" w:hAnsi="Verdana" w:cs="Times New Roman"/>
-          <w:color w:val="000000"/>
-          <w:sz w:val="27"/>
-          <w:szCs w:val="27"/>
-          <w:shd w:val="clear" w:color="auto" w:fill="FFFFFF"/>
-          <w:lang w:val="en-AU" w:eastAsia="en-AU"/>
-        </w:rPr>
-        <w:t xml:space="preserve">oped using safe and secure encryption for user privacy and security. Mental health is another important focus for our userbase, as the ability to contact loved ones so quickly and conveniently </w:t>
-      </w:r>
-      <w:r>
-        <w:rPr>
-          <w:rFonts w:ascii="Verdana" w:eastAsia="Times New Roman" w:hAnsi="Verdana" w:cs="Times New Roman"/>
-          <w:color w:val="000000"/>
-          <w:sz w:val="27"/>
-          <w:szCs w:val="27"/>
-          <w:shd w:val="clear" w:color="auto" w:fill="FFFFFF"/>
-          <w:lang w:val="en-AU" w:eastAsia="en-AU"/>
-        </w:rPr>
-        <w:lastRenderedPageBreak/>
-        <w:t>could help with feelings of loneliness. There is also the poten</w:t>
-      </w:r>
-      <w:r>
-        <w:rPr>
-          <w:rFonts w:ascii="Verdana" w:eastAsia="Times New Roman" w:hAnsi="Verdana" w:cs="Times New Roman"/>
-          <w:color w:val="000000"/>
-          <w:sz w:val="27"/>
-          <w:szCs w:val="27"/>
-          <w:shd w:val="clear" w:color="auto" w:fill="FFFFFF"/>
-          <w:lang w:val="en-AU" w:eastAsia="en-AU"/>
-        </w:rPr>
-        <w:t>tial for future developments, such as extra games, voice or video messages for users, group chats, and more. Growth of the software will be user-oriented with feedback being an essential part of any further developments made.</w:t>
+        <w:t>Scope</w:t>
       </w:r>
     </w:p>
     <w:p>
       <w:pPr>
         <w:rPr>
-          <w:rFonts w:ascii="Verdana" w:eastAsia="Times New Roman" w:hAnsi="Verdana" w:cs="Times New Roman"/>
-          <w:color w:val="000000"/>
-          <w:sz w:val="27"/>
-          <w:szCs w:val="27"/>
-          <w:shd w:val="clear" w:color="auto" w:fill="FFFFFF"/>
           <w:lang w:val="en-AU" w:eastAsia="en-AU"/>
         </w:rPr>
       </w:pPr>
     </w:p>
     <w:p>
       <w:pPr>
+        <w:pStyle w:val="Heading1"/>
+        <w:jc w:val="center"/>
         <w:rPr>
-          <w:rFonts w:ascii="Verdana" w:eastAsia="Times New Roman" w:hAnsi="Verdana" w:cs="Times New Roman"/>
-          <w:color w:val="000000"/>
-          <w:sz w:val="27"/>
-          <w:szCs w:val="27"/>
-          <w:shd w:val="clear" w:color="auto" w:fill="FFFFFF"/>
           <w:lang w:val="en-AU" w:eastAsia="en-AU"/>
         </w:rPr>
       </w:pPr>
-    </w:p>
-    <w:p>
-      <w:pPr>
+      <w:r>
         <w:rPr>
-          <w:rFonts w:ascii="Verdana" w:eastAsia="Times New Roman" w:hAnsi="Verdana" w:cs="Times New Roman"/>
-          <w:b/>
-          <w:bCs/>
-          <w:color w:val="000000"/>
-          <w:sz w:val="27"/>
-          <w:szCs w:val="27"/>
-          <w:shd w:val="clear" w:color="auto" w:fill="FFFFFF"/>
           <w:lang w:val="en-AU" w:eastAsia="en-AU"/>
         </w:rPr>
-      </w:pPr>
-      <w:r>
-        <w:rPr>
-          <w:rFonts w:ascii="Verdana" w:eastAsia="Times New Roman" w:hAnsi="Verdana" w:cs="Times New Roman"/>
-          <w:b/>
-          <w:bCs/>
-          <w:color w:val="000000"/>
-          <w:sz w:val="27"/>
-          <w:szCs w:val="27"/>
-          <w:shd w:val="clear" w:color="auto" w:fill="FFFFFF"/>
-          <w:lang w:val="en-AU" w:eastAsia="en-AU"/>
-        </w:rPr>
-        <w:t>Problems to be solved:</w:t>
+        <w:t>Methods</w:t>
       </w:r>
     </w:p>
     <w:p>
       <w:pPr>
         <w:rPr>
-          <w:rFonts w:ascii="Verdana" w:eastAsia="Times New Roman" w:hAnsi="Verdana" w:cs="Times New Roman"/>
-          <w:b/>
-          <w:bCs/>
-          <w:color w:val="000000"/>
-          <w:sz w:val="27"/>
-          <w:szCs w:val="27"/>
-          <w:shd w:val="clear" w:color="auto" w:fill="FFFFFF"/>
           <w:lang w:val="en-AU" w:eastAsia="en-AU"/>
         </w:rPr>
       </w:pPr>
     </w:p>
     <w:p>
       <w:pPr>
+        <w:pStyle w:val="Heading1"/>
+        <w:jc w:val="center"/>
         <w:rPr>
-          <w:rFonts w:ascii="Verdana" w:eastAsia="Times New Roman" w:hAnsi="Verdana" w:cs="Times New Roman"/>
-          <w:color w:val="000000"/>
-          <w:sz w:val="27"/>
-          <w:szCs w:val="27"/>
-          <w:shd w:val="clear" w:color="auto" w:fill="FFFFFF"/>
           <w:lang w:val="en-AU" w:eastAsia="en-AU"/>
         </w:rPr>
       </w:pPr>
+      <w:r>
+        <w:rPr>
+          <w:lang w:val="en-AU" w:eastAsia="en-AU"/>
+        </w:rPr>
+        <w:t>Testing Plan</w:t>
+      </w:r>
     </w:p>
     <w:p>
       <w:pPr>
         <w:rPr>
-          <w:rFonts w:ascii="Verdana" w:eastAsia="Times New Roman" w:hAnsi="Verdana" w:cs="Times New Roman"/>
-          <w:color w:val="000000"/>
-          <w:sz w:val="27"/>
-          <w:szCs w:val="27"/>
-          <w:shd w:val="clear" w:color="auto" w:fill="FFFFFF"/>
           <w:lang w:val="en-AU" w:eastAsia="en-AU"/>
         </w:rPr>
       </w:pPr>
     </w:p>
     <w:p>
       <w:pPr>
+        <w:pStyle w:val="Heading1"/>
+        <w:jc w:val="center"/>
         <w:rPr>
-          <w:rFonts w:ascii="Verdana" w:eastAsia="Times New Roman" w:hAnsi="Verdana" w:cs="Times New Roman"/>
-          <w:color w:val="000000"/>
-          <w:sz w:val="27"/>
-          <w:szCs w:val="27"/>
-          <w:shd w:val="clear" w:color="auto" w:fill="FFFFFF"/>
           <w:lang w:val="en-AU" w:eastAsia="en-AU"/>
         </w:rPr>
       </w:pPr>
+      <w:r>
+        <w:rPr>
+          <w:lang w:val="en-AU" w:eastAsia="en-AU"/>
+        </w:rPr>
+        <w:t>Marketing/Launch</w:t>
+      </w:r>
     </w:p>
     <w:p>
       <w:pPr>
         <w:rPr>
-          <w:rFonts w:asciiTheme="majorHAnsi" w:eastAsia="Times New Roman" w:hAnsiTheme="majorHAnsi" w:cstheme="majorHAnsi"/>
-          <w:sz w:val="24"/>
-          <w:szCs w:val="24"/>
           <w:lang w:val="en-AU" w:eastAsia="en-AU"/>
         </w:rPr>
       </w:pPr>
+    </w:p>
+    <w:p>
+      <w:pPr>
+        <w:pStyle w:val="Heading1"/>
+        <w:jc w:val="center"/>
+        <w:rPr>
+          <w:lang w:val="en-AU" w:eastAsia="en-AU"/>
+        </w:rPr>
+      </w:pPr>
+      <w:r>
+        <w:rPr>
+          <w:lang w:val="en-AU" w:eastAsia="en-AU"/>
+        </w:rPr>
+        <w:t>Roles</w:t>
+      </w:r>
+    </w:p>
+    <w:p>
+      <w:pPr>
+        <w:rPr>
+          <w:lang w:val="en-AU" w:eastAsia="en-AU"/>
+        </w:rPr>
+      </w:pPr>
+    </w:p>
+    <w:p>
+      <w:pPr>
+        <w:pStyle w:val="Heading1"/>
+        <w:jc w:val="center"/>
+        <w:rPr>
+          <w:lang w:val="en-AU" w:eastAsia="en-AU"/>
+        </w:rPr>
+      </w:pPr>
+      <w:r>
+        <w:rPr>
+          <w:lang w:val="en-AU" w:eastAsia="en-AU"/>
+        </w:rPr>
+        <w:t>Conclusion</w:t>
+      </w:r>
     </w:p>
     <w:sectPr>
       <w:pgSz w:w="12240" w:h="15840"/>
@@ -3376,12 +3280,139 @@
 </file>
 
 <file path=customXml/item1.xml><?xml version="1.0" encoding="utf-8"?>
-<?mso-contentType ?>
-<FormTemplates xmlns="http://schemas.microsoft.com/sharepoint/v3/contenttype/forms">
-  <Display>DocumentLibraryForm</Display>
-  <Edit>AssetEditForm</Edit>
-  <New>DocumentLibraryForm</New>
-</FormTemplates>
+<p:properties xmlns:p="http://schemas.microsoft.com/office/2006/metadata/properties" xmlns:xsi="http://www.w3.org/2001/XMLSchema-instance" xmlns:pc="http://schemas.microsoft.com/office/infopath/2007/PartnerControls">
+  <documentManagement>
+    <LocLastLocAttemptVersionTypeLookup xmlns="4873beb7-5857-4685-be1f-d57550cc96cc" xsi:nil="true"/>
+    <MarketSpecific xmlns="4873beb7-5857-4685-be1f-d57550cc96cc">false</MarketSpecific>
+    <ApprovalStatus xmlns="4873beb7-5857-4685-be1f-d57550cc96cc">InProgress</ApprovalStatus>
+    <LocComments xmlns="4873beb7-5857-4685-be1f-d57550cc96cc" xsi:nil="true"/>
+    <DirectSourceMarket xmlns="4873beb7-5857-4685-be1f-d57550cc96cc" xsi:nil="true"/>
+    <LocPublishedLinkedAssetsLookup xmlns="4873beb7-5857-4685-be1f-d57550cc96cc" xsi:nil="true"/>
+    <ThumbnailAssetId xmlns="4873beb7-5857-4685-be1f-d57550cc96cc" xsi:nil="true"/>
+    <PrimaryImageGen xmlns="4873beb7-5857-4685-be1f-d57550cc96cc">true</PrimaryImageGen>
+    <LegacyData xmlns="4873beb7-5857-4685-be1f-d57550cc96cc" xsi:nil="true"/>
+    <LocNewPublishedVersionLookup xmlns="4873beb7-5857-4685-be1f-d57550cc96cc" xsi:nil="true"/>
+    <NumericId xmlns="4873beb7-5857-4685-be1f-d57550cc96cc">102787001</NumericId>
+    <TPFriendlyName xmlns="4873beb7-5857-4685-be1f-d57550cc96cc" xsi:nil="true"/>
+    <LocOverallPublishStatusLookup xmlns="4873beb7-5857-4685-be1f-d57550cc96cc" xsi:nil="true"/>
+    <LocRecommendedHandoff xmlns="4873beb7-5857-4685-be1f-d57550cc96cc" xsi:nil="true"/>
+    <BlockPublish xmlns="4873beb7-5857-4685-be1f-d57550cc96cc">false</BlockPublish>
+    <BusinessGroup xmlns="4873beb7-5857-4685-be1f-d57550cc96cc" xsi:nil="true"/>
+    <OpenTemplate xmlns="4873beb7-5857-4685-be1f-d57550cc96cc">true</OpenTemplate>
+    <SourceTitle xmlns="4873beb7-5857-4685-be1f-d57550cc96cc" xsi:nil="true"/>
+    <LocOverallLocStatusLookup xmlns="4873beb7-5857-4685-be1f-d57550cc96cc" xsi:nil="true"/>
+    <APEditor xmlns="4873beb7-5857-4685-be1f-d57550cc96cc">
+      <UserInfo>
+        <DisplayName/>
+        <AccountId xsi:nil="true"/>
+        <AccountType/>
+      </UserInfo>
+    </APEditor>
+    <UALocComments xmlns="4873beb7-5857-4685-be1f-d57550cc96cc" xsi:nil="true"/>
+    <IntlLangReviewDate xmlns="4873beb7-5857-4685-be1f-d57550cc96cc" xsi:nil="true"/>
+    <PublishStatusLookup xmlns="4873beb7-5857-4685-be1f-d57550cc96cc">
+      <Value>1343188</Value>
+    </PublishStatusLookup>
+    <ParentAssetId xmlns="4873beb7-5857-4685-be1f-d57550cc96cc" xsi:nil="true"/>
+    <FeatureTagsTaxHTField0 xmlns="4873beb7-5857-4685-be1f-d57550cc96cc">
+      <Terms xmlns="http://schemas.microsoft.com/office/infopath/2007/PartnerControls"/>
+    </FeatureTagsTaxHTField0>
+    <MachineTranslated xmlns="4873beb7-5857-4685-be1f-d57550cc96cc">false</MachineTranslated>
+    <Providers xmlns="4873beb7-5857-4685-be1f-d57550cc96cc" xsi:nil="true"/>
+    <OriginalSourceMarket xmlns="4873beb7-5857-4685-be1f-d57550cc96cc" xsi:nil="true"/>
+    <APDescription xmlns="4873beb7-5857-4685-be1f-d57550cc96cc" xsi:nil="true"/>
+    <ContentItem xmlns="4873beb7-5857-4685-be1f-d57550cc96cc" xsi:nil="true"/>
+    <ClipArtFilename xmlns="4873beb7-5857-4685-be1f-d57550cc96cc" xsi:nil="true"/>
+    <TPInstallLocation xmlns="4873beb7-5857-4685-be1f-d57550cc96cc" xsi:nil="true"/>
+    <TimesCloned xmlns="4873beb7-5857-4685-be1f-d57550cc96cc" xsi:nil="true"/>
+    <PublishTargets xmlns="4873beb7-5857-4685-be1f-d57550cc96cc">OfficeOnlineVNext</PublishTargets>
+    <AcquiredFrom xmlns="4873beb7-5857-4685-be1f-d57550cc96cc">Internal MS</AcquiredFrom>
+    <AssetStart xmlns="4873beb7-5857-4685-be1f-d57550cc96cc">2011-11-23T17:29:00+00:00</AssetStart>
+    <FriendlyTitle xmlns="4873beb7-5857-4685-be1f-d57550cc96cc" xsi:nil="true"/>
+    <Provider xmlns="4873beb7-5857-4685-be1f-d57550cc96cc" xsi:nil="true"/>
+    <LastHandOff xmlns="4873beb7-5857-4685-be1f-d57550cc96cc" xsi:nil="true"/>
+    <TPClientViewer xmlns="4873beb7-5857-4685-be1f-d57550cc96cc" xsi:nil="true"/>
+    <TemplateStatus xmlns="4873beb7-5857-4685-be1f-d57550cc96cc">Complete</TemplateStatus>
+    <Downloads xmlns="4873beb7-5857-4685-be1f-d57550cc96cc">0</Downloads>
+    <OOCacheId xmlns="4873beb7-5857-4685-be1f-d57550cc96cc" xsi:nil="true"/>
+    <IsDeleted xmlns="4873beb7-5857-4685-be1f-d57550cc96cc">false</IsDeleted>
+    <LocPublishedDependentAssetsLookup xmlns="4873beb7-5857-4685-be1f-d57550cc96cc" xsi:nil="true"/>
+    <AssetExpire xmlns="4873beb7-5857-4685-be1f-d57550cc96cc">2029-05-12T07:00:00+00:00</AssetExpire>
+    <CSXSubmissionMarket xmlns="4873beb7-5857-4685-be1f-d57550cc96cc" xsi:nil="true"/>
+    <DSATActionTaken xmlns="4873beb7-5857-4685-be1f-d57550cc96cc" xsi:nil="true"/>
+    <SubmitterId xmlns="4873beb7-5857-4685-be1f-d57550cc96cc" xsi:nil="true"/>
+    <EditorialTags xmlns="4873beb7-5857-4685-be1f-d57550cc96cc" xsi:nil="true"/>
+    <TPExecutable xmlns="4873beb7-5857-4685-be1f-d57550cc96cc" xsi:nil="true"/>
+    <CSXSubmissionDate xmlns="4873beb7-5857-4685-be1f-d57550cc96cc" xsi:nil="true"/>
+    <CSXUpdate xmlns="4873beb7-5857-4685-be1f-d57550cc96cc">false</CSXUpdate>
+    <AssetType xmlns="4873beb7-5857-4685-be1f-d57550cc96cc">TP</AssetType>
+    <ApprovalLog xmlns="4873beb7-5857-4685-be1f-d57550cc96cc" xsi:nil="true"/>
+    <BugNumber xmlns="4873beb7-5857-4685-be1f-d57550cc96cc" xsi:nil="true"/>
+    <OriginAsset xmlns="4873beb7-5857-4685-be1f-d57550cc96cc" xsi:nil="true"/>
+    <TPComponent xmlns="4873beb7-5857-4685-be1f-d57550cc96cc" xsi:nil="true"/>
+    <Milestone xmlns="4873beb7-5857-4685-be1f-d57550cc96cc" xsi:nil="true"/>
+    <RecommendationsModifier xmlns="4873beb7-5857-4685-be1f-d57550cc96cc" xsi:nil="true"/>
+    <AssetId xmlns="4873beb7-5857-4685-be1f-d57550cc96cc">TP102787001</AssetId>
+    <PolicheckWords xmlns="4873beb7-5857-4685-be1f-d57550cc96cc" xsi:nil="true"/>
+    <TPLaunchHelpLink xmlns="4873beb7-5857-4685-be1f-d57550cc96cc" xsi:nil="true"/>
+    <IntlLocPriority xmlns="4873beb7-5857-4685-be1f-d57550cc96cc" xsi:nil="true"/>
+    <TPApplication xmlns="4873beb7-5857-4685-be1f-d57550cc96cc" xsi:nil="true"/>
+    <IntlLangReviewer xmlns="4873beb7-5857-4685-be1f-d57550cc96cc" xsi:nil="true"/>
+    <HandoffToMSDN xmlns="4873beb7-5857-4685-be1f-d57550cc96cc" xsi:nil="true"/>
+    <PlannedPubDate xmlns="4873beb7-5857-4685-be1f-d57550cc96cc" xsi:nil="true"/>
+    <CrawlForDependencies xmlns="4873beb7-5857-4685-be1f-d57550cc96cc">false</CrawlForDependencies>
+    <LocLastLocAttemptVersionLookup xmlns="4873beb7-5857-4685-be1f-d57550cc96cc">693888</LocLastLocAttemptVersionLookup>
+    <LocProcessedForHandoffsLookup xmlns="4873beb7-5857-4685-be1f-d57550cc96cc" xsi:nil="true"/>
+    <TrustLevel xmlns="4873beb7-5857-4685-be1f-d57550cc96cc">1 Microsoft Managed Content</TrustLevel>
+    <CampaignTagsTaxHTField0 xmlns="4873beb7-5857-4685-be1f-d57550cc96cc">
+      <Terms xmlns="http://schemas.microsoft.com/office/infopath/2007/PartnerControls"/>
+    </CampaignTagsTaxHTField0>
+    <TPNamespace xmlns="4873beb7-5857-4685-be1f-d57550cc96cc" xsi:nil="true"/>
+    <LocOverallPreviewStatusLookup xmlns="4873beb7-5857-4685-be1f-d57550cc96cc" xsi:nil="true"/>
+    <TaxCatchAll xmlns="4873beb7-5857-4685-be1f-d57550cc96cc"/>
+    <IsSearchable xmlns="4873beb7-5857-4685-be1f-d57550cc96cc">false</IsSearchable>
+    <TemplateTemplateType xmlns="4873beb7-5857-4685-be1f-d57550cc96cc">Word Document Template</TemplateTemplateType>
+    <Markets xmlns="4873beb7-5857-4685-be1f-d57550cc96cc"/>
+    <IntlLangReview xmlns="4873beb7-5857-4685-be1f-d57550cc96cc" xsi:nil="true"/>
+    <UAProjectedTotalWords xmlns="4873beb7-5857-4685-be1f-d57550cc96cc" xsi:nil="true"/>
+    <OutputCachingOn xmlns="4873beb7-5857-4685-be1f-d57550cc96cc">false</OutputCachingOn>
+    <AverageRating xmlns="4873beb7-5857-4685-be1f-d57550cc96cc" xsi:nil="true"/>
+    <LocMarketGroupTiers2 xmlns="4873beb7-5857-4685-be1f-d57550cc96cc" xsi:nil="true"/>
+    <APAuthor xmlns="4873beb7-5857-4685-be1f-d57550cc96cc">
+      <UserInfo>
+        <DisplayName>REDMOND\v-namall</DisplayName>
+        <AccountId>978</AccountId>
+        <AccountType/>
+      </UserInfo>
+    </APAuthor>
+    <TPCommandLine xmlns="4873beb7-5857-4685-be1f-d57550cc96cc" xsi:nil="true"/>
+    <LocManualTestRequired xmlns="4873beb7-5857-4685-be1f-d57550cc96cc">false</LocManualTestRequired>
+    <TPAppVersion xmlns="4873beb7-5857-4685-be1f-d57550cc96cc" xsi:nil="true"/>
+    <EditorialStatus xmlns="4873beb7-5857-4685-be1f-d57550cc96cc">Complete</EditorialStatus>
+    <LocProcessedForMarketsLookup xmlns="4873beb7-5857-4685-be1f-d57550cc96cc" xsi:nil="true"/>
+    <LastModifiedDateTime xmlns="4873beb7-5857-4685-be1f-d57550cc96cc" xsi:nil="true"/>
+    <TPLaunchHelpLinkType xmlns="4873beb7-5857-4685-be1f-d57550cc96cc">Template</TPLaunchHelpLinkType>
+    <ScenarioTagsTaxHTField0 xmlns="4873beb7-5857-4685-be1f-d57550cc96cc">
+      <Terms xmlns="http://schemas.microsoft.com/office/infopath/2007/PartnerControls"/>
+    </ScenarioTagsTaxHTField0>
+    <OriginalRelease xmlns="4873beb7-5857-4685-be1f-d57550cc96cc">14</OriginalRelease>
+    <LocalizationTagsTaxHTField0 xmlns="4873beb7-5857-4685-be1f-d57550cc96cc">
+      <Terms xmlns="http://schemas.microsoft.com/office/infopath/2007/PartnerControls"/>
+    </LocalizationTagsTaxHTField0>
+    <Manager xmlns="4873beb7-5857-4685-be1f-d57550cc96cc" xsi:nil="true"/>
+    <UALocRecommendation xmlns="4873beb7-5857-4685-be1f-d57550cc96cc">Localize</UALocRecommendation>
+    <LocOverallHandbackStatusLookup xmlns="4873beb7-5857-4685-be1f-d57550cc96cc" xsi:nil="true"/>
+    <ArtSampleDocs xmlns="4873beb7-5857-4685-be1f-d57550cc96cc" xsi:nil="true"/>
+    <UACurrentWords xmlns="4873beb7-5857-4685-be1f-d57550cc96cc" xsi:nil="true"/>
+    <ShowIn xmlns="4873beb7-5857-4685-be1f-d57550cc96cc">Show everywhere</ShowIn>
+    <CSXHash xmlns="4873beb7-5857-4685-be1f-d57550cc96cc" xsi:nil="true"/>
+    <VoteCount xmlns="4873beb7-5857-4685-be1f-d57550cc96cc" xsi:nil="true"/>
+    <InternalTagsTaxHTField0 xmlns="4873beb7-5857-4685-be1f-d57550cc96cc">
+      <Terms xmlns="http://schemas.microsoft.com/office/infopath/2007/PartnerControls"/>
+    </InternalTagsTaxHTField0>
+    <UANotes xmlns="4873beb7-5857-4685-be1f-d57550cc96cc" xsi:nil="true"/>
+  </documentManagement>
+</p:properties>
 </file>
 
 <file path=customXml/item2.xml><?xml version="1.0" encoding="utf-8"?>
@@ -4425,145 +4456,20 @@
 </file>
 
 <file path=customXml/item3.xml><?xml version="1.0" encoding="utf-8"?>
-<p:properties xmlns:p="http://schemas.microsoft.com/office/2006/metadata/properties" xmlns:xsi="http://www.w3.org/2001/XMLSchema-instance" xmlns:pc="http://schemas.microsoft.com/office/infopath/2007/PartnerControls">
-  <documentManagement>
-    <LocLastLocAttemptVersionTypeLookup xmlns="4873beb7-5857-4685-be1f-d57550cc96cc" xsi:nil="true"/>
-    <MarketSpecific xmlns="4873beb7-5857-4685-be1f-d57550cc96cc">false</MarketSpecific>
-    <ApprovalStatus xmlns="4873beb7-5857-4685-be1f-d57550cc96cc">InProgress</ApprovalStatus>
-    <LocComments xmlns="4873beb7-5857-4685-be1f-d57550cc96cc" xsi:nil="true"/>
-    <DirectSourceMarket xmlns="4873beb7-5857-4685-be1f-d57550cc96cc" xsi:nil="true"/>
-    <LocPublishedLinkedAssetsLookup xmlns="4873beb7-5857-4685-be1f-d57550cc96cc" xsi:nil="true"/>
-    <ThumbnailAssetId xmlns="4873beb7-5857-4685-be1f-d57550cc96cc" xsi:nil="true"/>
-    <PrimaryImageGen xmlns="4873beb7-5857-4685-be1f-d57550cc96cc">true</PrimaryImageGen>
-    <LegacyData xmlns="4873beb7-5857-4685-be1f-d57550cc96cc" xsi:nil="true"/>
-    <LocNewPublishedVersionLookup xmlns="4873beb7-5857-4685-be1f-d57550cc96cc" xsi:nil="true"/>
-    <NumericId xmlns="4873beb7-5857-4685-be1f-d57550cc96cc">102787001</NumericId>
-    <TPFriendlyName xmlns="4873beb7-5857-4685-be1f-d57550cc96cc" xsi:nil="true"/>
-    <LocOverallPublishStatusLookup xmlns="4873beb7-5857-4685-be1f-d57550cc96cc" xsi:nil="true"/>
-    <LocRecommendedHandoff xmlns="4873beb7-5857-4685-be1f-d57550cc96cc" xsi:nil="true"/>
-    <BlockPublish xmlns="4873beb7-5857-4685-be1f-d57550cc96cc">false</BlockPublish>
-    <BusinessGroup xmlns="4873beb7-5857-4685-be1f-d57550cc96cc" xsi:nil="true"/>
-    <OpenTemplate xmlns="4873beb7-5857-4685-be1f-d57550cc96cc">true</OpenTemplate>
-    <SourceTitle xmlns="4873beb7-5857-4685-be1f-d57550cc96cc" xsi:nil="true"/>
-    <LocOverallLocStatusLookup xmlns="4873beb7-5857-4685-be1f-d57550cc96cc" xsi:nil="true"/>
-    <APEditor xmlns="4873beb7-5857-4685-be1f-d57550cc96cc">
-      <UserInfo>
-        <DisplayName/>
-        <AccountId xsi:nil="true"/>
-        <AccountType/>
-      </UserInfo>
-    </APEditor>
-    <UALocComments xmlns="4873beb7-5857-4685-be1f-d57550cc96cc" xsi:nil="true"/>
-    <IntlLangReviewDate xmlns="4873beb7-5857-4685-be1f-d57550cc96cc" xsi:nil="true"/>
-    <PublishStatusLookup xmlns="4873beb7-5857-4685-be1f-d57550cc96cc">
-      <Value>1343188</Value>
-    </PublishStatusLookup>
-    <ParentAssetId xmlns="4873beb7-5857-4685-be1f-d57550cc96cc" xsi:nil="true"/>
-    <FeatureTagsTaxHTField0 xmlns="4873beb7-5857-4685-be1f-d57550cc96cc">
-      <Terms xmlns="http://schemas.microsoft.com/office/infopath/2007/PartnerControls"/>
-    </FeatureTagsTaxHTField0>
-    <MachineTranslated xmlns="4873beb7-5857-4685-be1f-d57550cc96cc">false</MachineTranslated>
-    <Providers xmlns="4873beb7-5857-4685-be1f-d57550cc96cc" xsi:nil="true"/>
-    <OriginalSourceMarket xmlns="4873beb7-5857-4685-be1f-d57550cc96cc" xsi:nil="true"/>
-    <APDescription xmlns="4873beb7-5857-4685-be1f-d57550cc96cc" xsi:nil="true"/>
-    <ContentItem xmlns="4873beb7-5857-4685-be1f-d57550cc96cc" xsi:nil="true"/>
-    <ClipArtFilename xmlns="4873beb7-5857-4685-be1f-d57550cc96cc" xsi:nil="true"/>
-    <TPInstallLocation xmlns="4873beb7-5857-4685-be1f-d57550cc96cc" xsi:nil="true"/>
-    <TimesCloned xmlns="4873beb7-5857-4685-be1f-d57550cc96cc" xsi:nil="true"/>
-    <PublishTargets xmlns="4873beb7-5857-4685-be1f-d57550cc96cc">OfficeOnlineVNext</PublishTargets>
-    <AcquiredFrom xmlns="4873beb7-5857-4685-be1f-d57550cc96cc">Internal MS</AcquiredFrom>
-    <AssetStart xmlns="4873beb7-5857-4685-be1f-d57550cc96cc">2011-11-23T17:29:00+00:00</AssetStart>
-    <FriendlyTitle xmlns="4873beb7-5857-4685-be1f-d57550cc96cc" xsi:nil="true"/>
-    <Provider xmlns="4873beb7-5857-4685-be1f-d57550cc96cc" xsi:nil="true"/>
-    <LastHandOff xmlns="4873beb7-5857-4685-be1f-d57550cc96cc" xsi:nil="true"/>
-    <TPClientViewer xmlns="4873beb7-5857-4685-be1f-d57550cc96cc" xsi:nil="true"/>
-    <TemplateStatus xmlns="4873beb7-5857-4685-be1f-d57550cc96cc">Complete</TemplateStatus>
-    <Downloads xmlns="4873beb7-5857-4685-be1f-d57550cc96cc">0</Downloads>
-    <OOCacheId xmlns="4873beb7-5857-4685-be1f-d57550cc96cc" xsi:nil="true"/>
-    <IsDeleted xmlns="4873beb7-5857-4685-be1f-d57550cc96cc">false</IsDeleted>
-    <LocPublishedDependentAssetsLookup xmlns="4873beb7-5857-4685-be1f-d57550cc96cc" xsi:nil="true"/>
-    <AssetExpire xmlns="4873beb7-5857-4685-be1f-d57550cc96cc">2029-05-12T07:00:00+00:00</AssetExpire>
-    <CSXSubmissionMarket xmlns="4873beb7-5857-4685-be1f-d57550cc96cc" xsi:nil="true"/>
-    <DSATActionTaken xmlns="4873beb7-5857-4685-be1f-d57550cc96cc" xsi:nil="true"/>
-    <SubmitterId xmlns="4873beb7-5857-4685-be1f-d57550cc96cc" xsi:nil="true"/>
-    <EditorialTags xmlns="4873beb7-5857-4685-be1f-d57550cc96cc" xsi:nil="true"/>
-    <TPExecutable xmlns="4873beb7-5857-4685-be1f-d57550cc96cc" xsi:nil="true"/>
-    <CSXSubmissionDate xmlns="4873beb7-5857-4685-be1f-d57550cc96cc" xsi:nil="true"/>
-    <CSXUpdate xmlns="4873beb7-5857-4685-be1f-d57550cc96cc">false</CSXUpdate>
-    <AssetType xmlns="4873beb7-5857-4685-be1f-d57550cc96cc">TP</AssetType>
-    <ApprovalLog xmlns="4873beb7-5857-4685-be1f-d57550cc96cc" xsi:nil="true"/>
-    <BugNumber xmlns="4873beb7-5857-4685-be1f-d57550cc96cc" xsi:nil="true"/>
-    <OriginAsset xmlns="4873beb7-5857-4685-be1f-d57550cc96cc" xsi:nil="true"/>
-    <TPComponent xmlns="4873beb7-5857-4685-be1f-d57550cc96cc" xsi:nil="true"/>
-    <Milestone xmlns="4873beb7-5857-4685-be1f-d57550cc96cc" xsi:nil="true"/>
-    <RecommendationsModifier xmlns="4873beb7-5857-4685-be1f-d57550cc96cc" xsi:nil="true"/>
-    <AssetId xmlns="4873beb7-5857-4685-be1f-d57550cc96cc">TP102787001</AssetId>
-    <PolicheckWords xmlns="4873beb7-5857-4685-be1f-d57550cc96cc" xsi:nil="true"/>
-    <TPLaunchHelpLink xmlns="4873beb7-5857-4685-be1f-d57550cc96cc" xsi:nil="true"/>
-    <IntlLocPriority xmlns="4873beb7-5857-4685-be1f-d57550cc96cc" xsi:nil="true"/>
-    <TPApplication xmlns="4873beb7-5857-4685-be1f-d57550cc96cc" xsi:nil="true"/>
-    <IntlLangReviewer xmlns="4873beb7-5857-4685-be1f-d57550cc96cc" xsi:nil="true"/>
-    <HandoffToMSDN xmlns="4873beb7-5857-4685-be1f-d57550cc96cc" xsi:nil="true"/>
-    <PlannedPubDate xmlns="4873beb7-5857-4685-be1f-d57550cc96cc" xsi:nil="true"/>
-    <CrawlForDependencies xmlns="4873beb7-5857-4685-be1f-d57550cc96cc">false</CrawlForDependencies>
-    <LocLastLocAttemptVersionLookup xmlns="4873beb7-5857-4685-be1f-d57550cc96cc">693888</LocLastLocAttemptVersionLookup>
-    <LocProcessedForHandoffsLookup xmlns="4873beb7-5857-4685-be1f-d57550cc96cc" xsi:nil="true"/>
-    <TrustLevel xmlns="4873beb7-5857-4685-be1f-d57550cc96cc">1 Microsoft Managed Content</TrustLevel>
-    <CampaignTagsTaxHTField0 xmlns="4873beb7-5857-4685-be1f-d57550cc96cc">
-      <Terms xmlns="http://schemas.microsoft.com/office/infopath/2007/PartnerControls"/>
-    </CampaignTagsTaxHTField0>
-    <TPNamespace xmlns="4873beb7-5857-4685-be1f-d57550cc96cc" xsi:nil="true"/>
-    <LocOverallPreviewStatusLookup xmlns="4873beb7-5857-4685-be1f-d57550cc96cc" xsi:nil="true"/>
-    <TaxCatchAll xmlns="4873beb7-5857-4685-be1f-d57550cc96cc"/>
-    <IsSearchable xmlns="4873beb7-5857-4685-be1f-d57550cc96cc">false</IsSearchable>
-    <TemplateTemplateType xmlns="4873beb7-5857-4685-be1f-d57550cc96cc">Word Document Template</TemplateTemplateType>
-    <Markets xmlns="4873beb7-5857-4685-be1f-d57550cc96cc"/>
-    <IntlLangReview xmlns="4873beb7-5857-4685-be1f-d57550cc96cc" xsi:nil="true"/>
-    <UAProjectedTotalWords xmlns="4873beb7-5857-4685-be1f-d57550cc96cc" xsi:nil="true"/>
-    <OutputCachingOn xmlns="4873beb7-5857-4685-be1f-d57550cc96cc">false</OutputCachingOn>
-    <AverageRating xmlns="4873beb7-5857-4685-be1f-d57550cc96cc" xsi:nil="true"/>
-    <LocMarketGroupTiers2 xmlns="4873beb7-5857-4685-be1f-d57550cc96cc" xsi:nil="true"/>
-    <APAuthor xmlns="4873beb7-5857-4685-be1f-d57550cc96cc">
-      <UserInfo>
-        <DisplayName>REDMOND\v-namall</DisplayName>
-        <AccountId>978</AccountId>
-        <AccountType/>
-      </UserInfo>
-    </APAuthor>
-    <TPCommandLine xmlns="4873beb7-5857-4685-be1f-d57550cc96cc" xsi:nil="true"/>
-    <LocManualTestRequired xmlns="4873beb7-5857-4685-be1f-d57550cc96cc">false</LocManualTestRequired>
-    <TPAppVersion xmlns="4873beb7-5857-4685-be1f-d57550cc96cc" xsi:nil="true"/>
-    <EditorialStatus xmlns="4873beb7-5857-4685-be1f-d57550cc96cc">Complete</EditorialStatus>
-    <LocProcessedForMarketsLookup xmlns="4873beb7-5857-4685-be1f-d57550cc96cc" xsi:nil="true"/>
-    <LastModifiedDateTime xmlns="4873beb7-5857-4685-be1f-d57550cc96cc" xsi:nil="true"/>
-    <TPLaunchHelpLinkType xmlns="4873beb7-5857-4685-be1f-d57550cc96cc">Template</TPLaunchHelpLinkType>
-    <ScenarioTagsTaxHTField0 xmlns="4873beb7-5857-4685-be1f-d57550cc96cc">
-      <Terms xmlns="http://schemas.microsoft.com/office/infopath/2007/PartnerControls"/>
-    </ScenarioTagsTaxHTField0>
-    <OriginalRelease xmlns="4873beb7-5857-4685-be1f-d57550cc96cc">14</OriginalRelease>
-    <LocalizationTagsTaxHTField0 xmlns="4873beb7-5857-4685-be1f-d57550cc96cc">
-      <Terms xmlns="http://schemas.microsoft.com/office/infopath/2007/PartnerControls"/>
-    </LocalizationTagsTaxHTField0>
-    <Manager xmlns="4873beb7-5857-4685-be1f-d57550cc96cc" xsi:nil="true"/>
-    <UALocRecommendation xmlns="4873beb7-5857-4685-be1f-d57550cc96cc">Localize</UALocRecommendation>
-    <LocOverallHandbackStatusLookup xmlns="4873beb7-5857-4685-be1f-d57550cc96cc" xsi:nil="true"/>
-    <ArtSampleDocs xmlns="4873beb7-5857-4685-be1f-d57550cc96cc" xsi:nil="true"/>
-    <UACurrentWords xmlns="4873beb7-5857-4685-be1f-d57550cc96cc" xsi:nil="true"/>
-    <ShowIn xmlns="4873beb7-5857-4685-be1f-d57550cc96cc">Show everywhere</ShowIn>
-    <CSXHash xmlns="4873beb7-5857-4685-be1f-d57550cc96cc" xsi:nil="true"/>
-    <VoteCount xmlns="4873beb7-5857-4685-be1f-d57550cc96cc" xsi:nil="true"/>
-    <InternalTagsTaxHTField0 xmlns="4873beb7-5857-4685-be1f-d57550cc96cc">
-      <Terms xmlns="http://schemas.microsoft.com/office/infopath/2007/PartnerControls"/>
-    </InternalTagsTaxHTField0>
-    <UANotes xmlns="4873beb7-5857-4685-be1f-d57550cc96cc" xsi:nil="true"/>
-  </documentManagement>
-</p:properties>
+<?mso-contentType ?>
+<FormTemplates xmlns="http://schemas.microsoft.com/sharepoint/v3/contenttype/forms">
+  <Display>DocumentLibraryForm</Display>
+  <Edit>AssetEditForm</Edit>
+  <New>DocumentLibraryForm</New>
+</FormTemplates>
 </file>
 
 <file path=customXml/itemProps1.xml><?xml version="1.0" encoding="utf-8"?>
-<ds:datastoreItem xmlns:ds="http://schemas.openxmlformats.org/officeDocument/2006/customXml" ds:itemID="{C01C3C56-10DB-49F7-B061-44D8728D078A}">
+<ds:datastoreItem xmlns:ds="http://schemas.openxmlformats.org/officeDocument/2006/customXml" ds:itemID="{7FBDB1CC-CEFB-4E46-8174-1F0AA0D30B24}">
   <ds:schemaRefs>
-    <ds:schemaRef ds:uri="http://schemas.microsoft.com/sharepoint/v3/contenttype/forms"/>
+    <ds:schemaRef ds:uri="http://schemas.microsoft.com/office/2006/metadata/properties"/>
+    <ds:schemaRef ds:uri="http://schemas.microsoft.com/office/infopath/2007/PartnerControls"/>
+    <ds:schemaRef ds:uri="4873beb7-5857-4685-be1f-d57550cc96cc"/>
   </ds:schemaRefs>
 </ds:datastoreItem>
 </file>
@@ -4587,11 +4493,9 @@
 </file>
 
 <file path=customXml/itemProps3.xml><?xml version="1.0" encoding="utf-8"?>
-<ds:datastoreItem xmlns:ds="http://schemas.openxmlformats.org/officeDocument/2006/customXml" ds:itemID="{7FBDB1CC-CEFB-4E46-8174-1F0AA0D30B24}">
+<ds:datastoreItem xmlns:ds="http://schemas.openxmlformats.org/officeDocument/2006/customXml" ds:itemID="{C01C3C56-10DB-49F7-B061-44D8728D078A}">
   <ds:schemaRefs>
-    <ds:schemaRef ds:uri="http://schemas.microsoft.com/office/2006/metadata/properties"/>
-    <ds:schemaRef ds:uri="http://schemas.microsoft.com/office/infopath/2007/PartnerControls"/>
-    <ds:schemaRef ds:uri="4873beb7-5857-4685-be1f-d57550cc96cc"/>
+    <ds:schemaRef ds:uri="http://schemas.microsoft.com/sharepoint/v3/contenttype/forms"/>
   </ds:schemaRefs>
 </ds:datastoreItem>
 </file>
</xml_diff>

<commit_message>
Launch/marketing section added and grammarly'd
</commit_message>
<xml_diff>
--- a/ReportsEtc/ProjectIdea.edited.docx
+++ b/ReportsEtc/ProjectIdea.edited.docx
@@ -31,7 +31,23 @@
           <w:shd w:val="clear" w:color="auto" w:fill="FFFFFF"/>
           <w:lang w:val="en-AU" w:eastAsia="en-AU"/>
         </w:rPr>
-        <w:t xml:space="preserve">The 'SocialCare Chat' project idea is a website, desktop program, and application that would allow the elderly or those with a disability, to video call and interact with their loved ones with ease. The primary focus of this project is to make digital contact with family and friends uncomplicated for those that may struggle with technology. Other features of this project would include an easily understandable user interface and a login page with voice-activated login options, as well as simple games, such as chess, checkers, and card games. There would also be a large focus on the safety, security, and privacy of users' data, as it is understandable that some of the users using this program may be at risk to the dangers of the internet. </w:t>
+        <w:t>The '</w:t>
+      </w:r>
+      <w:proofErr w:type="spellStart"/>
+      <w:r>
+        <w:rPr>
+          <w:shd w:val="clear" w:color="auto" w:fill="FFFFFF"/>
+          <w:lang w:val="en-AU" w:eastAsia="en-AU"/>
+        </w:rPr>
+        <w:t>SocialCare</w:t>
+      </w:r>
+      <w:proofErr w:type="spellEnd"/>
+      <w:r>
+        <w:rPr>
+          <w:shd w:val="clear" w:color="auto" w:fill="FFFFFF"/>
+          <w:lang w:val="en-AU" w:eastAsia="en-AU"/>
+        </w:rPr>
+        <w:t xml:space="preserve"> Chat' project idea is a website, desktop program, and application that would allow the elderly or those with a disability, to video call and interact with their loved ones with ease. The primary focus of this project is to make digital contact with family and friends uncomplicated for those that may struggle with technology. Other features of this project would include an easily understandable user interface and a login page with voice-activated login options, as well as simple games, such as chess, checkers, and card games. There would also be a large focus on the safety, security, and privacy of users' data, as it is understandable that some of the users using this program may be at risk to the dangers of the internet. </w:t>
       </w:r>
     </w:p>
     <w:p>
@@ -123,13 +139,7 @@
     </w:p>
     <w:p>
       <w:r>
-        <w:t xml:space="preserve">There are three main online Application development tools: Amazon Web Services (AWS), Google App Engine and Microsoft Azure. We intend to create a web application that can also be accessed in a mobile format. After careful consideration at XVI we have decided to go with Azure in conjunction with Microsoft Visual Studio as our development </w:t>
-      </w:r>
-      <w:r>
-        <w:t>suite</w:t>
-      </w:r>
-      <w:r>
-        <w:t>, storage warehouse and launching platform.</w:t>
+        <w:t>There are three main online Application development tools: Amazon Web Services (AWS), Google App Engine and Microsoft Azure. We intend to create a web application that can also be accessed in a mobile format. After careful consideration at XVI we have decided to go with Azure in conjunction with Microsoft Visual Studio as our development suite, storage warehouse and launching platform.</w:t>
       </w:r>
     </w:p>
     <w:p>
@@ -149,13 +159,15 @@
     </w:p>
     <w:p>
       <w:r>
-        <w:t xml:space="preserve">As SocialCare grows, so will the staging ground set by Azure. With extra data availability and future development capabilities always at-the-ready Social-Care, like the market and our families, never has to stop </w:t>
+        <w:t xml:space="preserve">As </w:t>
       </w:r>
+      <w:proofErr w:type="spellStart"/>
       <w:r>
-        <w:t>growing</w:t>
+        <w:t>SocialCare</w:t>
       </w:r>
+      <w:proofErr w:type="spellEnd"/>
       <w:r>
-        <w:t>.</w:t>
+        <w:t xml:space="preserve"> grows, so will the staging ground set by Azure. With extra data availability and future development capabilities always at-the-ready Social-Care, like the market and our families, never has to stop growing.</w:t>
       </w:r>
     </w:p>
     <w:p>
@@ -198,6 +210,142 @@
     <w:p>
       <w:pPr>
         <w:rPr>
+          <w:shd w:val="clear" w:color="auto" w:fill="F5F5F5"/>
+        </w:rPr>
+      </w:pPr>
+      <w:r>
+        <w:rPr>
+          <w:shd w:val="clear" w:color="auto" w:fill="F5F5F5"/>
+        </w:rPr>
+        <w:t xml:space="preserve">The first stage of the XVI advertising and launch plan for Socialcare Chat will focus on creating brand awareness through connecting with various managers and owners of elderly and disabled care facilities. </w:t>
+      </w:r>
+      <w:r>
+        <w:rPr>
+          <w:shd w:val="clear" w:color="auto" w:fill="F5F5F5"/>
+        </w:rPr>
+        <w:lastRenderedPageBreak/>
+        <w:t xml:space="preserve">To show them the product, how easy it is to use and discuss whether they would be interested in and find benefit from having our software in their facility. Once we have </w:t>
+      </w:r>
+      <w:r>
+        <w:rPr>
+          <w:shd w:val="clear" w:color="auto" w:fill="F5F5F5"/>
+        </w:rPr>
+        <w:t>several</w:t>
+      </w:r>
+      <w:r>
+        <w:rPr>
+          <w:shd w:val="clear" w:color="auto" w:fill="F5F5F5"/>
+        </w:rPr>
+        <w:t xml:space="preserve"> care facilities on board with instalment, we will roll out the application on both the Google Play Store and Apple AppStore to follow, so that the relative</w:t>
+      </w:r>
+      <w:r>
+        <w:rPr>
+          <w:shd w:val="clear" w:color="auto" w:fill="F5F5F5"/>
+        </w:rPr>
+        <w:t>s</w:t>
+      </w:r>
+      <w:r>
+        <w:rPr>
+          <w:shd w:val="clear" w:color="auto" w:fill="F5F5F5"/>
+        </w:rPr>
+        <w:t xml:space="preserve"> of those in these care facilities </w:t>
+      </w:r>
+      <w:r>
+        <w:rPr>
+          <w:shd w:val="clear" w:color="auto" w:fill="F5F5F5"/>
+        </w:rPr>
+        <w:t>can</w:t>
+      </w:r>
+      <w:r>
+        <w:rPr>
+          <w:shd w:val="clear" w:color="auto" w:fill="F5F5F5"/>
+        </w:rPr>
+        <w:t xml:space="preserve"> download the application. This will allow users to communicate with their loved ones during times when face to face visits are not an option, like with the current COVID-19 Climate. </w:t>
+      </w:r>
+    </w:p>
+    <w:p>
+      <w:pPr>
+        <w:rPr>
+          <w:shd w:val="clear" w:color="auto" w:fill="F5F5F5"/>
+        </w:rPr>
+      </w:pPr>
+    </w:p>
+    <w:p>
+      <w:pPr>
+        <w:rPr>
+          <w:shd w:val="clear" w:color="auto" w:fill="F5F5F5"/>
+        </w:rPr>
+      </w:pPr>
+    </w:p>
+    <w:p>
+      <w:pPr>
+        <w:rPr>
+          <w:shd w:val="clear" w:color="auto" w:fill="F5F5F5"/>
+        </w:rPr>
+      </w:pPr>
+      <w:r>
+        <w:rPr>
+          <w:shd w:val="clear" w:color="auto" w:fill="F5F5F5"/>
+        </w:rPr>
+        <w:t xml:space="preserve">The second stage of our advertising plan for the Socialcare chat software will predominately focus on advertisements towards older demographics. Instead of using digital advertising, we will be using print media, radio and television advertising to create awareness around our software. A variety of promotional content will be required, such as images of individuals using our software, and a short informational video that can be used for television. The ads will all focus on the benefits of Socialcare chat, the ease of use, our contact information, and how to download or receive our software. </w:t>
+      </w:r>
+    </w:p>
+    <w:p>
+      <w:pPr>
+        <w:rPr>
+          <w:shd w:val="clear" w:color="auto" w:fill="F5F5F5"/>
+        </w:rPr>
+      </w:pPr>
+    </w:p>
+    <w:p>
+      <w:pPr>
+        <w:rPr>
+          <w:shd w:val="clear" w:color="auto" w:fill="F5F5F5"/>
+        </w:rPr>
+      </w:pPr>
+    </w:p>
+    <w:p>
+      <w:pPr>
+        <w:rPr>
+          <w:rFonts w:cstheme="minorHAnsi"/>
+          <w:sz w:val="24"/>
+          <w:szCs w:val="24"/>
+        </w:rPr>
+      </w:pPr>
+      <w:r>
+        <w:rPr>
+          <w:shd w:val="clear" w:color="auto" w:fill="F5F5F5"/>
+        </w:rPr>
+        <w:t>While digital advertisements will not be our primary focus for advertising, we will be looking at gathering and analysing data from a small run of advertisements on digital platforms such as Facebook and Twitter. This information will help us determine whether it is important for us to focus</w:t>
+      </w:r>
+      <w:r>
+        <w:rPr>
+          <w:shd w:val="clear" w:color="auto" w:fill="F5F5F5"/>
+        </w:rPr>
+        <w:t xml:space="preserve"> on</w:t>
+      </w:r>
+      <w:r>
+        <w:rPr>
+          <w:shd w:val="clear" w:color="auto" w:fill="F5F5F5"/>
+        </w:rPr>
+        <w:t xml:space="preserve"> ads in this direct</w:t>
+      </w:r>
+      <w:r>
+        <w:rPr>
+          <w:shd w:val="clear" w:color="auto" w:fill="F5F5F5"/>
+        </w:rPr>
+        <w:t>ion</w:t>
+      </w:r>
+      <w:r>
+        <w:rPr>
+          <w:shd w:val="clear" w:color="auto" w:fill="F5F5F5"/>
+        </w:rPr>
+        <w:t xml:space="preserve"> as well.</w:t>
+      </w:r>
+    </w:p>
+    <w:p>
+      <w:pPr>
+        <w:rPr>
           <w:lang w:val="en-AU" w:eastAsia="en-AU"/>
         </w:rPr>
       </w:pPr>
@@ -214,7 +362,6 @@
         <w:rPr>
           <w:lang w:val="en-AU" w:eastAsia="en-AU"/>
         </w:rPr>
-        <w:lastRenderedPageBreak/>
         <w:t>Roles</w:t>
       </w:r>
     </w:p>
@@ -3292,6 +3439,1046 @@
 </file>
 
 <file path=customXml/item1.xml><?xml version="1.0" encoding="utf-8"?>
+<ct:contentTypeSchema xmlns:ct="http://schemas.microsoft.com/office/2006/metadata/contentType" xmlns:ma="http://schemas.microsoft.com/office/2006/metadata/properties/metaAttributes" ct:_="" ma:_="" ma:contentTypeName="TemplateFile" ma:contentTypeID="0x0101006EDDDB5EE6D98C44930B742096920B300400F5B6D36B3EF94B4E9A635CDF2A18F5B8" ma:contentTypeVersion="72" ma:contentTypeDescription="Create a new document." ma:contentTypeScope="" ma:versionID="a23e56308344d904b51738559c3d67c9">
+  <xsd:schema xmlns:xsd="http://www.w3.org/2001/XMLSchema" xmlns:xs="http://www.w3.org/2001/XMLSchema" xmlns:p="http://schemas.microsoft.com/office/2006/metadata/properties" xmlns:ns2="4873beb7-5857-4685-be1f-d57550cc96cc" targetNamespace="http://schemas.microsoft.com/office/2006/metadata/properties" ma:root="true" ma:fieldsID="cd0908cc4600e77bf5da051303e00c8d" ns2:_="">
+    <xsd:import namespace="4873beb7-5857-4685-be1f-d57550cc96cc"/>
+    <xsd:element name="properties">
+      <xsd:complexType>
+        <xsd:sequence>
+          <xsd:element name="documentManagement">
+            <xsd:complexType>
+              <xsd:all>
+                <xsd:element ref="ns2:AcquiredFrom" minOccurs="0"/>
+                <xsd:element ref="ns2:UACurrentWords" minOccurs="0"/>
+                <xsd:element ref="ns2:TPApplication" minOccurs="0"/>
+                <xsd:element ref="ns2:ApprovalLog" minOccurs="0"/>
+                <xsd:element ref="ns2:ApprovalStatus" minOccurs="0"/>
+                <xsd:element ref="ns2:AssetStart" minOccurs="0"/>
+                <xsd:element ref="ns2:AssetExpire" minOccurs="0"/>
+                <xsd:element ref="ns2:AssetId" minOccurs="0"/>
+                <xsd:element ref="ns2:IsSearchable" minOccurs="0"/>
+                <xsd:element ref="ns2:AssetType" minOccurs="0"/>
+                <xsd:element ref="ns2:APAuthor" minOccurs="0"/>
+                <xsd:element ref="ns2:AverageRating" minOccurs="0"/>
+                <xsd:element ref="ns2:BlockPublish" minOccurs="0"/>
+                <xsd:element ref="ns2:BugNumber" minOccurs="0"/>
+                <xsd:element ref="ns2:CampaignTagsTaxHTField0" minOccurs="0"/>
+                <xsd:element ref="ns2:TPClientViewer" minOccurs="0"/>
+                <xsd:element ref="ns2:ClipArtFilename" minOccurs="0"/>
+                <xsd:element ref="ns2:TPCommandLine" minOccurs="0"/>
+                <xsd:element ref="ns2:TPComponent" minOccurs="0"/>
+                <xsd:element ref="ns2:ContentItem" minOccurs="0"/>
+                <xsd:element ref="ns2:CrawlForDependencies" minOccurs="0"/>
+                <xsd:element ref="ns2:CSXHash" minOccurs="0"/>
+                <xsd:element ref="ns2:CSXSubmissionMarket" minOccurs="0"/>
+                <xsd:element ref="ns2:CSXUpdate" minOccurs="0"/>
+                <xsd:element ref="ns2:IntlLangReviewDate" minOccurs="0"/>
+                <xsd:element ref="ns2:IsDeleted" minOccurs="0"/>
+                <xsd:element ref="ns2:APDescription" minOccurs="0"/>
+                <xsd:element ref="ns2:DirectSourceMarket" minOccurs="0"/>
+                <xsd:element ref="ns2:Downloads" minOccurs="0"/>
+                <xsd:element ref="ns2:DSATActionTaken" minOccurs="0"/>
+                <xsd:element ref="ns2:APEditor" minOccurs="0"/>
+                <xsd:element ref="ns2:EditorialStatus" minOccurs="0"/>
+                <xsd:element ref="ns2:EditorialTags" minOccurs="0"/>
+                <xsd:element ref="ns2:TPExecutable" minOccurs="0"/>
+                <xsd:element ref="ns2:FeatureTagsTaxHTField0" minOccurs="0"/>
+                <xsd:element ref="ns2:TPFriendlyName" minOccurs="0"/>
+                <xsd:element ref="ns2:FriendlyTitle" minOccurs="0"/>
+                <xsd:element ref="ns2:PrimaryImageGen" minOccurs="0"/>
+                <xsd:element ref="ns2:HandoffToMSDN" minOccurs="0"/>
+                <xsd:element ref="ns2:InProjectListLookup" minOccurs="0"/>
+                <xsd:element ref="ns2:TPInstallLocation" minOccurs="0"/>
+                <xsd:element ref="ns2:InternalTagsTaxHTField0" minOccurs="0"/>
+                <xsd:element ref="ns2:IntlLangReview" minOccurs="0"/>
+                <xsd:element ref="ns2:IntlLangReviewer" minOccurs="0"/>
+                <xsd:element ref="ns2:MarketSpecific" minOccurs="0"/>
+                <xsd:element ref="ns2:LastCompleteVersionLookup" minOccurs="0"/>
+                <xsd:element ref="ns2:LastHandOff" minOccurs="0"/>
+                <xsd:element ref="ns2:LastModifiedDateTime" minOccurs="0"/>
+                <xsd:element ref="ns2:LastPreviewErrorLookup" minOccurs="0"/>
+                <xsd:element ref="ns2:LastPreviewResultLookup" minOccurs="0"/>
+                <xsd:element ref="ns2:LastPreviewAttemptDateLookup" minOccurs="0"/>
+                <xsd:element ref="ns2:LastPreviewedByLookup" minOccurs="0"/>
+                <xsd:element ref="ns2:LastPreviewTimeLookup" minOccurs="0"/>
+                <xsd:element ref="ns2:LastPreviewVersionLookup" minOccurs="0"/>
+                <xsd:element ref="ns2:LastPublishErrorLookup" minOccurs="0"/>
+                <xsd:element ref="ns2:LastPublishResultLookup" minOccurs="0"/>
+                <xsd:element ref="ns2:LastPublishAttemptDateLookup" minOccurs="0"/>
+                <xsd:element ref="ns2:LastPublishedByLookup" minOccurs="0"/>
+                <xsd:element ref="ns2:LastPublishTimeLookup" minOccurs="0"/>
+                <xsd:element ref="ns2:LastPublishVersionLookup" minOccurs="0"/>
+                <xsd:element ref="ns2:TPLaunchHelpLinkType" minOccurs="0"/>
+                <xsd:element ref="ns2:LegacyData" minOccurs="0"/>
+                <xsd:element ref="ns2:TPLaunchHelpLink" minOccurs="0"/>
+                <xsd:element ref="ns2:LocComments" minOccurs="0"/>
+                <xsd:element ref="ns2:LocLastLocAttemptVersionLookup" minOccurs="0"/>
+                <xsd:element ref="ns2:LocLastLocAttemptVersionTypeLookup" minOccurs="0"/>
+                <xsd:element ref="ns2:LocManualTestRequired" minOccurs="0"/>
+                <xsd:element ref="ns2:LocMarketGroupTiers2" minOccurs="0"/>
+                <xsd:element ref="ns2:LocNewPublishedVersionLookup" minOccurs="0"/>
+                <xsd:element ref="ns2:LocOverallHandbackStatusLookup" minOccurs="0"/>
+                <xsd:element ref="ns2:LocOverallLocStatusLookup" minOccurs="0"/>
+                <xsd:element ref="ns2:LocOverallPreviewStatusLookup" minOccurs="0"/>
+                <xsd:element ref="ns2:LocOverallPublishStatusLookup" minOccurs="0"/>
+                <xsd:element ref="ns2:IntlLocPriority" minOccurs="0"/>
+                <xsd:element ref="ns2:LocProcessedForHandoffsLookup" minOccurs="0"/>
+                <xsd:element ref="ns2:LocProcessedForMarketsLookup" minOccurs="0"/>
+                <xsd:element ref="ns2:LocPublishedDependentAssetsLookup" minOccurs="0"/>
+                <xsd:element ref="ns2:LocPublishedLinkedAssetsLookup" minOccurs="0"/>
+                <xsd:element ref="ns2:LocRecommendedHandoff" minOccurs="0"/>
+                <xsd:element ref="ns2:LocalizationTagsTaxHTField0" minOccurs="0"/>
+                <xsd:element ref="ns2:MachineTranslated" minOccurs="0"/>
+                <xsd:element ref="ns2:Manager" minOccurs="0"/>
+                <xsd:element ref="ns2:Markets" minOccurs="0"/>
+                <xsd:element ref="ns2:Milestone" minOccurs="0"/>
+                <xsd:element ref="ns2:TPNamespace" minOccurs="0"/>
+                <xsd:element ref="ns2:NumericId" minOccurs="0"/>
+                <xsd:element ref="ns2:NumOfRatingsLookup" minOccurs="0"/>
+                <xsd:element ref="ns2:OOCacheId" minOccurs="0"/>
+                <xsd:element ref="ns2:OpenTemplate" minOccurs="0"/>
+                <xsd:element ref="ns2:OriginAsset" minOccurs="0"/>
+                <xsd:element ref="ns2:OriginalRelease" minOccurs="0"/>
+                <xsd:element ref="ns2:OriginalSourceMarket" minOccurs="0"/>
+                <xsd:element ref="ns2:OutputCachingOn" minOccurs="0"/>
+                <xsd:element ref="ns2:ParentAssetId" minOccurs="0"/>
+                <xsd:element ref="ns2:PlannedPubDate" minOccurs="0"/>
+                <xsd:element ref="ns2:PolicheckWords" minOccurs="0"/>
+                <xsd:element ref="ns2:BusinessGroup" minOccurs="0"/>
+                <xsd:element ref="ns2:UAProjectedTotalWords" minOccurs="0"/>
+                <xsd:element ref="ns2:Provider" minOccurs="0"/>
+                <xsd:element ref="ns2:Providers" minOccurs="0"/>
+                <xsd:element ref="ns2:PublishStatusLookup" minOccurs="0"/>
+                <xsd:element ref="ns2:PublishTargets" minOccurs="0"/>
+                <xsd:element ref="ns2:RecommendationsModifier" minOccurs="0"/>
+                <xsd:element ref="ns2:ArtSampleDocs" minOccurs="0"/>
+                <xsd:element ref="ns2:ScenarioTagsTaxHTField0" minOccurs="0"/>
+                <xsd:element ref="ns2:ShowIn" minOccurs="0"/>
+                <xsd:element ref="ns2:SourceTitle" minOccurs="0"/>
+                <xsd:element ref="ns2:CSXSubmissionDate" minOccurs="0"/>
+                <xsd:element ref="ns2:SubmitterId" minOccurs="0"/>
+                <xsd:element ref="ns2:TaxCatchAll" minOccurs="0"/>
+                <xsd:element ref="ns2:TaxCatchAllLabel" minOccurs="0"/>
+                <xsd:element ref="ns2:TemplateStatus" minOccurs="0"/>
+                <xsd:element ref="ns2:TemplateTemplateType" minOccurs="0"/>
+                <xsd:element ref="ns2:ThumbnailAssetId" minOccurs="0"/>
+                <xsd:element ref="ns2:TimesCloned" minOccurs="0"/>
+                <xsd:element ref="ns2:TrustLevel" minOccurs="0"/>
+                <xsd:element ref="ns2:UALocComments" minOccurs="0"/>
+                <xsd:element ref="ns2:UALocRecommendation" minOccurs="0"/>
+                <xsd:element ref="ns2:UANotes" minOccurs="0"/>
+                <xsd:element ref="ns2:TPAppVersion" minOccurs="0"/>
+                <xsd:element ref="ns2:VoteCount" minOccurs="0"/>
+              </xsd:all>
+            </xsd:complexType>
+          </xsd:element>
+        </xsd:sequence>
+      </xsd:complexType>
+    </xsd:element>
+  </xsd:schema>
+  <xsd:schema xmlns:xsd="http://www.w3.org/2001/XMLSchema" xmlns:xs="http://www.w3.org/2001/XMLSchema" xmlns:dms="http://schemas.microsoft.com/office/2006/documentManagement/types" xmlns:pc="http://schemas.microsoft.com/office/infopath/2007/PartnerControls" targetNamespace="4873beb7-5857-4685-be1f-d57550cc96cc" elementFormDefault="qualified">
+    <xsd:import namespace="http://schemas.microsoft.com/office/2006/documentManagement/types"/>
+    <xsd:import namespace="http://schemas.microsoft.com/office/infopath/2007/PartnerControls"/>
+    <xsd:element name="AcquiredFrom" ma:index="1" nillable="true" ma:displayName="Acquired From" ma:default="Internal MS" ma:internalName="AcquiredFrom" ma:readOnly="false">
+      <xsd:simpleType>
+        <xsd:restriction base="dms:Choice">
+          <xsd:enumeration value="Internal MS"/>
+          <xsd:enumeration value="Community"/>
+          <xsd:enumeration value="MVP"/>
+          <xsd:enumeration value="Publisher"/>
+          <xsd:enumeration value="Partner"/>
+          <xsd:enumeration value="None"/>
+        </xsd:restriction>
+      </xsd:simpleType>
+    </xsd:element>
+    <xsd:element name="UACurrentWords" ma:index="2" nillable="true" ma:displayName="Actual Word Count" ma:default="" ma:internalName="UACurrentWords" ma:readOnly="false">
+      <xsd:simpleType>
+        <xsd:restriction base="dms:Unknown"/>
+      </xsd:simpleType>
+    </xsd:element>
+    <xsd:element name="TPApplication" ma:index="3" nillable="true" ma:displayName="Application to Open Template With" ma:default="" ma:internalName="TPApplication">
+      <xsd:simpleType>
+        <xsd:restriction base="dms:Text"/>
+      </xsd:simpleType>
+    </xsd:element>
+    <xsd:element name="ApprovalLog" ma:index="4" nillable="true" ma:displayName="Approval Log" ma:default="" ma:hidden="true" ma:internalName="ApprovalLog" ma:readOnly="false">
+      <xsd:simpleType>
+        <xsd:restriction base="dms:Note"/>
+      </xsd:simpleType>
+    </xsd:element>
+    <xsd:element name="ApprovalStatus" ma:index="5" nillable="true" ma:displayName="Approval Status" ma:default="InProgress" ma:internalName="ApprovalStatus" ma:readOnly="false">
+      <xsd:simpleType>
+        <xsd:restriction base="dms:Choice">
+          <xsd:enumeration value="InProgress"/>
+          <xsd:enumeration value="Rejected"/>
+          <xsd:enumeration value="Questionable"/>
+          <xsd:enumeration value="ApprovedAutomatic"/>
+          <xsd:enumeration value="ApprovedManual"/>
+          <xsd:enumeration value="On Hold"/>
+          <xsd:enumeration value="Needs Review"/>
+          <xsd:enumeration value="A Violation"/>
+          <xsd:enumeration value="Unpublished Violation"/>
+        </xsd:restriction>
+      </xsd:simpleType>
+    </xsd:element>
+    <xsd:element name="AssetStart" ma:index="6" nillable="true" ma:displayName="Asset Begin Date" ma:default="[Today]" ma:internalName="AssetStart" ma:readOnly="false">
+      <xsd:simpleType>
+        <xsd:restriction base="dms:DateTime"/>
+      </xsd:simpleType>
+    </xsd:element>
+    <xsd:element name="AssetExpire" ma:index="7" nillable="true" ma:displayName="Asset End Date" ma:default="2029-01-01T08:00:00Z" ma:format="DateTime" ma:internalName="AssetExpire" ma:readOnly="false">
+      <xsd:simpleType>
+        <xsd:restriction base="dms:DateTime"/>
+      </xsd:simpleType>
+    </xsd:element>
+    <xsd:element name="AssetId" ma:index="8" nillable="true" ma:displayName="Asset ID" ma:default="" ma:indexed="true" ma:internalName="AssetId" ma:readOnly="false">
+      <xsd:simpleType>
+        <xsd:restriction base="dms:Text">
+          <xsd:maxLength value="255"/>
+        </xsd:restriction>
+      </xsd:simpleType>
+    </xsd:element>
+    <xsd:element name="IsSearchable" ma:index="9" nillable="true" ma:displayName="Asset Searchable?" ma:default="true" ma:internalName="IsSearchable" ma:readOnly="false">
+      <xsd:simpleType>
+        <xsd:restriction base="dms:Boolean"/>
+      </xsd:simpleType>
+    </xsd:element>
+    <xsd:element name="AssetType" ma:index="10" nillable="true" ma:displayName="Asset Type" ma:default="" ma:internalName="AssetType" ma:readOnly="false">
+      <xsd:simpleType>
+        <xsd:restriction base="dms:Unknown"/>
+      </xsd:simpleType>
+    </xsd:element>
+    <xsd:element name="APAuthor" ma:index="11" nillable="true" ma:displayName="Author" ma:default="" ma:list="UserInfo" ma:internalName="APAuthor" ma:readOnly="false">
+      <xsd:complexType>
+        <xsd:complexContent>
+          <xsd:extension base="dms:User">
+            <xsd:sequence>
+              <xsd:element name="UserInfo" minOccurs="0" maxOccurs="unbounded">
+                <xsd:complexType>
+                  <xsd:sequence>
+                    <xsd:element name="DisplayName" type="xsd:string" minOccurs="0"/>
+                    <xsd:element name="AccountId" type="dms:UserId" minOccurs="0" nillable="true"/>
+                    <xsd:element name="AccountType" type="xsd:string" minOccurs="0"/>
+                  </xsd:sequence>
+                </xsd:complexType>
+              </xsd:element>
+            </xsd:sequence>
+          </xsd:extension>
+        </xsd:complexContent>
+      </xsd:complexType>
+    </xsd:element>
+    <xsd:element name="AverageRating" ma:index="12" nillable="true" ma:displayName="Average Rating" ma:internalName="AverageRating" ma:readOnly="false">
+      <xsd:simpleType>
+        <xsd:restriction base="dms:Text"/>
+      </xsd:simpleType>
+    </xsd:element>
+    <xsd:element name="BlockPublish" ma:index="13" nillable="true" ma:displayName="Block from Publishing?" ma:default="" ma:internalName="BlockPublish" ma:readOnly="false">
+      <xsd:simpleType>
+        <xsd:restriction base="dms:Boolean"/>
+      </xsd:simpleType>
+    </xsd:element>
+    <xsd:element name="BugNumber" ma:index="14" nillable="true" ma:displayName="Bug Number" ma:default="" ma:internalName="BugNumber" ma:readOnly="false">
+      <xsd:simpleType>
+        <xsd:restriction base="dms:Text"/>
+      </xsd:simpleType>
+    </xsd:element>
+    <xsd:element name="CampaignTagsTaxHTField0" ma:index="16" nillable="true" ma:taxonomy="true" ma:internalName="CampaignTagsTaxHTField0" ma:taxonomyFieldName="CampaignTags" ma:displayName="Campaigns" ma:readOnly="false" ma:default="" ma:fieldId="{1df42cc3-2301-4f11-a52a-6ead923c29ed}" ma:taxonomyMulti="true" ma:sspId="8f79753a-75d3-41f5-8ca3-40b843941b4f" ma:termSetId="ca0e50d4-faa1-44ce-961e-bb1441c60e66" ma:anchorId="00000000-0000-0000-0000-000000000000" ma:open="false" ma:isKeyword="false">
+      <xsd:complexType>
+        <xsd:sequence>
+          <xsd:element ref="pc:Terms" minOccurs="0" maxOccurs="1"/>
+        </xsd:sequence>
+      </xsd:complexType>
+    </xsd:element>
+    <xsd:element name="TPClientViewer" ma:index="17" nillable="true" ma:displayName="Client Viewer" ma:default="" ma:internalName="TPClientViewer">
+      <xsd:simpleType>
+        <xsd:restriction base="dms:Text"/>
+      </xsd:simpleType>
+    </xsd:element>
+    <xsd:element name="ClipArtFilename" ma:index="18" nillable="true" ma:displayName="Clip Art Name" ma:default="" ma:internalName="ClipArtFilename" ma:readOnly="false">
+      <xsd:simpleType>
+        <xsd:restriction base="dms:Text"/>
+      </xsd:simpleType>
+    </xsd:element>
+    <xsd:element name="TPCommandLine" ma:index="19" nillable="true" ma:displayName="Command Line" ma:default="" ma:internalName="TPCommandLine">
+      <xsd:simpleType>
+        <xsd:restriction base="dms:Text"/>
+      </xsd:simpleType>
+    </xsd:element>
+    <xsd:element name="TPComponent" ma:index="20" nillable="true" ma:displayName="Component" ma:default="" ma:internalName="TPComponent">
+      <xsd:simpleType>
+        <xsd:restriction base="dms:Text"/>
+      </xsd:simpleType>
+    </xsd:element>
+    <xsd:element name="ContentItem" ma:index="21" nillable="true" ma:displayName="Content Item" ma:default="" ma:hidden="true" ma:internalName="ContentItem" ma:readOnly="false">
+      <xsd:simpleType>
+        <xsd:restriction base="dms:Unknown"/>
+      </xsd:simpleType>
+    </xsd:element>
+    <xsd:element name="CrawlForDependencies" ma:index="23" nillable="true" ma:displayName="Crawl for Dependencies?" ma:default="true" ma:internalName="CrawlForDependencies" ma:readOnly="false">
+      <xsd:simpleType>
+        <xsd:restriction base="dms:Boolean"/>
+      </xsd:simpleType>
+    </xsd:element>
+    <xsd:element name="CSXHash" ma:index="26" nillable="true" ma:displayName="CSX Hash" ma:default="" ma:indexed="true" ma:internalName="CSXHash" ma:readOnly="false">
+      <xsd:simpleType>
+        <xsd:restriction base="dms:Text"/>
+      </xsd:simpleType>
+    </xsd:element>
+    <xsd:element name="CSXSubmissionMarket" ma:index="27" nillable="true" ma:displayName="CSX Submission Market" ma:default="" ma:list="{2FBD1B11-2ACE-4FDC-B5A3-635D4ADF6F1B}" ma:internalName="CSXSubmissionMarket" ma:readOnly="false" ma:showField="MarketName" ma:web="4873beb7-5857-4685-be1f-d57550cc96cc">
+      <xsd:simpleType>
+        <xsd:restriction base="dms:Lookup"/>
+      </xsd:simpleType>
+    </xsd:element>
+    <xsd:element name="CSXUpdate" ma:index="28" nillable="true" ma:displayName="CSX Updated?" ma:default="false" ma:internalName="CSXUpdate" ma:readOnly="false">
+      <xsd:simpleType>
+        <xsd:restriction base="dms:Boolean"/>
+      </xsd:simpleType>
+    </xsd:element>
+    <xsd:element name="IntlLangReviewDate" ma:index="29" nillable="true" ma:displayName="Date to Complete Intl QA" ma:default="" ma:internalName="IntlLangReviewDate" ma:readOnly="false">
+      <xsd:simpleType>
+        <xsd:restriction base="dms:DateTime"/>
+      </xsd:simpleType>
+    </xsd:element>
+    <xsd:element name="IsDeleted" ma:index="30" nillable="true" ma:displayName="Deleted?" ma:default="" ma:internalName="IsDeleted" ma:readOnly="false">
+      <xsd:simpleType>
+        <xsd:restriction base="dms:Boolean"/>
+      </xsd:simpleType>
+    </xsd:element>
+    <xsd:element name="APDescription" ma:index="31" nillable="true" ma:displayName="Description" ma:default="" ma:internalName="APDescription" ma:readOnly="false">
+      <xsd:simpleType>
+        <xsd:restriction base="dms:Note"/>
+      </xsd:simpleType>
+    </xsd:element>
+    <xsd:element name="DirectSourceMarket" ma:index="32" nillable="true" ma:displayName="Direct Source Market Group" ma:default="" ma:internalName="DirectSourceMarket" ma:readOnly="false">
+      <xsd:simpleType>
+        <xsd:restriction base="dms:Text"/>
+      </xsd:simpleType>
+    </xsd:element>
+    <xsd:element name="Downloads" ma:index="33" nillable="true" ma:displayName="Downloads" ma:default="0" ma:hidden="true" ma:internalName="Downloads" ma:readOnly="false">
+      <xsd:simpleType>
+        <xsd:restriction base="dms:Unknown"/>
+      </xsd:simpleType>
+    </xsd:element>
+    <xsd:element name="DSATActionTaken" ma:index="34" nillable="true" ma:displayName="DSAT Action Taken" ma:default="" ma:internalName="DSATActionTaken" ma:readOnly="false">
+      <xsd:simpleType>
+        <xsd:restriction base="dms:Choice">
+          <xsd:enumeration value="Best Bets"/>
+          <xsd:enumeration value="Expire"/>
+          <xsd:enumeration value="Hide"/>
+          <xsd:enumeration value="None"/>
+        </xsd:restriction>
+      </xsd:simpleType>
+    </xsd:element>
+    <xsd:element name="APEditor" ma:index="35" nillable="true" ma:displayName="Editor" ma:default="" ma:list="UserInfo" ma:internalName="APEditor" ma:readOnly="false">
+      <xsd:complexType>
+        <xsd:complexContent>
+          <xsd:extension base="dms:User">
+            <xsd:sequence>
+              <xsd:element name="UserInfo" minOccurs="0" maxOccurs="unbounded">
+                <xsd:complexType>
+                  <xsd:sequence>
+                    <xsd:element name="DisplayName" type="xsd:string" minOccurs="0"/>
+                    <xsd:element name="AccountId" type="dms:UserId" minOccurs="0" nillable="true"/>
+                    <xsd:element name="AccountType" type="xsd:string" minOccurs="0"/>
+                  </xsd:sequence>
+                </xsd:complexType>
+              </xsd:element>
+            </xsd:sequence>
+          </xsd:extension>
+        </xsd:complexContent>
+      </xsd:complexType>
+    </xsd:element>
+    <xsd:element name="EditorialStatus" ma:index="36" nillable="true" ma:displayName="Editorial Status" ma:default="" ma:internalName="EditorialStatus" ma:readOnly="false">
+      <xsd:simpleType>
+        <xsd:restriction base="dms:Unknown"/>
+      </xsd:simpleType>
+    </xsd:element>
+    <xsd:element name="EditorialTags" ma:index="37" nillable="true" ma:displayName="Editorial Tags" ma:default="" ma:internalName="EditorialTags">
+      <xsd:simpleType>
+        <xsd:restriction base="dms:Unknown"/>
+      </xsd:simpleType>
+    </xsd:element>
+    <xsd:element name="TPExecutable" ma:index="38" nillable="true" ma:displayName="Executable" ma:default="" ma:internalName="TPExecutable">
+      <xsd:simpleType>
+        <xsd:restriction base="dms:Text"/>
+      </xsd:simpleType>
+    </xsd:element>
+    <xsd:element name="FeatureTagsTaxHTField0" ma:index="40" nillable="true" ma:taxonomy="true" ma:internalName="FeatureTagsTaxHTField0" ma:taxonomyFieldName="FeatureTags" ma:displayName="Features" ma:readOnly="false" ma:default="" ma:fieldId="{7fc0d542-15c6-4882-a8e3-13bca44403fb}" ma:taxonomyMulti="true" ma:sspId="8f79753a-75d3-41f5-8ca3-40b843941b4f" ma:termSetId="f1ab6845-967d-4854-a0ba-4ec07f0f8113" ma:anchorId="00000000-0000-0000-0000-000000000000" ma:open="false" ma:isKeyword="false">
+      <xsd:complexType>
+        <xsd:sequence>
+          <xsd:element ref="pc:Terms" minOccurs="0" maxOccurs="1"/>
+        </xsd:sequence>
+      </xsd:complexType>
+    </xsd:element>
+    <xsd:element name="TPFriendlyName" ma:index="41" nillable="true" ma:displayName="Friendly Name" ma:default="" ma:internalName="TPFriendlyName">
+      <xsd:simpleType>
+        <xsd:restriction base="dms:Text"/>
+      </xsd:simpleType>
+    </xsd:element>
+    <xsd:element name="FriendlyTitle" ma:index="42" nillable="true" ma:displayName="Friendly Title" ma:default="" ma:description="Shorter title to be used when displaying search results" ma:internalName="FriendlyTitle" ma:readOnly="false">
+      <xsd:simpleType>
+        <xsd:restriction base="dms:Text"/>
+      </xsd:simpleType>
+    </xsd:element>
+    <xsd:element name="PrimaryImageGen" ma:index="43" nillable="true" ma:displayName="Generate Images?" ma:default="true" ma:internalName="PrimaryImageGen">
+      <xsd:simpleType>
+        <xsd:restriction base="dms:Boolean"/>
+      </xsd:simpleType>
+    </xsd:element>
+    <xsd:element name="HandoffToMSDN" ma:index="44" nillable="true" ma:displayName="Handoff To MSDN Date" ma:default="" ma:internalName="HandoffToMSDN" ma:readOnly="false">
+      <xsd:simpleType>
+        <xsd:restriction base="dms:DateTime"/>
+      </xsd:simpleType>
+    </xsd:element>
+    <xsd:element name="InProjectListLookup" ma:index="45" nillable="true" ma:displayName="InProjectListLookup" ma:list="{9E343742-310B-4684-A24C-1D137CB4B230}" ma:internalName="InProjectListLookup" ma:readOnly="true" ma:showField="InProjectList" ma:web="4873beb7-5857-4685-be1f-d57550cc96cc">
+      <xsd:complexType>
+        <xsd:complexContent>
+          <xsd:extension base="dms:MultiChoiceLookup">
+            <xsd:sequence>
+              <xsd:element name="Value" type="dms:Lookup" maxOccurs="unbounded" minOccurs="0" nillable="true"/>
+            </xsd:sequence>
+          </xsd:extension>
+        </xsd:complexContent>
+      </xsd:complexType>
+    </xsd:element>
+    <xsd:element name="TPInstallLocation" ma:index="46" nillable="true" ma:displayName="Install Location" ma:default="" ma:internalName="TPInstallLocation">
+      <xsd:simpleType>
+        <xsd:restriction base="dms:Text"/>
+      </xsd:simpleType>
+    </xsd:element>
+    <xsd:element name="InternalTagsTaxHTField0" ma:index="48" nillable="true" ma:taxonomy="true" ma:internalName="InternalTagsTaxHTField0" ma:taxonomyFieldName="InternalTags" ma:displayName="Internal Tags" ma:readOnly="false" ma:default="" ma:fieldId="{1490b8a4-2706-41ec-b5e3-73176dccf34e}" ma:taxonomyMulti="true" ma:sspId="8f79753a-75d3-41f5-8ca3-40b843941b4f" ma:termSetId="82b6639e-f7fc-4c18-ad2d-003a6e707765" ma:anchorId="00000000-0000-0000-0000-000000000000" ma:open="false" ma:isKeyword="false">
+      <xsd:complexType>
+        <xsd:sequence>
+          <xsd:element ref="pc:Terms" minOccurs="0" maxOccurs="1"/>
+        </xsd:sequence>
+      </xsd:complexType>
+    </xsd:element>
+    <xsd:element name="IntlLangReview" ma:index="49" nillable="true" ma:displayName="Intl Lang QA Review Required?" ma:default="" ma:internalName="IntlLangReview" ma:readOnly="false">
+      <xsd:simpleType>
+        <xsd:restriction base="dms:Boolean"/>
+      </xsd:simpleType>
+    </xsd:element>
+    <xsd:element name="IntlLangReviewer" ma:index="50" nillable="true" ma:displayName="Intl Lang QA Reviewer" ma:default="" ma:internalName="IntlLangReviewer" ma:readOnly="false">
+      <xsd:simpleType>
+        <xsd:restriction base="dms:Text"/>
+      </xsd:simpleType>
+    </xsd:element>
+    <xsd:element name="MarketSpecific" ma:index="51" nillable="true" ma:displayName="Is Market Specific?" ma:default="" ma:internalName="MarketSpecific" ma:readOnly="false">
+      <xsd:simpleType>
+        <xsd:restriction base="dms:Boolean"/>
+      </xsd:simpleType>
+    </xsd:element>
+    <xsd:element name="LastCompleteVersionLookup" ma:index="52" nillable="true" ma:displayName="Last Complete Version Lookup" ma:default="" ma:list="{9E343742-310B-4684-A24C-1D137CB4B230}" ma:internalName="LastCompleteVersionLookup" ma:readOnly="true" ma:showField="LastCompleteVersion" ma:web="4873beb7-5857-4685-be1f-d57550cc96cc">
+      <xsd:complexType>
+        <xsd:complexContent>
+          <xsd:extension base="dms:MultiChoiceLookup">
+            <xsd:sequence>
+              <xsd:element name="Value" type="dms:Lookup" maxOccurs="unbounded" minOccurs="0" nillable="true"/>
+            </xsd:sequence>
+          </xsd:extension>
+        </xsd:complexContent>
+      </xsd:complexType>
+    </xsd:element>
+    <xsd:element name="LastHandOff" ma:index="53" nillable="true" ma:displayName="Last Hand-off" ma:default="" ma:internalName="LastHandOff" ma:readOnly="false">
+      <xsd:simpleType>
+        <xsd:restriction base="dms:DateTime"/>
+      </xsd:simpleType>
+    </xsd:element>
+    <xsd:element name="LastModifiedDateTime" ma:index="54" nillable="true" ma:displayName="Last Modified Date" ma:default="" ma:internalName="LastModifiedDateTime" ma:readOnly="false">
+      <xsd:simpleType>
+        <xsd:restriction base="dms:DateTime"/>
+      </xsd:simpleType>
+    </xsd:element>
+    <xsd:element name="LastPreviewErrorLookup" ma:index="55" nillable="true" ma:displayName="Last Preview Attempt Error" ma:default="" ma:list="{9E343742-310B-4684-A24C-1D137CB4B230}" ma:internalName="LastPreviewErrorLookup" ma:readOnly="true" ma:showField="LastPreviewError" ma:web="4873beb7-5857-4685-be1f-d57550cc96cc">
+      <xsd:complexType>
+        <xsd:complexContent>
+          <xsd:extension base="dms:MultiChoiceLookup">
+            <xsd:sequence>
+              <xsd:element name="Value" type="dms:Lookup" maxOccurs="unbounded" minOccurs="0" nillable="true"/>
+            </xsd:sequence>
+          </xsd:extension>
+        </xsd:complexContent>
+      </xsd:complexType>
+    </xsd:element>
+    <xsd:element name="LastPreviewResultLookup" ma:index="56" nillable="true" ma:displayName="Last Preview Attempt Result" ma:default="" ma:list="{9E343742-310B-4684-A24C-1D137CB4B230}" ma:internalName="LastPreviewResultLookup" ma:readOnly="true" ma:showField="LastPreviewResult" ma:web="4873beb7-5857-4685-be1f-d57550cc96cc">
+      <xsd:complexType>
+        <xsd:complexContent>
+          <xsd:extension base="dms:MultiChoiceLookup">
+            <xsd:sequence>
+              <xsd:element name="Value" type="dms:Lookup" maxOccurs="unbounded" minOccurs="0" nillable="true"/>
+            </xsd:sequence>
+          </xsd:extension>
+        </xsd:complexContent>
+      </xsd:complexType>
+    </xsd:element>
+    <xsd:element name="LastPreviewAttemptDateLookup" ma:index="57" nillable="true" ma:displayName="Last Preview Attempted On" ma:default="" ma:list="{9E343742-310B-4684-A24C-1D137CB4B230}" ma:internalName="LastPreviewAttemptDateLookup" ma:readOnly="true" ma:showField="LastPreviewAttemptDate" ma:web="4873beb7-5857-4685-be1f-d57550cc96cc">
+      <xsd:complexType>
+        <xsd:complexContent>
+          <xsd:extension base="dms:MultiChoiceLookup">
+            <xsd:sequence>
+              <xsd:element name="Value" type="dms:Lookup" maxOccurs="unbounded" minOccurs="0" nillable="true"/>
+            </xsd:sequence>
+          </xsd:extension>
+        </xsd:complexContent>
+      </xsd:complexType>
+    </xsd:element>
+    <xsd:element name="LastPreviewedByLookup" ma:index="58" nillable="true" ma:displayName="Last Previewed By" ma:default="" ma:list="{9E343742-310B-4684-A24C-1D137CB4B230}" ma:internalName="LastPreviewedByLookup" ma:readOnly="true" ma:showField="LastPreviewedBy" ma:web="4873beb7-5857-4685-be1f-d57550cc96cc">
+      <xsd:complexType>
+        <xsd:complexContent>
+          <xsd:extension base="dms:MultiChoiceLookup">
+            <xsd:sequence>
+              <xsd:element name="Value" type="dms:Lookup" maxOccurs="unbounded" minOccurs="0" nillable="true"/>
+            </xsd:sequence>
+          </xsd:extension>
+        </xsd:complexContent>
+      </xsd:complexType>
+    </xsd:element>
+    <xsd:element name="LastPreviewTimeLookup" ma:index="59" nillable="true" ma:displayName="Last Previewed Date" ma:default="" ma:list="{9E343742-310B-4684-A24C-1D137CB4B230}" ma:internalName="LastPreviewTimeLookup" ma:readOnly="true" ma:showField="LastPreviewTime" ma:web="4873beb7-5857-4685-be1f-d57550cc96cc">
+      <xsd:complexType>
+        <xsd:complexContent>
+          <xsd:extension base="dms:MultiChoiceLookup">
+            <xsd:sequence>
+              <xsd:element name="Value" type="dms:Lookup" maxOccurs="unbounded" minOccurs="0" nillable="true"/>
+            </xsd:sequence>
+          </xsd:extension>
+        </xsd:complexContent>
+      </xsd:complexType>
+    </xsd:element>
+    <xsd:element name="LastPreviewVersionLookup" ma:index="60" nillable="true" ma:displayName="Last Previewed Version" ma:default="" ma:list="{9E343742-310B-4684-A24C-1D137CB4B230}" ma:internalName="LastPreviewVersionLookup" ma:readOnly="true" ma:showField="LastPreviewVersion" ma:web="4873beb7-5857-4685-be1f-d57550cc96cc">
+      <xsd:complexType>
+        <xsd:complexContent>
+          <xsd:extension base="dms:MultiChoiceLookup">
+            <xsd:sequence>
+              <xsd:element name="Value" type="dms:Lookup" maxOccurs="unbounded" minOccurs="0" nillable="true"/>
+            </xsd:sequence>
+          </xsd:extension>
+        </xsd:complexContent>
+      </xsd:complexType>
+    </xsd:element>
+    <xsd:element name="LastPublishErrorLookup" ma:index="61" nillable="true" ma:displayName="Last Publish Attempt Error" ma:default="" ma:list="{9E343742-310B-4684-A24C-1D137CB4B230}" ma:internalName="LastPublishErrorLookup" ma:readOnly="true" ma:showField="LastPublishError" ma:web="4873beb7-5857-4685-be1f-d57550cc96cc">
+      <xsd:complexType>
+        <xsd:complexContent>
+          <xsd:extension base="dms:MultiChoiceLookup">
+            <xsd:sequence>
+              <xsd:element name="Value" type="dms:Lookup" maxOccurs="unbounded" minOccurs="0" nillable="true"/>
+            </xsd:sequence>
+          </xsd:extension>
+        </xsd:complexContent>
+      </xsd:complexType>
+    </xsd:element>
+    <xsd:element name="LastPublishResultLookup" ma:index="62" nillable="true" ma:displayName="Last Publish Attempt Result" ma:default="" ma:list="{9E343742-310B-4684-A24C-1D137CB4B230}" ma:internalName="LastPublishResultLookup" ma:readOnly="true" ma:showField="LastPublishResult" ma:web="4873beb7-5857-4685-be1f-d57550cc96cc">
+      <xsd:complexType>
+        <xsd:complexContent>
+          <xsd:extension base="dms:MultiChoiceLookup">
+            <xsd:sequence>
+              <xsd:element name="Value" type="dms:Lookup" maxOccurs="unbounded" minOccurs="0" nillable="true"/>
+            </xsd:sequence>
+          </xsd:extension>
+        </xsd:complexContent>
+      </xsd:complexType>
+    </xsd:element>
+    <xsd:element name="LastPublishAttemptDateLookup" ma:index="63" nillable="true" ma:displayName="Last Publish Attempted On" ma:default="" ma:list="{9E343742-310B-4684-A24C-1D137CB4B230}" ma:internalName="LastPublishAttemptDateLookup" ma:readOnly="true" ma:showField="LastPublishAttemptDate" ma:web="4873beb7-5857-4685-be1f-d57550cc96cc">
+      <xsd:complexType>
+        <xsd:complexContent>
+          <xsd:extension base="dms:MultiChoiceLookup">
+            <xsd:sequence>
+              <xsd:element name="Value" type="dms:Lookup" maxOccurs="unbounded" minOccurs="0" nillable="true"/>
+            </xsd:sequence>
+          </xsd:extension>
+        </xsd:complexContent>
+      </xsd:complexType>
+    </xsd:element>
+    <xsd:element name="LastPublishedByLookup" ma:index="64" nillable="true" ma:displayName="Last Published By" ma:default="" ma:list="{9E343742-310B-4684-A24C-1D137CB4B230}" ma:internalName="LastPublishedByLookup" ma:readOnly="true" ma:showField="LastPublishedBy" ma:web="4873beb7-5857-4685-be1f-d57550cc96cc">
+      <xsd:complexType>
+        <xsd:complexContent>
+          <xsd:extension base="dms:MultiChoiceLookup">
+            <xsd:sequence>
+              <xsd:element name="Value" type="dms:Lookup" maxOccurs="unbounded" minOccurs="0" nillable="true"/>
+            </xsd:sequence>
+          </xsd:extension>
+        </xsd:complexContent>
+      </xsd:complexType>
+    </xsd:element>
+    <xsd:element name="LastPublishTimeLookup" ma:index="65" nillable="true" ma:displayName="Last Published Date" ma:default="" ma:list="{9E343742-310B-4684-A24C-1D137CB4B230}" ma:internalName="LastPublishTimeLookup" ma:readOnly="true" ma:showField="LastPublishTime" ma:web="4873beb7-5857-4685-be1f-d57550cc96cc">
+      <xsd:complexType>
+        <xsd:complexContent>
+          <xsd:extension base="dms:MultiChoiceLookup">
+            <xsd:sequence>
+              <xsd:element name="Value" type="dms:Lookup" maxOccurs="unbounded" minOccurs="0" nillable="true"/>
+            </xsd:sequence>
+          </xsd:extension>
+        </xsd:complexContent>
+      </xsd:complexType>
+    </xsd:element>
+    <xsd:element name="LastPublishVersionLookup" ma:index="66" nillable="true" ma:displayName="Last Published Version" ma:default="" ma:list="{9E343742-310B-4684-A24C-1D137CB4B230}" ma:internalName="LastPublishVersionLookup" ma:readOnly="true" ma:showField="LastPublishVersion" ma:web="4873beb7-5857-4685-be1f-d57550cc96cc">
+      <xsd:complexType>
+        <xsd:complexContent>
+          <xsd:extension base="dms:MultiChoiceLookup">
+            <xsd:sequence>
+              <xsd:element name="Value" type="dms:Lookup" maxOccurs="unbounded" minOccurs="0" nillable="true"/>
+            </xsd:sequence>
+          </xsd:extension>
+        </xsd:complexContent>
+      </xsd:complexType>
+    </xsd:element>
+    <xsd:element name="TPLaunchHelpLinkType" ma:index="67" nillable="true" ma:displayName="Launch Help Link Type" ma:default="Template" ma:internalName="TPLaunchHelpLinkType">
+      <xsd:simpleType>
+        <xsd:restriction base="dms:Choice">
+          <xsd:enumeration value="Template"/>
+          <xsd:enumeration value="Training"/>
+          <xsd:enumeration value="URL"/>
+          <xsd:enumeration value="None"/>
+        </xsd:restriction>
+      </xsd:simpleType>
+    </xsd:element>
+    <xsd:element name="LegacyData" ma:index="68" nillable="true" ma:displayName="Legacy Data" ma:default="" ma:internalName="LegacyData" ma:readOnly="false">
+      <xsd:simpleType>
+        <xsd:restriction base="dms:Note"/>
+      </xsd:simpleType>
+    </xsd:element>
+    <xsd:element name="TPLaunchHelpLink" ma:index="69" nillable="true" ma:displayName="Link to Launch Help Topic" ma:default="" ma:internalName="TPLaunchHelpLink">
+      <xsd:simpleType>
+        <xsd:restriction base="dms:Text"/>
+      </xsd:simpleType>
+    </xsd:element>
+    <xsd:element name="LocComments" ma:index="70" nillable="true" ma:displayName="Loc Approval Comments" ma:default="" ma:internalName="LocComments" ma:readOnly="false">
+      <xsd:simpleType>
+        <xsd:restriction base="dms:Note"/>
+      </xsd:simpleType>
+    </xsd:element>
+    <xsd:element name="LocLastLocAttemptVersionLookup" ma:index="71" nillable="true" ma:displayName="Loc Last Loc Attempt Version" ma:default="" ma:list="{7DD1DCEC-E449-43D3-891F-7DC62F62AD21}" ma:internalName="LocLastLocAttemptVersionLookup" ma:readOnly="false" ma:showField="LastLocAttemptVersion" ma:web="4873beb7-5857-4685-be1f-d57550cc96cc">
+      <xsd:simpleType>
+        <xsd:restriction base="dms:Lookup"/>
+      </xsd:simpleType>
+    </xsd:element>
+    <xsd:element name="LocLastLocAttemptVersionTypeLookup" ma:index="72" nillable="true" ma:displayName="Loc Last Loc Attempt Version Type" ma:default="" ma:list="{7DD1DCEC-E449-43D3-891F-7DC62F62AD21}" ma:internalName="LocLastLocAttemptVersionTypeLookup" ma:readOnly="true" ma:showField="LastLocAttemptVersionType" ma:web="4873beb7-5857-4685-be1f-d57550cc96cc">
+      <xsd:simpleType>
+        <xsd:restriction base="dms:Lookup"/>
+      </xsd:simpleType>
+    </xsd:element>
+    <xsd:element name="LocManualTestRequired" ma:index="73" nillable="true" ma:displayName="Loc Manual Test Required" ma:default="" ma:internalName="LocManualTestRequired" ma:readOnly="false">
+      <xsd:simpleType>
+        <xsd:restriction base="dms:Boolean"/>
+      </xsd:simpleType>
+    </xsd:element>
+    <xsd:element name="LocMarketGroupTiers2" ma:index="74" nillable="true" ma:displayName="Loc Market Group Tiers" ma:internalName="LocMarketGroupTiers2" ma:readOnly="false">
+      <xsd:simpleType>
+        <xsd:restriction base="dms:Unknown"/>
+      </xsd:simpleType>
+    </xsd:element>
+    <xsd:element name="LocNewPublishedVersionLookup" ma:index="75" nillable="true" ma:displayName="Loc New Published Version Lookup" ma:default="" ma:list="{7DD1DCEC-E449-43D3-891F-7DC62F62AD21}" ma:internalName="LocNewPublishedVersionLookup" ma:readOnly="true" ma:showField="NewPublishedVersion" ma:web="4873beb7-5857-4685-be1f-d57550cc96cc">
+      <xsd:simpleType>
+        <xsd:restriction base="dms:Lookup"/>
+      </xsd:simpleType>
+    </xsd:element>
+    <xsd:element name="LocOverallHandbackStatusLookup" ma:index="76" nillable="true" ma:displayName="Loc Overall Handback Status" ma:default="" ma:list="{7DD1DCEC-E449-43D3-891F-7DC62F62AD21}" ma:internalName="LocOverallHandbackStatusLookup" ma:readOnly="true" ma:showField="OverallHandbackStatus" ma:web="4873beb7-5857-4685-be1f-d57550cc96cc">
+      <xsd:simpleType>
+        <xsd:restriction base="dms:Lookup"/>
+      </xsd:simpleType>
+    </xsd:element>
+    <xsd:element name="LocOverallLocStatusLookup" ma:index="77" nillable="true" ma:displayName="Loc Overall Localize Status" ma:default="" ma:list="{7DD1DCEC-E449-43D3-891F-7DC62F62AD21}" ma:internalName="LocOverallLocStatusLookup" ma:readOnly="true" ma:showField="OverallLocStatus" ma:web="4873beb7-5857-4685-be1f-d57550cc96cc">
+      <xsd:simpleType>
+        <xsd:restriction base="dms:Lookup"/>
+      </xsd:simpleType>
+    </xsd:element>
+    <xsd:element name="LocOverallPreviewStatusLookup" ma:index="78" nillable="true" ma:displayName="Loc Overall Preview Status" ma:default="" ma:list="{7DD1DCEC-E449-43D3-891F-7DC62F62AD21}" ma:internalName="LocOverallPreviewStatusLookup" ma:readOnly="true" ma:showField="OverallPreviewStatus" ma:web="4873beb7-5857-4685-be1f-d57550cc96cc">
+      <xsd:simpleType>
+        <xsd:restriction base="dms:Lookup"/>
+      </xsd:simpleType>
+    </xsd:element>
+    <xsd:element name="LocOverallPublishStatusLookup" ma:index="79" nillable="true" ma:displayName="Loc Overall Publish Status" ma:default="" ma:list="{7DD1DCEC-E449-43D3-891F-7DC62F62AD21}" ma:internalName="LocOverallPublishStatusLookup" ma:readOnly="true" ma:showField="OverallPublishStatus" ma:web="4873beb7-5857-4685-be1f-d57550cc96cc">
+      <xsd:simpleType>
+        <xsd:restriction base="dms:Lookup"/>
+      </xsd:simpleType>
+    </xsd:element>
+    <xsd:element name="IntlLocPriority" ma:index="80" nillable="true" ma:displayName="Loc Priority" ma:default="" ma:internalName="IntlLocPriority" ma:readOnly="false">
+      <xsd:simpleType>
+        <xsd:restriction base="dms:Unknown"/>
+      </xsd:simpleType>
+    </xsd:element>
+    <xsd:element name="LocProcessedForHandoffsLookup" ma:index="81" nillable="true" ma:displayName="Loc Processed For Handoffs" ma:default="" ma:list="{7DD1DCEC-E449-43D3-891F-7DC62F62AD21}" ma:internalName="LocProcessedForHandoffsLookup" ma:readOnly="true" ma:showField="ProcessedForHandoffs" ma:web="4873beb7-5857-4685-be1f-d57550cc96cc">
+      <xsd:simpleType>
+        <xsd:restriction base="dms:Lookup"/>
+      </xsd:simpleType>
+    </xsd:element>
+    <xsd:element name="LocProcessedForMarketsLookup" ma:index="82" nillable="true" ma:displayName="Loc Processed For Markets" ma:default="" ma:list="{7DD1DCEC-E449-43D3-891F-7DC62F62AD21}" ma:internalName="LocProcessedForMarketsLookup" ma:readOnly="true" ma:showField="ProcessedForMarkets" ma:web="4873beb7-5857-4685-be1f-d57550cc96cc">
+      <xsd:simpleType>
+        <xsd:restriction base="dms:Lookup"/>
+      </xsd:simpleType>
+    </xsd:element>
+    <xsd:element name="LocPublishedDependentAssetsLookup" ma:index="83" nillable="true" ma:displayName="Loc Published Dependent Assets" ma:default="" ma:list="{7DD1DCEC-E449-43D3-891F-7DC62F62AD21}" ma:internalName="LocPublishedDependentAssetsLookup" ma:readOnly="true" ma:showField="PublishedDependentAssets" ma:web="4873beb7-5857-4685-be1f-d57550cc96cc">
+      <xsd:simpleType>
+        <xsd:restriction base="dms:Lookup"/>
+      </xsd:simpleType>
+    </xsd:element>
+    <xsd:element name="LocPublishedLinkedAssetsLookup" ma:index="84" nillable="true" ma:displayName="Loc Published Linked Assets" ma:default="" ma:list="{7DD1DCEC-E449-43D3-891F-7DC62F62AD21}" ma:internalName="LocPublishedLinkedAssetsLookup" ma:readOnly="true" ma:showField="PublishedLinkedAssets" ma:web="4873beb7-5857-4685-be1f-d57550cc96cc">
+      <xsd:simpleType>
+        <xsd:restriction base="dms:Lookup"/>
+      </xsd:simpleType>
+    </xsd:element>
+    <xsd:element name="LocRecommendedHandoff" ma:index="85" nillable="true" ma:displayName="Loc Recommended Handoff" ma:default="" ma:indexed="true" ma:internalName="LocRecommendedHandoff" ma:readOnly="false">
+      <xsd:simpleType>
+        <xsd:restriction base="dms:Text"/>
+      </xsd:simpleType>
+    </xsd:element>
+    <xsd:element name="LocalizationTagsTaxHTField0" ma:index="87" nillable="true" ma:taxonomy="true" ma:internalName="LocalizationTagsTaxHTField0" ma:taxonomyFieldName="LocalizationTags" ma:displayName="Localization Tags" ma:readOnly="false" ma:default="" ma:fieldId="{00f02cb3-2c7c-424a-9c61-10e9b6878429}" ma:taxonomyMulti="true" ma:sspId="8f79753a-75d3-41f5-8ca3-40b843941b4f" ma:termSetId="5b7703a5-8e8b-4b58-8b31-1cea35331da3" ma:anchorId="00000000-0000-0000-0000-000000000000" ma:open="false" ma:isKeyword="false">
+      <xsd:complexType>
+        <xsd:sequence>
+          <xsd:element ref="pc:Terms" minOccurs="0" maxOccurs="1"/>
+        </xsd:sequence>
+      </xsd:complexType>
+    </xsd:element>
+    <xsd:element name="MachineTranslated" ma:index="88" nillable="true" ma:displayName="Machine Translated" ma:default="" ma:internalName="MachineTranslated" ma:readOnly="false">
+      <xsd:simpleType>
+        <xsd:restriction base="dms:Boolean"/>
+      </xsd:simpleType>
+    </xsd:element>
+    <xsd:element name="Manager" ma:index="89" nillable="true" ma:displayName="Manager" ma:hidden="true" ma:internalName="Manager" ma:readOnly="false">
+      <xsd:simpleType>
+        <xsd:restriction base="dms:Text"/>
+      </xsd:simpleType>
+    </xsd:element>
+    <xsd:element name="Markets" ma:index="90" nillable="true" ma:displayName="Markets" ma:default="" ma:description="Leave blank to show in all markets" ma:list="{2FBD1B11-2ACE-4FDC-B5A3-635D4ADF6F1B}" ma:internalName="Markets" ma:readOnly="false" ma:showField="MarketName" ma:web="4873beb7-5857-4685-be1f-d57550cc96cc">
+      <xsd:complexType>
+        <xsd:complexContent>
+          <xsd:extension base="dms:MultiChoiceLookup">
+            <xsd:sequence>
+              <xsd:element name="Value" type="dms:Lookup" maxOccurs="unbounded" minOccurs="0" nillable="true"/>
+            </xsd:sequence>
+          </xsd:extension>
+        </xsd:complexContent>
+      </xsd:complexType>
+    </xsd:element>
+    <xsd:element name="Milestone" ma:index="91" nillable="true" ma:displayName="Milestone" ma:default="" ma:internalName="Milestone" ma:readOnly="false">
+      <xsd:simpleType>
+        <xsd:restriction base="dms:Unknown"/>
+      </xsd:simpleType>
+    </xsd:element>
+    <xsd:element name="TPNamespace" ma:index="94" nillable="true" ma:displayName="Namespace" ma:default="" ma:internalName="TPNamespace">
+      <xsd:simpleType>
+        <xsd:restriction base="dms:Text"/>
+      </xsd:simpleType>
+    </xsd:element>
+    <xsd:element name="NumericId" ma:index="95" nillable="true" ma:displayName="Numeric ID" ma:default="" ma:indexed="true" ma:internalName="NumericId" ma:readOnly="false">
+      <xsd:simpleType>
+        <xsd:restriction base="dms:Number"/>
+      </xsd:simpleType>
+    </xsd:element>
+    <xsd:element name="NumOfRatingsLookup" ma:index="96" nillable="true" ma:displayName="NumOfRatings" ma:default="" ma:list="{9E343742-310B-4684-A24C-1D137CB4B230}" ma:internalName="NumOfRatingsLookup" ma:readOnly="true" ma:showField="NumOfRatings" ma:web="4873beb7-5857-4685-be1f-d57550cc96cc">
+      <xsd:complexType>
+        <xsd:complexContent>
+          <xsd:extension base="dms:MultiChoiceLookup">
+            <xsd:sequence>
+              <xsd:element name="Value" type="dms:Lookup" maxOccurs="unbounded" minOccurs="0" nillable="true"/>
+            </xsd:sequence>
+          </xsd:extension>
+        </xsd:complexContent>
+      </xsd:complexType>
+    </xsd:element>
+    <xsd:element name="OOCacheId" ma:index="97" nillable="true" ma:displayName="OOCacheId" ma:internalName="OOCacheId" ma:readOnly="false">
+      <xsd:simpleType>
+        <xsd:restriction base="dms:Text"/>
+      </xsd:simpleType>
+    </xsd:element>
+    <xsd:element name="OpenTemplate" ma:index="98" nillable="true" ma:displayName="Open Template" ma:default="true" ma:internalName="OpenTemplate">
+      <xsd:simpleType>
+        <xsd:restriction base="dms:Boolean"/>
+      </xsd:simpleType>
+    </xsd:element>
+    <xsd:element name="OriginAsset" ma:index="99" nillable="true" ma:displayName="Origin Asset" ma:default="" ma:internalName="OriginAsset" ma:readOnly="false">
+      <xsd:simpleType>
+        <xsd:restriction base="dms:Text"/>
+      </xsd:simpleType>
+    </xsd:element>
+    <xsd:element name="OriginalRelease" ma:index="100" nillable="true" ma:displayName="Original Release" ma:default="15" ma:internalName="OriginalRelease" ma:readOnly="false">
+      <xsd:simpleType>
+        <xsd:restriction base="dms:Choice">
+          <xsd:enumeration value="14"/>
+          <xsd:enumeration value="15"/>
+          <xsd:enumeration value="16"/>
+        </xsd:restriction>
+      </xsd:simpleType>
+    </xsd:element>
+    <xsd:element name="OriginalSourceMarket" ma:index="101" nillable="true" ma:displayName="Original Source Market Group" ma:default="" ma:internalName="OriginalSourceMarket" ma:readOnly="false">
+      <xsd:simpleType>
+        <xsd:restriction base="dms:Text"/>
+      </xsd:simpleType>
+    </xsd:element>
+    <xsd:element name="OutputCachingOn" ma:index="102" nillable="true" ma:displayName="Output Caching" ma:default="true" ma:hidden="true" ma:internalName="OutputCachingOn" ma:readOnly="false">
+      <xsd:simpleType>
+        <xsd:restriction base="dms:Boolean"/>
+      </xsd:simpleType>
+    </xsd:element>
+    <xsd:element name="ParentAssetId" ma:index="103" nillable="true" ma:displayName="Parent Asset Id" ma:default="" ma:internalName="ParentAssetId" ma:readOnly="false">
+      <xsd:simpleType>
+        <xsd:restriction base="dms:Text"/>
+      </xsd:simpleType>
+    </xsd:element>
+    <xsd:element name="PlannedPubDate" ma:index="104" nillable="true" ma:displayName="Planned Publish Date" ma:default="" ma:indexed="true" ma:internalName="PlannedPubDate" ma:readOnly="false">
+      <xsd:simpleType>
+        <xsd:restriction base="dms:DateTime"/>
+      </xsd:simpleType>
+    </xsd:element>
+    <xsd:element name="PolicheckWords" ma:index="105" nillable="true" ma:displayName="Policheck Words" ma:default="" ma:internalName="PolicheckWords" ma:readOnly="false">
+      <xsd:simpleType>
+        <xsd:restriction base="dms:Text"/>
+      </xsd:simpleType>
+    </xsd:element>
+    <xsd:element name="BusinessGroup" ma:index="106" nillable="true" ma:displayName="Product Division Owner" ma:default="" ma:internalName="BusinessGroup" ma:readOnly="false">
+      <xsd:simpleType>
+        <xsd:restriction base="dms:Unknown"/>
+      </xsd:simpleType>
+    </xsd:element>
+    <xsd:element name="UAProjectedTotalWords" ma:index="107" nillable="true" ma:displayName="Projected Word Count" ma:default="" ma:internalName="UAProjectedTotalWords" ma:readOnly="false">
+      <xsd:simpleType>
+        <xsd:restriction base="dms:Unknown"/>
+      </xsd:simpleType>
+    </xsd:element>
+    <xsd:element name="Provider" ma:index="108" nillable="true" ma:displayName="Provider" ma:default="" ma:internalName="Provider" ma:readOnly="false">
+      <xsd:simpleType>
+        <xsd:restriction base="dms:Unknown"/>
+      </xsd:simpleType>
+    </xsd:element>
+    <xsd:element name="Providers" ma:index="109" nillable="true" ma:displayName="Providers" ma:default="" ma:internalName="Providers">
+      <xsd:simpleType>
+        <xsd:restriction base="dms:Unknown"/>
+      </xsd:simpleType>
+    </xsd:element>
+    <xsd:element name="PublishStatusLookup" ma:index="110" nillable="true" ma:displayName="Publish Status" ma:default="" ma:list="{9E343742-310B-4684-A24C-1D137CB4B230}" ma:internalName="PublishStatusLookup" ma:readOnly="false" ma:showField="PublishStatus" ma:web="4873beb7-5857-4685-be1f-d57550cc96cc">
+      <xsd:complexType>
+        <xsd:complexContent>
+          <xsd:extension base="dms:MultiChoiceLookup">
+            <xsd:sequence>
+              <xsd:element name="Value" type="dms:Lookup" maxOccurs="unbounded" minOccurs="0" nillable="true"/>
+            </xsd:sequence>
+          </xsd:extension>
+        </xsd:complexContent>
+      </xsd:complexType>
+    </xsd:element>
+    <xsd:element name="PublishTargets" ma:index="111" nillable="true" ma:displayName="Publish Target" ma:default="OfficeOnlineVNext" ma:internalName="PublishTargets" ma:readOnly="false">
+      <xsd:simpleType>
+        <xsd:restriction base="dms:Unknown"/>
+      </xsd:simpleType>
+    </xsd:element>
+    <xsd:element name="RecommendationsModifier" ma:index="112" nillable="true" ma:displayName="Recommendations Modifier" ma:default="" ma:internalName="RecommendationsModifier" ma:readOnly="false">
+      <xsd:simpleType>
+        <xsd:restriction base="dms:Number"/>
+      </xsd:simpleType>
+    </xsd:element>
+    <xsd:element name="ArtSampleDocs" ma:index="113" nillable="true" ma:displayName="Sample Docs" ma:default="" ma:hidden="true" ma:internalName="ArtSampleDocs" ma:readOnly="false">
+      <xsd:simpleType>
+        <xsd:restriction base="dms:Text"/>
+      </xsd:simpleType>
+    </xsd:element>
+    <xsd:element name="ScenarioTagsTaxHTField0" ma:index="115" nillable="true" ma:taxonomy="true" ma:internalName="ScenarioTagsTaxHTField0" ma:taxonomyFieldName="ScenarioTags" ma:displayName="Scenarios" ma:readOnly="false" ma:default="" ma:fieldId="{93aef74d-6c78-4815-8310-51477dceeccc}" ma:taxonomyMulti="true" ma:sspId="8f79753a-75d3-41f5-8ca3-40b843941b4f" ma:termSetId="4b7d5f16-e2f2-4fc0-bab3-6e8b931e57d6" ma:anchorId="00000000-0000-0000-0000-000000000000" ma:open="false" ma:isKeyword="false">
+      <xsd:complexType>
+        <xsd:sequence>
+          <xsd:element ref="pc:Terms" minOccurs="0" maxOccurs="1"/>
+        </xsd:sequence>
+      </xsd:complexType>
+    </xsd:element>
+    <xsd:element name="ShowIn" ma:index="117" nillable="true" ma:displayName="Show In" ma:default="Show everywhere" ma:internalName="ShowIn" ma:readOnly="false">
+      <xsd:simpleType>
+        <xsd:restriction base="dms:Choice">
+          <xsd:enumeration value="Hide on web"/>
+          <xsd:enumeration value="On Web no search"/>
+          <xsd:enumeration value="Show everywhere"/>
+          <xsd:enumeration value="Special use only"/>
+        </xsd:restriction>
+      </xsd:simpleType>
+    </xsd:element>
+    <xsd:element name="SourceTitle" ma:index="118" nillable="true" ma:displayName="Source Title" ma:default="" ma:indexed="true" ma:internalName="SourceTitle" ma:readOnly="false">
+      <xsd:simpleType>
+        <xsd:restriction base="dms:Text"/>
+      </xsd:simpleType>
+    </xsd:element>
+    <xsd:element name="CSXSubmissionDate" ma:index="119" nillable="true" ma:displayName="Submission Date" ma:default="" ma:internalName="CSXSubmissionDate" ma:readOnly="false">
+      <xsd:simpleType>
+        <xsd:restriction base="dms:DateTime"/>
+      </xsd:simpleType>
+    </xsd:element>
+    <xsd:element name="SubmitterId" ma:index="120" nillable="true" ma:displayName="Submitter ID" ma:default="" ma:internalName="SubmitterId" ma:readOnly="false">
+      <xsd:simpleType>
+        <xsd:restriction base="dms:Text"/>
+      </xsd:simpleType>
+    </xsd:element>
+    <xsd:element name="TaxCatchAll" ma:index="121" nillable="true" ma:displayName="Taxonomy Catch All Column" ma:hidden="true" ma:list="{530f955b-6704-4601-bd83-f81d87f1e440}" ma:internalName="TaxCatchAll" ma:showField="CatchAllData" ma:web="4873beb7-5857-4685-be1f-d57550cc96cc">
+      <xsd:complexType>
+        <xsd:complexContent>
+          <xsd:extension base="dms:MultiChoiceLookup">
+            <xsd:sequence>
+              <xsd:element name="Value" type="dms:Lookup" maxOccurs="unbounded" minOccurs="0" nillable="true"/>
+            </xsd:sequence>
+          </xsd:extension>
+        </xsd:complexContent>
+      </xsd:complexType>
+    </xsd:element>
+    <xsd:element name="TaxCatchAllLabel" ma:index="122" nillable="true" ma:displayName="Taxonomy Catch All Column1" ma:hidden="true" ma:list="{530f955b-6704-4601-bd83-f81d87f1e440}" ma:internalName="TaxCatchAllLabel" ma:readOnly="true" ma:showField="CatchAllDataLabel" ma:web="4873beb7-5857-4685-be1f-d57550cc96cc">
+      <xsd:complexType>
+        <xsd:complexContent>
+          <xsd:extension base="dms:MultiChoiceLookup">
+            <xsd:sequence>
+              <xsd:element name="Value" type="dms:Lookup" maxOccurs="unbounded" minOccurs="0" nillable="true"/>
+            </xsd:sequence>
+          </xsd:extension>
+        </xsd:complexContent>
+      </xsd:complexType>
+    </xsd:element>
+    <xsd:element name="TemplateStatus" ma:index="123" nillable="true" ma:displayName="Template Status" ma:default="" ma:internalName="TemplateStatus">
+      <xsd:simpleType>
+        <xsd:restriction base="dms:Unknown"/>
+      </xsd:simpleType>
+    </xsd:element>
+    <xsd:element name="TemplateTemplateType" ma:index="124" nillable="true" ma:displayName="Template Type" ma:default="" ma:internalName="TemplateTemplateType">
+      <xsd:simpleType>
+        <xsd:restriction base="dms:Unknown"/>
+      </xsd:simpleType>
+    </xsd:element>
+    <xsd:element name="ThumbnailAssetId" ma:index="125" nillable="true" ma:displayName="Thumbnail Image Asset" ma:default="" ma:internalName="ThumbnailAssetId" ma:readOnly="false">
+      <xsd:simpleType>
+        <xsd:restriction base="dms:Text"/>
+      </xsd:simpleType>
+    </xsd:element>
+    <xsd:element name="TimesCloned" ma:index="126" nillable="true" ma:displayName="Times Cloned" ma:default="" ma:internalName="TimesCloned" ma:readOnly="false">
+      <xsd:simpleType>
+        <xsd:restriction base="dms:Number"/>
+      </xsd:simpleType>
+    </xsd:element>
+    <xsd:element name="TrustLevel" ma:index="128" nillable="true" ma:displayName="Trust Level" ma:default="1 Microsoft Managed Content" ma:internalName="TrustLevel" ma:readOnly="false">
+      <xsd:simpleType>
+        <xsd:restriction base="dms:Unknown"/>
+      </xsd:simpleType>
+    </xsd:element>
+    <xsd:element name="UALocComments" ma:index="129" nillable="true" ma:displayName="UA Loc Comments" ma:default="" ma:internalName="UALocComments" ma:readOnly="false">
+      <xsd:simpleType>
+        <xsd:restriction base="dms:Note"/>
+      </xsd:simpleType>
+    </xsd:element>
+    <xsd:element name="UALocRecommendation" ma:index="130" nillable="true" ma:displayName="UA Loc Recommendation" ma:default="Localize" ma:internalName="UALocRecommendation" ma:readOnly="false">
+      <xsd:simpleType>
+        <xsd:restriction base="dms:Choice">
+          <xsd:enumeration value="Localize"/>
+          <xsd:enumeration value="Never Localize"/>
+          <xsd:enumeration value="Priority Localize"/>
+        </xsd:restriction>
+      </xsd:simpleType>
+    </xsd:element>
+    <xsd:element name="UANotes" ma:index="131" nillable="true" ma:displayName="UA Notes" ma:default="" ma:internalName="UANotes" ma:readOnly="false">
+      <xsd:simpleType>
+        <xsd:restriction base="dms:Note"/>
+      </xsd:simpleType>
+    </xsd:element>
+    <xsd:element name="TPAppVersion" ma:index="132" nillable="true" ma:displayName="Version" ma:default="" ma:internalName="TPAppVersion">
+      <xsd:simpleType>
+        <xsd:restriction base="dms:Text"/>
+      </xsd:simpleType>
+    </xsd:element>
+    <xsd:element name="VoteCount" ma:index="133" nillable="true" ma:displayName="Vote Count" ma:default="" ma:internalName="VoteCount" ma:readOnly="false">
+      <xsd:simpleType>
+        <xsd:restriction base="dms:Unknown"/>
+      </xsd:simpleType>
+    </xsd:element>
+  </xsd:schema>
+  <xsd:schema xmlns="http://schemas.openxmlformats.org/package/2006/metadata/core-properties" xmlns:xsd="http://www.w3.org/2001/XMLSchema" xmlns:xsi="http://www.w3.org/2001/XMLSchema-instance" xmlns:dc="http://purl.org/dc/elements/1.1/" xmlns:dcterms="http://purl.org/dc/terms/" xmlns:odoc="http://schemas.microsoft.com/internal/obd" targetNamespace="http://schemas.openxmlformats.org/package/2006/metadata/core-properties" elementFormDefault="qualified" attributeFormDefault="unqualified" blockDefault="#all">
+    <xsd:import namespace="http://purl.org/dc/elements/1.1/" schemaLocation="http://dublincore.org/schemas/xmls/qdc/2003/04/02/dc.xsd"/>
+    <xsd:import namespace="http://purl.org/dc/terms/" schemaLocation="http://dublincore.org/schemas/xmls/qdc/2003/04/02/dcterms.xsd"/>
+    <xsd:element name="coreProperties" type="CT_coreProperties"/>
+    <xsd:complexType name="CT_coreProperties">
+      <xsd:all>
+        <xsd:element ref="dc:creator" minOccurs="0" maxOccurs="1"/>
+        <xsd:element ref="dcterms:created" minOccurs="0" maxOccurs="1"/>
+        <xsd:element ref="dc:identifier" minOccurs="0" maxOccurs="1"/>
+        <xsd:element name="contentType" minOccurs="0" maxOccurs="1" type="xsd:string" ma:index="22" ma:displayName="Content Type"/>
+        <xsd:element ref="dc:title" minOccurs="0" maxOccurs="1" ma:index="127" ma:displayName="Title"/>
+        <xsd:element ref="dc:subject" minOccurs="0" maxOccurs="1"/>
+        <xsd:element ref="dc:description" minOccurs="0" maxOccurs="1"/>
+        <xsd:element name="keywords" minOccurs="0" maxOccurs="1" type="xsd:string"/>
+        <xsd:element ref="dc:language" minOccurs="0" maxOccurs="1"/>
+        <xsd:element name="category" minOccurs="0" maxOccurs="1" type="xsd:string"/>
+        <xsd:element name="version" minOccurs="0" maxOccurs="1" type="xsd:string"/>
+        <xsd:element name="revision" minOccurs="0" maxOccurs="1" type="xsd:string">
+          <xsd:annotation>
+            <xsd:documentation>
+                        This value indicates the number of saves or revisions. The application is responsible for updating this value after each revision.
+                    </xsd:documentation>
+          </xsd:annotation>
+        </xsd:element>
+        <xsd:element name="lastModifiedBy" minOccurs="0" maxOccurs="1" type="xsd:string"/>
+        <xsd:element ref="dcterms:modified" minOccurs="0" maxOccurs="1"/>
+        <xsd:element name="contentStatus" minOccurs="0" maxOccurs="1" type="xsd:string"/>
+      </xsd:all>
+    </xsd:complexType>
+  </xsd:schema>
+  <xs:schema xmlns:pc="http://schemas.microsoft.com/office/infopath/2007/PartnerControls" xmlns:xs="http://www.w3.org/2001/XMLSchema" targetNamespace="http://schemas.microsoft.com/office/infopath/2007/PartnerControls" elementFormDefault="qualified" attributeFormDefault="unqualified">
+    <xs:element name="Person">
+      <xs:complexType>
+        <xs:sequence>
+          <xs:element ref="pc:DisplayName" minOccurs="0"/>
+          <xs:element ref="pc:AccountId" minOccurs="0"/>
+          <xs:element ref="pc:AccountType" minOccurs="0"/>
+        </xs:sequence>
+      </xs:complexType>
+    </xs:element>
+    <xs:element name="DisplayName" type="xs:string"/>
+    <xs:element name="AccountId" type="xs:string"/>
+    <xs:element name="AccountType" type="xs:string"/>
+    <xs:element name="BDCAssociatedEntity">
+      <xs:complexType>
+        <xs:sequence>
+          <xs:element ref="pc:BDCEntity" minOccurs="0" maxOccurs="unbounded"/>
+        </xs:sequence>
+        <xs:attribute ref="pc:EntityNamespace"/>
+        <xs:attribute ref="pc:EntityName"/>
+        <xs:attribute ref="pc:SystemInstanceName"/>
+        <xs:attribute ref="pc:AssociationName"/>
+      </xs:complexType>
+    </xs:element>
+    <xs:attribute name="EntityNamespace" type="xs:string"/>
+    <xs:attribute name="EntityName" type="xs:string"/>
+    <xs:attribute name="SystemInstanceName" type="xs:string"/>
+    <xs:attribute name="AssociationName" type="xs:string"/>
+    <xs:element name="BDCEntity">
+      <xs:complexType>
+        <xs:sequence>
+          <xs:element ref="pc:EntityDisplayName" minOccurs="0"/>
+          <xs:element ref="pc:EntityInstanceReference" minOccurs="0"/>
+          <xs:element ref="pc:EntityId1" minOccurs="0"/>
+          <xs:element ref="pc:EntityId2" minOccurs="0"/>
+          <xs:element ref="pc:EntityId3" minOccurs="0"/>
+          <xs:element ref="pc:EntityId4" minOccurs="0"/>
+          <xs:element ref="pc:EntityId5" minOccurs="0"/>
+        </xs:sequence>
+      </xs:complexType>
+    </xs:element>
+    <xs:element name="EntityDisplayName" type="xs:string"/>
+    <xs:element name="EntityInstanceReference" type="xs:string"/>
+    <xs:element name="EntityId1" type="xs:string"/>
+    <xs:element name="EntityId2" type="xs:string"/>
+    <xs:element name="EntityId3" type="xs:string"/>
+    <xs:element name="EntityId4" type="xs:string"/>
+    <xs:element name="EntityId5" type="xs:string"/>
+    <xs:element name="Terms">
+      <xs:complexType>
+        <xs:sequence>
+          <xs:element ref="pc:TermInfo" minOccurs="0" maxOccurs="unbounded"/>
+        </xs:sequence>
+      </xs:complexType>
+    </xs:element>
+    <xs:element name="TermInfo">
+      <xs:complexType>
+        <xs:sequence>
+          <xs:element ref="pc:TermName" minOccurs="0"/>
+          <xs:element ref="pc:TermId" minOccurs="0"/>
+        </xs:sequence>
+      </xs:complexType>
+    </xs:element>
+    <xs:element name="TermName" type="xs:string"/>
+    <xs:element name="TermId" type="xs:string"/>
+  </xs:schema>
+</ct:contentTypeSchema>
+</file>
+
+<file path=customXml/item2.xml><?xml version="1.0" encoding="utf-8"?>
 <p:properties xmlns:p="http://schemas.microsoft.com/office/2006/metadata/properties" xmlns:xsi="http://www.w3.org/2001/XMLSchema-instance" xmlns:pc="http://schemas.microsoft.com/office/infopath/2007/PartnerControls">
   <documentManagement>
     <LocLastLocAttemptVersionTypeLookup xmlns="4873beb7-5857-4685-be1f-d57550cc96cc" xsi:nil="true"/>
@@ -3427,1046 +4614,6 @@
 </p:properties>
 </file>
 
-<file path=customXml/item2.xml><?xml version="1.0" encoding="utf-8"?>
-<ct:contentTypeSchema xmlns:ct="http://schemas.microsoft.com/office/2006/metadata/contentType" xmlns:ma="http://schemas.microsoft.com/office/2006/metadata/properties/metaAttributes" ct:_="" ma:_="" ma:contentTypeName="TemplateFile" ma:contentTypeID="0x0101006EDDDB5EE6D98C44930B742096920B300400F5B6D36B3EF94B4E9A635CDF2A18F5B8" ma:contentTypeVersion="72" ma:contentTypeDescription="Create a new document." ma:contentTypeScope="" ma:versionID="a23e56308344d904b51738559c3d67c9">
-  <xsd:schema xmlns:xsd="http://www.w3.org/2001/XMLSchema" xmlns:xs="http://www.w3.org/2001/XMLSchema" xmlns:p="http://schemas.microsoft.com/office/2006/metadata/properties" xmlns:ns2="4873beb7-5857-4685-be1f-d57550cc96cc" targetNamespace="http://schemas.microsoft.com/office/2006/metadata/properties" ma:root="true" ma:fieldsID="cd0908cc4600e77bf5da051303e00c8d" ns2:_="">
-    <xsd:import namespace="4873beb7-5857-4685-be1f-d57550cc96cc"/>
-    <xsd:element name="properties">
-      <xsd:complexType>
-        <xsd:sequence>
-          <xsd:element name="documentManagement">
-            <xsd:complexType>
-              <xsd:all>
-                <xsd:element ref="ns2:AcquiredFrom" minOccurs="0"/>
-                <xsd:element ref="ns2:UACurrentWords" minOccurs="0"/>
-                <xsd:element ref="ns2:TPApplication" minOccurs="0"/>
-                <xsd:element ref="ns2:ApprovalLog" minOccurs="0"/>
-                <xsd:element ref="ns2:ApprovalStatus" minOccurs="0"/>
-                <xsd:element ref="ns2:AssetStart" minOccurs="0"/>
-                <xsd:element ref="ns2:AssetExpire" minOccurs="0"/>
-                <xsd:element ref="ns2:AssetId" minOccurs="0"/>
-                <xsd:element ref="ns2:IsSearchable" minOccurs="0"/>
-                <xsd:element ref="ns2:AssetType" minOccurs="0"/>
-                <xsd:element ref="ns2:APAuthor" minOccurs="0"/>
-                <xsd:element ref="ns2:AverageRating" minOccurs="0"/>
-                <xsd:element ref="ns2:BlockPublish" minOccurs="0"/>
-                <xsd:element ref="ns2:BugNumber" minOccurs="0"/>
-                <xsd:element ref="ns2:CampaignTagsTaxHTField0" minOccurs="0"/>
-                <xsd:element ref="ns2:TPClientViewer" minOccurs="0"/>
-                <xsd:element ref="ns2:ClipArtFilename" minOccurs="0"/>
-                <xsd:element ref="ns2:TPCommandLine" minOccurs="0"/>
-                <xsd:element ref="ns2:TPComponent" minOccurs="0"/>
-                <xsd:element ref="ns2:ContentItem" minOccurs="0"/>
-                <xsd:element ref="ns2:CrawlForDependencies" minOccurs="0"/>
-                <xsd:element ref="ns2:CSXHash" minOccurs="0"/>
-                <xsd:element ref="ns2:CSXSubmissionMarket" minOccurs="0"/>
-                <xsd:element ref="ns2:CSXUpdate" minOccurs="0"/>
-                <xsd:element ref="ns2:IntlLangReviewDate" minOccurs="0"/>
-                <xsd:element ref="ns2:IsDeleted" minOccurs="0"/>
-                <xsd:element ref="ns2:APDescription" minOccurs="0"/>
-                <xsd:element ref="ns2:DirectSourceMarket" minOccurs="0"/>
-                <xsd:element ref="ns2:Downloads" minOccurs="0"/>
-                <xsd:element ref="ns2:DSATActionTaken" minOccurs="0"/>
-                <xsd:element ref="ns2:APEditor" minOccurs="0"/>
-                <xsd:element ref="ns2:EditorialStatus" minOccurs="0"/>
-                <xsd:element ref="ns2:EditorialTags" minOccurs="0"/>
-                <xsd:element ref="ns2:TPExecutable" minOccurs="0"/>
-                <xsd:element ref="ns2:FeatureTagsTaxHTField0" minOccurs="0"/>
-                <xsd:element ref="ns2:TPFriendlyName" minOccurs="0"/>
-                <xsd:element ref="ns2:FriendlyTitle" minOccurs="0"/>
-                <xsd:element ref="ns2:PrimaryImageGen" minOccurs="0"/>
-                <xsd:element ref="ns2:HandoffToMSDN" minOccurs="0"/>
-                <xsd:element ref="ns2:InProjectListLookup" minOccurs="0"/>
-                <xsd:element ref="ns2:TPInstallLocation" minOccurs="0"/>
-                <xsd:element ref="ns2:InternalTagsTaxHTField0" minOccurs="0"/>
-                <xsd:element ref="ns2:IntlLangReview" minOccurs="0"/>
-                <xsd:element ref="ns2:IntlLangReviewer" minOccurs="0"/>
-                <xsd:element ref="ns2:MarketSpecific" minOccurs="0"/>
-                <xsd:element ref="ns2:LastCompleteVersionLookup" minOccurs="0"/>
-                <xsd:element ref="ns2:LastHandOff" minOccurs="0"/>
-                <xsd:element ref="ns2:LastModifiedDateTime" minOccurs="0"/>
-                <xsd:element ref="ns2:LastPreviewErrorLookup" minOccurs="0"/>
-                <xsd:element ref="ns2:LastPreviewResultLookup" minOccurs="0"/>
-                <xsd:element ref="ns2:LastPreviewAttemptDateLookup" minOccurs="0"/>
-                <xsd:element ref="ns2:LastPreviewedByLookup" minOccurs="0"/>
-                <xsd:element ref="ns2:LastPreviewTimeLookup" minOccurs="0"/>
-                <xsd:element ref="ns2:LastPreviewVersionLookup" minOccurs="0"/>
-                <xsd:element ref="ns2:LastPublishErrorLookup" minOccurs="0"/>
-                <xsd:element ref="ns2:LastPublishResultLookup" minOccurs="0"/>
-                <xsd:element ref="ns2:LastPublishAttemptDateLookup" minOccurs="0"/>
-                <xsd:element ref="ns2:LastPublishedByLookup" minOccurs="0"/>
-                <xsd:element ref="ns2:LastPublishTimeLookup" minOccurs="0"/>
-                <xsd:element ref="ns2:LastPublishVersionLookup" minOccurs="0"/>
-                <xsd:element ref="ns2:TPLaunchHelpLinkType" minOccurs="0"/>
-                <xsd:element ref="ns2:LegacyData" minOccurs="0"/>
-                <xsd:element ref="ns2:TPLaunchHelpLink" minOccurs="0"/>
-                <xsd:element ref="ns2:LocComments" minOccurs="0"/>
-                <xsd:element ref="ns2:LocLastLocAttemptVersionLookup" minOccurs="0"/>
-                <xsd:element ref="ns2:LocLastLocAttemptVersionTypeLookup" minOccurs="0"/>
-                <xsd:element ref="ns2:LocManualTestRequired" minOccurs="0"/>
-                <xsd:element ref="ns2:LocMarketGroupTiers2" minOccurs="0"/>
-                <xsd:element ref="ns2:LocNewPublishedVersionLookup" minOccurs="0"/>
-                <xsd:element ref="ns2:LocOverallHandbackStatusLookup" minOccurs="0"/>
-                <xsd:element ref="ns2:LocOverallLocStatusLookup" minOccurs="0"/>
-                <xsd:element ref="ns2:LocOverallPreviewStatusLookup" minOccurs="0"/>
-                <xsd:element ref="ns2:LocOverallPublishStatusLookup" minOccurs="0"/>
-                <xsd:element ref="ns2:IntlLocPriority" minOccurs="0"/>
-                <xsd:element ref="ns2:LocProcessedForHandoffsLookup" minOccurs="0"/>
-                <xsd:element ref="ns2:LocProcessedForMarketsLookup" minOccurs="0"/>
-                <xsd:element ref="ns2:LocPublishedDependentAssetsLookup" minOccurs="0"/>
-                <xsd:element ref="ns2:LocPublishedLinkedAssetsLookup" minOccurs="0"/>
-                <xsd:element ref="ns2:LocRecommendedHandoff" minOccurs="0"/>
-                <xsd:element ref="ns2:LocalizationTagsTaxHTField0" minOccurs="0"/>
-                <xsd:element ref="ns2:MachineTranslated" minOccurs="0"/>
-                <xsd:element ref="ns2:Manager" minOccurs="0"/>
-                <xsd:element ref="ns2:Markets" minOccurs="0"/>
-                <xsd:element ref="ns2:Milestone" minOccurs="0"/>
-                <xsd:element ref="ns2:TPNamespace" minOccurs="0"/>
-                <xsd:element ref="ns2:NumericId" minOccurs="0"/>
-                <xsd:element ref="ns2:NumOfRatingsLookup" minOccurs="0"/>
-                <xsd:element ref="ns2:OOCacheId" minOccurs="0"/>
-                <xsd:element ref="ns2:OpenTemplate" minOccurs="0"/>
-                <xsd:element ref="ns2:OriginAsset" minOccurs="0"/>
-                <xsd:element ref="ns2:OriginalRelease" minOccurs="0"/>
-                <xsd:element ref="ns2:OriginalSourceMarket" minOccurs="0"/>
-                <xsd:element ref="ns2:OutputCachingOn" minOccurs="0"/>
-                <xsd:element ref="ns2:ParentAssetId" minOccurs="0"/>
-                <xsd:element ref="ns2:PlannedPubDate" minOccurs="0"/>
-                <xsd:element ref="ns2:PolicheckWords" minOccurs="0"/>
-                <xsd:element ref="ns2:BusinessGroup" minOccurs="0"/>
-                <xsd:element ref="ns2:UAProjectedTotalWords" minOccurs="0"/>
-                <xsd:element ref="ns2:Provider" minOccurs="0"/>
-                <xsd:element ref="ns2:Providers" minOccurs="0"/>
-                <xsd:element ref="ns2:PublishStatusLookup" minOccurs="0"/>
-                <xsd:element ref="ns2:PublishTargets" minOccurs="0"/>
-                <xsd:element ref="ns2:RecommendationsModifier" minOccurs="0"/>
-                <xsd:element ref="ns2:ArtSampleDocs" minOccurs="0"/>
-                <xsd:element ref="ns2:ScenarioTagsTaxHTField0" minOccurs="0"/>
-                <xsd:element ref="ns2:ShowIn" minOccurs="0"/>
-                <xsd:element ref="ns2:SourceTitle" minOccurs="0"/>
-                <xsd:element ref="ns2:CSXSubmissionDate" minOccurs="0"/>
-                <xsd:element ref="ns2:SubmitterId" minOccurs="0"/>
-                <xsd:element ref="ns2:TaxCatchAll" minOccurs="0"/>
-                <xsd:element ref="ns2:TaxCatchAllLabel" minOccurs="0"/>
-                <xsd:element ref="ns2:TemplateStatus" minOccurs="0"/>
-                <xsd:element ref="ns2:TemplateTemplateType" minOccurs="0"/>
-                <xsd:element ref="ns2:ThumbnailAssetId" minOccurs="0"/>
-                <xsd:element ref="ns2:TimesCloned" minOccurs="0"/>
-                <xsd:element ref="ns2:TrustLevel" minOccurs="0"/>
-                <xsd:element ref="ns2:UALocComments" minOccurs="0"/>
-                <xsd:element ref="ns2:UALocRecommendation" minOccurs="0"/>
-                <xsd:element ref="ns2:UANotes" minOccurs="0"/>
-                <xsd:element ref="ns2:TPAppVersion" minOccurs="0"/>
-                <xsd:element ref="ns2:VoteCount" minOccurs="0"/>
-              </xsd:all>
-            </xsd:complexType>
-          </xsd:element>
-        </xsd:sequence>
-      </xsd:complexType>
-    </xsd:element>
-  </xsd:schema>
-  <xsd:schema xmlns:xsd="http://www.w3.org/2001/XMLSchema" xmlns:xs="http://www.w3.org/2001/XMLSchema" xmlns:dms="http://schemas.microsoft.com/office/2006/documentManagement/types" xmlns:pc="http://schemas.microsoft.com/office/infopath/2007/PartnerControls" targetNamespace="4873beb7-5857-4685-be1f-d57550cc96cc" elementFormDefault="qualified">
-    <xsd:import namespace="http://schemas.microsoft.com/office/2006/documentManagement/types"/>
-    <xsd:import namespace="http://schemas.microsoft.com/office/infopath/2007/PartnerControls"/>
-    <xsd:element name="AcquiredFrom" ma:index="1" nillable="true" ma:displayName="Acquired From" ma:default="Internal MS" ma:internalName="AcquiredFrom" ma:readOnly="false">
-      <xsd:simpleType>
-        <xsd:restriction base="dms:Choice">
-          <xsd:enumeration value="Internal MS"/>
-          <xsd:enumeration value="Community"/>
-          <xsd:enumeration value="MVP"/>
-          <xsd:enumeration value="Publisher"/>
-          <xsd:enumeration value="Partner"/>
-          <xsd:enumeration value="None"/>
-        </xsd:restriction>
-      </xsd:simpleType>
-    </xsd:element>
-    <xsd:element name="UACurrentWords" ma:index="2" nillable="true" ma:displayName="Actual Word Count" ma:default="" ma:internalName="UACurrentWords" ma:readOnly="false">
-      <xsd:simpleType>
-        <xsd:restriction base="dms:Unknown"/>
-      </xsd:simpleType>
-    </xsd:element>
-    <xsd:element name="TPApplication" ma:index="3" nillable="true" ma:displayName="Application to Open Template With" ma:default="" ma:internalName="TPApplication">
-      <xsd:simpleType>
-        <xsd:restriction base="dms:Text"/>
-      </xsd:simpleType>
-    </xsd:element>
-    <xsd:element name="ApprovalLog" ma:index="4" nillable="true" ma:displayName="Approval Log" ma:default="" ma:hidden="true" ma:internalName="ApprovalLog" ma:readOnly="false">
-      <xsd:simpleType>
-        <xsd:restriction base="dms:Note"/>
-      </xsd:simpleType>
-    </xsd:element>
-    <xsd:element name="ApprovalStatus" ma:index="5" nillable="true" ma:displayName="Approval Status" ma:default="InProgress" ma:internalName="ApprovalStatus" ma:readOnly="false">
-      <xsd:simpleType>
-        <xsd:restriction base="dms:Choice">
-          <xsd:enumeration value="InProgress"/>
-          <xsd:enumeration value="Rejected"/>
-          <xsd:enumeration value="Questionable"/>
-          <xsd:enumeration value="ApprovedAutomatic"/>
-          <xsd:enumeration value="ApprovedManual"/>
-          <xsd:enumeration value="On Hold"/>
-          <xsd:enumeration value="Needs Review"/>
-          <xsd:enumeration value="A Violation"/>
-          <xsd:enumeration value="Unpublished Violation"/>
-        </xsd:restriction>
-      </xsd:simpleType>
-    </xsd:element>
-    <xsd:element name="AssetStart" ma:index="6" nillable="true" ma:displayName="Asset Begin Date" ma:default="[Today]" ma:internalName="AssetStart" ma:readOnly="false">
-      <xsd:simpleType>
-        <xsd:restriction base="dms:DateTime"/>
-      </xsd:simpleType>
-    </xsd:element>
-    <xsd:element name="AssetExpire" ma:index="7" nillable="true" ma:displayName="Asset End Date" ma:default="2029-01-01T08:00:00Z" ma:format="DateTime" ma:internalName="AssetExpire" ma:readOnly="false">
-      <xsd:simpleType>
-        <xsd:restriction base="dms:DateTime"/>
-      </xsd:simpleType>
-    </xsd:element>
-    <xsd:element name="AssetId" ma:index="8" nillable="true" ma:displayName="Asset ID" ma:default="" ma:indexed="true" ma:internalName="AssetId" ma:readOnly="false">
-      <xsd:simpleType>
-        <xsd:restriction base="dms:Text">
-          <xsd:maxLength value="255"/>
-        </xsd:restriction>
-      </xsd:simpleType>
-    </xsd:element>
-    <xsd:element name="IsSearchable" ma:index="9" nillable="true" ma:displayName="Asset Searchable?" ma:default="true" ma:internalName="IsSearchable" ma:readOnly="false">
-      <xsd:simpleType>
-        <xsd:restriction base="dms:Boolean"/>
-      </xsd:simpleType>
-    </xsd:element>
-    <xsd:element name="AssetType" ma:index="10" nillable="true" ma:displayName="Asset Type" ma:default="" ma:internalName="AssetType" ma:readOnly="false">
-      <xsd:simpleType>
-        <xsd:restriction base="dms:Unknown"/>
-      </xsd:simpleType>
-    </xsd:element>
-    <xsd:element name="APAuthor" ma:index="11" nillable="true" ma:displayName="Author" ma:default="" ma:list="UserInfo" ma:internalName="APAuthor" ma:readOnly="false">
-      <xsd:complexType>
-        <xsd:complexContent>
-          <xsd:extension base="dms:User">
-            <xsd:sequence>
-              <xsd:element name="UserInfo" minOccurs="0" maxOccurs="unbounded">
-                <xsd:complexType>
-                  <xsd:sequence>
-                    <xsd:element name="DisplayName" type="xsd:string" minOccurs="0"/>
-                    <xsd:element name="AccountId" type="dms:UserId" minOccurs="0" nillable="true"/>
-                    <xsd:element name="AccountType" type="xsd:string" minOccurs="0"/>
-                  </xsd:sequence>
-                </xsd:complexType>
-              </xsd:element>
-            </xsd:sequence>
-          </xsd:extension>
-        </xsd:complexContent>
-      </xsd:complexType>
-    </xsd:element>
-    <xsd:element name="AverageRating" ma:index="12" nillable="true" ma:displayName="Average Rating" ma:internalName="AverageRating" ma:readOnly="false">
-      <xsd:simpleType>
-        <xsd:restriction base="dms:Text"/>
-      </xsd:simpleType>
-    </xsd:element>
-    <xsd:element name="BlockPublish" ma:index="13" nillable="true" ma:displayName="Block from Publishing?" ma:default="" ma:internalName="BlockPublish" ma:readOnly="false">
-      <xsd:simpleType>
-        <xsd:restriction base="dms:Boolean"/>
-      </xsd:simpleType>
-    </xsd:element>
-    <xsd:element name="BugNumber" ma:index="14" nillable="true" ma:displayName="Bug Number" ma:default="" ma:internalName="BugNumber" ma:readOnly="false">
-      <xsd:simpleType>
-        <xsd:restriction base="dms:Text"/>
-      </xsd:simpleType>
-    </xsd:element>
-    <xsd:element name="CampaignTagsTaxHTField0" ma:index="16" nillable="true" ma:taxonomy="true" ma:internalName="CampaignTagsTaxHTField0" ma:taxonomyFieldName="CampaignTags" ma:displayName="Campaigns" ma:readOnly="false" ma:default="" ma:fieldId="{1df42cc3-2301-4f11-a52a-6ead923c29ed}" ma:taxonomyMulti="true" ma:sspId="8f79753a-75d3-41f5-8ca3-40b843941b4f" ma:termSetId="ca0e50d4-faa1-44ce-961e-bb1441c60e66" ma:anchorId="00000000-0000-0000-0000-000000000000" ma:open="false" ma:isKeyword="false">
-      <xsd:complexType>
-        <xsd:sequence>
-          <xsd:element ref="pc:Terms" minOccurs="0" maxOccurs="1"/>
-        </xsd:sequence>
-      </xsd:complexType>
-    </xsd:element>
-    <xsd:element name="TPClientViewer" ma:index="17" nillable="true" ma:displayName="Client Viewer" ma:default="" ma:internalName="TPClientViewer">
-      <xsd:simpleType>
-        <xsd:restriction base="dms:Text"/>
-      </xsd:simpleType>
-    </xsd:element>
-    <xsd:element name="ClipArtFilename" ma:index="18" nillable="true" ma:displayName="Clip Art Name" ma:default="" ma:internalName="ClipArtFilename" ma:readOnly="false">
-      <xsd:simpleType>
-        <xsd:restriction base="dms:Text"/>
-      </xsd:simpleType>
-    </xsd:element>
-    <xsd:element name="TPCommandLine" ma:index="19" nillable="true" ma:displayName="Command Line" ma:default="" ma:internalName="TPCommandLine">
-      <xsd:simpleType>
-        <xsd:restriction base="dms:Text"/>
-      </xsd:simpleType>
-    </xsd:element>
-    <xsd:element name="TPComponent" ma:index="20" nillable="true" ma:displayName="Component" ma:default="" ma:internalName="TPComponent">
-      <xsd:simpleType>
-        <xsd:restriction base="dms:Text"/>
-      </xsd:simpleType>
-    </xsd:element>
-    <xsd:element name="ContentItem" ma:index="21" nillable="true" ma:displayName="Content Item" ma:default="" ma:hidden="true" ma:internalName="ContentItem" ma:readOnly="false">
-      <xsd:simpleType>
-        <xsd:restriction base="dms:Unknown"/>
-      </xsd:simpleType>
-    </xsd:element>
-    <xsd:element name="CrawlForDependencies" ma:index="23" nillable="true" ma:displayName="Crawl for Dependencies?" ma:default="true" ma:internalName="CrawlForDependencies" ma:readOnly="false">
-      <xsd:simpleType>
-        <xsd:restriction base="dms:Boolean"/>
-      </xsd:simpleType>
-    </xsd:element>
-    <xsd:element name="CSXHash" ma:index="26" nillable="true" ma:displayName="CSX Hash" ma:default="" ma:indexed="true" ma:internalName="CSXHash" ma:readOnly="false">
-      <xsd:simpleType>
-        <xsd:restriction base="dms:Text"/>
-      </xsd:simpleType>
-    </xsd:element>
-    <xsd:element name="CSXSubmissionMarket" ma:index="27" nillable="true" ma:displayName="CSX Submission Market" ma:default="" ma:list="{2FBD1B11-2ACE-4FDC-B5A3-635D4ADF6F1B}" ma:internalName="CSXSubmissionMarket" ma:readOnly="false" ma:showField="MarketName" ma:web="4873beb7-5857-4685-be1f-d57550cc96cc">
-      <xsd:simpleType>
-        <xsd:restriction base="dms:Lookup"/>
-      </xsd:simpleType>
-    </xsd:element>
-    <xsd:element name="CSXUpdate" ma:index="28" nillable="true" ma:displayName="CSX Updated?" ma:default="false" ma:internalName="CSXUpdate" ma:readOnly="false">
-      <xsd:simpleType>
-        <xsd:restriction base="dms:Boolean"/>
-      </xsd:simpleType>
-    </xsd:element>
-    <xsd:element name="IntlLangReviewDate" ma:index="29" nillable="true" ma:displayName="Date to Complete Intl QA" ma:default="" ma:internalName="IntlLangReviewDate" ma:readOnly="false">
-      <xsd:simpleType>
-        <xsd:restriction base="dms:DateTime"/>
-      </xsd:simpleType>
-    </xsd:element>
-    <xsd:element name="IsDeleted" ma:index="30" nillable="true" ma:displayName="Deleted?" ma:default="" ma:internalName="IsDeleted" ma:readOnly="false">
-      <xsd:simpleType>
-        <xsd:restriction base="dms:Boolean"/>
-      </xsd:simpleType>
-    </xsd:element>
-    <xsd:element name="APDescription" ma:index="31" nillable="true" ma:displayName="Description" ma:default="" ma:internalName="APDescription" ma:readOnly="false">
-      <xsd:simpleType>
-        <xsd:restriction base="dms:Note"/>
-      </xsd:simpleType>
-    </xsd:element>
-    <xsd:element name="DirectSourceMarket" ma:index="32" nillable="true" ma:displayName="Direct Source Market Group" ma:default="" ma:internalName="DirectSourceMarket" ma:readOnly="false">
-      <xsd:simpleType>
-        <xsd:restriction base="dms:Text"/>
-      </xsd:simpleType>
-    </xsd:element>
-    <xsd:element name="Downloads" ma:index="33" nillable="true" ma:displayName="Downloads" ma:default="0" ma:hidden="true" ma:internalName="Downloads" ma:readOnly="false">
-      <xsd:simpleType>
-        <xsd:restriction base="dms:Unknown"/>
-      </xsd:simpleType>
-    </xsd:element>
-    <xsd:element name="DSATActionTaken" ma:index="34" nillable="true" ma:displayName="DSAT Action Taken" ma:default="" ma:internalName="DSATActionTaken" ma:readOnly="false">
-      <xsd:simpleType>
-        <xsd:restriction base="dms:Choice">
-          <xsd:enumeration value="Best Bets"/>
-          <xsd:enumeration value="Expire"/>
-          <xsd:enumeration value="Hide"/>
-          <xsd:enumeration value="None"/>
-        </xsd:restriction>
-      </xsd:simpleType>
-    </xsd:element>
-    <xsd:element name="APEditor" ma:index="35" nillable="true" ma:displayName="Editor" ma:default="" ma:list="UserInfo" ma:internalName="APEditor" ma:readOnly="false">
-      <xsd:complexType>
-        <xsd:complexContent>
-          <xsd:extension base="dms:User">
-            <xsd:sequence>
-              <xsd:element name="UserInfo" minOccurs="0" maxOccurs="unbounded">
-                <xsd:complexType>
-                  <xsd:sequence>
-                    <xsd:element name="DisplayName" type="xsd:string" minOccurs="0"/>
-                    <xsd:element name="AccountId" type="dms:UserId" minOccurs="0" nillable="true"/>
-                    <xsd:element name="AccountType" type="xsd:string" minOccurs="0"/>
-                  </xsd:sequence>
-                </xsd:complexType>
-              </xsd:element>
-            </xsd:sequence>
-          </xsd:extension>
-        </xsd:complexContent>
-      </xsd:complexType>
-    </xsd:element>
-    <xsd:element name="EditorialStatus" ma:index="36" nillable="true" ma:displayName="Editorial Status" ma:default="" ma:internalName="EditorialStatus" ma:readOnly="false">
-      <xsd:simpleType>
-        <xsd:restriction base="dms:Unknown"/>
-      </xsd:simpleType>
-    </xsd:element>
-    <xsd:element name="EditorialTags" ma:index="37" nillable="true" ma:displayName="Editorial Tags" ma:default="" ma:internalName="EditorialTags">
-      <xsd:simpleType>
-        <xsd:restriction base="dms:Unknown"/>
-      </xsd:simpleType>
-    </xsd:element>
-    <xsd:element name="TPExecutable" ma:index="38" nillable="true" ma:displayName="Executable" ma:default="" ma:internalName="TPExecutable">
-      <xsd:simpleType>
-        <xsd:restriction base="dms:Text"/>
-      </xsd:simpleType>
-    </xsd:element>
-    <xsd:element name="FeatureTagsTaxHTField0" ma:index="40" nillable="true" ma:taxonomy="true" ma:internalName="FeatureTagsTaxHTField0" ma:taxonomyFieldName="FeatureTags" ma:displayName="Features" ma:readOnly="false" ma:default="" ma:fieldId="{7fc0d542-15c6-4882-a8e3-13bca44403fb}" ma:taxonomyMulti="true" ma:sspId="8f79753a-75d3-41f5-8ca3-40b843941b4f" ma:termSetId="f1ab6845-967d-4854-a0ba-4ec07f0f8113" ma:anchorId="00000000-0000-0000-0000-000000000000" ma:open="false" ma:isKeyword="false">
-      <xsd:complexType>
-        <xsd:sequence>
-          <xsd:element ref="pc:Terms" minOccurs="0" maxOccurs="1"/>
-        </xsd:sequence>
-      </xsd:complexType>
-    </xsd:element>
-    <xsd:element name="TPFriendlyName" ma:index="41" nillable="true" ma:displayName="Friendly Name" ma:default="" ma:internalName="TPFriendlyName">
-      <xsd:simpleType>
-        <xsd:restriction base="dms:Text"/>
-      </xsd:simpleType>
-    </xsd:element>
-    <xsd:element name="FriendlyTitle" ma:index="42" nillable="true" ma:displayName="Friendly Title" ma:default="" ma:description="Shorter title to be used when displaying search results" ma:internalName="FriendlyTitle" ma:readOnly="false">
-      <xsd:simpleType>
-        <xsd:restriction base="dms:Text"/>
-      </xsd:simpleType>
-    </xsd:element>
-    <xsd:element name="PrimaryImageGen" ma:index="43" nillable="true" ma:displayName="Generate Images?" ma:default="true" ma:internalName="PrimaryImageGen">
-      <xsd:simpleType>
-        <xsd:restriction base="dms:Boolean"/>
-      </xsd:simpleType>
-    </xsd:element>
-    <xsd:element name="HandoffToMSDN" ma:index="44" nillable="true" ma:displayName="Handoff To MSDN Date" ma:default="" ma:internalName="HandoffToMSDN" ma:readOnly="false">
-      <xsd:simpleType>
-        <xsd:restriction base="dms:DateTime"/>
-      </xsd:simpleType>
-    </xsd:element>
-    <xsd:element name="InProjectListLookup" ma:index="45" nillable="true" ma:displayName="InProjectListLookup" ma:list="{9E343742-310B-4684-A24C-1D137CB4B230}" ma:internalName="InProjectListLookup" ma:readOnly="true" ma:showField="InProjectList" ma:web="4873beb7-5857-4685-be1f-d57550cc96cc">
-      <xsd:complexType>
-        <xsd:complexContent>
-          <xsd:extension base="dms:MultiChoiceLookup">
-            <xsd:sequence>
-              <xsd:element name="Value" type="dms:Lookup" maxOccurs="unbounded" minOccurs="0" nillable="true"/>
-            </xsd:sequence>
-          </xsd:extension>
-        </xsd:complexContent>
-      </xsd:complexType>
-    </xsd:element>
-    <xsd:element name="TPInstallLocation" ma:index="46" nillable="true" ma:displayName="Install Location" ma:default="" ma:internalName="TPInstallLocation">
-      <xsd:simpleType>
-        <xsd:restriction base="dms:Text"/>
-      </xsd:simpleType>
-    </xsd:element>
-    <xsd:element name="InternalTagsTaxHTField0" ma:index="48" nillable="true" ma:taxonomy="true" ma:internalName="InternalTagsTaxHTField0" ma:taxonomyFieldName="InternalTags" ma:displayName="Internal Tags" ma:readOnly="false" ma:default="" ma:fieldId="{1490b8a4-2706-41ec-b5e3-73176dccf34e}" ma:taxonomyMulti="true" ma:sspId="8f79753a-75d3-41f5-8ca3-40b843941b4f" ma:termSetId="82b6639e-f7fc-4c18-ad2d-003a6e707765" ma:anchorId="00000000-0000-0000-0000-000000000000" ma:open="false" ma:isKeyword="false">
-      <xsd:complexType>
-        <xsd:sequence>
-          <xsd:element ref="pc:Terms" minOccurs="0" maxOccurs="1"/>
-        </xsd:sequence>
-      </xsd:complexType>
-    </xsd:element>
-    <xsd:element name="IntlLangReview" ma:index="49" nillable="true" ma:displayName="Intl Lang QA Review Required?" ma:default="" ma:internalName="IntlLangReview" ma:readOnly="false">
-      <xsd:simpleType>
-        <xsd:restriction base="dms:Boolean"/>
-      </xsd:simpleType>
-    </xsd:element>
-    <xsd:element name="IntlLangReviewer" ma:index="50" nillable="true" ma:displayName="Intl Lang QA Reviewer" ma:default="" ma:internalName="IntlLangReviewer" ma:readOnly="false">
-      <xsd:simpleType>
-        <xsd:restriction base="dms:Text"/>
-      </xsd:simpleType>
-    </xsd:element>
-    <xsd:element name="MarketSpecific" ma:index="51" nillable="true" ma:displayName="Is Market Specific?" ma:default="" ma:internalName="MarketSpecific" ma:readOnly="false">
-      <xsd:simpleType>
-        <xsd:restriction base="dms:Boolean"/>
-      </xsd:simpleType>
-    </xsd:element>
-    <xsd:element name="LastCompleteVersionLookup" ma:index="52" nillable="true" ma:displayName="Last Complete Version Lookup" ma:default="" ma:list="{9E343742-310B-4684-A24C-1D137CB4B230}" ma:internalName="LastCompleteVersionLookup" ma:readOnly="true" ma:showField="LastCompleteVersion" ma:web="4873beb7-5857-4685-be1f-d57550cc96cc">
-      <xsd:complexType>
-        <xsd:complexContent>
-          <xsd:extension base="dms:MultiChoiceLookup">
-            <xsd:sequence>
-              <xsd:element name="Value" type="dms:Lookup" maxOccurs="unbounded" minOccurs="0" nillable="true"/>
-            </xsd:sequence>
-          </xsd:extension>
-        </xsd:complexContent>
-      </xsd:complexType>
-    </xsd:element>
-    <xsd:element name="LastHandOff" ma:index="53" nillable="true" ma:displayName="Last Hand-off" ma:default="" ma:internalName="LastHandOff" ma:readOnly="false">
-      <xsd:simpleType>
-        <xsd:restriction base="dms:DateTime"/>
-      </xsd:simpleType>
-    </xsd:element>
-    <xsd:element name="LastModifiedDateTime" ma:index="54" nillable="true" ma:displayName="Last Modified Date" ma:default="" ma:internalName="LastModifiedDateTime" ma:readOnly="false">
-      <xsd:simpleType>
-        <xsd:restriction base="dms:DateTime"/>
-      </xsd:simpleType>
-    </xsd:element>
-    <xsd:element name="LastPreviewErrorLookup" ma:index="55" nillable="true" ma:displayName="Last Preview Attempt Error" ma:default="" ma:list="{9E343742-310B-4684-A24C-1D137CB4B230}" ma:internalName="LastPreviewErrorLookup" ma:readOnly="true" ma:showField="LastPreviewError" ma:web="4873beb7-5857-4685-be1f-d57550cc96cc">
-      <xsd:complexType>
-        <xsd:complexContent>
-          <xsd:extension base="dms:MultiChoiceLookup">
-            <xsd:sequence>
-              <xsd:element name="Value" type="dms:Lookup" maxOccurs="unbounded" minOccurs="0" nillable="true"/>
-            </xsd:sequence>
-          </xsd:extension>
-        </xsd:complexContent>
-      </xsd:complexType>
-    </xsd:element>
-    <xsd:element name="LastPreviewResultLookup" ma:index="56" nillable="true" ma:displayName="Last Preview Attempt Result" ma:default="" ma:list="{9E343742-310B-4684-A24C-1D137CB4B230}" ma:internalName="LastPreviewResultLookup" ma:readOnly="true" ma:showField="LastPreviewResult" ma:web="4873beb7-5857-4685-be1f-d57550cc96cc">
-      <xsd:complexType>
-        <xsd:complexContent>
-          <xsd:extension base="dms:MultiChoiceLookup">
-            <xsd:sequence>
-              <xsd:element name="Value" type="dms:Lookup" maxOccurs="unbounded" minOccurs="0" nillable="true"/>
-            </xsd:sequence>
-          </xsd:extension>
-        </xsd:complexContent>
-      </xsd:complexType>
-    </xsd:element>
-    <xsd:element name="LastPreviewAttemptDateLookup" ma:index="57" nillable="true" ma:displayName="Last Preview Attempted On" ma:default="" ma:list="{9E343742-310B-4684-A24C-1D137CB4B230}" ma:internalName="LastPreviewAttemptDateLookup" ma:readOnly="true" ma:showField="LastPreviewAttemptDate" ma:web="4873beb7-5857-4685-be1f-d57550cc96cc">
-      <xsd:complexType>
-        <xsd:complexContent>
-          <xsd:extension base="dms:MultiChoiceLookup">
-            <xsd:sequence>
-              <xsd:element name="Value" type="dms:Lookup" maxOccurs="unbounded" minOccurs="0" nillable="true"/>
-            </xsd:sequence>
-          </xsd:extension>
-        </xsd:complexContent>
-      </xsd:complexType>
-    </xsd:element>
-    <xsd:element name="LastPreviewedByLookup" ma:index="58" nillable="true" ma:displayName="Last Previewed By" ma:default="" ma:list="{9E343742-310B-4684-A24C-1D137CB4B230}" ma:internalName="LastPreviewedByLookup" ma:readOnly="true" ma:showField="LastPreviewedBy" ma:web="4873beb7-5857-4685-be1f-d57550cc96cc">
-      <xsd:complexType>
-        <xsd:complexContent>
-          <xsd:extension base="dms:MultiChoiceLookup">
-            <xsd:sequence>
-              <xsd:element name="Value" type="dms:Lookup" maxOccurs="unbounded" minOccurs="0" nillable="true"/>
-            </xsd:sequence>
-          </xsd:extension>
-        </xsd:complexContent>
-      </xsd:complexType>
-    </xsd:element>
-    <xsd:element name="LastPreviewTimeLookup" ma:index="59" nillable="true" ma:displayName="Last Previewed Date" ma:default="" ma:list="{9E343742-310B-4684-A24C-1D137CB4B230}" ma:internalName="LastPreviewTimeLookup" ma:readOnly="true" ma:showField="LastPreviewTime" ma:web="4873beb7-5857-4685-be1f-d57550cc96cc">
-      <xsd:complexType>
-        <xsd:complexContent>
-          <xsd:extension base="dms:MultiChoiceLookup">
-            <xsd:sequence>
-              <xsd:element name="Value" type="dms:Lookup" maxOccurs="unbounded" minOccurs="0" nillable="true"/>
-            </xsd:sequence>
-          </xsd:extension>
-        </xsd:complexContent>
-      </xsd:complexType>
-    </xsd:element>
-    <xsd:element name="LastPreviewVersionLookup" ma:index="60" nillable="true" ma:displayName="Last Previewed Version" ma:default="" ma:list="{9E343742-310B-4684-A24C-1D137CB4B230}" ma:internalName="LastPreviewVersionLookup" ma:readOnly="true" ma:showField="LastPreviewVersion" ma:web="4873beb7-5857-4685-be1f-d57550cc96cc">
-      <xsd:complexType>
-        <xsd:complexContent>
-          <xsd:extension base="dms:MultiChoiceLookup">
-            <xsd:sequence>
-              <xsd:element name="Value" type="dms:Lookup" maxOccurs="unbounded" minOccurs="0" nillable="true"/>
-            </xsd:sequence>
-          </xsd:extension>
-        </xsd:complexContent>
-      </xsd:complexType>
-    </xsd:element>
-    <xsd:element name="LastPublishErrorLookup" ma:index="61" nillable="true" ma:displayName="Last Publish Attempt Error" ma:default="" ma:list="{9E343742-310B-4684-A24C-1D137CB4B230}" ma:internalName="LastPublishErrorLookup" ma:readOnly="true" ma:showField="LastPublishError" ma:web="4873beb7-5857-4685-be1f-d57550cc96cc">
-      <xsd:complexType>
-        <xsd:complexContent>
-          <xsd:extension base="dms:MultiChoiceLookup">
-            <xsd:sequence>
-              <xsd:element name="Value" type="dms:Lookup" maxOccurs="unbounded" minOccurs="0" nillable="true"/>
-            </xsd:sequence>
-          </xsd:extension>
-        </xsd:complexContent>
-      </xsd:complexType>
-    </xsd:element>
-    <xsd:element name="LastPublishResultLookup" ma:index="62" nillable="true" ma:displayName="Last Publish Attempt Result" ma:default="" ma:list="{9E343742-310B-4684-A24C-1D137CB4B230}" ma:internalName="LastPublishResultLookup" ma:readOnly="true" ma:showField="LastPublishResult" ma:web="4873beb7-5857-4685-be1f-d57550cc96cc">
-      <xsd:complexType>
-        <xsd:complexContent>
-          <xsd:extension base="dms:MultiChoiceLookup">
-            <xsd:sequence>
-              <xsd:element name="Value" type="dms:Lookup" maxOccurs="unbounded" minOccurs="0" nillable="true"/>
-            </xsd:sequence>
-          </xsd:extension>
-        </xsd:complexContent>
-      </xsd:complexType>
-    </xsd:element>
-    <xsd:element name="LastPublishAttemptDateLookup" ma:index="63" nillable="true" ma:displayName="Last Publish Attempted On" ma:default="" ma:list="{9E343742-310B-4684-A24C-1D137CB4B230}" ma:internalName="LastPublishAttemptDateLookup" ma:readOnly="true" ma:showField="LastPublishAttemptDate" ma:web="4873beb7-5857-4685-be1f-d57550cc96cc">
-      <xsd:complexType>
-        <xsd:complexContent>
-          <xsd:extension base="dms:MultiChoiceLookup">
-            <xsd:sequence>
-              <xsd:element name="Value" type="dms:Lookup" maxOccurs="unbounded" minOccurs="0" nillable="true"/>
-            </xsd:sequence>
-          </xsd:extension>
-        </xsd:complexContent>
-      </xsd:complexType>
-    </xsd:element>
-    <xsd:element name="LastPublishedByLookup" ma:index="64" nillable="true" ma:displayName="Last Published By" ma:default="" ma:list="{9E343742-310B-4684-A24C-1D137CB4B230}" ma:internalName="LastPublishedByLookup" ma:readOnly="true" ma:showField="LastPublishedBy" ma:web="4873beb7-5857-4685-be1f-d57550cc96cc">
-      <xsd:complexType>
-        <xsd:complexContent>
-          <xsd:extension base="dms:MultiChoiceLookup">
-            <xsd:sequence>
-              <xsd:element name="Value" type="dms:Lookup" maxOccurs="unbounded" minOccurs="0" nillable="true"/>
-            </xsd:sequence>
-          </xsd:extension>
-        </xsd:complexContent>
-      </xsd:complexType>
-    </xsd:element>
-    <xsd:element name="LastPublishTimeLookup" ma:index="65" nillable="true" ma:displayName="Last Published Date" ma:default="" ma:list="{9E343742-310B-4684-A24C-1D137CB4B230}" ma:internalName="LastPublishTimeLookup" ma:readOnly="true" ma:showField="LastPublishTime" ma:web="4873beb7-5857-4685-be1f-d57550cc96cc">
-      <xsd:complexType>
-        <xsd:complexContent>
-          <xsd:extension base="dms:MultiChoiceLookup">
-            <xsd:sequence>
-              <xsd:element name="Value" type="dms:Lookup" maxOccurs="unbounded" minOccurs="0" nillable="true"/>
-            </xsd:sequence>
-          </xsd:extension>
-        </xsd:complexContent>
-      </xsd:complexType>
-    </xsd:element>
-    <xsd:element name="LastPublishVersionLookup" ma:index="66" nillable="true" ma:displayName="Last Published Version" ma:default="" ma:list="{9E343742-310B-4684-A24C-1D137CB4B230}" ma:internalName="LastPublishVersionLookup" ma:readOnly="true" ma:showField="LastPublishVersion" ma:web="4873beb7-5857-4685-be1f-d57550cc96cc">
-      <xsd:complexType>
-        <xsd:complexContent>
-          <xsd:extension base="dms:MultiChoiceLookup">
-            <xsd:sequence>
-              <xsd:element name="Value" type="dms:Lookup" maxOccurs="unbounded" minOccurs="0" nillable="true"/>
-            </xsd:sequence>
-          </xsd:extension>
-        </xsd:complexContent>
-      </xsd:complexType>
-    </xsd:element>
-    <xsd:element name="TPLaunchHelpLinkType" ma:index="67" nillable="true" ma:displayName="Launch Help Link Type" ma:default="Template" ma:internalName="TPLaunchHelpLinkType">
-      <xsd:simpleType>
-        <xsd:restriction base="dms:Choice">
-          <xsd:enumeration value="Template"/>
-          <xsd:enumeration value="Training"/>
-          <xsd:enumeration value="URL"/>
-          <xsd:enumeration value="None"/>
-        </xsd:restriction>
-      </xsd:simpleType>
-    </xsd:element>
-    <xsd:element name="LegacyData" ma:index="68" nillable="true" ma:displayName="Legacy Data" ma:default="" ma:internalName="LegacyData" ma:readOnly="false">
-      <xsd:simpleType>
-        <xsd:restriction base="dms:Note"/>
-      </xsd:simpleType>
-    </xsd:element>
-    <xsd:element name="TPLaunchHelpLink" ma:index="69" nillable="true" ma:displayName="Link to Launch Help Topic" ma:default="" ma:internalName="TPLaunchHelpLink">
-      <xsd:simpleType>
-        <xsd:restriction base="dms:Text"/>
-      </xsd:simpleType>
-    </xsd:element>
-    <xsd:element name="LocComments" ma:index="70" nillable="true" ma:displayName="Loc Approval Comments" ma:default="" ma:internalName="LocComments" ma:readOnly="false">
-      <xsd:simpleType>
-        <xsd:restriction base="dms:Note"/>
-      </xsd:simpleType>
-    </xsd:element>
-    <xsd:element name="LocLastLocAttemptVersionLookup" ma:index="71" nillable="true" ma:displayName="Loc Last Loc Attempt Version" ma:default="" ma:list="{7DD1DCEC-E449-43D3-891F-7DC62F62AD21}" ma:internalName="LocLastLocAttemptVersionLookup" ma:readOnly="false" ma:showField="LastLocAttemptVersion" ma:web="4873beb7-5857-4685-be1f-d57550cc96cc">
-      <xsd:simpleType>
-        <xsd:restriction base="dms:Lookup"/>
-      </xsd:simpleType>
-    </xsd:element>
-    <xsd:element name="LocLastLocAttemptVersionTypeLookup" ma:index="72" nillable="true" ma:displayName="Loc Last Loc Attempt Version Type" ma:default="" ma:list="{7DD1DCEC-E449-43D3-891F-7DC62F62AD21}" ma:internalName="LocLastLocAttemptVersionTypeLookup" ma:readOnly="true" ma:showField="LastLocAttemptVersionType" ma:web="4873beb7-5857-4685-be1f-d57550cc96cc">
-      <xsd:simpleType>
-        <xsd:restriction base="dms:Lookup"/>
-      </xsd:simpleType>
-    </xsd:element>
-    <xsd:element name="LocManualTestRequired" ma:index="73" nillable="true" ma:displayName="Loc Manual Test Required" ma:default="" ma:internalName="LocManualTestRequired" ma:readOnly="false">
-      <xsd:simpleType>
-        <xsd:restriction base="dms:Boolean"/>
-      </xsd:simpleType>
-    </xsd:element>
-    <xsd:element name="LocMarketGroupTiers2" ma:index="74" nillable="true" ma:displayName="Loc Market Group Tiers" ma:internalName="LocMarketGroupTiers2" ma:readOnly="false">
-      <xsd:simpleType>
-        <xsd:restriction base="dms:Unknown"/>
-      </xsd:simpleType>
-    </xsd:element>
-    <xsd:element name="LocNewPublishedVersionLookup" ma:index="75" nillable="true" ma:displayName="Loc New Published Version Lookup" ma:default="" ma:list="{7DD1DCEC-E449-43D3-891F-7DC62F62AD21}" ma:internalName="LocNewPublishedVersionLookup" ma:readOnly="true" ma:showField="NewPublishedVersion" ma:web="4873beb7-5857-4685-be1f-d57550cc96cc">
-      <xsd:simpleType>
-        <xsd:restriction base="dms:Lookup"/>
-      </xsd:simpleType>
-    </xsd:element>
-    <xsd:element name="LocOverallHandbackStatusLookup" ma:index="76" nillable="true" ma:displayName="Loc Overall Handback Status" ma:default="" ma:list="{7DD1DCEC-E449-43D3-891F-7DC62F62AD21}" ma:internalName="LocOverallHandbackStatusLookup" ma:readOnly="true" ma:showField="OverallHandbackStatus" ma:web="4873beb7-5857-4685-be1f-d57550cc96cc">
-      <xsd:simpleType>
-        <xsd:restriction base="dms:Lookup"/>
-      </xsd:simpleType>
-    </xsd:element>
-    <xsd:element name="LocOverallLocStatusLookup" ma:index="77" nillable="true" ma:displayName="Loc Overall Localize Status" ma:default="" ma:list="{7DD1DCEC-E449-43D3-891F-7DC62F62AD21}" ma:internalName="LocOverallLocStatusLookup" ma:readOnly="true" ma:showField="OverallLocStatus" ma:web="4873beb7-5857-4685-be1f-d57550cc96cc">
-      <xsd:simpleType>
-        <xsd:restriction base="dms:Lookup"/>
-      </xsd:simpleType>
-    </xsd:element>
-    <xsd:element name="LocOverallPreviewStatusLookup" ma:index="78" nillable="true" ma:displayName="Loc Overall Preview Status" ma:default="" ma:list="{7DD1DCEC-E449-43D3-891F-7DC62F62AD21}" ma:internalName="LocOverallPreviewStatusLookup" ma:readOnly="true" ma:showField="OverallPreviewStatus" ma:web="4873beb7-5857-4685-be1f-d57550cc96cc">
-      <xsd:simpleType>
-        <xsd:restriction base="dms:Lookup"/>
-      </xsd:simpleType>
-    </xsd:element>
-    <xsd:element name="LocOverallPublishStatusLookup" ma:index="79" nillable="true" ma:displayName="Loc Overall Publish Status" ma:default="" ma:list="{7DD1DCEC-E449-43D3-891F-7DC62F62AD21}" ma:internalName="LocOverallPublishStatusLookup" ma:readOnly="true" ma:showField="OverallPublishStatus" ma:web="4873beb7-5857-4685-be1f-d57550cc96cc">
-      <xsd:simpleType>
-        <xsd:restriction base="dms:Lookup"/>
-      </xsd:simpleType>
-    </xsd:element>
-    <xsd:element name="IntlLocPriority" ma:index="80" nillable="true" ma:displayName="Loc Priority" ma:default="" ma:internalName="IntlLocPriority" ma:readOnly="false">
-      <xsd:simpleType>
-        <xsd:restriction base="dms:Unknown"/>
-      </xsd:simpleType>
-    </xsd:element>
-    <xsd:element name="LocProcessedForHandoffsLookup" ma:index="81" nillable="true" ma:displayName="Loc Processed For Handoffs" ma:default="" ma:list="{7DD1DCEC-E449-43D3-891F-7DC62F62AD21}" ma:internalName="LocProcessedForHandoffsLookup" ma:readOnly="true" ma:showField="ProcessedForHandoffs" ma:web="4873beb7-5857-4685-be1f-d57550cc96cc">
-      <xsd:simpleType>
-        <xsd:restriction base="dms:Lookup"/>
-      </xsd:simpleType>
-    </xsd:element>
-    <xsd:element name="LocProcessedForMarketsLookup" ma:index="82" nillable="true" ma:displayName="Loc Processed For Markets" ma:default="" ma:list="{7DD1DCEC-E449-43D3-891F-7DC62F62AD21}" ma:internalName="LocProcessedForMarketsLookup" ma:readOnly="true" ma:showField="ProcessedForMarkets" ma:web="4873beb7-5857-4685-be1f-d57550cc96cc">
-      <xsd:simpleType>
-        <xsd:restriction base="dms:Lookup"/>
-      </xsd:simpleType>
-    </xsd:element>
-    <xsd:element name="LocPublishedDependentAssetsLookup" ma:index="83" nillable="true" ma:displayName="Loc Published Dependent Assets" ma:default="" ma:list="{7DD1DCEC-E449-43D3-891F-7DC62F62AD21}" ma:internalName="LocPublishedDependentAssetsLookup" ma:readOnly="true" ma:showField="PublishedDependentAssets" ma:web="4873beb7-5857-4685-be1f-d57550cc96cc">
-      <xsd:simpleType>
-        <xsd:restriction base="dms:Lookup"/>
-      </xsd:simpleType>
-    </xsd:element>
-    <xsd:element name="LocPublishedLinkedAssetsLookup" ma:index="84" nillable="true" ma:displayName="Loc Published Linked Assets" ma:default="" ma:list="{7DD1DCEC-E449-43D3-891F-7DC62F62AD21}" ma:internalName="LocPublishedLinkedAssetsLookup" ma:readOnly="true" ma:showField="PublishedLinkedAssets" ma:web="4873beb7-5857-4685-be1f-d57550cc96cc">
-      <xsd:simpleType>
-        <xsd:restriction base="dms:Lookup"/>
-      </xsd:simpleType>
-    </xsd:element>
-    <xsd:element name="LocRecommendedHandoff" ma:index="85" nillable="true" ma:displayName="Loc Recommended Handoff" ma:default="" ma:indexed="true" ma:internalName="LocRecommendedHandoff" ma:readOnly="false">
-      <xsd:simpleType>
-        <xsd:restriction base="dms:Text"/>
-      </xsd:simpleType>
-    </xsd:element>
-    <xsd:element name="LocalizationTagsTaxHTField0" ma:index="87" nillable="true" ma:taxonomy="true" ma:internalName="LocalizationTagsTaxHTField0" ma:taxonomyFieldName="LocalizationTags" ma:displayName="Localization Tags" ma:readOnly="false" ma:default="" ma:fieldId="{00f02cb3-2c7c-424a-9c61-10e9b6878429}" ma:taxonomyMulti="true" ma:sspId="8f79753a-75d3-41f5-8ca3-40b843941b4f" ma:termSetId="5b7703a5-8e8b-4b58-8b31-1cea35331da3" ma:anchorId="00000000-0000-0000-0000-000000000000" ma:open="false" ma:isKeyword="false">
-      <xsd:complexType>
-        <xsd:sequence>
-          <xsd:element ref="pc:Terms" minOccurs="0" maxOccurs="1"/>
-        </xsd:sequence>
-      </xsd:complexType>
-    </xsd:element>
-    <xsd:element name="MachineTranslated" ma:index="88" nillable="true" ma:displayName="Machine Translated" ma:default="" ma:internalName="MachineTranslated" ma:readOnly="false">
-      <xsd:simpleType>
-        <xsd:restriction base="dms:Boolean"/>
-      </xsd:simpleType>
-    </xsd:element>
-    <xsd:element name="Manager" ma:index="89" nillable="true" ma:displayName="Manager" ma:hidden="true" ma:internalName="Manager" ma:readOnly="false">
-      <xsd:simpleType>
-        <xsd:restriction base="dms:Text"/>
-      </xsd:simpleType>
-    </xsd:element>
-    <xsd:element name="Markets" ma:index="90" nillable="true" ma:displayName="Markets" ma:default="" ma:description="Leave blank to show in all markets" ma:list="{2FBD1B11-2ACE-4FDC-B5A3-635D4ADF6F1B}" ma:internalName="Markets" ma:readOnly="false" ma:showField="MarketName" ma:web="4873beb7-5857-4685-be1f-d57550cc96cc">
-      <xsd:complexType>
-        <xsd:complexContent>
-          <xsd:extension base="dms:MultiChoiceLookup">
-            <xsd:sequence>
-              <xsd:element name="Value" type="dms:Lookup" maxOccurs="unbounded" minOccurs="0" nillable="true"/>
-            </xsd:sequence>
-          </xsd:extension>
-        </xsd:complexContent>
-      </xsd:complexType>
-    </xsd:element>
-    <xsd:element name="Milestone" ma:index="91" nillable="true" ma:displayName="Milestone" ma:default="" ma:internalName="Milestone" ma:readOnly="false">
-      <xsd:simpleType>
-        <xsd:restriction base="dms:Unknown"/>
-      </xsd:simpleType>
-    </xsd:element>
-    <xsd:element name="TPNamespace" ma:index="94" nillable="true" ma:displayName="Namespace" ma:default="" ma:internalName="TPNamespace">
-      <xsd:simpleType>
-        <xsd:restriction base="dms:Text"/>
-      </xsd:simpleType>
-    </xsd:element>
-    <xsd:element name="NumericId" ma:index="95" nillable="true" ma:displayName="Numeric ID" ma:default="" ma:indexed="true" ma:internalName="NumericId" ma:readOnly="false">
-      <xsd:simpleType>
-        <xsd:restriction base="dms:Number"/>
-      </xsd:simpleType>
-    </xsd:element>
-    <xsd:element name="NumOfRatingsLookup" ma:index="96" nillable="true" ma:displayName="NumOfRatings" ma:default="" ma:list="{9E343742-310B-4684-A24C-1D137CB4B230}" ma:internalName="NumOfRatingsLookup" ma:readOnly="true" ma:showField="NumOfRatings" ma:web="4873beb7-5857-4685-be1f-d57550cc96cc">
-      <xsd:complexType>
-        <xsd:complexContent>
-          <xsd:extension base="dms:MultiChoiceLookup">
-            <xsd:sequence>
-              <xsd:element name="Value" type="dms:Lookup" maxOccurs="unbounded" minOccurs="0" nillable="true"/>
-            </xsd:sequence>
-          </xsd:extension>
-        </xsd:complexContent>
-      </xsd:complexType>
-    </xsd:element>
-    <xsd:element name="OOCacheId" ma:index="97" nillable="true" ma:displayName="OOCacheId" ma:internalName="OOCacheId" ma:readOnly="false">
-      <xsd:simpleType>
-        <xsd:restriction base="dms:Text"/>
-      </xsd:simpleType>
-    </xsd:element>
-    <xsd:element name="OpenTemplate" ma:index="98" nillable="true" ma:displayName="Open Template" ma:default="true" ma:internalName="OpenTemplate">
-      <xsd:simpleType>
-        <xsd:restriction base="dms:Boolean"/>
-      </xsd:simpleType>
-    </xsd:element>
-    <xsd:element name="OriginAsset" ma:index="99" nillable="true" ma:displayName="Origin Asset" ma:default="" ma:internalName="OriginAsset" ma:readOnly="false">
-      <xsd:simpleType>
-        <xsd:restriction base="dms:Text"/>
-      </xsd:simpleType>
-    </xsd:element>
-    <xsd:element name="OriginalRelease" ma:index="100" nillable="true" ma:displayName="Original Release" ma:default="15" ma:internalName="OriginalRelease" ma:readOnly="false">
-      <xsd:simpleType>
-        <xsd:restriction base="dms:Choice">
-          <xsd:enumeration value="14"/>
-          <xsd:enumeration value="15"/>
-          <xsd:enumeration value="16"/>
-        </xsd:restriction>
-      </xsd:simpleType>
-    </xsd:element>
-    <xsd:element name="OriginalSourceMarket" ma:index="101" nillable="true" ma:displayName="Original Source Market Group" ma:default="" ma:internalName="OriginalSourceMarket" ma:readOnly="false">
-      <xsd:simpleType>
-        <xsd:restriction base="dms:Text"/>
-      </xsd:simpleType>
-    </xsd:element>
-    <xsd:element name="OutputCachingOn" ma:index="102" nillable="true" ma:displayName="Output Caching" ma:default="true" ma:hidden="true" ma:internalName="OutputCachingOn" ma:readOnly="false">
-      <xsd:simpleType>
-        <xsd:restriction base="dms:Boolean"/>
-      </xsd:simpleType>
-    </xsd:element>
-    <xsd:element name="ParentAssetId" ma:index="103" nillable="true" ma:displayName="Parent Asset Id" ma:default="" ma:internalName="ParentAssetId" ma:readOnly="false">
-      <xsd:simpleType>
-        <xsd:restriction base="dms:Text"/>
-      </xsd:simpleType>
-    </xsd:element>
-    <xsd:element name="PlannedPubDate" ma:index="104" nillable="true" ma:displayName="Planned Publish Date" ma:default="" ma:indexed="true" ma:internalName="PlannedPubDate" ma:readOnly="false">
-      <xsd:simpleType>
-        <xsd:restriction base="dms:DateTime"/>
-      </xsd:simpleType>
-    </xsd:element>
-    <xsd:element name="PolicheckWords" ma:index="105" nillable="true" ma:displayName="Policheck Words" ma:default="" ma:internalName="PolicheckWords" ma:readOnly="false">
-      <xsd:simpleType>
-        <xsd:restriction base="dms:Text"/>
-      </xsd:simpleType>
-    </xsd:element>
-    <xsd:element name="BusinessGroup" ma:index="106" nillable="true" ma:displayName="Product Division Owner" ma:default="" ma:internalName="BusinessGroup" ma:readOnly="false">
-      <xsd:simpleType>
-        <xsd:restriction base="dms:Unknown"/>
-      </xsd:simpleType>
-    </xsd:element>
-    <xsd:element name="UAProjectedTotalWords" ma:index="107" nillable="true" ma:displayName="Projected Word Count" ma:default="" ma:internalName="UAProjectedTotalWords" ma:readOnly="false">
-      <xsd:simpleType>
-        <xsd:restriction base="dms:Unknown"/>
-      </xsd:simpleType>
-    </xsd:element>
-    <xsd:element name="Provider" ma:index="108" nillable="true" ma:displayName="Provider" ma:default="" ma:internalName="Provider" ma:readOnly="false">
-      <xsd:simpleType>
-        <xsd:restriction base="dms:Unknown"/>
-      </xsd:simpleType>
-    </xsd:element>
-    <xsd:element name="Providers" ma:index="109" nillable="true" ma:displayName="Providers" ma:default="" ma:internalName="Providers">
-      <xsd:simpleType>
-        <xsd:restriction base="dms:Unknown"/>
-      </xsd:simpleType>
-    </xsd:element>
-    <xsd:element name="PublishStatusLookup" ma:index="110" nillable="true" ma:displayName="Publish Status" ma:default="" ma:list="{9E343742-310B-4684-A24C-1D137CB4B230}" ma:internalName="PublishStatusLookup" ma:readOnly="false" ma:showField="PublishStatus" ma:web="4873beb7-5857-4685-be1f-d57550cc96cc">
-      <xsd:complexType>
-        <xsd:complexContent>
-          <xsd:extension base="dms:MultiChoiceLookup">
-            <xsd:sequence>
-              <xsd:element name="Value" type="dms:Lookup" maxOccurs="unbounded" minOccurs="0" nillable="true"/>
-            </xsd:sequence>
-          </xsd:extension>
-        </xsd:complexContent>
-      </xsd:complexType>
-    </xsd:element>
-    <xsd:element name="PublishTargets" ma:index="111" nillable="true" ma:displayName="Publish Target" ma:default="OfficeOnlineVNext" ma:internalName="PublishTargets" ma:readOnly="false">
-      <xsd:simpleType>
-        <xsd:restriction base="dms:Unknown"/>
-      </xsd:simpleType>
-    </xsd:element>
-    <xsd:element name="RecommendationsModifier" ma:index="112" nillable="true" ma:displayName="Recommendations Modifier" ma:default="" ma:internalName="RecommendationsModifier" ma:readOnly="false">
-      <xsd:simpleType>
-        <xsd:restriction base="dms:Number"/>
-      </xsd:simpleType>
-    </xsd:element>
-    <xsd:element name="ArtSampleDocs" ma:index="113" nillable="true" ma:displayName="Sample Docs" ma:default="" ma:hidden="true" ma:internalName="ArtSampleDocs" ma:readOnly="false">
-      <xsd:simpleType>
-        <xsd:restriction base="dms:Text"/>
-      </xsd:simpleType>
-    </xsd:element>
-    <xsd:element name="ScenarioTagsTaxHTField0" ma:index="115" nillable="true" ma:taxonomy="true" ma:internalName="ScenarioTagsTaxHTField0" ma:taxonomyFieldName="ScenarioTags" ma:displayName="Scenarios" ma:readOnly="false" ma:default="" ma:fieldId="{93aef74d-6c78-4815-8310-51477dceeccc}" ma:taxonomyMulti="true" ma:sspId="8f79753a-75d3-41f5-8ca3-40b843941b4f" ma:termSetId="4b7d5f16-e2f2-4fc0-bab3-6e8b931e57d6" ma:anchorId="00000000-0000-0000-0000-000000000000" ma:open="false" ma:isKeyword="false">
-      <xsd:complexType>
-        <xsd:sequence>
-          <xsd:element ref="pc:Terms" minOccurs="0" maxOccurs="1"/>
-        </xsd:sequence>
-      </xsd:complexType>
-    </xsd:element>
-    <xsd:element name="ShowIn" ma:index="117" nillable="true" ma:displayName="Show In" ma:default="Show everywhere" ma:internalName="ShowIn" ma:readOnly="false">
-      <xsd:simpleType>
-        <xsd:restriction base="dms:Choice">
-          <xsd:enumeration value="Hide on web"/>
-          <xsd:enumeration value="On Web no search"/>
-          <xsd:enumeration value="Show everywhere"/>
-          <xsd:enumeration value="Special use only"/>
-        </xsd:restriction>
-      </xsd:simpleType>
-    </xsd:element>
-    <xsd:element name="SourceTitle" ma:index="118" nillable="true" ma:displayName="Source Title" ma:default="" ma:indexed="true" ma:internalName="SourceTitle" ma:readOnly="false">
-      <xsd:simpleType>
-        <xsd:restriction base="dms:Text"/>
-      </xsd:simpleType>
-    </xsd:element>
-    <xsd:element name="CSXSubmissionDate" ma:index="119" nillable="true" ma:displayName="Submission Date" ma:default="" ma:internalName="CSXSubmissionDate" ma:readOnly="false">
-      <xsd:simpleType>
-        <xsd:restriction base="dms:DateTime"/>
-      </xsd:simpleType>
-    </xsd:element>
-    <xsd:element name="SubmitterId" ma:index="120" nillable="true" ma:displayName="Submitter ID" ma:default="" ma:internalName="SubmitterId" ma:readOnly="false">
-      <xsd:simpleType>
-        <xsd:restriction base="dms:Text"/>
-      </xsd:simpleType>
-    </xsd:element>
-    <xsd:element name="TaxCatchAll" ma:index="121" nillable="true" ma:displayName="Taxonomy Catch All Column" ma:hidden="true" ma:list="{530f955b-6704-4601-bd83-f81d87f1e440}" ma:internalName="TaxCatchAll" ma:showField="CatchAllData" ma:web="4873beb7-5857-4685-be1f-d57550cc96cc">
-      <xsd:complexType>
-        <xsd:complexContent>
-          <xsd:extension base="dms:MultiChoiceLookup">
-            <xsd:sequence>
-              <xsd:element name="Value" type="dms:Lookup" maxOccurs="unbounded" minOccurs="0" nillable="true"/>
-            </xsd:sequence>
-          </xsd:extension>
-        </xsd:complexContent>
-      </xsd:complexType>
-    </xsd:element>
-    <xsd:element name="TaxCatchAllLabel" ma:index="122" nillable="true" ma:displayName="Taxonomy Catch All Column1" ma:hidden="true" ma:list="{530f955b-6704-4601-bd83-f81d87f1e440}" ma:internalName="TaxCatchAllLabel" ma:readOnly="true" ma:showField="CatchAllDataLabel" ma:web="4873beb7-5857-4685-be1f-d57550cc96cc">
-      <xsd:complexType>
-        <xsd:complexContent>
-          <xsd:extension base="dms:MultiChoiceLookup">
-            <xsd:sequence>
-              <xsd:element name="Value" type="dms:Lookup" maxOccurs="unbounded" minOccurs="0" nillable="true"/>
-            </xsd:sequence>
-          </xsd:extension>
-        </xsd:complexContent>
-      </xsd:complexType>
-    </xsd:element>
-    <xsd:element name="TemplateStatus" ma:index="123" nillable="true" ma:displayName="Template Status" ma:default="" ma:internalName="TemplateStatus">
-      <xsd:simpleType>
-        <xsd:restriction base="dms:Unknown"/>
-      </xsd:simpleType>
-    </xsd:element>
-    <xsd:element name="TemplateTemplateType" ma:index="124" nillable="true" ma:displayName="Template Type" ma:default="" ma:internalName="TemplateTemplateType">
-      <xsd:simpleType>
-        <xsd:restriction base="dms:Unknown"/>
-      </xsd:simpleType>
-    </xsd:element>
-    <xsd:element name="ThumbnailAssetId" ma:index="125" nillable="true" ma:displayName="Thumbnail Image Asset" ma:default="" ma:internalName="ThumbnailAssetId" ma:readOnly="false">
-      <xsd:simpleType>
-        <xsd:restriction base="dms:Text"/>
-      </xsd:simpleType>
-    </xsd:element>
-    <xsd:element name="TimesCloned" ma:index="126" nillable="true" ma:displayName="Times Cloned" ma:default="" ma:internalName="TimesCloned" ma:readOnly="false">
-      <xsd:simpleType>
-        <xsd:restriction base="dms:Number"/>
-      </xsd:simpleType>
-    </xsd:element>
-    <xsd:element name="TrustLevel" ma:index="128" nillable="true" ma:displayName="Trust Level" ma:default="1 Microsoft Managed Content" ma:internalName="TrustLevel" ma:readOnly="false">
-      <xsd:simpleType>
-        <xsd:restriction base="dms:Unknown"/>
-      </xsd:simpleType>
-    </xsd:element>
-    <xsd:element name="UALocComments" ma:index="129" nillable="true" ma:displayName="UA Loc Comments" ma:default="" ma:internalName="UALocComments" ma:readOnly="false">
-      <xsd:simpleType>
-        <xsd:restriction base="dms:Note"/>
-      </xsd:simpleType>
-    </xsd:element>
-    <xsd:element name="UALocRecommendation" ma:index="130" nillable="true" ma:displayName="UA Loc Recommendation" ma:default="Localize" ma:internalName="UALocRecommendation" ma:readOnly="false">
-      <xsd:simpleType>
-        <xsd:restriction base="dms:Choice">
-          <xsd:enumeration value="Localize"/>
-          <xsd:enumeration value="Never Localize"/>
-          <xsd:enumeration value="Priority Localize"/>
-        </xsd:restriction>
-      </xsd:simpleType>
-    </xsd:element>
-    <xsd:element name="UANotes" ma:index="131" nillable="true" ma:displayName="UA Notes" ma:default="" ma:internalName="UANotes" ma:readOnly="false">
-      <xsd:simpleType>
-        <xsd:restriction base="dms:Note"/>
-      </xsd:simpleType>
-    </xsd:element>
-    <xsd:element name="TPAppVersion" ma:index="132" nillable="true" ma:displayName="Version" ma:default="" ma:internalName="TPAppVersion">
-      <xsd:simpleType>
-        <xsd:restriction base="dms:Text"/>
-      </xsd:simpleType>
-    </xsd:element>
-    <xsd:element name="VoteCount" ma:index="133" nillable="true" ma:displayName="Vote Count" ma:default="" ma:internalName="VoteCount" ma:readOnly="false">
-      <xsd:simpleType>
-        <xsd:restriction base="dms:Unknown"/>
-      </xsd:simpleType>
-    </xsd:element>
-  </xsd:schema>
-  <xsd:schema xmlns="http://schemas.openxmlformats.org/package/2006/metadata/core-properties" xmlns:xsd="http://www.w3.org/2001/XMLSchema" xmlns:xsi="http://www.w3.org/2001/XMLSchema-instance" xmlns:dc="http://purl.org/dc/elements/1.1/" xmlns:dcterms="http://purl.org/dc/terms/" xmlns:odoc="http://schemas.microsoft.com/internal/obd" targetNamespace="http://schemas.openxmlformats.org/package/2006/metadata/core-properties" elementFormDefault="qualified" attributeFormDefault="unqualified" blockDefault="#all">
-    <xsd:import namespace="http://purl.org/dc/elements/1.1/" schemaLocation="http://dublincore.org/schemas/xmls/qdc/2003/04/02/dc.xsd"/>
-    <xsd:import namespace="http://purl.org/dc/terms/" schemaLocation="http://dublincore.org/schemas/xmls/qdc/2003/04/02/dcterms.xsd"/>
-    <xsd:element name="coreProperties" type="CT_coreProperties"/>
-    <xsd:complexType name="CT_coreProperties">
-      <xsd:all>
-        <xsd:element ref="dc:creator" minOccurs="0" maxOccurs="1"/>
-        <xsd:element ref="dcterms:created" minOccurs="0" maxOccurs="1"/>
-        <xsd:element ref="dc:identifier" minOccurs="0" maxOccurs="1"/>
-        <xsd:element name="contentType" minOccurs="0" maxOccurs="1" type="xsd:string" ma:index="22" ma:displayName="Content Type"/>
-        <xsd:element ref="dc:title" minOccurs="0" maxOccurs="1" ma:index="127" ma:displayName="Title"/>
-        <xsd:element ref="dc:subject" minOccurs="0" maxOccurs="1"/>
-        <xsd:element ref="dc:description" minOccurs="0" maxOccurs="1"/>
-        <xsd:element name="keywords" minOccurs="0" maxOccurs="1" type="xsd:string"/>
-        <xsd:element ref="dc:language" minOccurs="0" maxOccurs="1"/>
-        <xsd:element name="category" minOccurs="0" maxOccurs="1" type="xsd:string"/>
-        <xsd:element name="version" minOccurs="0" maxOccurs="1" type="xsd:string"/>
-        <xsd:element name="revision" minOccurs="0" maxOccurs="1" type="xsd:string">
-          <xsd:annotation>
-            <xsd:documentation>
-                        This value indicates the number of saves or revisions. The application is responsible for updating this value after each revision.
-                    </xsd:documentation>
-          </xsd:annotation>
-        </xsd:element>
-        <xsd:element name="lastModifiedBy" minOccurs="0" maxOccurs="1" type="xsd:string"/>
-        <xsd:element ref="dcterms:modified" minOccurs="0" maxOccurs="1"/>
-        <xsd:element name="contentStatus" minOccurs="0" maxOccurs="1" type="xsd:string"/>
-      </xsd:all>
-    </xsd:complexType>
-  </xsd:schema>
-  <xs:schema xmlns:pc="http://schemas.microsoft.com/office/infopath/2007/PartnerControls" xmlns:xs="http://www.w3.org/2001/XMLSchema" targetNamespace="http://schemas.microsoft.com/office/infopath/2007/PartnerControls" elementFormDefault="qualified" attributeFormDefault="unqualified">
-    <xs:element name="Person">
-      <xs:complexType>
-        <xs:sequence>
-          <xs:element ref="pc:DisplayName" minOccurs="0"/>
-          <xs:element ref="pc:AccountId" minOccurs="0"/>
-          <xs:element ref="pc:AccountType" minOccurs="0"/>
-        </xs:sequence>
-      </xs:complexType>
-    </xs:element>
-    <xs:element name="DisplayName" type="xs:string"/>
-    <xs:element name="AccountId" type="xs:string"/>
-    <xs:element name="AccountType" type="xs:string"/>
-    <xs:element name="BDCAssociatedEntity">
-      <xs:complexType>
-        <xs:sequence>
-          <xs:element ref="pc:BDCEntity" minOccurs="0" maxOccurs="unbounded"/>
-        </xs:sequence>
-        <xs:attribute ref="pc:EntityNamespace"/>
-        <xs:attribute ref="pc:EntityName"/>
-        <xs:attribute ref="pc:SystemInstanceName"/>
-        <xs:attribute ref="pc:AssociationName"/>
-      </xs:complexType>
-    </xs:element>
-    <xs:attribute name="EntityNamespace" type="xs:string"/>
-    <xs:attribute name="EntityName" type="xs:string"/>
-    <xs:attribute name="SystemInstanceName" type="xs:string"/>
-    <xs:attribute name="AssociationName" type="xs:string"/>
-    <xs:element name="BDCEntity">
-      <xs:complexType>
-        <xs:sequence>
-          <xs:element ref="pc:EntityDisplayName" minOccurs="0"/>
-          <xs:element ref="pc:EntityInstanceReference" minOccurs="0"/>
-          <xs:element ref="pc:EntityId1" minOccurs="0"/>
-          <xs:element ref="pc:EntityId2" minOccurs="0"/>
-          <xs:element ref="pc:EntityId3" minOccurs="0"/>
-          <xs:element ref="pc:EntityId4" minOccurs="0"/>
-          <xs:element ref="pc:EntityId5" minOccurs="0"/>
-        </xs:sequence>
-      </xs:complexType>
-    </xs:element>
-    <xs:element name="EntityDisplayName" type="xs:string"/>
-    <xs:element name="EntityInstanceReference" type="xs:string"/>
-    <xs:element name="EntityId1" type="xs:string"/>
-    <xs:element name="EntityId2" type="xs:string"/>
-    <xs:element name="EntityId3" type="xs:string"/>
-    <xs:element name="EntityId4" type="xs:string"/>
-    <xs:element name="EntityId5" type="xs:string"/>
-    <xs:element name="Terms">
-      <xs:complexType>
-        <xs:sequence>
-          <xs:element ref="pc:TermInfo" minOccurs="0" maxOccurs="unbounded"/>
-        </xs:sequence>
-      </xs:complexType>
-    </xs:element>
-    <xs:element name="TermInfo">
-      <xs:complexType>
-        <xs:sequence>
-          <xs:element ref="pc:TermName" minOccurs="0"/>
-          <xs:element ref="pc:TermId" minOccurs="0"/>
-        </xs:sequence>
-      </xs:complexType>
-    </xs:element>
-    <xs:element name="TermName" type="xs:string"/>
-    <xs:element name="TermId" type="xs:string"/>
-  </xs:schema>
-</ct:contentTypeSchema>
-</file>
-
 <file path=customXml/item3.xml><?xml version="1.0" encoding="utf-8"?>
 <?mso-contentType ?>
 <FormTemplates xmlns="http://schemas.microsoft.com/sharepoint/v3/contenttype/forms">
@@ -4477,16 +4624,6 @@
 </file>
 
 <file path=customXml/itemProps1.xml><?xml version="1.0" encoding="utf-8"?>
-<ds:datastoreItem xmlns:ds="http://schemas.openxmlformats.org/officeDocument/2006/customXml" ds:itemID="{7FBDB1CC-CEFB-4E46-8174-1F0AA0D30B24}">
-  <ds:schemaRefs>
-    <ds:schemaRef ds:uri="http://schemas.microsoft.com/office/2006/metadata/properties"/>
-    <ds:schemaRef ds:uri="http://schemas.microsoft.com/office/infopath/2007/PartnerControls"/>
-    <ds:schemaRef ds:uri="4873beb7-5857-4685-be1f-d57550cc96cc"/>
-  </ds:schemaRefs>
-</ds:datastoreItem>
-</file>
-
-<file path=customXml/itemProps2.xml><?xml version="1.0" encoding="utf-8"?>
 <ds:datastoreItem xmlns:ds="http://schemas.openxmlformats.org/officeDocument/2006/customXml" ds:itemID="{4B3A7E92-E05A-4924-9E8A-9F6659E5855B}">
   <ds:schemaRefs>
     <ds:schemaRef ds:uri="http://schemas.microsoft.com/office/2006/metadata/contentType"/>
@@ -4504,6 +4641,16 @@
 </ds:datastoreItem>
 </file>
 
+<file path=customXml/itemProps2.xml><?xml version="1.0" encoding="utf-8"?>
+<ds:datastoreItem xmlns:ds="http://schemas.openxmlformats.org/officeDocument/2006/customXml" ds:itemID="{7FBDB1CC-CEFB-4E46-8174-1F0AA0D30B24}">
+  <ds:schemaRefs>
+    <ds:schemaRef ds:uri="http://schemas.microsoft.com/office/2006/metadata/properties"/>
+    <ds:schemaRef ds:uri="http://schemas.microsoft.com/office/infopath/2007/PartnerControls"/>
+    <ds:schemaRef ds:uri="4873beb7-5857-4685-be1f-d57550cc96cc"/>
+  </ds:schemaRefs>
+</ds:datastoreItem>
+</file>
+
 <file path=customXml/itemProps3.xml><?xml version="1.0" encoding="utf-8"?>
 <ds:datastoreItem xmlns:ds="http://schemas.openxmlformats.org/officeDocument/2006/customXml" ds:itemID="{C01C3C56-10DB-49F7-B061-44D8728D078A}">
   <ds:schemaRefs>

</xml_diff>

<commit_message>
added roles, should we assign them here?
p.s. let me know what you think about this section, if u are happy with how i approached it
</commit_message>
<xml_diff>
--- a/ReportsEtc/ProjectIdea.edited.docx
+++ b/ReportsEtc/ProjectIdea.edited.docx
@@ -371,6 +371,311 @@
           <w:lang w:val="en-AU" w:eastAsia="en-AU"/>
         </w:rPr>
       </w:pPr>
+      <w:r>
+        <w:rPr>
+          <w:lang w:val="en-AU" w:eastAsia="en-AU"/>
+        </w:rPr>
+        <w:t xml:space="preserve">To </w:t>
+      </w:r>
+      <w:proofErr w:type="spellStart"/>
+      <w:r>
+        <w:rPr>
+          <w:lang w:val="en-AU" w:eastAsia="en-AU"/>
+        </w:rPr>
+        <w:t>futher</w:t>
+      </w:r>
+      <w:proofErr w:type="spellEnd"/>
+      <w:r>
+        <w:rPr>
+          <w:lang w:val="en-AU" w:eastAsia="en-AU"/>
+        </w:rPr>
+        <w:t xml:space="preserve"> support our </w:t>
+      </w:r>
+      <w:proofErr w:type="spellStart"/>
+      <w:r>
+        <w:rPr>
+          <w:lang w:val="en-AU" w:eastAsia="en-AU"/>
+        </w:rPr>
+        <w:t>intrest</w:t>
+      </w:r>
+      <w:proofErr w:type="spellEnd"/>
+      <w:r>
+        <w:rPr>
+          <w:lang w:val="en-AU" w:eastAsia="en-AU"/>
+        </w:rPr>
+        <w:t xml:space="preserve"> in our ideal jobs, we have decided to assign roles that align well with the job’s elements.</w:t>
+      </w:r>
+      <w:r>
+        <w:rPr>
+          <w:lang w:val="en-AU" w:eastAsia="en-AU"/>
+        </w:rPr>
+        <w:t xml:space="preserve"> After research into the application development process, roles have been split into the following areas:</w:t>
+      </w:r>
+    </w:p>
+    <w:p>
+      <w:pPr>
+        <w:rPr>
+          <w:lang w:val="en-AU" w:eastAsia="en-AU"/>
+        </w:rPr>
+      </w:pPr>
+    </w:p>
+    <w:p>
+      <w:pPr>
+        <w:pStyle w:val="ListParagraph"/>
+        <w:numPr>
+          <w:ilvl w:val="0"/>
+          <w:numId w:val="24"/>
+        </w:numPr>
+        <w:rPr>
+          <w:lang w:val="en-AU" w:eastAsia="en-AU"/>
+        </w:rPr>
+      </w:pPr>
+      <w:r>
+        <w:rPr>
+          <w:lang w:val="en-AU" w:eastAsia="en-AU"/>
+        </w:rPr>
+        <w:t>Researcher</w:t>
+      </w:r>
+    </w:p>
+    <w:p>
+      <w:pPr>
+        <w:pStyle w:val="ListParagraph"/>
+        <w:numPr>
+          <w:ilvl w:val="0"/>
+          <w:numId w:val="24"/>
+        </w:numPr>
+        <w:rPr>
+          <w:lang w:val="en-AU" w:eastAsia="en-AU"/>
+        </w:rPr>
+      </w:pPr>
+      <w:r>
+        <w:rPr>
+          <w:lang w:val="en-AU" w:eastAsia="en-AU"/>
+        </w:rPr>
+        <w:t>D</w:t>
+      </w:r>
+      <w:r>
+        <w:rPr>
+          <w:lang w:val="en-AU" w:eastAsia="en-AU"/>
+        </w:rPr>
+        <w:t xml:space="preserve">esigner </w:t>
+      </w:r>
+    </w:p>
+    <w:p>
+      <w:pPr>
+        <w:pStyle w:val="ListParagraph"/>
+        <w:numPr>
+          <w:ilvl w:val="0"/>
+          <w:numId w:val="24"/>
+        </w:numPr>
+        <w:rPr>
+          <w:lang w:val="en-AU" w:eastAsia="en-AU"/>
+        </w:rPr>
+      </w:pPr>
+      <w:r>
+        <w:rPr>
+          <w:lang w:val="en-AU" w:eastAsia="en-AU"/>
+        </w:rPr>
+        <w:t>D</w:t>
+      </w:r>
+      <w:r>
+        <w:rPr>
+          <w:lang w:val="en-AU" w:eastAsia="en-AU"/>
+        </w:rPr>
+        <w:t>eveloper</w:t>
+      </w:r>
+    </w:p>
+    <w:p>
+      <w:pPr>
+        <w:pStyle w:val="ListParagraph"/>
+        <w:numPr>
+          <w:ilvl w:val="0"/>
+          <w:numId w:val="24"/>
+        </w:numPr>
+        <w:rPr>
+          <w:lang w:val="en-AU" w:eastAsia="en-AU"/>
+        </w:rPr>
+      </w:pPr>
+      <w:r>
+        <w:rPr>
+          <w:lang w:val="en-AU" w:eastAsia="en-AU"/>
+        </w:rPr>
+        <w:t>H</w:t>
+      </w:r>
+      <w:r>
+        <w:rPr>
+          <w:lang w:val="en-AU" w:eastAsia="en-AU"/>
+        </w:rPr>
+        <w:t xml:space="preserve">ead </w:t>
+      </w:r>
+      <w:r>
+        <w:rPr>
+          <w:lang w:val="en-AU" w:eastAsia="en-AU"/>
+        </w:rPr>
+        <w:t>C</w:t>
+      </w:r>
+      <w:r>
+        <w:rPr>
+          <w:lang w:val="en-AU" w:eastAsia="en-AU"/>
+        </w:rPr>
+        <w:t>oder</w:t>
+      </w:r>
+    </w:p>
+    <w:p>
+      <w:pPr>
+        <w:pStyle w:val="ListParagraph"/>
+        <w:numPr>
+          <w:ilvl w:val="0"/>
+          <w:numId w:val="24"/>
+        </w:numPr>
+        <w:rPr>
+          <w:lang w:val="en-AU" w:eastAsia="en-AU"/>
+        </w:rPr>
+      </w:pPr>
+      <w:r>
+        <w:rPr>
+          <w:lang w:val="en-AU" w:eastAsia="en-AU"/>
+        </w:rPr>
+        <w:t>M</w:t>
+      </w:r>
+      <w:r>
+        <w:rPr>
+          <w:lang w:val="en-AU" w:eastAsia="en-AU"/>
+        </w:rPr>
+        <w:t>arketing</w:t>
+      </w:r>
+      <w:r>
+        <w:rPr>
+          <w:lang w:val="en-AU" w:eastAsia="en-AU"/>
+        </w:rPr>
+        <w:t xml:space="preserve"> and Testing</w:t>
+      </w:r>
+    </w:p>
+    <w:p>
+      <w:pPr>
+        <w:pStyle w:val="ListParagraph"/>
+        <w:rPr>
+          <w:lang w:val="en-AU" w:eastAsia="en-AU"/>
+        </w:rPr>
+      </w:pPr>
+    </w:p>
+    <w:p>
+      <w:pPr>
+        <w:rPr>
+          <w:lang w:val="en-AU" w:eastAsia="en-AU"/>
+        </w:rPr>
+      </w:pPr>
+      <w:r>
+        <w:rPr>
+          <w:lang w:val="en-AU" w:eastAsia="en-AU"/>
+        </w:rPr>
+        <w:t>The</w:t>
+      </w:r>
+      <w:r>
+        <w:rPr>
+          <w:lang w:val="en-AU" w:eastAsia="en-AU"/>
+        </w:rPr>
+        <w:t xml:space="preserve"> first task of the Researcher will be to bring the team together to identify the main goal of the project and make a road map on how we will achieve this. The</w:t>
+      </w:r>
+      <w:r>
+        <w:rPr>
+          <w:lang w:val="en-AU" w:eastAsia="en-AU"/>
+        </w:rPr>
+        <w:t xml:space="preserve"> Researcher will complete an investigation into similar applications</w:t>
+      </w:r>
+      <w:r>
+        <w:rPr>
+          <w:lang w:val="en-AU" w:eastAsia="en-AU"/>
+        </w:rPr>
+        <w:t xml:space="preserve"> and competition. They will also lead the brainstorm into features the team identifies and how to implement them.  </w:t>
+      </w:r>
+    </w:p>
+    <w:p>
+      <w:pPr>
+        <w:rPr>
+          <w:lang w:val="en-AU" w:eastAsia="en-AU"/>
+        </w:rPr>
+      </w:pPr>
+    </w:p>
+    <w:p>
+      <w:pPr>
+        <w:rPr>
+          <w:lang w:val="en-AU" w:eastAsia="en-AU"/>
+        </w:rPr>
+      </w:pPr>
+      <w:r>
+        <w:rPr>
+          <w:lang w:val="en-AU" w:eastAsia="en-AU"/>
+        </w:rPr>
+        <w:t>The designer will focus on the design of the user-interface and will be in charge of creating a style guide that the rest of the application will be built on. They will work with the rest of the team to develop a basic mock-up application.</w:t>
+      </w:r>
+    </w:p>
+    <w:p>
+      <w:pPr>
+        <w:rPr>
+          <w:lang w:val="en-AU" w:eastAsia="en-AU"/>
+        </w:rPr>
+      </w:pPr>
+    </w:p>
+    <w:p>
+      <w:pPr>
+        <w:rPr>
+          <w:lang w:val="en-AU" w:eastAsia="en-AU"/>
+        </w:rPr>
+      </w:pPr>
+      <w:r>
+        <w:rPr>
+          <w:lang w:val="en-AU" w:eastAsia="en-AU"/>
+        </w:rPr>
+        <w:t>The Developer should aim to identify the elements of the application and what route will be taken to achieve them. For e.g. the developer will research ways to implement the communication element, whether it’s voice, text or video and how we will make it happen.</w:t>
+      </w:r>
+    </w:p>
+    <w:p>
+      <w:pPr>
+        <w:rPr>
+          <w:lang w:val="en-AU" w:eastAsia="en-AU"/>
+        </w:rPr>
+      </w:pPr>
+    </w:p>
+    <w:p>
+      <w:pPr>
+        <w:rPr>
+          <w:lang w:val="en-AU" w:eastAsia="en-AU"/>
+        </w:rPr>
+      </w:pPr>
+      <w:r>
+        <w:rPr>
+          <w:lang w:val="en-AU" w:eastAsia="en-AU"/>
+        </w:rPr>
+        <w:lastRenderedPageBreak/>
+        <w:t>Although all members will be involved in code development, the Head Coder will oversee all of it, guiding others and most importantly they will seek to eliminate bugs and errors in the application itself.</w:t>
+      </w:r>
+    </w:p>
+    <w:p>
+      <w:pPr>
+        <w:rPr>
+          <w:lang w:val="en-AU" w:eastAsia="en-AU"/>
+        </w:rPr>
+      </w:pPr>
+    </w:p>
+    <w:p>
+      <w:pPr>
+        <w:rPr>
+          <w:lang w:val="en-AU" w:eastAsia="en-AU"/>
+        </w:rPr>
+      </w:pPr>
+      <w:r>
+        <w:rPr>
+          <w:lang w:val="en-AU" w:eastAsia="en-AU"/>
+        </w:rPr>
+        <w:t>Marketing and Testing will firstly work alongside the Head Coder once an alpha is developed, testing the app. They will then decide how to market the app and the target audience.</w:t>
+      </w:r>
+      <w:r>
+        <w:rPr>
+          <w:lang w:val="en-AU" w:eastAsia="en-AU"/>
+        </w:rPr>
+        <w:br/>
+      </w:r>
     </w:p>
     <w:p>
       <w:pPr>
@@ -1535,6 +1840,119 @@
     </w:lvl>
   </w:abstractNum>
   <w:abstractNum w:abstractNumId="21" w15:restartNumberingAfterBreak="0">
+    <w:nsid w:val="6C140825"/>
+    <w:multiLevelType w:val="hybridMultilevel"/>
+    <w:tmpl w:val="2CA04FE6"/>
+    <w:lvl w:ilvl="0" w:tplc="0C090001">
+      <w:start w:val="1"/>
+      <w:numFmt w:val="bullet"/>
+      <w:lvlText w:val=""/>
+      <w:lvlJc w:val="left"/>
+      <w:pPr>
+        <w:ind w:left="720" w:hanging="360"/>
+      </w:pPr>
+      <w:rPr>
+        <w:rFonts w:ascii="Symbol" w:hAnsi="Symbol" w:hint="default"/>
+      </w:rPr>
+    </w:lvl>
+    <w:lvl w:ilvl="1" w:tplc="0C090003" w:tentative="1">
+      <w:start w:val="1"/>
+      <w:numFmt w:val="bullet"/>
+      <w:lvlText w:val="o"/>
+      <w:lvlJc w:val="left"/>
+      <w:pPr>
+        <w:ind w:left="1440" w:hanging="360"/>
+      </w:pPr>
+      <w:rPr>
+        <w:rFonts w:ascii="Courier New" w:hAnsi="Courier New" w:cs="Courier New" w:hint="default"/>
+      </w:rPr>
+    </w:lvl>
+    <w:lvl w:ilvl="2" w:tplc="0C090005" w:tentative="1">
+      <w:start w:val="1"/>
+      <w:numFmt w:val="bullet"/>
+      <w:lvlText w:val=""/>
+      <w:lvlJc w:val="left"/>
+      <w:pPr>
+        <w:ind w:left="2160" w:hanging="360"/>
+      </w:pPr>
+      <w:rPr>
+        <w:rFonts w:ascii="Wingdings" w:hAnsi="Wingdings" w:hint="default"/>
+      </w:rPr>
+    </w:lvl>
+    <w:lvl w:ilvl="3" w:tplc="0C090001" w:tentative="1">
+      <w:start w:val="1"/>
+      <w:numFmt w:val="bullet"/>
+      <w:lvlText w:val=""/>
+      <w:lvlJc w:val="left"/>
+      <w:pPr>
+        <w:ind w:left="2880" w:hanging="360"/>
+      </w:pPr>
+      <w:rPr>
+        <w:rFonts w:ascii="Symbol" w:hAnsi="Symbol" w:hint="default"/>
+      </w:rPr>
+    </w:lvl>
+    <w:lvl w:ilvl="4" w:tplc="0C090003" w:tentative="1">
+      <w:start w:val="1"/>
+      <w:numFmt w:val="bullet"/>
+      <w:lvlText w:val="o"/>
+      <w:lvlJc w:val="left"/>
+      <w:pPr>
+        <w:ind w:left="3600" w:hanging="360"/>
+      </w:pPr>
+      <w:rPr>
+        <w:rFonts w:ascii="Courier New" w:hAnsi="Courier New" w:cs="Courier New" w:hint="default"/>
+      </w:rPr>
+    </w:lvl>
+    <w:lvl w:ilvl="5" w:tplc="0C090005" w:tentative="1">
+      <w:start w:val="1"/>
+      <w:numFmt w:val="bullet"/>
+      <w:lvlText w:val=""/>
+      <w:lvlJc w:val="left"/>
+      <w:pPr>
+        <w:ind w:left="4320" w:hanging="360"/>
+      </w:pPr>
+      <w:rPr>
+        <w:rFonts w:ascii="Wingdings" w:hAnsi="Wingdings" w:hint="default"/>
+      </w:rPr>
+    </w:lvl>
+    <w:lvl w:ilvl="6" w:tplc="0C090001" w:tentative="1">
+      <w:start w:val="1"/>
+      <w:numFmt w:val="bullet"/>
+      <w:lvlText w:val=""/>
+      <w:lvlJc w:val="left"/>
+      <w:pPr>
+        <w:ind w:left="5040" w:hanging="360"/>
+      </w:pPr>
+      <w:rPr>
+        <w:rFonts w:ascii="Symbol" w:hAnsi="Symbol" w:hint="default"/>
+      </w:rPr>
+    </w:lvl>
+    <w:lvl w:ilvl="7" w:tplc="0C090003" w:tentative="1">
+      <w:start w:val="1"/>
+      <w:numFmt w:val="bullet"/>
+      <w:lvlText w:val="o"/>
+      <w:lvlJc w:val="left"/>
+      <w:pPr>
+        <w:ind w:left="5760" w:hanging="360"/>
+      </w:pPr>
+      <w:rPr>
+        <w:rFonts w:ascii="Courier New" w:hAnsi="Courier New" w:cs="Courier New" w:hint="default"/>
+      </w:rPr>
+    </w:lvl>
+    <w:lvl w:ilvl="8" w:tplc="0C090005" w:tentative="1">
+      <w:start w:val="1"/>
+      <w:numFmt w:val="bullet"/>
+      <w:lvlText w:val=""/>
+      <w:lvlJc w:val="left"/>
+      <w:pPr>
+        <w:ind w:left="6480" w:hanging="360"/>
+      </w:pPr>
+      <w:rPr>
+        <w:rFonts w:ascii="Wingdings" w:hAnsi="Wingdings" w:hint="default"/>
+      </w:rPr>
+    </w:lvl>
+  </w:abstractNum>
+  <w:abstractNum w:abstractNumId="22" w15:restartNumberingAfterBreak="0">
     <w:nsid w:val="6E9514D7"/>
     <w:multiLevelType w:val="multilevel"/>
     <w:tmpl w:val="0409001F"/>
@@ -1620,7 +2038,7 @@
       </w:pPr>
     </w:lvl>
   </w:abstractNum>
-  <w:abstractNum w:abstractNumId="22" w15:restartNumberingAfterBreak="0">
+  <w:abstractNum w:abstractNumId="23" w15:restartNumberingAfterBreak="0">
     <w:nsid w:val="7D8C2C6D"/>
     <w:multiLevelType w:val="multilevel"/>
     <w:tmpl w:val="04090023"/>
@@ -1717,7 +2135,7 @@
     <w:abstractNumId w:val="10"/>
   </w:num>
   <w:num w:numId="4">
-    <w:abstractNumId w:val="21"/>
+    <w:abstractNumId w:val="22"/>
   </w:num>
   <w:num w:numId="5">
     <w:abstractNumId w:val="13"/>
@@ -1774,7 +2192,10 @@
     <w:abstractNumId w:val="11"/>
   </w:num>
   <w:num w:numId="23">
-    <w:abstractNumId w:val="22"/>
+    <w:abstractNumId w:val="23"/>
+  </w:num>
+  <w:num w:numId="24">
+    <w:abstractNumId w:val="21"/>
   </w:num>
 </w:numbering>
 </file>
@@ -3174,6 +3595,18 @@
       <w:ind w:left="1757"/>
     </w:pPr>
   </w:style>
+  <w:style w:type="paragraph" w:styleId="ListParagraph">
+    <w:name w:val="List Paragraph"/>
+    <w:basedOn w:val="Normal"/>
+    <w:uiPriority w:val="34"/>
+    <w:unhideWhenUsed/>
+    <w:qFormat/>
+    <w:rsid w:val="006C1A69"/>
+    <w:pPr>
+      <w:ind w:left="720"/>
+      <w:contextualSpacing/>
+    </w:pPr>
+  </w:style>
 </w:styles>
 </file>
 
@@ -3439,1043 +3872,12 @@
 </file>
 
 <file path=customXml/item1.xml><?xml version="1.0" encoding="utf-8"?>
-<ct:contentTypeSchema xmlns:ct="http://schemas.microsoft.com/office/2006/metadata/contentType" xmlns:ma="http://schemas.microsoft.com/office/2006/metadata/properties/metaAttributes" ct:_="" ma:_="" ma:contentTypeName="TemplateFile" ma:contentTypeID="0x0101006EDDDB5EE6D98C44930B742096920B300400F5B6D36B3EF94B4E9A635CDF2A18F5B8" ma:contentTypeVersion="72" ma:contentTypeDescription="Create a new document." ma:contentTypeScope="" ma:versionID="a23e56308344d904b51738559c3d67c9">
-  <xsd:schema xmlns:xsd="http://www.w3.org/2001/XMLSchema" xmlns:xs="http://www.w3.org/2001/XMLSchema" xmlns:p="http://schemas.microsoft.com/office/2006/metadata/properties" xmlns:ns2="4873beb7-5857-4685-be1f-d57550cc96cc" targetNamespace="http://schemas.microsoft.com/office/2006/metadata/properties" ma:root="true" ma:fieldsID="cd0908cc4600e77bf5da051303e00c8d" ns2:_="">
-    <xsd:import namespace="4873beb7-5857-4685-be1f-d57550cc96cc"/>
-    <xsd:element name="properties">
-      <xsd:complexType>
-        <xsd:sequence>
-          <xsd:element name="documentManagement">
-            <xsd:complexType>
-              <xsd:all>
-                <xsd:element ref="ns2:AcquiredFrom" minOccurs="0"/>
-                <xsd:element ref="ns2:UACurrentWords" minOccurs="0"/>
-                <xsd:element ref="ns2:TPApplication" minOccurs="0"/>
-                <xsd:element ref="ns2:ApprovalLog" minOccurs="0"/>
-                <xsd:element ref="ns2:ApprovalStatus" minOccurs="0"/>
-                <xsd:element ref="ns2:AssetStart" minOccurs="0"/>
-                <xsd:element ref="ns2:AssetExpire" minOccurs="0"/>
-                <xsd:element ref="ns2:AssetId" minOccurs="0"/>
-                <xsd:element ref="ns2:IsSearchable" minOccurs="0"/>
-                <xsd:element ref="ns2:AssetType" minOccurs="0"/>
-                <xsd:element ref="ns2:APAuthor" minOccurs="0"/>
-                <xsd:element ref="ns2:AverageRating" minOccurs="0"/>
-                <xsd:element ref="ns2:BlockPublish" minOccurs="0"/>
-                <xsd:element ref="ns2:BugNumber" minOccurs="0"/>
-                <xsd:element ref="ns2:CampaignTagsTaxHTField0" minOccurs="0"/>
-                <xsd:element ref="ns2:TPClientViewer" minOccurs="0"/>
-                <xsd:element ref="ns2:ClipArtFilename" minOccurs="0"/>
-                <xsd:element ref="ns2:TPCommandLine" minOccurs="0"/>
-                <xsd:element ref="ns2:TPComponent" minOccurs="0"/>
-                <xsd:element ref="ns2:ContentItem" minOccurs="0"/>
-                <xsd:element ref="ns2:CrawlForDependencies" minOccurs="0"/>
-                <xsd:element ref="ns2:CSXHash" minOccurs="0"/>
-                <xsd:element ref="ns2:CSXSubmissionMarket" minOccurs="0"/>
-                <xsd:element ref="ns2:CSXUpdate" minOccurs="0"/>
-                <xsd:element ref="ns2:IntlLangReviewDate" minOccurs="0"/>
-                <xsd:element ref="ns2:IsDeleted" minOccurs="0"/>
-                <xsd:element ref="ns2:APDescription" minOccurs="0"/>
-                <xsd:element ref="ns2:DirectSourceMarket" minOccurs="0"/>
-                <xsd:element ref="ns2:Downloads" minOccurs="0"/>
-                <xsd:element ref="ns2:DSATActionTaken" minOccurs="0"/>
-                <xsd:element ref="ns2:APEditor" minOccurs="0"/>
-                <xsd:element ref="ns2:EditorialStatus" minOccurs="0"/>
-                <xsd:element ref="ns2:EditorialTags" minOccurs="0"/>
-                <xsd:element ref="ns2:TPExecutable" minOccurs="0"/>
-                <xsd:element ref="ns2:FeatureTagsTaxHTField0" minOccurs="0"/>
-                <xsd:element ref="ns2:TPFriendlyName" minOccurs="0"/>
-                <xsd:element ref="ns2:FriendlyTitle" minOccurs="0"/>
-                <xsd:element ref="ns2:PrimaryImageGen" minOccurs="0"/>
-                <xsd:element ref="ns2:HandoffToMSDN" minOccurs="0"/>
-                <xsd:element ref="ns2:InProjectListLookup" minOccurs="0"/>
-                <xsd:element ref="ns2:TPInstallLocation" minOccurs="0"/>
-                <xsd:element ref="ns2:InternalTagsTaxHTField0" minOccurs="0"/>
-                <xsd:element ref="ns2:IntlLangReview" minOccurs="0"/>
-                <xsd:element ref="ns2:IntlLangReviewer" minOccurs="0"/>
-                <xsd:element ref="ns2:MarketSpecific" minOccurs="0"/>
-                <xsd:element ref="ns2:LastCompleteVersionLookup" minOccurs="0"/>
-                <xsd:element ref="ns2:LastHandOff" minOccurs="0"/>
-                <xsd:element ref="ns2:LastModifiedDateTime" minOccurs="0"/>
-                <xsd:element ref="ns2:LastPreviewErrorLookup" minOccurs="0"/>
-                <xsd:element ref="ns2:LastPreviewResultLookup" minOccurs="0"/>
-                <xsd:element ref="ns2:LastPreviewAttemptDateLookup" minOccurs="0"/>
-                <xsd:element ref="ns2:LastPreviewedByLookup" minOccurs="0"/>
-                <xsd:element ref="ns2:LastPreviewTimeLookup" minOccurs="0"/>
-                <xsd:element ref="ns2:LastPreviewVersionLookup" minOccurs="0"/>
-                <xsd:element ref="ns2:LastPublishErrorLookup" minOccurs="0"/>
-                <xsd:element ref="ns2:LastPublishResultLookup" minOccurs="0"/>
-                <xsd:element ref="ns2:LastPublishAttemptDateLookup" minOccurs="0"/>
-                <xsd:element ref="ns2:LastPublishedByLookup" minOccurs="0"/>
-                <xsd:element ref="ns2:LastPublishTimeLookup" minOccurs="0"/>
-                <xsd:element ref="ns2:LastPublishVersionLookup" minOccurs="0"/>
-                <xsd:element ref="ns2:TPLaunchHelpLinkType" minOccurs="0"/>
-                <xsd:element ref="ns2:LegacyData" minOccurs="0"/>
-                <xsd:element ref="ns2:TPLaunchHelpLink" minOccurs="0"/>
-                <xsd:element ref="ns2:LocComments" minOccurs="0"/>
-                <xsd:element ref="ns2:LocLastLocAttemptVersionLookup" minOccurs="0"/>
-                <xsd:element ref="ns2:LocLastLocAttemptVersionTypeLookup" minOccurs="0"/>
-                <xsd:element ref="ns2:LocManualTestRequired" minOccurs="0"/>
-                <xsd:element ref="ns2:LocMarketGroupTiers2" minOccurs="0"/>
-                <xsd:element ref="ns2:LocNewPublishedVersionLookup" minOccurs="0"/>
-                <xsd:element ref="ns2:LocOverallHandbackStatusLookup" minOccurs="0"/>
-                <xsd:element ref="ns2:LocOverallLocStatusLookup" minOccurs="0"/>
-                <xsd:element ref="ns2:LocOverallPreviewStatusLookup" minOccurs="0"/>
-                <xsd:element ref="ns2:LocOverallPublishStatusLookup" minOccurs="0"/>
-                <xsd:element ref="ns2:IntlLocPriority" minOccurs="0"/>
-                <xsd:element ref="ns2:LocProcessedForHandoffsLookup" minOccurs="0"/>
-                <xsd:element ref="ns2:LocProcessedForMarketsLookup" minOccurs="0"/>
-                <xsd:element ref="ns2:LocPublishedDependentAssetsLookup" minOccurs="0"/>
-                <xsd:element ref="ns2:LocPublishedLinkedAssetsLookup" minOccurs="0"/>
-                <xsd:element ref="ns2:LocRecommendedHandoff" minOccurs="0"/>
-                <xsd:element ref="ns2:LocalizationTagsTaxHTField0" minOccurs="0"/>
-                <xsd:element ref="ns2:MachineTranslated" minOccurs="0"/>
-                <xsd:element ref="ns2:Manager" minOccurs="0"/>
-                <xsd:element ref="ns2:Markets" minOccurs="0"/>
-                <xsd:element ref="ns2:Milestone" minOccurs="0"/>
-                <xsd:element ref="ns2:TPNamespace" minOccurs="0"/>
-                <xsd:element ref="ns2:NumericId" minOccurs="0"/>
-                <xsd:element ref="ns2:NumOfRatingsLookup" minOccurs="0"/>
-                <xsd:element ref="ns2:OOCacheId" minOccurs="0"/>
-                <xsd:element ref="ns2:OpenTemplate" minOccurs="0"/>
-                <xsd:element ref="ns2:OriginAsset" minOccurs="0"/>
-                <xsd:element ref="ns2:OriginalRelease" minOccurs="0"/>
-                <xsd:element ref="ns2:OriginalSourceMarket" minOccurs="0"/>
-                <xsd:element ref="ns2:OutputCachingOn" minOccurs="0"/>
-                <xsd:element ref="ns2:ParentAssetId" minOccurs="0"/>
-                <xsd:element ref="ns2:PlannedPubDate" minOccurs="0"/>
-                <xsd:element ref="ns2:PolicheckWords" minOccurs="0"/>
-                <xsd:element ref="ns2:BusinessGroup" minOccurs="0"/>
-                <xsd:element ref="ns2:UAProjectedTotalWords" minOccurs="0"/>
-                <xsd:element ref="ns2:Provider" minOccurs="0"/>
-                <xsd:element ref="ns2:Providers" minOccurs="0"/>
-                <xsd:element ref="ns2:PublishStatusLookup" minOccurs="0"/>
-                <xsd:element ref="ns2:PublishTargets" minOccurs="0"/>
-                <xsd:element ref="ns2:RecommendationsModifier" minOccurs="0"/>
-                <xsd:element ref="ns2:ArtSampleDocs" minOccurs="0"/>
-                <xsd:element ref="ns2:ScenarioTagsTaxHTField0" minOccurs="0"/>
-                <xsd:element ref="ns2:ShowIn" minOccurs="0"/>
-                <xsd:element ref="ns2:SourceTitle" minOccurs="0"/>
-                <xsd:element ref="ns2:CSXSubmissionDate" minOccurs="0"/>
-                <xsd:element ref="ns2:SubmitterId" minOccurs="0"/>
-                <xsd:element ref="ns2:TaxCatchAll" minOccurs="0"/>
-                <xsd:element ref="ns2:TaxCatchAllLabel" minOccurs="0"/>
-                <xsd:element ref="ns2:TemplateStatus" minOccurs="0"/>
-                <xsd:element ref="ns2:TemplateTemplateType" minOccurs="0"/>
-                <xsd:element ref="ns2:ThumbnailAssetId" minOccurs="0"/>
-                <xsd:element ref="ns2:TimesCloned" minOccurs="0"/>
-                <xsd:element ref="ns2:TrustLevel" minOccurs="0"/>
-                <xsd:element ref="ns2:UALocComments" minOccurs="0"/>
-                <xsd:element ref="ns2:UALocRecommendation" minOccurs="0"/>
-                <xsd:element ref="ns2:UANotes" minOccurs="0"/>
-                <xsd:element ref="ns2:TPAppVersion" minOccurs="0"/>
-                <xsd:element ref="ns2:VoteCount" minOccurs="0"/>
-              </xsd:all>
-            </xsd:complexType>
-          </xsd:element>
-        </xsd:sequence>
-      </xsd:complexType>
-    </xsd:element>
-  </xsd:schema>
-  <xsd:schema xmlns:xsd="http://www.w3.org/2001/XMLSchema" xmlns:xs="http://www.w3.org/2001/XMLSchema" xmlns:dms="http://schemas.microsoft.com/office/2006/documentManagement/types" xmlns:pc="http://schemas.microsoft.com/office/infopath/2007/PartnerControls" targetNamespace="4873beb7-5857-4685-be1f-d57550cc96cc" elementFormDefault="qualified">
-    <xsd:import namespace="http://schemas.microsoft.com/office/2006/documentManagement/types"/>
-    <xsd:import namespace="http://schemas.microsoft.com/office/infopath/2007/PartnerControls"/>
-    <xsd:element name="AcquiredFrom" ma:index="1" nillable="true" ma:displayName="Acquired From" ma:default="Internal MS" ma:internalName="AcquiredFrom" ma:readOnly="false">
-      <xsd:simpleType>
-        <xsd:restriction base="dms:Choice">
-          <xsd:enumeration value="Internal MS"/>
-          <xsd:enumeration value="Community"/>
-          <xsd:enumeration value="MVP"/>
-          <xsd:enumeration value="Publisher"/>
-          <xsd:enumeration value="Partner"/>
-          <xsd:enumeration value="None"/>
-        </xsd:restriction>
-      </xsd:simpleType>
-    </xsd:element>
-    <xsd:element name="UACurrentWords" ma:index="2" nillable="true" ma:displayName="Actual Word Count" ma:default="" ma:internalName="UACurrentWords" ma:readOnly="false">
-      <xsd:simpleType>
-        <xsd:restriction base="dms:Unknown"/>
-      </xsd:simpleType>
-    </xsd:element>
-    <xsd:element name="TPApplication" ma:index="3" nillable="true" ma:displayName="Application to Open Template With" ma:default="" ma:internalName="TPApplication">
-      <xsd:simpleType>
-        <xsd:restriction base="dms:Text"/>
-      </xsd:simpleType>
-    </xsd:element>
-    <xsd:element name="ApprovalLog" ma:index="4" nillable="true" ma:displayName="Approval Log" ma:default="" ma:hidden="true" ma:internalName="ApprovalLog" ma:readOnly="false">
-      <xsd:simpleType>
-        <xsd:restriction base="dms:Note"/>
-      </xsd:simpleType>
-    </xsd:element>
-    <xsd:element name="ApprovalStatus" ma:index="5" nillable="true" ma:displayName="Approval Status" ma:default="InProgress" ma:internalName="ApprovalStatus" ma:readOnly="false">
-      <xsd:simpleType>
-        <xsd:restriction base="dms:Choice">
-          <xsd:enumeration value="InProgress"/>
-          <xsd:enumeration value="Rejected"/>
-          <xsd:enumeration value="Questionable"/>
-          <xsd:enumeration value="ApprovedAutomatic"/>
-          <xsd:enumeration value="ApprovedManual"/>
-          <xsd:enumeration value="On Hold"/>
-          <xsd:enumeration value="Needs Review"/>
-          <xsd:enumeration value="A Violation"/>
-          <xsd:enumeration value="Unpublished Violation"/>
-        </xsd:restriction>
-      </xsd:simpleType>
-    </xsd:element>
-    <xsd:element name="AssetStart" ma:index="6" nillable="true" ma:displayName="Asset Begin Date" ma:default="[Today]" ma:internalName="AssetStart" ma:readOnly="false">
-      <xsd:simpleType>
-        <xsd:restriction base="dms:DateTime"/>
-      </xsd:simpleType>
-    </xsd:element>
-    <xsd:element name="AssetExpire" ma:index="7" nillable="true" ma:displayName="Asset End Date" ma:default="2029-01-01T08:00:00Z" ma:format="DateTime" ma:internalName="AssetExpire" ma:readOnly="false">
-      <xsd:simpleType>
-        <xsd:restriction base="dms:DateTime"/>
-      </xsd:simpleType>
-    </xsd:element>
-    <xsd:element name="AssetId" ma:index="8" nillable="true" ma:displayName="Asset ID" ma:default="" ma:indexed="true" ma:internalName="AssetId" ma:readOnly="false">
-      <xsd:simpleType>
-        <xsd:restriction base="dms:Text">
-          <xsd:maxLength value="255"/>
-        </xsd:restriction>
-      </xsd:simpleType>
-    </xsd:element>
-    <xsd:element name="IsSearchable" ma:index="9" nillable="true" ma:displayName="Asset Searchable?" ma:default="true" ma:internalName="IsSearchable" ma:readOnly="false">
-      <xsd:simpleType>
-        <xsd:restriction base="dms:Boolean"/>
-      </xsd:simpleType>
-    </xsd:element>
-    <xsd:element name="AssetType" ma:index="10" nillable="true" ma:displayName="Asset Type" ma:default="" ma:internalName="AssetType" ma:readOnly="false">
-      <xsd:simpleType>
-        <xsd:restriction base="dms:Unknown"/>
-      </xsd:simpleType>
-    </xsd:element>
-    <xsd:element name="APAuthor" ma:index="11" nillable="true" ma:displayName="Author" ma:default="" ma:list="UserInfo" ma:internalName="APAuthor" ma:readOnly="false">
-      <xsd:complexType>
-        <xsd:complexContent>
-          <xsd:extension base="dms:User">
-            <xsd:sequence>
-              <xsd:element name="UserInfo" minOccurs="0" maxOccurs="unbounded">
-                <xsd:complexType>
-                  <xsd:sequence>
-                    <xsd:element name="DisplayName" type="xsd:string" minOccurs="0"/>
-                    <xsd:element name="AccountId" type="dms:UserId" minOccurs="0" nillable="true"/>
-                    <xsd:element name="AccountType" type="xsd:string" minOccurs="0"/>
-                  </xsd:sequence>
-                </xsd:complexType>
-              </xsd:element>
-            </xsd:sequence>
-          </xsd:extension>
-        </xsd:complexContent>
-      </xsd:complexType>
-    </xsd:element>
-    <xsd:element name="AverageRating" ma:index="12" nillable="true" ma:displayName="Average Rating" ma:internalName="AverageRating" ma:readOnly="false">
-      <xsd:simpleType>
-        <xsd:restriction base="dms:Text"/>
-      </xsd:simpleType>
-    </xsd:element>
-    <xsd:element name="BlockPublish" ma:index="13" nillable="true" ma:displayName="Block from Publishing?" ma:default="" ma:internalName="BlockPublish" ma:readOnly="false">
-      <xsd:simpleType>
-        <xsd:restriction base="dms:Boolean"/>
-      </xsd:simpleType>
-    </xsd:element>
-    <xsd:element name="BugNumber" ma:index="14" nillable="true" ma:displayName="Bug Number" ma:default="" ma:internalName="BugNumber" ma:readOnly="false">
-      <xsd:simpleType>
-        <xsd:restriction base="dms:Text"/>
-      </xsd:simpleType>
-    </xsd:element>
-    <xsd:element name="CampaignTagsTaxHTField0" ma:index="16" nillable="true" ma:taxonomy="true" ma:internalName="CampaignTagsTaxHTField0" ma:taxonomyFieldName="CampaignTags" ma:displayName="Campaigns" ma:readOnly="false" ma:default="" ma:fieldId="{1df42cc3-2301-4f11-a52a-6ead923c29ed}" ma:taxonomyMulti="true" ma:sspId="8f79753a-75d3-41f5-8ca3-40b843941b4f" ma:termSetId="ca0e50d4-faa1-44ce-961e-bb1441c60e66" ma:anchorId="00000000-0000-0000-0000-000000000000" ma:open="false" ma:isKeyword="false">
-      <xsd:complexType>
-        <xsd:sequence>
-          <xsd:element ref="pc:Terms" minOccurs="0" maxOccurs="1"/>
-        </xsd:sequence>
-      </xsd:complexType>
-    </xsd:element>
-    <xsd:element name="TPClientViewer" ma:index="17" nillable="true" ma:displayName="Client Viewer" ma:default="" ma:internalName="TPClientViewer">
-      <xsd:simpleType>
-        <xsd:restriction base="dms:Text"/>
-      </xsd:simpleType>
-    </xsd:element>
-    <xsd:element name="ClipArtFilename" ma:index="18" nillable="true" ma:displayName="Clip Art Name" ma:default="" ma:internalName="ClipArtFilename" ma:readOnly="false">
-      <xsd:simpleType>
-        <xsd:restriction base="dms:Text"/>
-      </xsd:simpleType>
-    </xsd:element>
-    <xsd:element name="TPCommandLine" ma:index="19" nillable="true" ma:displayName="Command Line" ma:default="" ma:internalName="TPCommandLine">
-      <xsd:simpleType>
-        <xsd:restriction base="dms:Text"/>
-      </xsd:simpleType>
-    </xsd:element>
-    <xsd:element name="TPComponent" ma:index="20" nillable="true" ma:displayName="Component" ma:default="" ma:internalName="TPComponent">
-      <xsd:simpleType>
-        <xsd:restriction base="dms:Text"/>
-      </xsd:simpleType>
-    </xsd:element>
-    <xsd:element name="ContentItem" ma:index="21" nillable="true" ma:displayName="Content Item" ma:default="" ma:hidden="true" ma:internalName="ContentItem" ma:readOnly="false">
-      <xsd:simpleType>
-        <xsd:restriction base="dms:Unknown"/>
-      </xsd:simpleType>
-    </xsd:element>
-    <xsd:element name="CrawlForDependencies" ma:index="23" nillable="true" ma:displayName="Crawl for Dependencies?" ma:default="true" ma:internalName="CrawlForDependencies" ma:readOnly="false">
-      <xsd:simpleType>
-        <xsd:restriction base="dms:Boolean"/>
-      </xsd:simpleType>
-    </xsd:element>
-    <xsd:element name="CSXHash" ma:index="26" nillable="true" ma:displayName="CSX Hash" ma:default="" ma:indexed="true" ma:internalName="CSXHash" ma:readOnly="false">
-      <xsd:simpleType>
-        <xsd:restriction base="dms:Text"/>
-      </xsd:simpleType>
-    </xsd:element>
-    <xsd:element name="CSXSubmissionMarket" ma:index="27" nillable="true" ma:displayName="CSX Submission Market" ma:default="" ma:list="{2FBD1B11-2ACE-4FDC-B5A3-635D4ADF6F1B}" ma:internalName="CSXSubmissionMarket" ma:readOnly="false" ma:showField="MarketName" ma:web="4873beb7-5857-4685-be1f-d57550cc96cc">
-      <xsd:simpleType>
-        <xsd:restriction base="dms:Lookup"/>
-      </xsd:simpleType>
-    </xsd:element>
-    <xsd:element name="CSXUpdate" ma:index="28" nillable="true" ma:displayName="CSX Updated?" ma:default="false" ma:internalName="CSXUpdate" ma:readOnly="false">
-      <xsd:simpleType>
-        <xsd:restriction base="dms:Boolean"/>
-      </xsd:simpleType>
-    </xsd:element>
-    <xsd:element name="IntlLangReviewDate" ma:index="29" nillable="true" ma:displayName="Date to Complete Intl QA" ma:default="" ma:internalName="IntlLangReviewDate" ma:readOnly="false">
-      <xsd:simpleType>
-        <xsd:restriction base="dms:DateTime"/>
-      </xsd:simpleType>
-    </xsd:element>
-    <xsd:element name="IsDeleted" ma:index="30" nillable="true" ma:displayName="Deleted?" ma:default="" ma:internalName="IsDeleted" ma:readOnly="false">
-      <xsd:simpleType>
-        <xsd:restriction base="dms:Boolean"/>
-      </xsd:simpleType>
-    </xsd:element>
-    <xsd:element name="APDescription" ma:index="31" nillable="true" ma:displayName="Description" ma:default="" ma:internalName="APDescription" ma:readOnly="false">
-      <xsd:simpleType>
-        <xsd:restriction base="dms:Note"/>
-      </xsd:simpleType>
-    </xsd:element>
-    <xsd:element name="DirectSourceMarket" ma:index="32" nillable="true" ma:displayName="Direct Source Market Group" ma:default="" ma:internalName="DirectSourceMarket" ma:readOnly="false">
-      <xsd:simpleType>
-        <xsd:restriction base="dms:Text"/>
-      </xsd:simpleType>
-    </xsd:element>
-    <xsd:element name="Downloads" ma:index="33" nillable="true" ma:displayName="Downloads" ma:default="0" ma:hidden="true" ma:internalName="Downloads" ma:readOnly="false">
-      <xsd:simpleType>
-        <xsd:restriction base="dms:Unknown"/>
-      </xsd:simpleType>
-    </xsd:element>
-    <xsd:element name="DSATActionTaken" ma:index="34" nillable="true" ma:displayName="DSAT Action Taken" ma:default="" ma:internalName="DSATActionTaken" ma:readOnly="false">
-      <xsd:simpleType>
-        <xsd:restriction base="dms:Choice">
-          <xsd:enumeration value="Best Bets"/>
-          <xsd:enumeration value="Expire"/>
-          <xsd:enumeration value="Hide"/>
-          <xsd:enumeration value="None"/>
-        </xsd:restriction>
-      </xsd:simpleType>
-    </xsd:element>
-    <xsd:element name="APEditor" ma:index="35" nillable="true" ma:displayName="Editor" ma:default="" ma:list="UserInfo" ma:internalName="APEditor" ma:readOnly="false">
-      <xsd:complexType>
-        <xsd:complexContent>
-          <xsd:extension base="dms:User">
-            <xsd:sequence>
-              <xsd:element name="UserInfo" minOccurs="0" maxOccurs="unbounded">
-                <xsd:complexType>
-                  <xsd:sequence>
-                    <xsd:element name="DisplayName" type="xsd:string" minOccurs="0"/>
-                    <xsd:element name="AccountId" type="dms:UserId" minOccurs="0" nillable="true"/>
-                    <xsd:element name="AccountType" type="xsd:string" minOccurs="0"/>
-                  </xsd:sequence>
-                </xsd:complexType>
-              </xsd:element>
-            </xsd:sequence>
-          </xsd:extension>
-        </xsd:complexContent>
-      </xsd:complexType>
-    </xsd:element>
-    <xsd:element name="EditorialStatus" ma:index="36" nillable="true" ma:displayName="Editorial Status" ma:default="" ma:internalName="EditorialStatus" ma:readOnly="false">
-      <xsd:simpleType>
-        <xsd:restriction base="dms:Unknown"/>
-      </xsd:simpleType>
-    </xsd:element>
-    <xsd:element name="EditorialTags" ma:index="37" nillable="true" ma:displayName="Editorial Tags" ma:default="" ma:internalName="EditorialTags">
-      <xsd:simpleType>
-        <xsd:restriction base="dms:Unknown"/>
-      </xsd:simpleType>
-    </xsd:element>
-    <xsd:element name="TPExecutable" ma:index="38" nillable="true" ma:displayName="Executable" ma:default="" ma:internalName="TPExecutable">
-      <xsd:simpleType>
-        <xsd:restriction base="dms:Text"/>
-      </xsd:simpleType>
-    </xsd:element>
-    <xsd:element name="FeatureTagsTaxHTField0" ma:index="40" nillable="true" ma:taxonomy="true" ma:internalName="FeatureTagsTaxHTField0" ma:taxonomyFieldName="FeatureTags" ma:displayName="Features" ma:readOnly="false" ma:default="" ma:fieldId="{7fc0d542-15c6-4882-a8e3-13bca44403fb}" ma:taxonomyMulti="true" ma:sspId="8f79753a-75d3-41f5-8ca3-40b843941b4f" ma:termSetId="f1ab6845-967d-4854-a0ba-4ec07f0f8113" ma:anchorId="00000000-0000-0000-0000-000000000000" ma:open="false" ma:isKeyword="false">
-      <xsd:complexType>
-        <xsd:sequence>
-          <xsd:element ref="pc:Terms" minOccurs="0" maxOccurs="1"/>
-        </xsd:sequence>
-      </xsd:complexType>
-    </xsd:element>
-    <xsd:element name="TPFriendlyName" ma:index="41" nillable="true" ma:displayName="Friendly Name" ma:default="" ma:internalName="TPFriendlyName">
-      <xsd:simpleType>
-        <xsd:restriction base="dms:Text"/>
-      </xsd:simpleType>
-    </xsd:element>
-    <xsd:element name="FriendlyTitle" ma:index="42" nillable="true" ma:displayName="Friendly Title" ma:default="" ma:description="Shorter title to be used when displaying search results" ma:internalName="FriendlyTitle" ma:readOnly="false">
-      <xsd:simpleType>
-        <xsd:restriction base="dms:Text"/>
-      </xsd:simpleType>
-    </xsd:element>
-    <xsd:element name="PrimaryImageGen" ma:index="43" nillable="true" ma:displayName="Generate Images?" ma:default="true" ma:internalName="PrimaryImageGen">
-      <xsd:simpleType>
-        <xsd:restriction base="dms:Boolean"/>
-      </xsd:simpleType>
-    </xsd:element>
-    <xsd:element name="HandoffToMSDN" ma:index="44" nillable="true" ma:displayName="Handoff To MSDN Date" ma:default="" ma:internalName="HandoffToMSDN" ma:readOnly="false">
-      <xsd:simpleType>
-        <xsd:restriction base="dms:DateTime"/>
-      </xsd:simpleType>
-    </xsd:element>
-    <xsd:element name="InProjectListLookup" ma:index="45" nillable="true" ma:displayName="InProjectListLookup" ma:list="{9E343742-310B-4684-A24C-1D137CB4B230}" ma:internalName="InProjectListLookup" ma:readOnly="true" ma:showField="InProjectList" ma:web="4873beb7-5857-4685-be1f-d57550cc96cc">
-      <xsd:complexType>
-        <xsd:complexContent>
-          <xsd:extension base="dms:MultiChoiceLookup">
-            <xsd:sequence>
-              <xsd:element name="Value" type="dms:Lookup" maxOccurs="unbounded" minOccurs="0" nillable="true"/>
-            </xsd:sequence>
-          </xsd:extension>
-        </xsd:complexContent>
-      </xsd:complexType>
-    </xsd:element>
-    <xsd:element name="TPInstallLocation" ma:index="46" nillable="true" ma:displayName="Install Location" ma:default="" ma:internalName="TPInstallLocation">
-      <xsd:simpleType>
-        <xsd:restriction base="dms:Text"/>
-      </xsd:simpleType>
-    </xsd:element>
-    <xsd:element name="InternalTagsTaxHTField0" ma:index="48" nillable="true" ma:taxonomy="true" ma:internalName="InternalTagsTaxHTField0" ma:taxonomyFieldName="InternalTags" ma:displayName="Internal Tags" ma:readOnly="false" ma:default="" ma:fieldId="{1490b8a4-2706-41ec-b5e3-73176dccf34e}" ma:taxonomyMulti="true" ma:sspId="8f79753a-75d3-41f5-8ca3-40b843941b4f" ma:termSetId="82b6639e-f7fc-4c18-ad2d-003a6e707765" ma:anchorId="00000000-0000-0000-0000-000000000000" ma:open="false" ma:isKeyword="false">
-      <xsd:complexType>
-        <xsd:sequence>
-          <xsd:element ref="pc:Terms" minOccurs="0" maxOccurs="1"/>
-        </xsd:sequence>
-      </xsd:complexType>
-    </xsd:element>
-    <xsd:element name="IntlLangReview" ma:index="49" nillable="true" ma:displayName="Intl Lang QA Review Required?" ma:default="" ma:internalName="IntlLangReview" ma:readOnly="false">
-      <xsd:simpleType>
-        <xsd:restriction base="dms:Boolean"/>
-      </xsd:simpleType>
-    </xsd:element>
-    <xsd:element name="IntlLangReviewer" ma:index="50" nillable="true" ma:displayName="Intl Lang QA Reviewer" ma:default="" ma:internalName="IntlLangReviewer" ma:readOnly="false">
-      <xsd:simpleType>
-        <xsd:restriction base="dms:Text"/>
-      </xsd:simpleType>
-    </xsd:element>
-    <xsd:element name="MarketSpecific" ma:index="51" nillable="true" ma:displayName="Is Market Specific?" ma:default="" ma:internalName="MarketSpecific" ma:readOnly="false">
-      <xsd:simpleType>
-        <xsd:restriction base="dms:Boolean"/>
-      </xsd:simpleType>
-    </xsd:element>
-    <xsd:element name="LastCompleteVersionLookup" ma:index="52" nillable="true" ma:displayName="Last Complete Version Lookup" ma:default="" ma:list="{9E343742-310B-4684-A24C-1D137CB4B230}" ma:internalName="LastCompleteVersionLookup" ma:readOnly="true" ma:showField="LastCompleteVersion" ma:web="4873beb7-5857-4685-be1f-d57550cc96cc">
-      <xsd:complexType>
-        <xsd:complexContent>
-          <xsd:extension base="dms:MultiChoiceLookup">
-            <xsd:sequence>
-              <xsd:element name="Value" type="dms:Lookup" maxOccurs="unbounded" minOccurs="0" nillable="true"/>
-            </xsd:sequence>
-          </xsd:extension>
-        </xsd:complexContent>
-      </xsd:complexType>
-    </xsd:element>
-    <xsd:element name="LastHandOff" ma:index="53" nillable="true" ma:displayName="Last Hand-off" ma:default="" ma:internalName="LastHandOff" ma:readOnly="false">
-      <xsd:simpleType>
-        <xsd:restriction base="dms:DateTime"/>
-      </xsd:simpleType>
-    </xsd:element>
-    <xsd:element name="LastModifiedDateTime" ma:index="54" nillable="true" ma:displayName="Last Modified Date" ma:default="" ma:internalName="LastModifiedDateTime" ma:readOnly="false">
-      <xsd:simpleType>
-        <xsd:restriction base="dms:DateTime"/>
-      </xsd:simpleType>
-    </xsd:element>
-    <xsd:element name="LastPreviewErrorLookup" ma:index="55" nillable="true" ma:displayName="Last Preview Attempt Error" ma:default="" ma:list="{9E343742-310B-4684-A24C-1D137CB4B230}" ma:internalName="LastPreviewErrorLookup" ma:readOnly="true" ma:showField="LastPreviewError" ma:web="4873beb7-5857-4685-be1f-d57550cc96cc">
-      <xsd:complexType>
-        <xsd:complexContent>
-          <xsd:extension base="dms:MultiChoiceLookup">
-            <xsd:sequence>
-              <xsd:element name="Value" type="dms:Lookup" maxOccurs="unbounded" minOccurs="0" nillable="true"/>
-            </xsd:sequence>
-          </xsd:extension>
-        </xsd:complexContent>
-      </xsd:complexType>
-    </xsd:element>
-    <xsd:element name="LastPreviewResultLookup" ma:index="56" nillable="true" ma:displayName="Last Preview Attempt Result" ma:default="" ma:list="{9E343742-310B-4684-A24C-1D137CB4B230}" ma:internalName="LastPreviewResultLookup" ma:readOnly="true" ma:showField="LastPreviewResult" ma:web="4873beb7-5857-4685-be1f-d57550cc96cc">
-      <xsd:complexType>
-        <xsd:complexContent>
-          <xsd:extension base="dms:MultiChoiceLookup">
-            <xsd:sequence>
-              <xsd:element name="Value" type="dms:Lookup" maxOccurs="unbounded" minOccurs="0" nillable="true"/>
-            </xsd:sequence>
-          </xsd:extension>
-        </xsd:complexContent>
-      </xsd:complexType>
-    </xsd:element>
-    <xsd:element name="LastPreviewAttemptDateLookup" ma:index="57" nillable="true" ma:displayName="Last Preview Attempted On" ma:default="" ma:list="{9E343742-310B-4684-A24C-1D137CB4B230}" ma:internalName="LastPreviewAttemptDateLookup" ma:readOnly="true" ma:showField="LastPreviewAttemptDate" ma:web="4873beb7-5857-4685-be1f-d57550cc96cc">
-      <xsd:complexType>
-        <xsd:complexContent>
-          <xsd:extension base="dms:MultiChoiceLookup">
-            <xsd:sequence>
-              <xsd:element name="Value" type="dms:Lookup" maxOccurs="unbounded" minOccurs="0" nillable="true"/>
-            </xsd:sequence>
-          </xsd:extension>
-        </xsd:complexContent>
-      </xsd:complexType>
-    </xsd:element>
-    <xsd:element name="LastPreviewedByLookup" ma:index="58" nillable="true" ma:displayName="Last Previewed By" ma:default="" ma:list="{9E343742-310B-4684-A24C-1D137CB4B230}" ma:internalName="LastPreviewedByLookup" ma:readOnly="true" ma:showField="LastPreviewedBy" ma:web="4873beb7-5857-4685-be1f-d57550cc96cc">
-      <xsd:complexType>
-        <xsd:complexContent>
-          <xsd:extension base="dms:MultiChoiceLookup">
-            <xsd:sequence>
-              <xsd:element name="Value" type="dms:Lookup" maxOccurs="unbounded" minOccurs="0" nillable="true"/>
-            </xsd:sequence>
-          </xsd:extension>
-        </xsd:complexContent>
-      </xsd:complexType>
-    </xsd:element>
-    <xsd:element name="LastPreviewTimeLookup" ma:index="59" nillable="true" ma:displayName="Last Previewed Date" ma:default="" ma:list="{9E343742-310B-4684-A24C-1D137CB4B230}" ma:internalName="LastPreviewTimeLookup" ma:readOnly="true" ma:showField="LastPreviewTime" ma:web="4873beb7-5857-4685-be1f-d57550cc96cc">
-      <xsd:complexType>
-        <xsd:complexContent>
-          <xsd:extension base="dms:MultiChoiceLookup">
-            <xsd:sequence>
-              <xsd:element name="Value" type="dms:Lookup" maxOccurs="unbounded" minOccurs="0" nillable="true"/>
-            </xsd:sequence>
-          </xsd:extension>
-        </xsd:complexContent>
-      </xsd:complexType>
-    </xsd:element>
-    <xsd:element name="LastPreviewVersionLookup" ma:index="60" nillable="true" ma:displayName="Last Previewed Version" ma:default="" ma:list="{9E343742-310B-4684-A24C-1D137CB4B230}" ma:internalName="LastPreviewVersionLookup" ma:readOnly="true" ma:showField="LastPreviewVersion" ma:web="4873beb7-5857-4685-be1f-d57550cc96cc">
-      <xsd:complexType>
-        <xsd:complexContent>
-          <xsd:extension base="dms:MultiChoiceLookup">
-            <xsd:sequence>
-              <xsd:element name="Value" type="dms:Lookup" maxOccurs="unbounded" minOccurs="0" nillable="true"/>
-            </xsd:sequence>
-          </xsd:extension>
-        </xsd:complexContent>
-      </xsd:complexType>
-    </xsd:element>
-    <xsd:element name="LastPublishErrorLookup" ma:index="61" nillable="true" ma:displayName="Last Publish Attempt Error" ma:default="" ma:list="{9E343742-310B-4684-A24C-1D137CB4B230}" ma:internalName="LastPublishErrorLookup" ma:readOnly="true" ma:showField="LastPublishError" ma:web="4873beb7-5857-4685-be1f-d57550cc96cc">
-      <xsd:complexType>
-        <xsd:complexContent>
-          <xsd:extension base="dms:MultiChoiceLookup">
-            <xsd:sequence>
-              <xsd:element name="Value" type="dms:Lookup" maxOccurs="unbounded" minOccurs="0" nillable="true"/>
-            </xsd:sequence>
-          </xsd:extension>
-        </xsd:complexContent>
-      </xsd:complexType>
-    </xsd:element>
-    <xsd:element name="LastPublishResultLookup" ma:index="62" nillable="true" ma:displayName="Last Publish Attempt Result" ma:default="" ma:list="{9E343742-310B-4684-A24C-1D137CB4B230}" ma:internalName="LastPublishResultLookup" ma:readOnly="true" ma:showField="LastPublishResult" ma:web="4873beb7-5857-4685-be1f-d57550cc96cc">
-      <xsd:complexType>
-        <xsd:complexContent>
-          <xsd:extension base="dms:MultiChoiceLookup">
-            <xsd:sequence>
-              <xsd:element name="Value" type="dms:Lookup" maxOccurs="unbounded" minOccurs="0" nillable="true"/>
-            </xsd:sequence>
-          </xsd:extension>
-        </xsd:complexContent>
-      </xsd:complexType>
-    </xsd:element>
-    <xsd:element name="LastPublishAttemptDateLookup" ma:index="63" nillable="true" ma:displayName="Last Publish Attempted On" ma:default="" ma:list="{9E343742-310B-4684-A24C-1D137CB4B230}" ma:internalName="LastPublishAttemptDateLookup" ma:readOnly="true" ma:showField="LastPublishAttemptDate" ma:web="4873beb7-5857-4685-be1f-d57550cc96cc">
-      <xsd:complexType>
-        <xsd:complexContent>
-          <xsd:extension base="dms:MultiChoiceLookup">
-            <xsd:sequence>
-              <xsd:element name="Value" type="dms:Lookup" maxOccurs="unbounded" minOccurs="0" nillable="true"/>
-            </xsd:sequence>
-          </xsd:extension>
-        </xsd:complexContent>
-      </xsd:complexType>
-    </xsd:element>
-    <xsd:element name="LastPublishedByLookup" ma:index="64" nillable="true" ma:displayName="Last Published By" ma:default="" ma:list="{9E343742-310B-4684-A24C-1D137CB4B230}" ma:internalName="LastPublishedByLookup" ma:readOnly="true" ma:showField="LastPublishedBy" ma:web="4873beb7-5857-4685-be1f-d57550cc96cc">
-      <xsd:complexType>
-        <xsd:complexContent>
-          <xsd:extension base="dms:MultiChoiceLookup">
-            <xsd:sequence>
-              <xsd:element name="Value" type="dms:Lookup" maxOccurs="unbounded" minOccurs="0" nillable="true"/>
-            </xsd:sequence>
-          </xsd:extension>
-        </xsd:complexContent>
-      </xsd:complexType>
-    </xsd:element>
-    <xsd:element name="LastPublishTimeLookup" ma:index="65" nillable="true" ma:displayName="Last Published Date" ma:default="" ma:list="{9E343742-310B-4684-A24C-1D137CB4B230}" ma:internalName="LastPublishTimeLookup" ma:readOnly="true" ma:showField="LastPublishTime" ma:web="4873beb7-5857-4685-be1f-d57550cc96cc">
-      <xsd:complexType>
-        <xsd:complexContent>
-          <xsd:extension base="dms:MultiChoiceLookup">
-            <xsd:sequence>
-              <xsd:element name="Value" type="dms:Lookup" maxOccurs="unbounded" minOccurs="0" nillable="true"/>
-            </xsd:sequence>
-          </xsd:extension>
-        </xsd:complexContent>
-      </xsd:complexType>
-    </xsd:element>
-    <xsd:element name="LastPublishVersionLookup" ma:index="66" nillable="true" ma:displayName="Last Published Version" ma:default="" ma:list="{9E343742-310B-4684-A24C-1D137CB4B230}" ma:internalName="LastPublishVersionLookup" ma:readOnly="true" ma:showField="LastPublishVersion" ma:web="4873beb7-5857-4685-be1f-d57550cc96cc">
-      <xsd:complexType>
-        <xsd:complexContent>
-          <xsd:extension base="dms:MultiChoiceLookup">
-            <xsd:sequence>
-              <xsd:element name="Value" type="dms:Lookup" maxOccurs="unbounded" minOccurs="0" nillable="true"/>
-            </xsd:sequence>
-          </xsd:extension>
-        </xsd:complexContent>
-      </xsd:complexType>
-    </xsd:element>
-    <xsd:element name="TPLaunchHelpLinkType" ma:index="67" nillable="true" ma:displayName="Launch Help Link Type" ma:default="Template" ma:internalName="TPLaunchHelpLinkType">
-      <xsd:simpleType>
-        <xsd:restriction base="dms:Choice">
-          <xsd:enumeration value="Template"/>
-          <xsd:enumeration value="Training"/>
-          <xsd:enumeration value="URL"/>
-          <xsd:enumeration value="None"/>
-        </xsd:restriction>
-      </xsd:simpleType>
-    </xsd:element>
-    <xsd:element name="LegacyData" ma:index="68" nillable="true" ma:displayName="Legacy Data" ma:default="" ma:internalName="LegacyData" ma:readOnly="false">
-      <xsd:simpleType>
-        <xsd:restriction base="dms:Note"/>
-      </xsd:simpleType>
-    </xsd:element>
-    <xsd:element name="TPLaunchHelpLink" ma:index="69" nillable="true" ma:displayName="Link to Launch Help Topic" ma:default="" ma:internalName="TPLaunchHelpLink">
-      <xsd:simpleType>
-        <xsd:restriction base="dms:Text"/>
-      </xsd:simpleType>
-    </xsd:element>
-    <xsd:element name="LocComments" ma:index="70" nillable="true" ma:displayName="Loc Approval Comments" ma:default="" ma:internalName="LocComments" ma:readOnly="false">
-      <xsd:simpleType>
-        <xsd:restriction base="dms:Note"/>
-      </xsd:simpleType>
-    </xsd:element>
-    <xsd:element name="LocLastLocAttemptVersionLookup" ma:index="71" nillable="true" ma:displayName="Loc Last Loc Attempt Version" ma:default="" ma:list="{7DD1DCEC-E449-43D3-891F-7DC62F62AD21}" ma:internalName="LocLastLocAttemptVersionLookup" ma:readOnly="false" ma:showField="LastLocAttemptVersion" ma:web="4873beb7-5857-4685-be1f-d57550cc96cc">
-      <xsd:simpleType>
-        <xsd:restriction base="dms:Lookup"/>
-      </xsd:simpleType>
-    </xsd:element>
-    <xsd:element name="LocLastLocAttemptVersionTypeLookup" ma:index="72" nillable="true" ma:displayName="Loc Last Loc Attempt Version Type" ma:default="" ma:list="{7DD1DCEC-E449-43D3-891F-7DC62F62AD21}" ma:internalName="LocLastLocAttemptVersionTypeLookup" ma:readOnly="true" ma:showField="LastLocAttemptVersionType" ma:web="4873beb7-5857-4685-be1f-d57550cc96cc">
-      <xsd:simpleType>
-        <xsd:restriction base="dms:Lookup"/>
-      </xsd:simpleType>
-    </xsd:element>
-    <xsd:element name="LocManualTestRequired" ma:index="73" nillable="true" ma:displayName="Loc Manual Test Required" ma:default="" ma:internalName="LocManualTestRequired" ma:readOnly="false">
-      <xsd:simpleType>
-        <xsd:restriction base="dms:Boolean"/>
-      </xsd:simpleType>
-    </xsd:element>
-    <xsd:element name="LocMarketGroupTiers2" ma:index="74" nillable="true" ma:displayName="Loc Market Group Tiers" ma:internalName="LocMarketGroupTiers2" ma:readOnly="false">
-      <xsd:simpleType>
-        <xsd:restriction base="dms:Unknown"/>
-      </xsd:simpleType>
-    </xsd:element>
-    <xsd:element name="LocNewPublishedVersionLookup" ma:index="75" nillable="true" ma:displayName="Loc New Published Version Lookup" ma:default="" ma:list="{7DD1DCEC-E449-43D3-891F-7DC62F62AD21}" ma:internalName="LocNewPublishedVersionLookup" ma:readOnly="true" ma:showField="NewPublishedVersion" ma:web="4873beb7-5857-4685-be1f-d57550cc96cc">
-      <xsd:simpleType>
-        <xsd:restriction base="dms:Lookup"/>
-      </xsd:simpleType>
-    </xsd:element>
-    <xsd:element name="LocOverallHandbackStatusLookup" ma:index="76" nillable="true" ma:displayName="Loc Overall Handback Status" ma:default="" ma:list="{7DD1DCEC-E449-43D3-891F-7DC62F62AD21}" ma:internalName="LocOverallHandbackStatusLookup" ma:readOnly="true" ma:showField="OverallHandbackStatus" ma:web="4873beb7-5857-4685-be1f-d57550cc96cc">
-      <xsd:simpleType>
-        <xsd:restriction base="dms:Lookup"/>
-      </xsd:simpleType>
-    </xsd:element>
-    <xsd:element name="LocOverallLocStatusLookup" ma:index="77" nillable="true" ma:displayName="Loc Overall Localize Status" ma:default="" ma:list="{7DD1DCEC-E449-43D3-891F-7DC62F62AD21}" ma:internalName="LocOverallLocStatusLookup" ma:readOnly="true" ma:showField="OverallLocStatus" ma:web="4873beb7-5857-4685-be1f-d57550cc96cc">
-      <xsd:simpleType>
-        <xsd:restriction base="dms:Lookup"/>
-      </xsd:simpleType>
-    </xsd:element>
-    <xsd:element name="LocOverallPreviewStatusLookup" ma:index="78" nillable="true" ma:displayName="Loc Overall Preview Status" ma:default="" ma:list="{7DD1DCEC-E449-43D3-891F-7DC62F62AD21}" ma:internalName="LocOverallPreviewStatusLookup" ma:readOnly="true" ma:showField="OverallPreviewStatus" ma:web="4873beb7-5857-4685-be1f-d57550cc96cc">
-      <xsd:simpleType>
-        <xsd:restriction base="dms:Lookup"/>
-      </xsd:simpleType>
-    </xsd:element>
-    <xsd:element name="LocOverallPublishStatusLookup" ma:index="79" nillable="true" ma:displayName="Loc Overall Publish Status" ma:default="" ma:list="{7DD1DCEC-E449-43D3-891F-7DC62F62AD21}" ma:internalName="LocOverallPublishStatusLookup" ma:readOnly="true" ma:showField="OverallPublishStatus" ma:web="4873beb7-5857-4685-be1f-d57550cc96cc">
-      <xsd:simpleType>
-        <xsd:restriction base="dms:Lookup"/>
-      </xsd:simpleType>
-    </xsd:element>
-    <xsd:element name="IntlLocPriority" ma:index="80" nillable="true" ma:displayName="Loc Priority" ma:default="" ma:internalName="IntlLocPriority" ma:readOnly="false">
-      <xsd:simpleType>
-        <xsd:restriction base="dms:Unknown"/>
-      </xsd:simpleType>
-    </xsd:element>
-    <xsd:element name="LocProcessedForHandoffsLookup" ma:index="81" nillable="true" ma:displayName="Loc Processed For Handoffs" ma:default="" ma:list="{7DD1DCEC-E449-43D3-891F-7DC62F62AD21}" ma:internalName="LocProcessedForHandoffsLookup" ma:readOnly="true" ma:showField="ProcessedForHandoffs" ma:web="4873beb7-5857-4685-be1f-d57550cc96cc">
-      <xsd:simpleType>
-        <xsd:restriction base="dms:Lookup"/>
-      </xsd:simpleType>
-    </xsd:element>
-    <xsd:element name="LocProcessedForMarketsLookup" ma:index="82" nillable="true" ma:displayName="Loc Processed For Markets" ma:default="" ma:list="{7DD1DCEC-E449-43D3-891F-7DC62F62AD21}" ma:internalName="LocProcessedForMarketsLookup" ma:readOnly="true" ma:showField="ProcessedForMarkets" ma:web="4873beb7-5857-4685-be1f-d57550cc96cc">
-      <xsd:simpleType>
-        <xsd:restriction base="dms:Lookup"/>
-      </xsd:simpleType>
-    </xsd:element>
-    <xsd:element name="LocPublishedDependentAssetsLookup" ma:index="83" nillable="true" ma:displayName="Loc Published Dependent Assets" ma:default="" ma:list="{7DD1DCEC-E449-43D3-891F-7DC62F62AD21}" ma:internalName="LocPublishedDependentAssetsLookup" ma:readOnly="true" ma:showField="PublishedDependentAssets" ma:web="4873beb7-5857-4685-be1f-d57550cc96cc">
-      <xsd:simpleType>
-        <xsd:restriction base="dms:Lookup"/>
-      </xsd:simpleType>
-    </xsd:element>
-    <xsd:element name="LocPublishedLinkedAssetsLookup" ma:index="84" nillable="true" ma:displayName="Loc Published Linked Assets" ma:default="" ma:list="{7DD1DCEC-E449-43D3-891F-7DC62F62AD21}" ma:internalName="LocPublishedLinkedAssetsLookup" ma:readOnly="true" ma:showField="PublishedLinkedAssets" ma:web="4873beb7-5857-4685-be1f-d57550cc96cc">
-      <xsd:simpleType>
-        <xsd:restriction base="dms:Lookup"/>
-      </xsd:simpleType>
-    </xsd:element>
-    <xsd:element name="LocRecommendedHandoff" ma:index="85" nillable="true" ma:displayName="Loc Recommended Handoff" ma:default="" ma:indexed="true" ma:internalName="LocRecommendedHandoff" ma:readOnly="false">
-      <xsd:simpleType>
-        <xsd:restriction base="dms:Text"/>
-      </xsd:simpleType>
-    </xsd:element>
-    <xsd:element name="LocalizationTagsTaxHTField0" ma:index="87" nillable="true" ma:taxonomy="true" ma:internalName="LocalizationTagsTaxHTField0" ma:taxonomyFieldName="LocalizationTags" ma:displayName="Localization Tags" ma:readOnly="false" ma:default="" ma:fieldId="{00f02cb3-2c7c-424a-9c61-10e9b6878429}" ma:taxonomyMulti="true" ma:sspId="8f79753a-75d3-41f5-8ca3-40b843941b4f" ma:termSetId="5b7703a5-8e8b-4b58-8b31-1cea35331da3" ma:anchorId="00000000-0000-0000-0000-000000000000" ma:open="false" ma:isKeyword="false">
-      <xsd:complexType>
-        <xsd:sequence>
-          <xsd:element ref="pc:Terms" minOccurs="0" maxOccurs="1"/>
-        </xsd:sequence>
-      </xsd:complexType>
-    </xsd:element>
-    <xsd:element name="MachineTranslated" ma:index="88" nillable="true" ma:displayName="Machine Translated" ma:default="" ma:internalName="MachineTranslated" ma:readOnly="false">
-      <xsd:simpleType>
-        <xsd:restriction base="dms:Boolean"/>
-      </xsd:simpleType>
-    </xsd:element>
-    <xsd:element name="Manager" ma:index="89" nillable="true" ma:displayName="Manager" ma:hidden="true" ma:internalName="Manager" ma:readOnly="false">
-      <xsd:simpleType>
-        <xsd:restriction base="dms:Text"/>
-      </xsd:simpleType>
-    </xsd:element>
-    <xsd:element name="Markets" ma:index="90" nillable="true" ma:displayName="Markets" ma:default="" ma:description="Leave blank to show in all markets" ma:list="{2FBD1B11-2ACE-4FDC-B5A3-635D4ADF6F1B}" ma:internalName="Markets" ma:readOnly="false" ma:showField="MarketName" ma:web="4873beb7-5857-4685-be1f-d57550cc96cc">
-      <xsd:complexType>
-        <xsd:complexContent>
-          <xsd:extension base="dms:MultiChoiceLookup">
-            <xsd:sequence>
-              <xsd:element name="Value" type="dms:Lookup" maxOccurs="unbounded" minOccurs="0" nillable="true"/>
-            </xsd:sequence>
-          </xsd:extension>
-        </xsd:complexContent>
-      </xsd:complexType>
-    </xsd:element>
-    <xsd:element name="Milestone" ma:index="91" nillable="true" ma:displayName="Milestone" ma:default="" ma:internalName="Milestone" ma:readOnly="false">
-      <xsd:simpleType>
-        <xsd:restriction base="dms:Unknown"/>
-      </xsd:simpleType>
-    </xsd:element>
-    <xsd:element name="TPNamespace" ma:index="94" nillable="true" ma:displayName="Namespace" ma:default="" ma:internalName="TPNamespace">
-      <xsd:simpleType>
-        <xsd:restriction base="dms:Text"/>
-      </xsd:simpleType>
-    </xsd:element>
-    <xsd:element name="NumericId" ma:index="95" nillable="true" ma:displayName="Numeric ID" ma:default="" ma:indexed="true" ma:internalName="NumericId" ma:readOnly="false">
-      <xsd:simpleType>
-        <xsd:restriction base="dms:Number"/>
-      </xsd:simpleType>
-    </xsd:element>
-    <xsd:element name="NumOfRatingsLookup" ma:index="96" nillable="true" ma:displayName="NumOfRatings" ma:default="" ma:list="{9E343742-310B-4684-A24C-1D137CB4B230}" ma:internalName="NumOfRatingsLookup" ma:readOnly="true" ma:showField="NumOfRatings" ma:web="4873beb7-5857-4685-be1f-d57550cc96cc">
-      <xsd:complexType>
-        <xsd:complexContent>
-          <xsd:extension base="dms:MultiChoiceLookup">
-            <xsd:sequence>
-              <xsd:element name="Value" type="dms:Lookup" maxOccurs="unbounded" minOccurs="0" nillable="true"/>
-            </xsd:sequence>
-          </xsd:extension>
-        </xsd:complexContent>
-      </xsd:complexType>
-    </xsd:element>
-    <xsd:element name="OOCacheId" ma:index="97" nillable="true" ma:displayName="OOCacheId" ma:internalName="OOCacheId" ma:readOnly="false">
-      <xsd:simpleType>
-        <xsd:restriction base="dms:Text"/>
-      </xsd:simpleType>
-    </xsd:element>
-    <xsd:element name="OpenTemplate" ma:index="98" nillable="true" ma:displayName="Open Template" ma:default="true" ma:internalName="OpenTemplate">
-      <xsd:simpleType>
-        <xsd:restriction base="dms:Boolean"/>
-      </xsd:simpleType>
-    </xsd:element>
-    <xsd:element name="OriginAsset" ma:index="99" nillable="true" ma:displayName="Origin Asset" ma:default="" ma:internalName="OriginAsset" ma:readOnly="false">
-      <xsd:simpleType>
-        <xsd:restriction base="dms:Text"/>
-      </xsd:simpleType>
-    </xsd:element>
-    <xsd:element name="OriginalRelease" ma:index="100" nillable="true" ma:displayName="Original Release" ma:default="15" ma:internalName="OriginalRelease" ma:readOnly="false">
-      <xsd:simpleType>
-        <xsd:restriction base="dms:Choice">
-          <xsd:enumeration value="14"/>
-          <xsd:enumeration value="15"/>
-          <xsd:enumeration value="16"/>
-        </xsd:restriction>
-      </xsd:simpleType>
-    </xsd:element>
-    <xsd:element name="OriginalSourceMarket" ma:index="101" nillable="true" ma:displayName="Original Source Market Group" ma:default="" ma:internalName="OriginalSourceMarket" ma:readOnly="false">
-      <xsd:simpleType>
-        <xsd:restriction base="dms:Text"/>
-      </xsd:simpleType>
-    </xsd:element>
-    <xsd:element name="OutputCachingOn" ma:index="102" nillable="true" ma:displayName="Output Caching" ma:default="true" ma:hidden="true" ma:internalName="OutputCachingOn" ma:readOnly="false">
-      <xsd:simpleType>
-        <xsd:restriction base="dms:Boolean"/>
-      </xsd:simpleType>
-    </xsd:element>
-    <xsd:element name="ParentAssetId" ma:index="103" nillable="true" ma:displayName="Parent Asset Id" ma:default="" ma:internalName="ParentAssetId" ma:readOnly="false">
-      <xsd:simpleType>
-        <xsd:restriction base="dms:Text"/>
-      </xsd:simpleType>
-    </xsd:element>
-    <xsd:element name="PlannedPubDate" ma:index="104" nillable="true" ma:displayName="Planned Publish Date" ma:default="" ma:indexed="true" ma:internalName="PlannedPubDate" ma:readOnly="false">
-      <xsd:simpleType>
-        <xsd:restriction base="dms:DateTime"/>
-      </xsd:simpleType>
-    </xsd:element>
-    <xsd:element name="PolicheckWords" ma:index="105" nillable="true" ma:displayName="Policheck Words" ma:default="" ma:internalName="PolicheckWords" ma:readOnly="false">
-      <xsd:simpleType>
-        <xsd:restriction base="dms:Text"/>
-      </xsd:simpleType>
-    </xsd:element>
-    <xsd:element name="BusinessGroup" ma:index="106" nillable="true" ma:displayName="Product Division Owner" ma:default="" ma:internalName="BusinessGroup" ma:readOnly="false">
-      <xsd:simpleType>
-        <xsd:restriction base="dms:Unknown"/>
-      </xsd:simpleType>
-    </xsd:element>
-    <xsd:element name="UAProjectedTotalWords" ma:index="107" nillable="true" ma:displayName="Projected Word Count" ma:default="" ma:internalName="UAProjectedTotalWords" ma:readOnly="false">
-      <xsd:simpleType>
-        <xsd:restriction base="dms:Unknown"/>
-      </xsd:simpleType>
-    </xsd:element>
-    <xsd:element name="Provider" ma:index="108" nillable="true" ma:displayName="Provider" ma:default="" ma:internalName="Provider" ma:readOnly="false">
-      <xsd:simpleType>
-        <xsd:restriction base="dms:Unknown"/>
-      </xsd:simpleType>
-    </xsd:element>
-    <xsd:element name="Providers" ma:index="109" nillable="true" ma:displayName="Providers" ma:default="" ma:internalName="Providers">
-      <xsd:simpleType>
-        <xsd:restriction base="dms:Unknown"/>
-      </xsd:simpleType>
-    </xsd:element>
-    <xsd:element name="PublishStatusLookup" ma:index="110" nillable="true" ma:displayName="Publish Status" ma:default="" ma:list="{9E343742-310B-4684-A24C-1D137CB4B230}" ma:internalName="PublishStatusLookup" ma:readOnly="false" ma:showField="PublishStatus" ma:web="4873beb7-5857-4685-be1f-d57550cc96cc">
-      <xsd:complexType>
-        <xsd:complexContent>
-          <xsd:extension base="dms:MultiChoiceLookup">
-            <xsd:sequence>
-              <xsd:element name="Value" type="dms:Lookup" maxOccurs="unbounded" minOccurs="0" nillable="true"/>
-            </xsd:sequence>
-          </xsd:extension>
-        </xsd:complexContent>
-      </xsd:complexType>
-    </xsd:element>
-    <xsd:element name="PublishTargets" ma:index="111" nillable="true" ma:displayName="Publish Target" ma:default="OfficeOnlineVNext" ma:internalName="PublishTargets" ma:readOnly="false">
-      <xsd:simpleType>
-        <xsd:restriction base="dms:Unknown"/>
-      </xsd:simpleType>
-    </xsd:element>
-    <xsd:element name="RecommendationsModifier" ma:index="112" nillable="true" ma:displayName="Recommendations Modifier" ma:default="" ma:internalName="RecommendationsModifier" ma:readOnly="false">
-      <xsd:simpleType>
-        <xsd:restriction base="dms:Number"/>
-      </xsd:simpleType>
-    </xsd:element>
-    <xsd:element name="ArtSampleDocs" ma:index="113" nillable="true" ma:displayName="Sample Docs" ma:default="" ma:hidden="true" ma:internalName="ArtSampleDocs" ma:readOnly="false">
-      <xsd:simpleType>
-        <xsd:restriction base="dms:Text"/>
-      </xsd:simpleType>
-    </xsd:element>
-    <xsd:element name="ScenarioTagsTaxHTField0" ma:index="115" nillable="true" ma:taxonomy="true" ma:internalName="ScenarioTagsTaxHTField0" ma:taxonomyFieldName="ScenarioTags" ma:displayName="Scenarios" ma:readOnly="false" ma:default="" ma:fieldId="{93aef74d-6c78-4815-8310-51477dceeccc}" ma:taxonomyMulti="true" ma:sspId="8f79753a-75d3-41f5-8ca3-40b843941b4f" ma:termSetId="4b7d5f16-e2f2-4fc0-bab3-6e8b931e57d6" ma:anchorId="00000000-0000-0000-0000-000000000000" ma:open="false" ma:isKeyword="false">
-      <xsd:complexType>
-        <xsd:sequence>
-          <xsd:element ref="pc:Terms" minOccurs="0" maxOccurs="1"/>
-        </xsd:sequence>
-      </xsd:complexType>
-    </xsd:element>
-    <xsd:element name="ShowIn" ma:index="117" nillable="true" ma:displayName="Show In" ma:default="Show everywhere" ma:internalName="ShowIn" ma:readOnly="false">
-      <xsd:simpleType>
-        <xsd:restriction base="dms:Choice">
-          <xsd:enumeration value="Hide on web"/>
-          <xsd:enumeration value="On Web no search"/>
-          <xsd:enumeration value="Show everywhere"/>
-          <xsd:enumeration value="Special use only"/>
-        </xsd:restriction>
-      </xsd:simpleType>
-    </xsd:element>
-    <xsd:element name="SourceTitle" ma:index="118" nillable="true" ma:displayName="Source Title" ma:default="" ma:indexed="true" ma:internalName="SourceTitle" ma:readOnly="false">
-      <xsd:simpleType>
-        <xsd:restriction base="dms:Text"/>
-      </xsd:simpleType>
-    </xsd:element>
-    <xsd:element name="CSXSubmissionDate" ma:index="119" nillable="true" ma:displayName="Submission Date" ma:default="" ma:internalName="CSXSubmissionDate" ma:readOnly="false">
-      <xsd:simpleType>
-        <xsd:restriction base="dms:DateTime"/>
-      </xsd:simpleType>
-    </xsd:element>
-    <xsd:element name="SubmitterId" ma:index="120" nillable="true" ma:displayName="Submitter ID" ma:default="" ma:internalName="SubmitterId" ma:readOnly="false">
-      <xsd:simpleType>
-        <xsd:restriction base="dms:Text"/>
-      </xsd:simpleType>
-    </xsd:element>
-    <xsd:element name="TaxCatchAll" ma:index="121" nillable="true" ma:displayName="Taxonomy Catch All Column" ma:hidden="true" ma:list="{530f955b-6704-4601-bd83-f81d87f1e440}" ma:internalName="TaxCatchAll" ma:showField="CatchAllData" ma:web="4873beb7-5857-4685-be1f-d57550cc96cc">
-      <xsd:complexType>
-        <xsd:complexContent>
-          <xsd:extension base="dms:MultiChoiceLookup">
-            <xsd:sequence>
-              <xsd:element name="Value" type="dms:Lookup" maxOccurs="unbounded" minOccurs="0" nillable="true"/>
-            </xsd:sequence>
-          </xsd:extension>
-        </xsd:complexContent>
-      </xsd:complexType>
-    </xsd:element>
-    <xsd:element name="TaxCatchAllLabel" ma:index="122" nillable="true" ma:displayName="Taxonomy Catch All Column1" ma:hidden="true" ma:list="{530f955b-6704-4601-bd83-f81d87f1e440}" ma:internalName="TaxCatchAllLabel" ma:readOnly="true" ma:showField="CatchAllDataLabel" ma:web="4873beb7-5857-4685-be1f-d57550cc96cc">
-      <xsd:complexType>
-        <xsd:complexContent>
-          <xsd:extension base="dms:MultiChoiceLookup">
-            <xsd:sequence>
-              <xsd:element name="Value" type="dms:Lookup" maxOccurs="unbounded" minOccurs="0" nillable="true"/>
-            </xsd:sequence>
-          </xsd:extension>
-        </xsd:complexContent>
-      </xsd:complexType>
-    </xsd:element>
-    <xsd:element name="TemplateStatus" ma:index="123" nillable="true" ma:displayName="Template Status" ma:default="" ma:internalName="TemplateStatus">
-      <xsd:simpleType>
-        <xsd:restriction base="dms:Unknown"/>
-      </xsd:simpleType>
-    </xsd:element>
-    <xsd:element name="TemplateTemplateType" ma:index="124" nillable="true" ma:displayName="Template Type" ma:default="" ma:internalName="TemplateTemplateType">
-      <xsd:simpleType>
-        <xsd:restriction base="dms:Unknown"/>
-      </xsd:simpleType>
-    </xsd:element>
-    <xsd:element name="ThumbnailAssetId" ma:index="125" nillable="true" ma:displayName="Thumbnail Image Asset" ma:default="" ma:internalName="ThumbnailAssetId" ma:readOnly="false">
-      <xsd:simpleType>
-        <xsd:restriction base="dms:Text"/>
-      </xsd:simpleType>
-    </xsd:element>
-    <xsd:element name="TimesCloned" ma:index="126" nillable="true" ma:displayName="Times Cloned" ma:default="" ma:internalName="TimesCloned" ma:readOnly="false">
-      <xsd:simpleType>
-        <xsd:restriction base="dms:Number"/>
-      </xsd:simpleType>
-    </xsd:element>
-    <xsd:element name="TrustLevel" ma:index="128" nillable="true" ma:displayName="Trust Level" ma:default="1 Microsoft Managed Content" ma:internalName="TrustLevel" ma:readOnly="false">
-      <xsd:simpleType>
-        <xsd:restriction base="dms:Unknown"/>
-      </xsd:simpleType>
-    </xsd:element>
-    <xsd:element name="UALocComments" ma:index="129" nillable="true" ma:displayName="UA Loc Comments" ma:default="" ma:internalName="UALocComments" ma:readOnly="false">
-      <xsd:simpleType>
-        <xsd:restriction base="dms:Note"/>
-      </xsd:simpleType>
-    </xsd:element>
-    <xsd:element name="UALocRecommendation" ma:index="130" nillable="true" ma:displayName="UA Loc Recommendation" ma:default="Localize" ma:internalName="UALocRecommendation" ma:readOnly="false">
-      <xsd:simpleType>
-        <xsd:restriction base="dms:Choice">
-          <xsd:enumeration value="Localize"/>
-          <xsd:enumeration value="Never Localize"/>
-          <xsd:enumeration value="Priority Localize"/>
-        </xsd:restriction>
-      </xsd:simpleType>
-    </xsd:element>
-    <xsd:element name="UANotes" ma:index="131" nillable="true" ma:displayName="UA Notes" ma:default="" ma:internalName="UANotes" ma:readOnly="false">
-      <xsd:simpleType>
-        <xsd:restriction base="dms:Note"/>
-      </xsd:simpleType>
-    </xsd:element>
-    <xsd:element name="TPAppVersion" ma:index="132" nillable="true" ma:displayName="Version" ma:default="" ma:internalName="TPAppVersion">
-      <xsd:simpleType>
-        <xsd:restriction base="dms:Text"/>
-      </xsd:simpleType>
-    </xsd:element>
-    <xsd:element name="VoteCount" ma:index="133" nillable="true" ma:displayName="Vote Count" ma:default="" ma:internalName="VoteCount" ma:readOnly="false">
-      <xsd:simpleType>
-        <xsd:restriction base="dms:Unknown"/>
-      </xsd:simpleType>
-    </xsd:element>
-  </xsd:schema>
-  <xsd:schema xmlns="http://schemas.openxmlformats.org/package/2006/metadata/core-properties" xmlns:xsd="http://www.w3.org/2001/XMLSchema" xmlns:xsi="http://www.w3.org/2001/XMLSchema-instance" xmlns:dc="http://purl.org/dc/elements/1.1/" xmlns:dcterms="http://purl.org/dc/terms/" xmlns:odoc="http://schemas.microsoft.com/internal/obd" targetNamespace="http://schemas.openxmlformats.org/package/2006/metadata/core-properties" elementFormDefault="qualified" attributeFormDefault="unqualified" blockDefault="#all">
-    <xsd:import namespace="http://purl.org/dc/elements/1.1/" schemaLocation="http://dublincore.org/schemas/xmls/qdc/2003/04/02/dc.xsd"/>
-    <xsd:import namespace="http://purl.org/dc/terms/" schemaLocation="http://dublincore.org/schemas/xmls/qdc/2003/04/02/dcterms.xsd"/>
-    <xsd:element name="coreProperties" type="CT_coreProperties"/>
-    <xsd:complexType name="CT_coreProperties">
-      <xsd:all>
-        <xsd:element ref="dc:creator" minOccurs="0" maxOccurs="1"/>
-        <xsd:element ref="dcterms:created" minOccurs="0" maxOccurs="1"/>
-        <xsd:element ref="dc:identifier" minOccurs="0" maxOccurs="1"/>
-        <xsd:element name="contentType" minOccurs="0" maxOccurs="1" type="xsd:string" ma:index="22" ma:displayName="Content Type"/>
-        <xsd:element ref="dc:title" minOccurs="0" maxOccurs="1" ma:index="127" ma:displayName="Title"/>
-        <xsd:element ref="dc:subject" minOccurs="0" maxOccurs="1"/>
-        <xsd:element ref="dc:description" minOccurs="0" maxOccurs="1"/>
-        <xsd:element name="keywords" minOccurs="0" maxOccurs="1" type="xsd:string"/>
-        <xsd:element ref="dc:language" minOccurs="0" maxOccurs="1"/>
-        <xsd:element name="category" minOccurs="0" maxOccurs="1" type="xsd:string"/>
-        <xsd:element name="version" minOccurs="0" maxOccurs="1" type="xsd:string"/>
-        <xsd:element name="revision" minOccurs="0" maxOccurs="1" type="xsd:string">
-          <xsd:annotation>
-            <xsd:documentation>
-                        This value indicates the number of saves or revisions. The application is responsible for updating this value after each revision.
-                    </xsd:documentation>
-          </xsd:annotation>
-        </xsd:element>
-        <xsd:element name="lastModifiedBy" minOccurs="0" maxOccurs="1" type="xsd:string"/>
-        <xsd:element ref="dcterms:modified" minOccurs="0" maxOccurs="1"/>
-        <xsd:element name="contentStatus" minOccurs="0" maxOccurs="1" type="xsd:string"/>
-      </xsd:all>
-    </xsd:complexType>
-  </xsd:schema>
-  <xs:schema xmlns:pc="http://schemas.microsoft.com/office/infopath/2007/PartnerControls" xmlns:xs="http://www.w3.org/2001/XMLSchema" targetNamespace="http://schemas.microsoft.com/office/infopath/2007/PartnerControls" elementFormDefault="qualified" attributeFormDefault="unqualified">
-    <xs:element name="Person">
-      <xs:complexType>
-        <xs:sequence>
-          <xs:element ref="pc:DisplayName" minOccurs="0"/>
-          <xs:element ref="pc:AccountId" minOccurs="0"/>
-          <xs:element ref="pc:AccountType" minOccurs="0"/>
-        </xs:sequence>
-      </xs:complexType>
-    </xs:element>
-    <xs:element name="DisplayName" type="xs:string"/>
-    <xs:element name="AccountId" type="xs:string"/>
-    <xs:element name="AccountType" type="xs:string"/>
-    <xs:element name="BDCAssociatedEntity">
-      <xs:complexType>
-        <xs:sequence>
-          <xs:element ref="pc:BDCEntity" minOccurs="0" maxOccurs="unbounded"/>
-        </xs:sequence>
-        <xs:attribute ref="pc:EntityNamespace"/>
-        <xs:attribute ref="pc:EntityName"/>
-        <xs:attribute ref="pc:SystemInstanceName"/>
-        <xs:attribute ref="pc:AssociationName"/>
-      </xs:complexType>
-    </xs:element>
-    <xs:attribute name="EntityNamespace" type="xs:string"/>
-    <xs:attribute name="EntityName" type="xs:string"/>
-    <xs:attribute name="SystemInstanceName" type="xs:string"/>
-    <xs:attribute name="AssociationName" type="xs:string"/>
-    <xs:element name="BDCEntity">
-      <xs:complexType>
-        <xs:sequence>
-          <xs:element ref="pc:EntityDisplayName" minOccurs="0"/>
-          <xs:element ref="pc:EntityInstanceReference" minOccurs="0"/>
-          <xs:element ref="pc:EntityId1" minOccurs="0"/>
-          <xs:element ref="pc:EntityId2" minOccurs="0"/>
-          <xs:element ref="pc:EntityId3" minOccurs="0"/>
-          <xs:element ref="pc:EntityId4" minOccurs="0"/>
-          <xs:element ref="pc:EntityId5" minOccurs="0"/>
-        </xs:sequence>
-      </xs:complexType>
-    </xs:element>
-    <xs:element name="EntityDisplayName" type="xs:string"/>
-    <xs:element name="EntityInstanceReference" type="xs:string"/>
-    <xs:element name="EntityId1" type="xs:string"/>
-    <xs:element name="EntityId2" type="xs:string"/>
-    <xs:element name="EntityId3" type="xs:string"/>
-    <xs:element name="EntityId4" type="xs:string"/>
-    <xs:element name="EntityId5" type="xs:string"/>
-    <xs:element name="Terms">
-      <xs:complexType>
-        <xs:sequence>
-          <xs:element ref="pc:TermInfo" minOccurs="0" maxOccurs="unbounded"/>
-        </xs:sequence>
-      </xs:complexType>
-    </xs:element>
-    <xs:element name="TermInfo">
-      <xs:complexType>
-        <xs:sequence>
-          <xs:element ref="pc:TermName" minOccurs="0"/>
-          <xs:element ref="pc:TermId" minOccurs="0"/>
-        </xs:sequence>
-      </xs:complexType>
-    </xs:element>
-    <xs:element name="TermName" type="xs:string"/>
-    <xs:element name="TermId" type="xs:string"/>
-  </xs:schema>
-</ct:contentTypeSchema>
+<?mso-contentType ?>
+<FormTemplates xmlns="http://schemas.microsoft.com/sharepoint/v3/contenttype/forms">
+  <Display>DocumentLibraryForm</Display>
+  <Edit>AssetEditForm</Edit>
+  <New>DocumentLibraryForm</New>
+</FormTemplates>
 </file>
 
 <file path=customXml/item2.xml><?xml version="1.0" encoding="utf-8"?>
@@ -4615,15 +4017,1064 @@
 </file>
 
 <file path=customXml/item3.xml><?xml version="1.0" encoding="utf-8"?>
-<?mso-contentType ?>
-<FormTemplates xmlns="http://schemas.microsoft.com/sharepoint/v3/contenttype/forms">
-  <Display>DocumentLibraryForm</Display>
-  <Edit>AssetEditForm</Edit>
-  <New>DocumentLibraryForm</New>
-</FormTemplates>
+<ct:contentTypeSchema xmlns:ct="http://schemas.microsoft.com/office/2006/metadata/contentType" xmlns:ma="http://schemas.microsoft.com/office/2006/metadata/properties/metaAttributes" ct:_="" ma:_="" ma:contentTypeName="TemplateFile" ma:contentTypeID="0x0101006EDDDB5EE6D98C44930B742096920B300400F5B6D36B3EF94B4E9A635CDF2A18F5B8" ma:contentTypeVersion="72" ma:contentTypeDescription="Create a new document." ma:contentTypeScope="" ma:versionID="a23e56308344d904b51738559c3d67c9">
+  <xsd:schema xmlns:xsd="http://www.w3.org/2001/XMLSchema" xmlns:xs="http://www.w3.org/2001/XMLSchema" xmlns:p="http://schemas.microsoft.com/office/2006/metadata/properties" xmlns:ns2="4873beb7-5857-4685-be1f-d57550cc96cc" targetNamespace="http://schemas.microsoft.com/office/2006/metadata/properties" ma:root="true" ma:fieldsID="cd0908cc4600e77bf5da051303e00c8d" ns2:_="">
+    <xsd:import namespace="4873beb7-5857-4685-be1f-d57550cc96cc"/>
+    <xsd:element name="properties">
+      <xsd:complexType>
+        <xsd:sequence>
+          <xsd:element name="documentManagement">
+            <xsd:complexType>
+              <xsd:all>
+                <xsd:element ref="ns2:AcquiredFrom" minOccurs="0"/>
+                <xsd:element ref="ns2:UACurrentWords" minOccurs="0"/>
+                <xsd:element ref="ns2:TPApplication" minOccurs="0"/>
+                <xsd:element ref="ns2:ApprovalLog" minOccurs="0"/>
+                <xsd:element ref="ns2:ApprovalStatus" minOccurs="0"/>
+                <xsd:element ref="ns2:AssetStart" minOccurs="0"/>
+                <xsd:element ref="ns2:AssetExpire" minOccurs="0"/>
+                <xsd:element ref="ns2:AssetId" minOccurs="0"/>
+                <xsd:element ref="ns2:IsSearchable" minOccurs="0"/>
+                <xsd:element ref="ns2:AssetType" minOccurs="0"/>
+                <xsd:element ref="ns2:APAuthor" minOccurs="0"/>
+                <xsd:element ref="ns2:AverageRating" minOccurs="0"/>
+                <xsd:element ref="ns2:BlockPublish" minOccurs="0"/>
+                <xsd:element ref="ns2:BugNumber" minOccurs="0"/>
+                <xsd:element ref="ns2:CampaignTagsTaxHTField0" minOccurs="0"/>
+                <xsd:element ref="ns2:TPClientViewer" minOccurs="0"/>
+                <xsd:element ref="ns2:ClipArtFilename" minOccurs="0"/>
+                <xsd:element ref="ns2:TPCommandLine" minOccurs="0"/>
+                <xsd:element ref="ns2:TPComponent" minOccurs="0"/>
+                <xsd:element ref="ns2:ContentItem" minOccurs="0"/>
+                <xsd:element ref="ns2:CrawlForDependencies" minOccurs="0"/>
+                <xsd:element ref="ns2:CSXHash" minOccurs="0"/>
+                <xsd:element ref="ns2:CSXSubmissionMarket" minOccurs="0"/>
+                <xsd:element ref="ns2:CSXUpdate" minOccurs="0"/>
+                <xsd:element ref="ns2:IntlLangReviewDate" minOccurs="0"/>
+                <xsd:element ref="ns2:IsDeleted" minOccurs="0"/>
+                <xsd:element ref="ns2:APDescription" minOccurs="0"/>
+                <xsd:element ref="ns2:DirectSourceMarket" minOccurs="0"/>
+                <xsd:element ref="ns2:Downloads" minOccurs="0"/>
+                <xsd:element ref="ns2:DSATActionTaken" minOccurs="0"/>
+                <xsd:element ref="ns2:APEditor" minOccurs="0"/>
+                <xsd:element ref="ns2:EditorialStatus" minOccurs="0"/>
+                <xsd:element ref="ns2:EditorialTags" minOccurs="0"/>
+                <xsd:element ref="ns2:TPExecutable" minOccurs="0"/>
+                <xsd:element ref="ns2:FeatureTagsTaxHTField0" minOccurs="0"/>
+                <xsd:element ref="ns2:TPFriendlyName" minOccurs="0"/>
+                <xsd:element ref="ns2:FriendlyTitle" minOccurs="0"/>
+                <xsd:element ref="ns2:PrimaryImageGen" minOccurs="0"/>
+                <xsd:element ref="ns2:HandoffToMSDN" minOccurs="0"/>
+                <xsd:element ref="ns2:InProjectListLookup" minOccurs="0"/>
+                <xsd:element ref="ns2:TPInstallLocation" minOccurs="0"/>
+                <xsd:element ref="ns2:InternalTagsTaxHTField0" minOccurs="0"/>
+                <xsd:element ref="ns2:IntlLangReview" minOccurs="0"/>
+                <xsd:element ref="ns2:IntlLangReviewer" minOccurs="0"/>
+                <xsd:element ref="ns2:MarketSpecific" minOccurs="0"/>
+                <xsd:element ref="ns2:LastCompleteVersionLookup" minOccurs="0"/>
+                <xsd:element ref="ns2:LastHandOff" minOccurs="0"/>
+                <xsd:element ref="ns2:LastModifiedDateTime" minOccurs="0"/>
+                <xsd:element ref="ns2:LastPreviewErrorLookup" minOccurs="0"/>
+                <xsd:element ref="ns2:LastPreviewResultLookup" minOccurs="0"/>
+                <xsd:element ref="ns2:LastPreviewAttemptDateLookup" minOccurs="0"/>
+                <xsd:element ref="ns2:LastPreviewedByLookup" minOccurs="0"/>
+                <xsd:element ref="ns2:LastPreviewTimeLookup" minOccurs="0"/>
+                <xsd:element ref="ns2:LastPreviewVersionLookup" minOccurs="0"/>
+                <xsd:element ref="ns2:LastPublishErrorLookup" minOccurs="0"/>
+                <xsd:element ref="ns2:LastPublishResultLookup" minOccurs="0"/>
+                <xsd:element ref="ns2:LastPublishAttemptDateLookup" minOccurs="0"/>
+                <xsd:element ref="ns2:LastPublishedByLookup" minOccurs="0"/>
+                <xsd:element ref="ns2:LastPublishTimeLookup" minOccurs="0"/>
+                <xsd:element ref="ns2:LastPublishVersionLookup" minOccurs="0"/>
+                <xsd:element ref="ns2:TPLaunchHelpLinkType" minOccurs="0"/>
+                <xsd:element ref="ns2:LegacyData" minOccurs="0"/>
+                <xsd:element ref="ns2:TPLaunchHelpLink" minOccurs="0"/>
+                <xsd:element ref="ns2:LocComments" minOccurs="0"/>
+                <xsd:element ref="ns2:LocLastLocAttemptVersionLookup" minOccurs="0"/>
+                <xsd:element ref="ns2:LocLastLocAttemptVersionTypeLookup" minOccurs="0"/>
+                <xsd:element ref="ns2:LocManualTestRequired" minOccurs="0"/>
+                <xsd:element ref="ns2:LocMarketGroupTiers2" minOccurs="0"/>
+                <xsd:element ref="ns2:LocNewPublishedVersionLookup" minOccurs="0"/>
+                <xsd:element ref="ns2:LocOverallHandbackStatusLookup" minOccurs="0"/>
+                <xsd:element ref="ns2:LocOverallLocStatusLookup" minOccurs="0"/>
+                <xsd:element ref="ns2:LocOverallPreviewStatusLookup" minOccurs="0"/>
+                <xsd:element ref="ns2:LocOverallPublishStatusLookup" minOccurs="0"/>
+                <xsd:element ref="ns2:IntlLocPriority" minOccurs="0"/>
+                <xsd:element ref="ns2:LocProcessedForHandoffsLookup" minOccurs="0"/>
+                <xsd:element ref="ns2:LocProcessedForMarketsLookup" minOccurs="0"/>
+                <xsd:element ref="ns2:LocPublishedDependentAssetsLookup" minOccurs="0"/>
+                <xsd:element ref="ns2:LocPublishedLinkedAssetsLookup" minOccurs="0"/>
+                <xsd:element ref="ns2:LocRecommendedHandoff" minOccurs="0"/>
+                <xsd:element ref="ns2:LocalizationTagsTaxHTField0" minOccurs="0"/>
+                <xsd:element ref="ns2:MachineTranslated" minOccurs="0"/>
+                <xsd:element ref="ns2:Manager" minOccurs="0"/>
+                <xsd:element ref="ns2:Markets" minOccurs="0"/>
+                <xsd:element ref="ns2:Milestone" minOccurs="0"/>
+                <xsd:element ref="ns2:TPNamespace" minOccurs="0"/>
+                <xsd:element ref="ns2:NumericId" minOccurs="0"/>
+                <xsd:element ref="ns2:NumOfRatingsLookup" minOccurs="0"/>
+                <xsd:element ref="ns2:OOCacheId" minOccurs="0"/>
+                <xsd:element ref="ns2:OpenTemplate" minOccurs="0"/>
+                <xsd:element ref="ns2:OriginAsset" minOccurs="0"/>
+                <xsd:element ref="ns2:OriginalRelease" minOccurs="0"/>
+                <xsd:element ref="ns2:OriginalSourceMarket" minOccurs="0"/>
+                <xsd:element ref="ns2:OutputCachingOn" minOccurs="0"/>
+                <xsd:element ref="ns2:ParentAssetId" minOccurs="0"/>
+                <xsd:element ref="ns2:PlannedPubDate" minOccurs="0"/>
+                <xsd:element ref="ns2:PolicheckWords" minOccurs="0"/>
+                <xsd:element ref="ns2:BusinessGroup" minOccurs="0"/>
+                <xsd:element ref="ns2:UAProjectedTotalWords" minOccurs="0"/>
+                <xsd:element ref="ns2:Provider" minOccurs="0"/>
+                <xsd:element ref="ns2:Providers" minOccurs="0"/>
+                <xsd:element ref="ns2:PublishStatusLookup" minOccurs="0"/>
+                <xsd:element ref="ns2:PublishTargets" minOccurs="0"/>
+                <xsd:element ref="ns2:RecommendationsModifier" minOccurs="0"/>
+                <xsd:element ref="ns2:ArtSampleDocs" minOccurs="0"/>
+                <xsd:element ref="ns2:ScenarioTagsTaxHTField0" minOccurs="0"/>
+                <xsd:element ref="ns2:ShowIn" minOccurs="0"/>
+                <xsd:element ref="ns2:SourceTitle" minOccurs="0"/>
+                <xsd:element ref="ns2:CSXSubmissionDate" minOccurs="0"/>
+                <xsd:element ref="ns2:SubmitterId" minOccurs="0"/>
+                <xsd:element ref="ns2:TaxCatchAll" minOccurs="0"/>
+                <xsd:element ref="ns2:TaxCatchAllLabel" minOccurs="0"/>
+                <xsd:element ref="ns2:TemplateStatus" minOccurs="0"/>
+                <xsd:element ref="ns2:TemplateTemplateType" minOccurs="0"/>
+                <xsd:element ref="ns2:ThumbnailAssetId" minOccurs="0"/>
+                <xsd:element ref="ns2:TimesCloned" minOccurs="0"/>
+                <xsd:element ref="ns2:TrustLevel" minOccurs="0"/>
+                <xsd:element ref="ns2:UALocComments" minOccurs="0"/>
+                <xsd:element ref="ns2:UALocRecommendation" minOccurs="0"/>
+                <xsd:element ref="ns2:UANotes" minOccurs="0"/>
+                <xsd:element ref="ns2:TPAppVersion" minOccurs="0"/>
+                <xsd:element ref="ns2:VoteCount" minOccurs="0"/>
+              </xsd:all>
+            </xsd:complexType>
+          </xsd:element>
+        </xsd:sequence>
+      </xsd:complexType>
+    </xsd:element>
+  </xsd:schema>
+  <xsd:schema xmlns:xsd="http://www.w3.org/2001/XMLSchema" xmlns:xs="http://www.w3.org/2001/XMLSchema" xmlns:dms="http://schemas.microsoft.com/office/2006/documentManagement/types" xmlns:pc="http://schemas.microsoft.com/office/infopath/2007/PartnerControls" targetNamespace="4873beb7-5857-4685-be1f-d57550cc96cc" elementFormDefault="qualified">
+    <xsd:import namespace="http://schemas.microsoft.com/office/2006/documentManagement/types"/>
+    <xsd:import namespace="http://schemas.microsoft.com/office/infopath/2007/PartnerControls"/>
+    <xsd:element name="AcquiredFrom" ma:index="1" nillable="true" ma:displayName="Acquired From" ma:default="Internal MS" ma:internalName="AcquiredFrom" ma:readOnly="false">
+      <xsd:simpleType>
+        <xsd:restriction base="dms:Choice">
+          <xsd:enumeration value="Internal MS"/>
+          <xsd:enumeration value="Community"/>
+          <xsd:enumeration value="MVP"/>
+          <xsd:enumeration value="Publisher"/>
+          <xsd:enumeration value="Partner"/>
+          <xsd:enumeration value="None"/>
+        </xsd:restriction>
+      </xsd:simpleType>
+    </xsd:element>
+    <xsd:element name="UACurrentWords" ma:index="2" nillable="true" ma:displayName="Actual Word Count" ma:default="" ma:internalName="UACurrentWords" ma:readOnly="false">
+      <xsd:simpleType>
+        <xsd:restriction base="dms:Unknown"/>
+      </xsd:simpleType>
+    </xsd:element>
+    <xsd:element name="TPApplication" ma:index="3" nillable="true" ma:displayName="Application to Open Template With" ma:default="" ma:internalName="TPApplication">
+      <xsd:simpleType>
+        <xsd:restriction base="dms:Text"/>
+      </xsd:simpleType>
+    </xsd:element>
+    <xsd:element name="ApprovalLog" ma:index="4" nillable="true" ma:displayName="Approval Log" ma:default="" ma:hidden="true" ma:internalName="ApprovalLog" ma:readOnly="false">
+      <xsd:simpleType>
+        <xsd:restriction base="dms:Note"/>
+      </xsd:simpleType>
+    </xsd:element>
+    <xsd:element name="ApprovalStatus" ma:index="5" nillable="true" ma:displayName="Approval Status" ma:default="InProgress" ma:internalName="ApprovalStatus" ma:readOnly="false">
+      <xsd:simpleType>
+        <xsd:restriction base="dms:Choice">
+          <xsd:enumeration value="InProgress"/>
+          <xsd:enumeration value="Rejected"/>
+          <xsd:enumeration value="Questionable"/>
+          <xsd:enumeration value="ApprovedAutomatic"/>
+          <xsd:enumeration value="ApprovedManual"/>
+          <xsd:enumeration value="On Hold"/>
+          <xsd:enumeration value="Needs Review"/>
+          <xsd:enumeration value="A Violation"/>
+          <xsd:enumeration value="Unpublished Violation"/>
+        </xsd:restriction>
+      </xsd:simpleType>
+    </xsd:element>
+    <xsd:element name="AssetStart" ma:index="6" nillable="true" ma:displayName="Asset Begin Date" ma:default="[Today]" ma:internalName="AssetStart" ma:readOnly="false">
+      <xsd:simpleType>
+        <xsd:restriction base="dms:DateTime"/>
+      </xsd:simpleType>
+    </xsd:element>
+    <xsd:element name="AssetExpire" ma:index="7" nillable="true" ma:displayName="Asset End Date" ma:default="2029-01-01T08:00:00Z" ma:format="DateTime" ma:internalName="AssetExpire" ma:readOnly="false">
+      <xsd:simpleType>
+        <xsd:restriction base="dms:DateTime"/>
+      </xsd:simpleType>
+    </xsd:element>
+    <xsd:element name="AssetId" ma:index="8" nillable="true" ma:displayName="Asset ID" ma:default="" ma:indexed="true" ma:internalName="AssetId" ma:readOnly="false">
+      <xsd:simpleType>
+        <xsd:restriction base="dms:Text">
+          <xsd:maxLength value="255"/>
+        </xsd:restriction>
+      </xsd:simpleType>
+    </xsd:element>
+    <xsd:element name="IsSearchable" ma:index="9" nillable="true" ma:displayName="Asset Searchable?" ma:default="true" ma:internalName="IsSearchable" ma:readOnly="false">
+      <xsd:simpleType>
+        <xsd:restriction base="dms:Boolean"/>
+      </xsd:simpleType>
+    </xsd:element>
+    <xsd:element name="AssetType" ma:index="10" nillable="true" ma:displayName="Asset Type" ma:default="" ma:internalName="AssetType" ma:readOnly="false">
+      <xsd:simpleType>
+        <xsd:restriction base="dms:Unknown"/>
+      </xsd:simpleType>
+    </xsd:element>
+    <xsd:element name="APAuthor" ma:index="11" nillable="true" ma:displayName="Author" ma:default="" ma:list="UserInfo" ma:internalName="APAuthor" ma:readOnly="false">
+      <xsd:complexType>
+        <xsd:complexContent>
+          <xsd:extension base="dms:User">
+            <xsd:sequence>
+              <xsd:element name="UserInfo" minOccurs="0" maxOccurs="unbounded">
+                <xsd:complexType>
+                  <xsd:sequence>
+                    <xsd:element name="DisplayName" type="xsd:string" minOccurs="0"/>
+                    <xsd:element name="AccountId" type="dms:UserId" minOccurs="0" nillable="true"/>
+                    <xsd:element name="AccountType" type="xsd:string" minOccurs="0"/>
+                  </xsd:sequence>
+                </xsd:complexType>
+              </xsd:element>
+            </xsd:sequence>
+          </xsd:extension>
+        </xsd:complexContent>
+      </xsd:complexType>
+    </xsd:element>
+    <xsd:element name="AverageRating" ma:index="12" nillable="true" ma:displayName="Average Rating" ma:internalName="AverageRating" ma:readOnly="false">
+      <xsd:simpleType>
+        <xsd:restriction base="dms:Text"/>
+      </xsd:simpleType>
+    </xsd:element>
+    <xsd:element name="BlockPublish" ma:index="13" nillable="true" ma:displayName="Block from Publishing?" ma:default="" ma:internalName="BlockPublish" ma:readOnly="false">
+      <xsd:simpleType>
+        <xsd:restriction base="dms:Boolean"/>
+      </xsd:simpleType>
+    </xsd:element>
+    <xsd:element name="BugNumber" ma:index="14" nillable="true" ma:displayName="Bug Number" ma:default="" ma:internalName="BugNumber" ma:readOnly="false">
+      <xsd:simpleType>
+        <xsd:restriction base="dms:Text"/>
+      </xsd:simpleType>
+    </xsd:element>
+    <xsd:element name="CampaignTagsTaxHTField0" ma:index="16" nillable="true" ma:taxonomy="true" ma:internalName="CampaignTagsTaxHTField0" ma:taxonomyFieldName="CampaignTags" ma:displayName="Campaigns" ma:readOnly="false" ma:default="" ma:fieldId="{1df42cc3-2301-4f11-a52a-6ead923c29ed}" ma:taxonomyMulti="true" ma:sspId="8f79753a-75d3-41f5-8ca3-40b843941b4f" ma:termSetId="ca0e50d4-faa1-44ce-961e-bb1441c60e66" ma:anchorId="00000000-0000-0000-0000-000000000000" ma:open="false" ma:isKeyword="false">
+      <xsd:complexType>
+        <xsd:sequence>
+          <xsd:element ref="pc:Terms" minOccurs="0" maxOccurs="1"/>
+        </xsd:sequence>
+      </xsd:complexType>
+    </xsd:element>
+    <xsd:element name="TPClientViewer" ma:index="17" nillable="true" ma:displayName="Client Viewer" ma:default="" ma:internalName="TPClientViewer">
+      <xsd:simpleType>
+        <xsd:restriction base="dms:Text"/>
+      </xsd:simpleType>
+    </xsd:element>
+    <xsd:element name="ClipArtFilename" ma:index="18" nillable="true" ma:displayName="Clip Art Name" ma:default="" ma:internalName="ClipArtFilename" ma:readOnly="false">
+      <xsd:simpleType>
+        <xsd:restriction base="dms:Text"/>
+      </xsd:simpleType>
+    </xsd:element>
+    <xsd:element name="TPCommandLine" ma:index="19" nillable="true" ma:displayName="Command Line" ma:default="" ma:internalName="TPCommandLine">
+      <xsd:simpleType>
+        <xsd:restriction base="dms:Text"/>
+      </xsd:simpleType>
+    </xsd:element>
+    <xsd:element name="TPComponent" ma:index="20" nillable="true" ma:displayName="Component" ma:default="" ma:internalName="TPComponent">
+      <xsd:simpleType>
+        <xsd:restriction base="dms:Text"/>
+      </xsd:simpleType>
+    </xsd:element>
+    <xsd:element name="ContentItem" ma:index="21" nillable="true" ma:displayName="Content Item" ma:default="" ma:hidden="true" ma:internalName="ContentItem" ma:readOnly="false">
+      <xsd:simpleType>
+        <xsd:restriction base="dms:Unknown"/>
+      </xsd:simpleType>
+    </xsd:element>
+    <xsd:element name="CrawlForDependencies" ma:index="23" nillable="true" ma:displayName="Crawl for Dependencies?" ma:default="true" ma:internalName="CrawlForDependencies" ma:readOnly="false">
+      <xsd:simpleType>
+        <xsd:restriction base="dms:Boolean"/>
+      </xsd:simpleType>
+    </xsd:element>
+    <xsd:element name="CSXHash" ma:index="26" nillable="true" ma:displayName="CSX Hash" ma:default="" ma:indexed="true" ma:internalName="CSXHash" ma:readOnly="false">
+      <xsd:simpleType>
+        <xsd:restriction base="dms:Text"/>
+      </xsd:simpleType>
+    </xsd:element>
+    <xsd:element name="CSXSubmissionMarket" ma:index="27" nillable="true" ma:displayName="CSX Submission Market" ma:default="" ma:list="{2FBD1B11-2ACE-4FDC-B5A3-635D4ADF6F1B}" ma:internalName="CSXSubmissionMarket" ma:readOnly="false" ma:showField="MarketName" ma:web="4873beb7-5857-4685-be1f-d57550cc96cc">
+      <xsd:simpleType>
+        <xsd:restriction base="dms:Lookup"/>
+      </xsd:simpleType>
+    </xsd:element>
+    <xsd:element name="CSXUpdate" ma:index="28" nillable="true" ma:displayName="CSX Updated?" ma:default="false" ma:internalName="CSXUpdate" ma:readOnly="false">
+      <xsd:simpleType>
+        <xsd:restriction base="dms:Boolean"/>
+      </xsd:simpleType>
+    </xsd:element>
+    <xsd:element name="IntlLangReviewDate" ma:index="29" nillable="true" ma:displayName="Date to Complete Intl QA" ma:default="" ma:internalName="IntlLangReviewDate" ma:readOnly="false">
+      <xsd:simpleType>
+        <xsd:restriction base="dms:DateTime"/>
+      </xsd:simpleType>
+    </xsd:element>
+    <xsd:element name="IsDeleted" ma:index="30" nillable="true" ma:displayName="Deleted?" ma:default="" ma:internalName="IsDeleted" ma:readOnly="false">
+      <xsd:simpleType>
+        <xsd:restriction base="dms:Boolean"/>
+      </xsd:simpleType>
+    </xsd:element>
+    <xsd:element name="APDescription" ma:index="31" nillable="true" ma:displayName="Description" ma:default="" ma:internalName="APDescription" ma:readOnly="false">
+      <xsd:simpleType>
+        <xsd:restriction base="dms:Note"/>
+      </xsd:simpleType>
+    </xsd:element>
+    <xsd:element name="DirectSourceMarket" ma:index="32" nillable="true" ma:displayName="Direct Source Market Group" ma:default="" ma:internalName="DirectSourceMarket" ma:readOnly="false">
+      <xsd:simpleType>
+        <xsd:restriction base="dms:Text"/>
+      </xsd:simpleType>
+    </xsd:element>
+    <xsd:element name="Downloads" ma:index="33" nillable="true" ma:displayName="Downloads" ma:default="0" ma:hidden="true" ma:internalName="Downloads" ma:readOnly="false">
+      <xsd:simpleType>
+        <xsd:restriction base="dms:Unknown"/>
+      </xsd:simpleType>
+    </xsd:element>
+    <xsd:element name="DSATActionTaken" ma:index="34" nillable="true" ma:displayName="DSAT Action Taken" ma:default="" ma:internalName="DSATActionTaken" ma:readOnly="false">
+      <xsd:simpleType>
+        <xsd:restriction base="dms:Choice">
+          <xsd:enumeration value="Best Bets"/>
+          <xsd:enumeration value="Expire"/>
+          <xsd:enumeration value="Hide"/>
+          <xsd:enumeration value="None"/>
+        </xsd:restriction>
+      </xsd:simpleType>
+    </xsd:element>
+    <xsd:element name="APEditor" ma:index="35" nillable="true" ma:displayName="Editor" ma:default="" ma:list="UserInfo" ma:internalName="APEditor" ma:readOnly="false">
+      <xsd:complexType>
+        <xsd:complexContent>
+          <xsd:extension base="dms:User">
+            <xsd:sequence>
+              <xsd:element name="UserInfo" minOccurs="0" maxOccurs="unbounded">
+                <xsd:complexType>
+                  <xsd:sequence>
+                    <xsd:element name="DisplayName" type="xsd:string" minOccurs="0"/>
+                    <xsd:element name="AccountId" type="dms:UserId" minOccurs="0" nillable="true"/>
+                    <xsd:element name="AccountType" type="xsd:string" minOccurs="0"/>
+                  </xsd:sequence>
+                </xsd:complexType>
+              </xsd:element>
+            </xsd:sequence>
+          </xsd:extension>
+        </xsd:complexContent>
+      </xsd:complexType>
+    </xsd:element>
+    <xsd:element name="EditorialStatus" ma:index="36" nillable="true" ma:displayName="Editorial Status" ma:default="" ma:internalName="EditorialStatus" ma:readOnly="false">
+      <xsd:simpleType>
+        <xsd:restriction base="dms:Unknown"/>
+      </xsd:simpleType>
+    </xsd:element>
+    <xsd:element name="EditorialTags" ma:index="37" nillable="true" ma:displayName="Editorial Tags" ma:default="" ma:internalName="EditorialTags">
+      <xsd:simpleType>
+        <xsd:restriction base="dms:Unknown"/>
+      </xsd:simpleType>
+    </xsd:element>
+    <xsd:element name="TPExecutable" ma:index="38" nillable="true" ma:displayName="Executable" ma:default="" ma:internalName="TPExecutable">
+      <xsd:simpleType>
+        <xsd:restriction base="dms:Text"/>
+      </xsd:simpleType>
+    </xsd:element>
+    <xsd:element name="FeatureTagsTaxHTField0" ma:index="40" nillable="true" ma:taxonomy="true" ma:internalName="FeatureTagsTaxHTField0" ma:taxonomyFieldName="FeatureTags" ma:displayName="Features" ma:readOnly="false" ma:default="" ma:fieldId="{7fc0d542-15c6-4882-a8e3-13bca44403fb}" ma:taxonomyMulti="true" ma:sspId="8f79753a-75d3-41f5-8ca3-40b843941b4f" ma:termSetId="f1ab6845-967d-4854-a0ba-4ec07f0f8113" ma:anchorId="00000000-0000-0000-0000-000000000000" ma:open="false" ma:isKeyword="false">
+      <xsd:complexType>
+        <xsd:sequence>
+          <xsd:element ref="pc:Terms" minOccurs="0" maxOccurs="1"/>
+        </xsd:sequence>
+      </xsd:complexType>
+    </xsd:element>
+    <xsd:element name="TPFriendlyName" ma:index="41" nillable="true" ma:displayName="Friendly Name" ma:default="" ma:internalName="TPFriendlyName">
+      <xsd:simpleType>
+        <xsd:restriction base="dms:Text"/>
+      </xsd:simpleType>
+    </xsd:element>
+    <xsd:element name="FriendlyTitle" ma:index="42" nillable="true" ma:displayName="Friendly Title" ma:default="" ma:description="Shorter title to be used when displaying search results" ma:internalName="FriendlyTitle" ma:readOnly="false">
+      <xsd:simpleType>
+        <xsd:restriction base="dms:Text"/>
+      </xsd:simpleType>
+    </xsd:element>
+    <xsd:element name="PrimaryImageGen" ma:index="43" nillable="true" ma:displayName="Generate Images?" ma:default="true" ma:internalName="PrimaryImageGen">
+      <xsd:simpleType>
+        <xsd:restriction base="dms:Boolean"/>
+      </xsd:simpleType>
+    </xsd:element>
+    <xsd:element name="HandoffToMSDN" ma:index="44" nillable="true" ma:displayName="Handoff To MSDN Date" ma:default="" ma:internalName="HandoffToMSDN" ma:readOnly="false">
+      <xsd:simpleType>
+        <xsd:restriction base="dms:DateTime"/>
+      </xsd:simpleType>
+    </xsd:element>
+    <xsd:element name="InProjectListLookup" ma:index="45" nillable="true" ma:displayName="InProjectListLookup" ma:list="{9E343742-310B-4684-A24C-1D137CB4B230}" ma:internalName="InProjectListLookup" ma:readOnly="true" ma:showField="InProjectList" ma:web="4873beb7-5857-4685-be1f-d57550cc96cc">
+      <xsd:complexType>
+        <xsd:complexContent>
+          <xsd:extension base="dms:MultiChoiceLookup">
+            <xsd:sequence>
+              <xsd:element name="Value" type="dms:Lookup" maxOccurs="unbounded" minOccurs="0" nillable="true"/>
+            </xsd:sequence>
+          </xsd:extension>
+        </xsd:complexContent>
+      </xsd:complexType>
+    </xsd:element>
+    <xsd:element name="TPInstallLocation" ma:index="46" nillable="true" ma:displayName="Install Location" ma:default="" ma:internalName="TPInstallLocation">
+      <xsd:simpleType>
+        <xsd:restriction base="dms:Text"/>
+      </xsd:simpleType>
+    </xsd:element>
+    <xsd:element name="InternalTagsTaxHTField0" ma:index="48" nillable="true" ma:taxonomy="true" ma:internalName="InternalTagsTaxHTField0" ma:taxonomyFieldName="InternalTags" ma:displayName="Internal Tags" ma:readOnly="false" ma:default="" ma:fieldId="{1490b8a4-2706-41ec-b5e3-73176dccf34e}" ma:taxonomyMulti="true" ma:sspId="8f79753a-75d3-41f5-8ca3-40b843941b4f" ma:termSetId="82b6639e-f7fc-4c18-ad2d-003a6e707765" ma:anchorId="00000000-0000-0000-0000-000000000000" ma:open="false" ma:isKeyword="false">
+      <xsd:complexType>
+        <xsd:sequence>
+          <xsd:element ref="pc:Terms" minOccurs="0" maxOccurs="1"/>
+        </xsd:sequence>
+      </xsd:complexType>
+    </xsd:element>
+    <xsd:element name="IntlLangReview" ma:index="49" nillable="true" ma:displayName="Intl Lang QA Review Required?" ma:default="" ma:internalName="IntlLangReview" ma:readOnly="false">
+      <xsd:simpleType>
+        <xsd:restriction base="dms:Boolean"/>
+      </xsd:simpleType>
+    </xsd:element>
+    <xsd:element name="IntlLangReviewer" ma:index="50" nillable="true" ma:displayName="Intl Lang QA Reviewer" ma:default="" ma:internalName="IntlLangReviewer" ma:readOnly="false">
+      <xsd:simpleType>
+        <xsd:restriction base="dms:Text"/>
+      </xsd:simpleType>
+    </xsd:element>
+    <xsd:element name="MarketSpecific" ma:index="51" nillable="true" ma:displayName="Is Market Specific?" ma:default="" ma:internalName="MarketSpecific" ma:readOnly="false">
+      <xsd:simpleType>
+        <xsd:restriction base="dms:Boolean"/>
+      </xsd:simpleType>
+    </xsd:element>
+    <xsd:element name="LastCompleteVersionLookup" ma:index="52" nillable="true" ma:displayName="Last Complete Version Lookup" ma:default="" ma:list="{9E343742-310B-4684-A24C-1D137CB4B230}" ma:internalName="LastCompleteVersionLookup" ma:readOnly="true" ma:showField="LastCompleteVersion" ma:web="4873beb7-5857-4685-be1f-d57550cc96cc">
+      <xsd:complexType>
+        <xsd:complexContent>
+          <xsd:extension base="dms:MultiChoiceLookup">
+            <xsd:sequence>
+              <xsd:element name="Value" type="dms:Lookup" maxOccurs="unbounded" minOccurs="0" nillable="true"/>
+            </xsd:sequence>
+          </xsd:extension>
+        </xsd:complexContent>
+      </xsd:complexType>
+    </xsd:element>
+    <xsd:element name="LastHandOff" ma:index="53" nillable="true" ma:displayName="Last Hand-off" ma:default="" ma:internalName="LastHandOff" ma:readOnly="false">
+      <xsd:simpleType>
+        <xsd:restriction base="dms:DateTime"/>
+      </xsd:simpleType>
+    </xsd:element>
+    <xsd:element name="LastModifiedDateTime" ma:index="54" nillable="true" ma:displayName="Last Modified Date" ma:default="" ma:internalName="LastModifiedDateTime" ma:readOnly="false">
+      <xsd:simpleType>
+        <xsd:restriction base="dms:DateTime"/>
+      </xsd:simpleType>
+    </xsd:element>
+    <xsd:element name="LastPreviewErrorLookup" ma:index="55" nillable="true" ma:displayName="Last Preview Attempt Error" ma:default="" ma:list="{9E343742-310B-4684-A24C-1D137CB4B230}" ma:internalName="LastPreviewErrorLookup" ma:readOnly="true" ma:showField="LastPreviewError" ma:web="4873beb7-5857-4685-be1f-d57550cc96cc">
+      <xsd:complexType>
+        <xsd:complexContent>
+          <xsd:extension base="dms:MultiChoiceLookup">
+            <xsd:sequence>
+              <xsd:element name="Value" type="dms:Lookup" maxOccurs="unbounded" minOccurs="0" nillable="true"/>
+            </xsd:sequence>
+          </xsd:extension>
+        </xsd:complexContent>
+      </xsd:complexType>
+    </xsd:element>
+    <xsd:element name="LastPreviewResultLookup" ma:index="56" nillable="true" ma:displayName="Last Preview Attempt Result" ma:default="" ma:list="{9E343742-310B-4684-A24C-1D137CB4B230}" ma:internalName="LastPreviewResultLookup" ma:readOnly="true" ma:showField="LastPreviewResult" ma:web="4873beb7-5857-4685-be1f-d57550cc96cc">
+      <xsd:complexType>
+        <xsd:complexContent>
+          <xsd:extension base="dms:MultiChoiceLookup">
+            <xsd:sequence>
+              <xsd:element name="Value" type="dms:Lookup" maxOccurs="unbounded" minOccurs="0" nillable="true"/>
+            </xsd:sequence>
+          </xsd:extension>
+        </xsd:complexContent>
+      </xsd:complexType>
+    </xsd:element>
+    <xsd:element name="LastPreviewAttemptDateLookup" ma:index="57" nillable="true" ma:displayName="Last Preview Attempted On" ma:default="" ma:list="{9E343742-310B-4684-A24C-1D137CB4B230}" ma:internalName="LastPreviewAttemptDateLookup" ma:readOnly="true" ma:showField="LastPreviewAttemptDate" ma:web="4873beb7-5857-4685-be1f-d57550cc96cc">
+      <xsd:complexType>
+        <xsd:complexContent>
+          <xsd:extension base="dms:MultiChoiceLookup">
+            <xsd:sequence>
+              <xsd:element name="Value" type="dms:Lookup" maxOccurs="unbounded" minOccurs="0" nillable="true"/>
+            </xsd:sequence>
+          </xsd:extension>
+        </xsd:complexContent>
+      </xsd:complexType>
+    </xsd:element>
+    <xsd:element name="LastPreviewedByLookup" ma:index="58" nillable="true" ma:displayName="Last Previewed By" ma:default="" ma:list="{9E343742-310B-4684-A24C-1D137CB4B230}" ma:internalName="LastPreviewedByLookup" ma:readOnly="true" ma:showField="LastPreviewedBy" ma:web="4873beb7-5857-4685-be1f-d57550cc96cc">
+      <xsd:complexType>
+        <xsd:complexContent>
+          <xsd:extension base="dms:MultiChoiceLookup">
+            <xsd:sequence>
+              <xsd:element name="Value" type="dms:Lookup" maxOccurs="unbounded" minOccurs="0" nillable="true"/>
+            </xsd:sequence>
+          </xsd:extension>
+        </xsd:complexContent>
+      </xsd:complexType>
+    </xsd:element>
+    <xsd:element name="LastPreviewTimeLookup" ma:index="59" nillable="true" ma:displayName="Last Previewed Date" ma:default="" ma:list="{9E343742-310B-4684-A24C-1D137CB4B230}" ma:internalName="LastPreviewTimeLookup" ma:readOnly="true" ma:showField="LastPreviewTime" ma:web="4873beb7-5857-4685-be1f-d57550cc96cc">
+      <xsd:complexType>
+        <xsd:complexContent>
+          <xsd:extension base="dms:MultiChoiceLookup">
+            <xsd:sequence>
+              <xsd:element name="Value" type="dms:Lookup" maxOccurs="unbounded" minOccurs="0" nillable="true"/>
+            </xsd:sequence>
+          </xsd:extension>
+        </xsd:complexContent>
+      </xsd:complexType>
+    </xsd:element>
+    <xsd:element name="LastPreviewVersionLookup" ma:index="60" nillable="true" ma:displayName="Last Previewed Version" ma:default="" ma:list="{9E343742-310B-4684-A24C-1D137CB4B230}" ma:internalName="LastPreviewVersionLookup" ma:readOnly="true" ma:showField="LastPreviewVersion" ma:web="4873beb7-5857-4685-be1f-d57550cc96cc">
+      <xsd:complexType>
+        <xsd:complexContent>
+          <xsd:extension base="dms:MultiChoiceLookup">
+            <xsd:sequence>
+              <xsd:element name="Value" type="dms:Lookup" maxOccurs="unbounded" minOccurs="0" nillable="true"/>
+            </xsd:sequence>
+          </xsd:extension>
+        </xsd:complexContent>
+      </xsd:complexType>
+    </xsd:element>
+    <xsd:element name="LastPublishErrorLookup" ma:index="61" nillable="true" ma:displayName="Last Publish Attempt Error" ma:default="" ma:list="{9E343742-310B-4684-A24C-1D137CB4B230}" ma:internalName="LastPublishErrorLookup" ma:readOnly="true" ma:showField="LastPublishError" ma:web="4873beb7-5857-4685-be1f-d57550cc96cc">
+      <xsd:complexType>
+        <xsd:complexContent>
+          <xsd:extension base="dms:MultiChoiceLookup">
+            <xsd:sequence>
+              <xsd:element name="Value" type="dms:Lookup" maxOccurs="unbounded" minOccurs="0" nillable="true"/>
+            </xsd:sequence>
+          </xsd:extension>
+        </xsd:complexContent>
+      </xsd:complexType>
+    </xsd:element>
+    <xsd:element name="LastPublishResultLookup" ma:index="62" nillable="true" ma:displayName="Last Publish Attempt Result" ma:default="" ma:list="{9E343742-310B-4684-A24C-1D137CB4B230}" ma:internalName="LastPublishResultLookup" ma:readOnly="true" ma:showField="LastPublishResult" ma:web="4873beb7-5857-4685-be1f-d57550cc96cc">
+      <xsd:complexType>
+        <xsd:complexContent>
+          <xsd:extension base="dms:MultiChoiceLookup">
+            <xsd:sequence>
+              <xsd:element name="Value" type="dms:Lookup" maxOccurs="unbounded" minOccurs="0" nillable="true"/>
+            </xsd:sequence>
+          </xsd:extension>
+        </xsd:complexContent>
+      </xsd:complexType>
+    </xsd:element>
+    <xsd:element name="LastPublishAttemptDateLookup" ma:index="63" nillable="true" ma:displayName="Last Publish Attempted On" ma:default="" ma:list="{9E343742-310B-4684-A24C-1D137CB4B230}" ma:internalName="LastPublishAttemptDateLookup" ma:readOnly="true" ma:showField="LastPublishAttemptDate" ma:web="4873beb7-5857-4685-be1f-d57550cc96cc">
+      <xsd:complexType>
+        <xsd:complexContent>
+          <xsd:extension base="dms:MultiChoiceLookup">
+            <xsd:sequence>
+              <xsd:element name="Value" type="dms:Lookup" maxOccurs="unbounded" minOccurs="0" nillable="true"/>
+            </xsd:sequence>
+          </xsd:extension>
+        </xsd:complexContent>
+      </xsd:complexType>
+    </xsd:element>
+    <xsd:element name="LastPublishedByLookup" ma:index="64" nillable="true" ma:displayName="Last Published By" ma:default="" ma:list="{9E343742-310B-4684-A24C-1D137CB4B230}" ma:internalName="LastPublishedByLookup" ma:readOnly="true" ma:showField="LastPublishedBy" ma:web="4873beb7-5857-4685-be1f-d57550cc96cc">
+      <xsd:complexType>
+        <xsd:complexContent>
+          <xsd:extension base="dms:MultiChoiceLookup">
+            <xsd:sequence>
+              <xsd:element name="Value" type="dms:Lookup" maxOccurs="unbounded" minOccurs="0" nillable="true"/>
+            </xsd:sequence>
+          </xsd:extension>
+        </xsd:complexContent>
+      </xsd:complexType>
+    </xsd:element>
+    <xsd:element name="LastPublishTimeLookup" ma:index="65" nillable="true" ma:displayName="Last Published Date" ma:default="" ma:list="{9E343742-310B-4684-A24C-1D137CB4B230}" ma:internalName="LastPublishTimeLookup" ma:readOnly="true" ma:showField="LastPublishTime" ma:web="4873beb7-5857-4685-be1f-d57550cc96cc">
+      <xsd:complexType>
+        <xsd:complexContent>
+          <xsd:extension base="dms:MultiChoiceLookup">
+            <xsd:sequence>
+              <xsd:element name="Value" type="dms:Lookup" maxOccurs="unbounded" minOccurs="0" nillable="true"/>
+            </xsd:sequence>
+          </xsd:extension>
+        </xsd:complexContent>
+      </xsd:complexType>
+    </xsd:element>
+    <xsd:element name="LastPublishVersionLookup" ma:index="66" nillable="true" ma:displayName="Last Published Version" ma:default="" ma:list="{9E343742-310B-4684-A24C-1D137CB4B230}" ma:internalName="LastPublishVersionLookup" ma:readOnly="true" ma:showField="LastPublishVersion" ma:web="4873beb7-5857-4685-be1f-d57550cc96cc">
+      <xsd:complexType>
+        <xsd:complexContent>
+          <xsd:extension base="dms:MultiChoiceLookup">
+            <xsd:sequence>
+              <xsd:element name="Value" type="dms:Lookup" maxOccurs="unbounded" minOccurs="0" nillable="true"/>
+            </xsd:sequence>
+          </xsd:extension>
+        </xsd:complexContent>
+      </xsd:complexType>
+    </xsd:element>
+    <xsd:element name="TPLaunchHelpLinkType" ma:index="67" nillable="true" ma:displayName="Launch Help Link Type" ma:default="Template" ma:internalName="TPLaunchHelpLinkType">
+      <xsd:simpleType>
+        <xsd:restriction base="dms:Choice">
+          <xsd:enumeration value="Template"/>
+          <xsd:enumeration value="Training"/>
+          <xsd:enumeration value="URL"/>
+          <xsd:enumeration value="None"/>
+        </xsd:restriction>
+      </xsd:simpleType>
+    </xsd:element>
+    <xsd:element name="LegacyData" ma:index="68" nillable="true" ma:displayName="Legacy Data" ma:default="" ma:internalName="LegacyData" ma:readOnly="false">
+      <xsd:simpleType>
+        <xsd:restriction base="dms:Note"/>
+      </xsd:simpleType>
+    </xsd:element>
+    <xsd:element name="TPLaunchHelpLink" ma:index="69" nillable="true" ma:displayName="Link to Launch Help Topic" ma:default="" ma:internalName="TPLaunchHelpLink">
+      <xsd:simpleType>
+        <xsd:restriction base="dms:Text"/>
+      </xsd:simpleType>
+    </xsd:element>
+    <xsd:element name="LocComments" ma:index="70" nillable="true" ma:displayName="Loc Approval Comments" ma:default="" ma:internalName="LocComments" ma:readOnly="false">
+      <xsd:simpleType>
+        <xsd:restriction base="dms:Note"/>
+      </xsd:simpleType>
+    </xsd:element>
+    <xsd:element name="LocLastLocAttemptVersionLookup" ma:index="71" nillable="true" ma:displayName="Loc Last Loc Attempt Version" ma:default="" ma:list="{7DD1DCEC-E449-43D3-891F-7DC62F62AD21}" ma:internalName="LocLastLocAttemptVersionLookup" ma:readOnly="false" ma:showField="LastLocAttemptVersion" ma:web="4873beb7-5857-4685-be1f-d57550cc96cc">
+      <xsd:simpleType>
+        <xsd:restriction base="dms:Lookup"/>
+      </xsd:simpleType>
+    </xsd:element>
+    <xsd:element name="LocLastLocAttemptVersionTypeLookup" ma:index="72" nillable="true" ma:displayName="Loc Last Loc Attempt Version Type" ma:default="" ma:list="{7DD1DCEC-E449-43D3-891F-7DC62F62AD21}" ma:internalName="LocLastLocAttemptVersionTypeLookup" ma:readOnly="true" ma:showField="LastLocAttemptVersionType" ma:web="4873beb7-5857-4685-be1f-d57550cc96cc">
+      <xsd:simpleType>
+        <xsd:restriction base="dms:Lookup"/>
+      </xsd:simpleType>
+    </xsd:element>
+    <xsd:element name="LocManualTestRequired" ma:index="73" nillable="true" ma:displayName="Loc Manual Test Required" ma:default="" ma:internalName="LocManualTestRequired" ma:readOnly="false">
+      <xsd:simpleType>
+        <xsd:restriction base="dms:Boolean"/>
+      </xsd:simpleType>
+    </xsd:element>
+    <xsd:element name="LocMarketGroupTiers2" ma:index="74" nillable="true" ma:displayName="Loc Market Group Tiers" ma:internalName="LocMarketGroupTiers2" ma:readOnly="false">
+      <xsd:simpleType>
+        <xsd:restriction base="dms:Unknown"/>
+      </xsd:simpleType>
+    </xsd:element>
+    <xsd:element name="LocNewPublishedVersionLookup" ma:index="75" nillable="true" ma:displayName="Loc New Published Version Lookup" ma:default="" ma:list="{7DD1DCEC-E449-43D3-891F-7DC62F62AD21}" ma:internalName="LocNewPublishedVersionLookup" ma:readOnly="true" ma:showField="NewPublishedVersion" ma:web="4873beb7-5857-4685-be1f-d57550cc96cc">
+      <xsd:simpleType>
+        <xsd:restriction base="dms:Lookup"/>
+      </xsd:simpleType>
+    </xsd:element>
+    <xsd:element name="LocOverallHandbackStatusLookup" ma:index="76" nillable="true" ma:displayName="Loc Overall Handback Status" ma:default="" ma:list="{7DD1DCEC-E449-43D3-891F-7DC62F62AD21}" ma:internalName="LocOverallHandbackStatusLookup" ma:readOnly="true" ma:showField="OverallHandbackStatus" ma:web="4873beb7-5857-4685-be1f-d57550cc96cc">
+      <xsd:simpleType>
+        <xsd:restriction base="dms:Lookup"/>
+      </xsd:simpleType>
+    </xsd:element>
+    <xsd:element name="LocOverallLocStatusLookup" ma:index="77" nillable="true" ma:displayName="Loc Overall Localize Status" ma:default="" ma:list="{7DD1DCEC-E449-43D3-891F-7DC62F62AD21}" ma:internalName="LocOverallLocStatusLookup" ma:readOnly="true" ma:showField="OverallLocStatus" ma:web="4873beb7-5857-4685-be1f-d57550cc96cc">
+      <xsd:simpleType>
+        <xsd:restriction base="dms:Lookup"/>
+      </xsd:simpleType>
+    </xsd:element>
+    <xsd:element name="LocOverallPreviewStatusLookup" ma:index="78" nillable="true" ma:displayName="Loc Overall Preview Status" ma:default="" ma:list="{7DD1DCEC-E449-43D3-891F-7DC62F62AD21}" ma:internalName="LocOverallPreviewStatusLookup" ma:readOnly="true" ma:showField="OverallPreviewStatus" ma:web="4873beb7-5857-4685-be1f-d57550cc96cc">
+      <xsd:simpleType>
+        <xsd:restriction base="dms:Lookup"/>
+      </xsd:simpleType>
+    </xsd:element>
+    <xsd:element name="LocOverallPublishStatusLookup" ma:index="79" nillable="true" ma:displayName="Loc Overall Publish Status" ma:default="" ma:list="{7DD1DCEC-E449-43D3-891F-7DC62F62AD21}" ma:internalName="LocOverallPublishStatusLookup" ma:readOnly="true" ma:showField="OverallPublishStatus" ma:web="4873beb7-5857-4685-be1f-d57550cc96cc">
+      <xsd:simpleType>
+        <xsd:restriction base="dms:Lookup"/>
+      </xsd:simpleType>
+    </xsd:element>
+    <xsd:element name="IntlLocPriority" ma:index="80" nillable="true" ma:displayName="Loc Priority" ma:default="" ma:internalName="IntlLocPriority" ma:readOnly="false">
+      <xsd:simpleType>
+        <xsd:restriction base="dms:Unknown"/>
+      </xsd:simpleType>
+    </xsd:element>
+    <xsd:element name="LocProcessedForHandoffsLookup" ma:index="81" nillable="true" ma:displayName="Loc Processed For Handoffs" ma:default="" ma:list="{7DD1DCEC-E449-43D3-891F-7DC62F62AD21}" ma:internalName="LocProcessedForHandoffsLookup" ma:readOnly="true" ma:showField="ProcessedForHandoffs" ma:web="4873beb7-5857-4685-be1f-d57550cc96cc">
+      <xsd:simpleType>
+        <xsd:restriction base="dms:Lookup"/>
+      </xsd:simpleType>
+    </xsd:element>
+    <xsd:element name="LocProcessedForMarketsLookup" ma:index="82" nillable="true" ma:displayName="Loc Processed For Markets" ma:default="" ma:list="{7DD1DCEC-E449-43D3-891F-7DC62F62AD21}" ma:internalName="LocProcessedForMarketsLookup" ma:readOnly="true" ma:showField="ProcessedForMarkets" ma:web="4873beb7-5857-4685-be1f-d57550cc96cc">
+      <xsd:simpleType>
+        <xsd:restriction base="dms:Lookup"/>
+      </xsd:simpleType>
+    </xsd:element>
+    <xsd:element name="LocPublishedDependentAssetsLookup" ma:index="83" nillable="true" ma:displayName="Loc Published Dependent Assets" ma:default="" ma:list="{7DD1DCEC-E449-43D3-891F-7DC62F62AD21}" ma:internalName="LocPublishedDependentAssetsLookup" ma:readOnly="true" ma:showField="PublishedDependentAssets" ma:web="4873beb7-5857-4685-be1f-d57550cc96cc">
+      <xsd:simpleType>
+        <xsd:restriction base="dms:Lookup"/>
+      </xsd:simpleType>
+    </xsd:element>
+    <xsd:element name="LocPublishedLinkedAssetsLookup" ma:index="84" nillable="true" ma:displayName="Loc Published Linked Assets" ma:default="" ma:list="{7DD1DCEC-E449-43D3-891F-7DC62F62AD21}" ma:internalName="LocPublishedLinkedAssetsLookup" ma:readOnly="true" ma:showField="PublishedLinkedAssets" ma:web="4873beb7-5857-4685-be1f-d57550cc96cc">
+      <xsd:simpleType>
+        <xsd:restriction base="dms:Lookup"/>
+      </xsd:simpleType>
+    </xsd:element>
+    <xsd:element name="LocRecommendedHandoff" ma:index="85" nillable="true" ma:displayName="Loc Recommended Handoff" ma:default="" ma:indexed="true" ma:internalName="LocRecommendedHandoff" ma:readOnly="false">
+      <xsd:simpleType>
+        <xsd:restriction base="dms:Text"/>
+      </xsd:simpleType>
+    </xsd:element>
+    <xsd:element name="LocalizationTagsTaxHTField0" ma:index="87" nillable="true" ma:taxonomy="true" ma:internalName="LocalizationTagsTaxHTField0" ma:taxonomyFieldName="LocalizationTags" ma:displayName="Localization Tags" ma:readOnly="false" ma:default="" ma:fieldId="{00f02cb3-2c7c-424a-9c61-10e9b6878429}" ma:taxonomyMulti="true" ma:sspId="8f79753a-75d3-41f5-8ca3-40b843941b4f" ma:termSetId="5b7703a5-8e8b-4b58-8b31-1cea35331da3" ma:anchorId="00000000-0000-0000-0000-000000000000" ma:open="false" ma:isKeyword="false">
+      <xsd:complexType>
+        <xsd:sequence>
+          <xsd:element ref="pc:Terms" minOccurs="0" maxOccurs="1"/>
+        </xsd:sequence>
+      </xsd:complexType>
+    </xsd:element>
+    <xsd:element name="MachineTranslated" ma:index="88" nillable="true" ma:displayName="Machine Translated" ma:default="" ma:internalName="MachineTranslated" ma:readOnly="false">
+      <xsd:simpleType>
+        <xsd:restriction base="dms:Boolean"/>
+      </xsd:simpleType>
+    </xsd:element>
+    <xsd:element name="Manager" ma:index="89" nillable="true" ma:displayName="Manager" ma:hidden="true" ma:internalName="Manager" ma:readOnly="false">
+      <xsd:simpleType>
+        <xsd:restriction base="dms:Text"/>
+      </xsd:simpleType>
+    </xsd:element>
+    <xsd:element name="Markets" ma:index="90" nillable="true" ma:displayName="Markets" ma:default="" ma:description="Leave blank to show in all markets" ma:list="{2FBD1B11-2ACE-4FDC-B5A3-635D4ADF6F1B}" ma:internalName="Markets" ma:readOnly="false" ma:showField="MarketName" ma:web="4873beb7-5857-4685-be1f-d57550cc96cc">
+      <xsd:complexType>
+        <xsd:complexContent>
+          <xsd:extension base="dms:MultiChoiceLookup">
+            <xsd:sequence>
+              <xsd:element name="Value" type="dms:Lookup" maxOccurs="unbounded" minOccurs="0" nillable="true"/>
+            </xsd:sequence>
+          </xsd:extension>
+        </xsd:complexContent>
+      </xsd:complexType>
+    </xsd:element>
+    <xsd:element name="Milestone" ma:index="91" nillable="true" ma:displayName="Milestone" ma:default="" ma:internalName="Milestone" ma:readOnly="false">
+      <xsd:simpleType>
+        <xsd:restriction base="dms:Unknown"/>
+      </xsd:simpleType>
+    </xsd:element>
+    <xsd:element name="TPNamespace" ma:index="94" nillable="true" ma:displayName="Namespace" ma:default="" ma:internalName="TPNamespace">
+      <xsd:simpleType>
+        <xsd:restriction base="dms:Text"/>
+      </xsd:simpleType>
+    </xsd:element>
+    <xsd:element name="NumericId" ma:index="95" nillable="true" ma:displayName="Numeric ID" ma:default="" ma:indexed="true" ma:internalName="NumericId" ma:readOnly="false">
+      <xsd:simpleType>
+        <xsd:restriction base="dms:Number"/>
+      </xsd:simpleType>
+    </xsd:element>
+    <xsd:element name="NumOfRatingsLookup" ma:index="96" nillable="true" ma:displayName="NumOfRatings" ma:default="" ma:list="{9E343742-310B-4684-A24C-1D137CB4B230}" ma:internalName="NumOfRatingsLookup" ma:readOnly="true" ma:showField="NumOfRatings" ma:web="4873beb7-5857-4685-be1f-d57550cc96cc">
+      <xsd:complexType>
+        <xsd:complexContent>
+          <xsd:extension base="dms:MultiChoiceLookup">
+            <xsd:sequence>
+              <xsd:element name="Value" type="dms:Lookup" maxOccurs="unbounded" minOccurs="0" nillable="true"/>
+            </xsd:sequence>
+          </xsd:extension>
+        </xsd:complexContent>
+      </xsd:complexType>
+    </xsd:element>
+    <xsd:element name="OOCacheId" ma:index="97" nillable="true" ma:displayName="OOCacheId" ma:internalName="OOCacheId" ma:readOnly="false">
+      <xsd:simpleType>
+        <xsd:restriction base="dms:Text"/>
+      </xsd:simpleType>
+    </xsd:element>
+    <xsd:element name="OpenTemplate" ma:index="98" nillable="true" ma:displayName="Open Template" ma:default="true" ma:internalName="OpenTemplate">
+      <xsd:simpleType>
+        <xsd:restriction base="dms:Boolean"/>
+      </xsd:simpleType>
+    </xsd:element>
+    <xsd:element name="OriginAsset" ma:index="99" nillable="true" ma:displayName="Origin Asset" ma:default="" ma:internalName="OriginAsset" ma:readOnly="false">
+      <xsd:simpleType>
+        <xsd:restriction base="dms:Text"/>
+      </xsd:simpleType>
+    </xsd:element>
+    <xsd:element name="OriginalRelease" ma:index="100" nillable="true" ma:displayName="Original Release" ma:default="15" ma:internalName="OriginalRelease" ma:readOnly="false">
+      <xsd:simpleType>
+        <xsd:restriction base="dms:Choice">
+          <xsd:enumeration value="14"/>
+          <xsd:enumeration value="15"/>
+          <xsd:enumeration value="16"/>
+        </xsd:restriction>
+      </xsd:simpleType>
+    </xsd:element>
+    <xsd:element name="OriginalSourceMarket" ma:index="101" nillable="true" ma:displayName="Original Source Market Group" ma:default="" ma:internalName="OriginalSourceMarket" ma:readOnly="false">
+      <xsd:simpleType>
+        <xsd:restriction base="dms:Text"/>
+      </xsd:simpleType>
+    </xsd:element>
+    <xsd:element name="OutputCachingOn" ma:index="102" nillable="true" ma:displayName="Output Caching" ma:default="true" ma:hidden="true" ma:internalName="OutputCachingOn" ma:readOnly="false">
+      <xsd:simpleType>
+        <xsd:restriction base="dms:Boolean"/>
+      </xsd:simpleType>
+    </xsd:element>
+    <xsd:element name="ParentAssetId" ma:index="103" nillable="true" ma:displayName="Parent Asset Id" ma:default="" ma:internalName="ParentAssetId" ma:readOnly="false">
+      <xsd:simpleType>
+        <xsd:restriction base="dms:Text"/>
+      </xsd:simpleType>
+    </xsd:element>
+    <xsd:element name="PlannedPubDate" ma:index="104" nillable="true" ma:displayName="Planned Publish Date" ma:default="" ma:indexed="true" ma:internalName="PlannedPubDate" ma:readOnly="false">
+      <xsd:simpleType>
+        <xsd:restriction base="dms:DateTime"/>
+      </xsd:simpleType>
+    </xsd:element>
+    <xsd:element name="PolicheckWords" ma:index="105" nillable="true" ma:displayName="Policheck Words" ma:default="" ma:internalName="PolicheckWords" ma:readOnly="false">
+      <xsd:simpleType>
+        <xsd:restriction base="dms:Text"/>
+      </xsd:simpleType>
+    </xsd:element>
+    <xsd:element name="BusinessGroup" ma:index="106" nillable="true" ma:displayName="Product Division Owner" ma:default="" ma:internalName="BusinessGroup" ma:readOnly="false">
+      <xsd:simpleType>
+        <xsd:restriction base="dms:Unknown"/>
+      </xsd:simpleType>
+    </xsd:element>
+    <xsd:element name="UAProjectedTotalWords" ma:index="107" nillable="true" ma:displayName="Projected Word Count" ma:default="" ma:internalName="UAProjectedTotalWords" ma:readOnly="false">
+      <xsd:simpleType>
+        <xsd:restriction base="dms:Unknown"/>
+      </xsd:simpleType>
+    </xsd:element>
+    <xsd:element name="Provider" ma:index="108" nillable="true" ma:displayName="Provider" ma:default="" ma:internalName="Provider" ma:readOnly="false">
+      <xsd:simpleType>
+        <xsd:restriction base="dms:Unknown"/>
+      </xsd:simpleType>
+    </xsd:element>
+    <xsd:element name="Providers" ma:index="109" nillable="true" ma:displayName="Providers" ma:default="" ma:internalName="Providers">
+      <xsd:simpleType>
+        <xsd:restriction base="dms:Unknown"/>
+      </xsd:simpleType>
+    </xsd:element>
+    <xsd:element name="PublishStatusLookup" ma:index="110" nillable="true" ma:displayName="Publish Status" ma:default="" ma:list="{9E343742-310B-4684-A24C-1D137CB4B230}" ma:internalName="PublishStatusLookup" ma:readOnly="false" ma:showField="PublishStatus" ma:web="4873beb7-5857-4685-be1f-d57550cc96cc">
+      <xsd:complexType>
+        <xsd:complexContent>
+          <xsd:extension base="dms:MultiChoiceLookup">
+            <xsd:sequence>
+              <xsd:element name="Value" type="dms:Lookup" maxOccurs="unbounded" minOccurs="0" nillable="true"/>
+            </xsd:sequence>
+          </xsd:extension>
+        </xsd:complexContent>
+      </xsd:complexType>
+    </xsd:element>
+    <xsd:element name="PublishTargets" ma:index="111" nillable="true" ma:displayName="Publish Target" ma:default="OfficeOnlineVNext" ma:internalName="PublishTargets" ma:readOnly="false">
+      <xsd:simpleType>
+        <xsd:restriction base="dms:Unknown"/>
+      </xsd:simpleType>
+    </xsd:element>
+    <xsd:element name="RecommendationsModifier" ma:index="112" nillable="true" ma:displayName="Recommendations Modifier" ma:default="" ma:internalName="RecommendationsModifier" ma:readOnly="false">
+      <xsd:simpleType>
+        <xsd:restriction base="dms:Number"/>
+      </xsd:simpleType>
+    </xsd:element>
+    <xsd:element name="ArtSampleDocs" ma:index="113" nillable="true" ma:displayName="Sample Docs" ma:default="" ma:hidden="true" ma:internalName="ArtSampleDocs" ma:readOnly="false">
+      <xsd:simpleType>
+        <xsd:restriction base="dms:Text"/>
+      </xsd:simpleType>
+    </xsd:element>
+    <xsd:element name="ScenarioTagsTaxHTField0" ma:index="115" nillable="true" ma:taxonomy="true" ma:internalName="ScenarioTagsTaxHTField0" ma:taxonomyFieldName="ScenarioTags" ma:displayName="Scenarios" ma:readOnly="false" ma:default="" ma:fieldId="{93aef74d-6c78-4815-8310-51477dceeccc}" ma:taxonomyMulti="true" ma:sspId="8f79753a-75d3-41f5-8ca3-40b843941b4f" ma:termSetId="4b7d5f16-e2f2-4fc0-bab3-6e8b931e57d6" ma:anchorId="00000000-0000-0000-0000-000000000000" ma:open="false" ma:isKeyword="false">
+      <xsd:complexType>
+        <xsd:sequence>
+          <xsd:element ref="pc:Terms" minOccurs="0" maxOccurs="1"/>
+        </xsd:sequence>
+      </xsd:complexType>
+    </xsd:element>
+    <xsd:element name="ShowIn" ma:index="117" nillable="true" ma:displayName="Show In" ma:default="Show everywhere" ma:internalName="ShowIn" ma:readOnly="false">
+      <xsd:simpleType>
+        <xsd:restriction base="dms:Choice">
+          <xsd:enumeration value="Hide on web"/>
+          <xsd:enumeration value="On Web no search"/>
+          <xsd:enumeration value="Show everywhere"/>
+          <xsd:enumeration value="Special use only"/>
+        </xsd:restriction>
+      </xsd:simpleType>
+    </xsd:element>
+    <xsd:element name="SourceTitle" ma:index="118" nillable="true" ma:displayName="Source Title" ma:default="" ma:indexed="true" ma:internalName="SourceTitle" ma:readOnly="false">
+      <xsd:simpleType>
+        <xsd:restriction base="dms:Text"/>
+      </xsd:simpleType>
+    </xsd:element>
+    <xsd:element name="CSXSubmissionDate" ma:index="119" nillable="true" ma:displayName="Submission Date" ma:default="" ma:internalName="CSXSubmissionDate" ma:readOnly="false">
+      <xsd:simpleType>
+        <xsd:restriction base="dms:DateTime"/>
+      </xsd:simpleType>
+    </xsd:element>
+    <xsd:element name="SubmitterId" ma:index="120" nillable="true" ma:displayName="Submitter ID" ma:default="" ma:internalName="SubmitterId" ma:readOnly="false">
+      <xsd:simpleType>
+        <xsd:restriction base="dms:Text"/>
+      </xsd:simpleType>
+    </xsd:element>
+    <xsd:element name="TaxCatchAll" ma:index="121" nillable="true" ma:displayName="Taxonomy Catch All Column" ma:hidden="true" ma:list="{530f955b-6704-4601-bd83-f81d87f1e440}" ma:internalName="TaxCatchAll" ma:showField="CatchAllData" ma:web="4873beb7-5857-4685-be1f-d57550cc96cc">
+      <xsd:complexType>
+        <xsd:complexContent>
+          <xsd:extension base="dms:MultiChoiceLookup">
+            <xsd:sequence>
+              <xsd:element name="Value" type="dms:Lookup" maxOccurs="unbounded" minOccurs="0" nillable="true"/>
+            </xsd:sequence>
+          </xsd:extension>
+        </xsd:complexContent>
+      </xsd:complexType>
+    </xsd:element>
+    <xsd:element name="TaxCatchAllLabel" ma:index="122" nillable="true" ma:displayName="Taxonomy Catch All Column1" ma:hidden="true" ma:list="{530f955b-6704-4601-bd83-f81d87f1e440}" ma:internalName="TaxCatchAllLabel" ma:readOnly="true" ma:showField="CatchAllDataLabel" ma:web="4873beb7-5857-4685-be1f-d57550cc96cc">
+      <xsd:complexType>
+        <xsd:complexContent>
+          <xsd:extension base="dms:MultiChoiceLookup">
+            <xsd:sequence>
+              <xsd:element name="Value" type="dms:Lookup" maxOccurs="unbounded" minOccurs="0" nillable="true"/>
+            </xsd:sequence>
+          </xsd:extension>
+        </xsd:complexContent>
+      </xsd:complexType>
+    </xsd:element>
+    <xsd:element name="TemplateStatus" ma:index="123" nillable="true" ma:displayName="Template Status" ma:default="" ma:internalName="TemplateStatus">
+      <xsd:simpleType>
+        <xsd:restriction base="dms:Unknown"/>
+      </xsd:simpleType>
+    </xsd:element>
+    <xsd:element name="TemplateTemplateType" ma:index="124" nillable="true" ma:displayName="Template Type" ma:default="" ma:internalName="TemplateTemplateType">
+      <xsd:simpleType>
+        <xsd:restriction base="dms:Unknown"/>
+      </xsd:simpleType>
+    </xsd:element>
+    <xsd:element name="ThumbnailAssetId" ma:index="125" nillable="true" ma:displayName="Thumbnail Image Asset" ma:default="" ma:internalName="ThumbnailAssetId" ma:readOnly="false">
+      <xsd:simpleType>
+        <xsd:restriction base="dms:Text"/>
+      </xsd:simpleType>
+    </xsd:element>
+    <xsd:element name="TimesCloned" ma:index="126" nillable="true" ma:displayName="Times Cloned" ma:default="" ma:internalName="TimesCloned" ma:readOnly="false">
+      <xsd:simpleType>
+        <xsd:restriction base="dms:Number"/>
+      </xsd:simpleType>
+    </xsd:element>
+    <xsd:element name="TrustLevel" ma:index="128" nillable="true" ma:displayName="Trust Level" ma:default="1 Microsoft Managed Content" ma:internalName="TrustLevel" ma:readOnly="false">
+      <xsd:simpleType>
+        <xsd:restriction base="dms:Unknown"/>
+      </xsd:simpleType>
+    </xsd:element>
+    <xsd:element name="UALocComments" ma:index="129" nillable="true" ma:displayName="UA Loc Comments" ma:default="" ma:internalName="UALocComments" ma:readOnly="false">
+      <xsd:simpleType>
+        <xsd:restriction base="dms:Note"/>
+      </xsd:simpleType>
+    </xsd:element>
+    <xsd:element name="UALocRecommendation" ma:index="130" nillable="true" ma:displayName="UA Loc Recommendation" ma:default="Localize" ma:internalName="UALocRecommendation" ma:readOnly="false">
+      <xsd:simpleType>
+        <xsd:restriction base="dms:Choice">
+          <xsd:enumeration value="Localize"/>
+          <xsd:enumeration value="Never Localize"/>
+          <xsd:enumeration value="Priority Localize"/>
+        </xsd:restriction>
+      </xsd:simpleType>
+    </xsd:element>
+    <xsd:element name="UANotes" ma:index="131" nillable="true" ma:displayName="UA Notes" ma:default="" ma:internalName="UANotes" ma:readOnly="false">
+      <xsd:simpleType>
+        <xsd:restriction base="dms:Note"/>
+      </xsd:simpleType>
+    </xsd:element>
+    <xsd:element name="TPAppVersion" ma:index="132" nillable="true" ma:displayName="Version" ma:default="" ma:internalName="TPAppVersion">
+      <xsd:simpleType>
+        <xsd:restriction base="dms:Text"/>
+      </xsd:simpleType>
+    </xsd:element>
+    <xsd:element name="VoteCount" ma:index="133" nillable="true" ma:displayName="Vote Count" ma:default="" ma:internalName="VoteCount" ma:readOnly="false">
+      <xsd:simpleType>
+        <xsd:restriction base="dms:Unknown"/>
+      </xsd:simpleType>
+    </xsd:element>
+  </xsd:schema>
+  <xsd:schema xmlns="http://schemas.openxmlformats.org/package/2006/metadata/core-properties" xmlns:xsd="http://www.w3.org/2001/XMLSchema" xmlns:xsi="http://www.w3.org/2001/XMLSchema-instance" xmlns:dc="http://purl.org/dc/elements/1.1/" xmlns:dcterms="http://purl.org/dc/terms/" xmlns:odoc="http://schemas.microsoft.com/internal/obd" targetNamespace="http://schemas.openxmlformats.org/package/2006/metadata/core-properties" elementFormDefault="qualified" attributeFormDefault="unqualified" blockDefault="#all">
+    <xsd:import namespace="http://purl.org/dc/elements/1.1/" schemaLocation="http://dublincore.org/schemas/xmls/qdc/2003/04/02/dc.xsd"/>
+    <xsd:import namespace="http://purl.org/dc/terms/" schemaLocation="http://dublincore.org/schemas/xmls/qdc/2003/04/02/dcterms.xsd"/>
+    <xsd:element name="coreProperties" type="CT_coreProperties"/>
+    <xsd:complexType name="CT_coreProperties">
+      <xsd:all>
+        <xsd:element ref="dc:creator" minOccurs="0" maxOccurs="1"/>
+        <xsd:element ref="dcterms:created" minOccurs="0" maxOccurs="1"/>
+        <xsd:element ref="dc:identifier" minOccurs="0" maxOccurs="1"/>
+        <xsd:element name="contentType" minOccurs="0" maxOccurs="1" type="xsd:string" ma:index="22" ma:displayName="Content Type"/>
+        <xsd:element ref="dc:title" minOccurs="0" maxOccurs="1" ma:index="127" ma:displayName="Title"/>
+        <xsd:element ref="dc:subject" minOccurs="0" maxOccurs="1"/>
+        <xsd:element ref="dc:description" minOccurs="0" maxOccurs="1"/>
+        <xsd:element name="keywords" minOccurs="0" maxOccurs="1" type="xsd:string"/>
+        <xsd:element ref="dc:language" minOccurs="0" maxOccurs="1"/>
+        <xsd:element name="category" minOccurs="0" maxOccurs="1" type="xsd:string"/>
+        <xsd:element name="version" minOccurs="0" maxOccurs="1" type="xsd:string"/>
+        <xsd:element name="revision" minOccurs="0" maxOccurs="1" type="xsd:string">
+          <xsd:annotation>
+            <xsd:documentation>
+                        This value indicates the number of saves or revisions. The application is responsible for updating this value after each revision.
+                    </xsd:documentation>
+          </xsd:annotation>
+        </xsd:element>
+        <xsd:element name="lastModifiedBy" minOccurs="0" maxOccurs="1" type="xsd:string"/>
+        <xsd:element ref="dcterms:modified" minOccurs="0" maxOccurs="1"/>
+        <xsd:element name="contentStatus" minOccurs="0" maxOccurs="1" type="xsd:string"/>
+      </xsd:all>
+    </xsd:complexType>
+  </xsd:schema>
+  <xs:schema xmlns:pc="http://schemas.microsoft.com/office/infopath/2007/PartnerControls" xmlns:xs="http://www.w3.org/2001/XMLSchema" targetNamespace="http://schemas.microsoft.com/office/infopath/2007/PartnerControls" elementFormDefault="qualified" attributeFormDefault="unqualified">
+    <xs:element name="Person">
+      <xs:complexType>
+        <xs:sequence>
+          <xs:element ref="pc:DisplayName" minOccurs="0"/>
+          <xs:element ref="pc:AccountId" minOccurs="0"/>
+          <xs:element ref="pc:AccountType" minOccurs="0"/>
+        </xs:sequence>
+      </xs:complexType>
+    </xs:element>
+    <xs:element name="DisplayName" type="xs:string"/>
+    <xs:element name="AccountId" type="xs:string"/>
+    <xs:element name="AccountType" type="xs:string"/>
+    <xs:element name="BDCAssociatedEntity">
+      <xs:complexType>
+        <xs:sequence>
+          <xs:element ref="pc:BDCEntity" minOccurs="0" maxOccurs="unbounded"/>
+        </xs:sequence>
+        <xs:attribute ref="pc:EntityNamespace"/>
+        <xs:attribute ref="pc:EntityName"/>
+        <xs:attribute ref="pc:SystemInstanceName"/>
+        <xs:attribute ref="pc:AssociationName"/>
+      </xs:complexType>
+    </xs:element>
+    <xs:attribute name="EntityNamespace" type="xs:string"/>
+    <xs:attribute name="EntityName" type="xs:string"/>
+    <xs:attribute name="SystemInstanceName" type="xs:string"/>
+    <xs:attribute name="AssociationName" type="xs:string"/>
+    <xs:element name="BDCEntity">
+      <xs:complexType>
+        <xs:sequence>
+          <xs:element ref="pc:EntityDisplayName" minOccurs="0"/>
+          <xs:element ref="pc:EntityInstanceReference" minOccurs="0"/>
+          <xs:element ref="pc:EntityId1" minOccurs="0"/>
+          <xs:element ref="pc:EntityId2" minOccurs="0"/>
+          <xs:element ref="pc:EntityId3" minOccurs="0"/>
+          <xs:element ref="pc:EntityId4" minOccurs="0"/>
+          <xs:element ref="pc:EntityId5" minOccurs="0"/>
+        </xs:sequence>
+      </xs:complexType>
+    </xs:element>
+    <xs:element name="EntityDisplayName" type="xs:string"/>
+    <xs:element name="EntityInstanceReference" type="xs:string"/>
+    <xs:element name="EntityId1" type="xs:string"/>
+    <xs:element name="EntityId2" type="xs:string"/>
+    <xs:element name="EntityId3" type="xs:string"/>
+    <xs:element name="EntityId4" type="xs:string"/>
+    <xs:element name="EntityId5" type="xs:string"/>
+    <xs:element name="Terms">
+      <xs:complexType>
+        <xs:sequence>
+          <xs:element ref="pc:TermInfo" minOccurs="0" maxOccurs="unbounded"/>
+        </xs:sequence>
+      </xs:complexType>
+    </xs:element>
+    <xs:element name="TermInfo">
+      <xs:complexType>
+        <xs:sequence>
+          <xs:element ref="pc:TermName" minOccurs="0"/>
+          <xs:element ref="pc:TermId" minOccurs="0"/>
+        </xs:sequence>
+      </xs:complexType>
+    </xs:element>
+    <xs:element name="TermName" type="xs:string"/>
+    <xs:element name="TermId" type="xs:string"/>
+  </xs:schema>
+</ct:contentTypeSchema>
 </file>
 
 <file path=customXml/itemProps1.xml><?xml version="1.0" encoding="utf-8"?>
+<ds:datastoreItem xmlns:ds="http://schemas.openxmlformats.org/officeDocument/2006/customXml" ds:itemID="{C01C3C56-10DB-49F7-B061-44D8728D078A}">
+  <ds:schemaRefs>
+    <ds:schemaRef ds:uri="http://schemas.microsoft.com/sharepoint/v3/contenttype/forms"/>
+  </ds:schemaRefs>
+</ds:datastoreItem>
+</file>
+
+<file path=customXml/itemProps2.xml><?xml version="1.0" encoding="utf-8"?>
+<ds:datastoreItem xmlns:ds="http://schemas.openxmlformats.org/officeDocument/2006/customXml" ds:itemID="{7FBDB1CC-CEFB-4E46-8174-1F0AA0D30B24}">
+  <ds:schemaRefs>
+    <ds:schemaRef ds:uri="http://schemas.microsoft.com/office/2006/metadata/properties"/>
+    <ds:schemaRef ds:uri="http://schemas.microsoft.com/office/infopath/2007/PartnerControls"/>
+    <ds:schemaRef ds:uri="4873beb7-5857-4685-be1f-d57550cc96cc"/>
+  </ds:schemaRefs>
+</ds:datastoreItem>
+</file>
+
+<file path=customXml/itemProps3.xml><?xml version="1.0" encoding="utf-8"?>
 <ds:datastoreItem xmlns:ds="http://schemas.openxmlformats.org/officeDocument/2006/customXml" ds:itemID="{4B3A7E92-E05A-4924-9E8A-9F6659E5855B}">
   <ds:schemaRefs>
     <ds:schemaRef ds:uri="http://schemas.microsoft.com/office/2006/metadata/contentType"/>
@@ -4639,22 +5090,4 @@
     <ds:schemaRef ds:uri="http://schemas.microsoft.com/internal/obd"/>
   </ds:schemaRefs>
 </ds:datastoreItem>
-</file>
-
-<file path=customXml/itemProps2.xml><?xml version="1.0" encoding="utf-8"?>
-<ds:datastoreItem xmlns:ds="http://schemas.openxmlformats.org/officeDocument/2006/customXml" ds:itemID="{7FBDB1CC-CEFB-4E46-8174-1F0AA0D30B24}">
-  <ds:schemaRefs>
-    <ds:schemaRef ds:uri="http://schemas.microsoft.com/office/2006/metadata/properties"/>
-    <ds:schemaRef ds:uri="http://schemas.microsoft.com/office/infopath/2007/PartnerControls"/>
-    <ds:schemaRef ds:uri="4873beb7-5857-4685-be1f-d57550cc96cc"/>
-  </ds:schemaRefs>
-</ds:datastoreItem>
-</file>
-
-<file path=customXml/itemProps3.xml><?xml version="1.0" encoding="utf-8"?>
-<ds:datastoreItem xmlns:ds="http://schemas.openxmlformats.org/officeDocument/2006/customXml" ds:itemID="{C01C3C56-10DB-49F7-B061-44D8728D078A}">
-  <ds:schemaRefs>
-    <ds:schemaRef ds:uri="http://schemas.microsoft.com/sharepoint/v3/contenttype/forms"/>
-  </ds:schemaRefs>
-</ds:datastoreItem>
 </file>
</xml_diff>

<commit_message>
Ness adding purpose and objectives
</commit_message>
<xml_diff>
--- a/ReportsEtc/ProjectIdea.edited.docx
+++ b/ReportsEtc/ProjectIdea.edited.docx
@@ -1,6 +1,6 @@
 
 <file path=word/document.xml><?xml version="1.0" encoding="utf-8"?>
-<w:document xmlns:wpc="http://schemas.microsoft.com/office/word/2010/wordprocessingCanvas" xmlns:cx="http://schemas.microsoft.com/office/drawing/2014/chartex" xmlns:cx1="http://schemas.microsoft.com/office/drawing/2015/9/8/chartex" xmlns:cx2="http://schemas.microsoft.com/office/drawing/2015/10/21/chartex" xmlns:cx3="http://schemas.microsoft.com/office/drawing/2016/5/9/chartex" xmlns:cx4="http://schemas.microsoft.com/office/drawing/2016/5/10/chartex" xmlns:cx5="http://schemas.microsoft.com/office/drawing/2016/5/11/chartex" xmlns:cx6="http://schemas.microsoft.com/office/drawing/2016/5/12/chartex" xmlns:cx7="http://schemas.microsoft.com/office/drawing/2016/5/13/chartex" xmlns:cx8="http://schemas.microsoft.com/office/drawing/2016/5/14/chartex" xmlns:mc="http://schemas.openxmlformats.org/markup-compatibility/2006" xmlns:aink="http://schemas.microsoft.com/office/drawing/2016/ink" xmlns:am3d="http://schemas.microsoft.com/office/drawing/2017/model3d" xmlns:o="urn:schemas-microsoft-com:office:office" xmlns:r="http://schemas.openxmlformats.org/officeDocument/2006/relationships" xmlns:m="http://schemas.openxmlformats.org/officeDocument/2006/math" xmlns:v="urn:schemas-microsoft-com:vml" xmlns:wp14="http://schemas.microsoft.com/office/word/2010/wordprocessingDrawing" xmlns:wp="http://schemas.openxmlformats.org/drawingml/2006/wordprocessingDrawing" xmlns:w10="urn:schemas-microsoft-com:office:word" xmlns:w="http://schemas.openxmlformats.org/wordprocessingml/2006/main" xmlns:w14="http://schemas.microsoft.com/office/word/2010/wordml" xmlns:w15="http://schemas.microsoft.com/office/word/2012/wordml" xmlns:w16cex="http://schemas.microsoft.com/office/word/2018/wordml/cex" xmlns:w16cid="http://schemas.microsoft.com/office/word/2016/wordml/cid" xmlns:w16="http://schemas.microsoft.com/office/word/2018/wordml" xmlns:w16se="http://schemas.microsoft.com/office/word/2015/wordml/symex" xmlns:wpg="http://schemas.microsoft.com/office/word/2010/wordprocessingGroup" xmlns:wpi="http://schemas.microsoft.com/office/word/2010/wordprocessingInk" xmlns:wne="http://schemas.microsoft.com/office/word/2006/wordml" xmlns:wps="http://schemas.microsoft.com/office/word/2010/wordprocessingShape" mc:Ignorable="w14 w15 w16se w16cid w16 w16cex wp14">
+<w:document xmlns:wpc="http://schemas.microsoft.com/office/word/2010/wordprocessingCanvas" xmlns:cx="http://schemas.microsoft.com/office/drawing/2014/chartex" xmlns:cx1="http://schemas.microsoft.com/office/drawing/2015/9/8/chartex" xmlns:mc="http://schemas.openxmlformats.org/markup-compatibility/2006" xmlns:o="urn:schemas-microsoft-com:office:office" xmlns:r="http://schemas.openxmlformats.org/officeDocument/2006/relationships" xmlns:m="http://schemas.openxmlformats.org/officeDocument/2006/math" xmlns:v="urn:schemas-microsoft-com:vml" xmlns:wp14="http://schemas.microsoft.com/office/word/2010/wordprocessingDrawing" xmlns:wp="http://schemas.openxmlformats.org/drawingml/2006/wordprocessingDrawing" xmlns:w10="urn:schemas-microsoft-com:office:word" xmlns:w="http://schemas.openxmlformats.org/wordprocessingml/2006/main" xmlns:w14="http://schemas.microsoft.com/office/word/2010/wordml" xmlns:w15="http://schemas.microsoft.com/office/word/2012/wordml" xmlns:w16se="http://schemas.microsoft.com/office/word/2015/wordml/symex" xmlns:wpg="http://schemas.microsoft.com/office/word/2010/wordprocessingGroup" xmlns:wpi="http://schemas.microsoft.com/office/word/2010/wordprocessingInk" xmlns:wne="http://schemas.microsoft.com/office/word/2006/wordml" xmlns:wps="http://schemas.microsoft.com/office/word/2010/wordprocessingShape" mc:Ignorable="w14 w15 w16se wp14">
   <w:body>
     <w:p>
       <w:pPr>
@@ -16,26 +16,61 @@
           <w:rFonts w:eastAsia="Times New Roman"/>
           <w:lang w:val="en-AU" w:eastAsia="en-AU"/>
         </w:rPr>
-        <w:t>Overview</w:t>
+        <w:t>Purpose</w:t>
       </w:r>
     </w:p>
     <w:p>
       <w:pPr>
         <w:rPr>
+          <w:rFonts w:eastAsia="Times New Roman" w:cstheme="minorHAnsi"/>
+          <w:color w:val="000000"/>
           <w:shd w:val="clear" w:color="auto" w:fill="FFFFFF"/>
           <w:lang w:val="en-AU" w:eastAsia="en-AU"/>
         </w:rPr>
       </w:pPr>
       <w:r>
         <w:rPr>
+          <w:rFonts w:eastAsia="Times New Roman" w:cstheme="minorHAnsi"/>
+          <w:color w:val="000000"/>
           <w:shd w:val="clear" w:color="auto" w:fill="FFFFFF"/>
           <w:lang w:val="en-AU" w:eastAsia="en-AU"/>
         </w:rPr>
-        <w:t>The '</w:t>
+        <w:t xml:space="preserve">XVI from the Royal Melbourne Institute of Technology University, have come together to expand on an idea that came from an individual within the team. </w:t>
+      </w:r>
+    </w:p>
+    <w:p>
+      <w:pPr>
+        <w:rPr>
+          <w:rFonts w:eastAsia="Times New Roman" w:cstheme="minorHAnsi"/>
+          <w:color w:val="000000"/>
+          <w:shd w:val="clear" w:color="auto" w:fill="FFFFFF"/>
+          <w:lang w:val="en-AU" w:eastAsia="en-AU"/>
+        </w:rPr>
+      </w:pPr>
+    </w:p>
+    <w:p>
+      <w:pPr>
+        <w:rPr>
+          <w:rFonts w:eastAsia="Times New Roman" w:cstheme="minorHAnsi"/>
+          <w:color w:val="000000"/>
+          <w:shd w:val="clear" w:color="auto" w:fill="FFFFFF"/>
+          <w:lang w:val="en-AU" w:eastAsia="en-AU"/>
+        </w:rPr>
+      </w:pPr>
+      <w:r>
+        <w:rPr>
+          <w:rFonts w:eastAsia="Times New Roman" w:cstheme="minorHAnsi"/>
+          <w:color w:val="000000"/>
+          <w:shd w:val="clear" w:color="auto" w:fill="FFFFFF"/>
+          <w:lang w:val="en-AU" w:eastAsia="en-AU"/>
+        </w:rPr>
+        <w:t xml:space="preserve">The </w:t>
       </w:r>
       <w:proofErr w:type="spellStart"/>
       <w:r>
         <w:rPr>
+          <w:rFonts w:eastAsia="Times New Roman" w:cstheme="minorHAnsi"/>
+          <w:color w:val="000000"/>
           <w:shd w:val="clear" w:color="auto" w:fill="FFFFFF"/>
           <w:lang w:val="en-AU" w:eastAsia="en-AU"/>
         </w:rPr>
@@ -44,10 +79,81 @@
       <w:proofErr w:type="spellEnd"/>
       <w:r>
         <w:rPr>
+          <w:rFonts w:eastAsia="Times New Roman" w:cstheme="minorHAnsi"/>
+          <w:color w:val="000000"/>
           <w:shd w:val="clear" w:color="auto" w:fill="FFFFFF"/>
           <w:lang w:val="en-AU" w:eastAsia="en-AU"/>
         </w:rPr>
-        <w:t xml:space="preserve"> Chat' project idea is a website, desktop program, and application that would allow the elderly or those with a disability, to video call and interact with their loved ones with ease. The primary focus of this project is to make digital contact with family and friends uncomplicated for those that may struggle with technology. Other features of this project would include an easily understandable user interface and a login page with voice-activated login options, as well as simple games, such as chess, checkers, and card games. There would also be a large focus on the safety, security, and privacy of users' data, as it is understandable that some of the users using this program may be at risk to the dangers of the internet. </w:t>
+        <w:t xml:space="preserve"> Chat will allow for the elderly or those with a disability, to connect and engage with their loved ones through the use of technology. We all have such fond memories with our grandparents and love them dearly but not being able to visit them makes it really difficult as they tend to get lonely. During the unprecedented times we face through the </w:t>
+      </w:r>
+      <w:proofErr w:type="spellStart"/>
+      <w:r>
+        <w:rPr>
+          <w:rFonts w:eastAsia="Times New Roman" w:cstheme="minorHAnsi"/>
+          <w:color w:val="000000"/>
+          <w:shd w:val="clear" w:color="auto" w:fill="FFFFFF"/>
+          <w:lang w:val="en-AU" w:eastAsia="en-AU"/>
+        </w:rPr>
+        <w:t>COVID</w:t>
+      </w:r>
+      <w:proofErr w:type="spellEnd"/>
+      <w:r>
+        <w:rPr>
+          <w:rFonts w:eastAsia="Times New Roman" w:cstheme="minorHAnsi"/>
+          <w:color w:val="000000"/>
+          <w:shd w:val="clear" w:color="auto" w:fill="FFFFFF"/>
+          <w:lang w:val="en-AU" w:eastAsia="en-AU"/>
+        </w:rPr>
+        <w:t xml:space="preserve">-19 pandemic, the idea of </w:t>
+      </w:r>
+      <w:proofErr w:type="spellStart"/>
+      <w:r>
+        <w:rPr>
+          <w:rFonts w:eastAsia="Times New Roman" w:cstheme="minorHAnsi"/>
+          <w:color w:val="000000"/>
+          <w:shd w:val="clear" w:color="auto" w:fill="FFFFFF"/>
+          <w:lang w:val="en-AU" w:eastAsia="en-AU"/>
+        </w:rPr>
+        <w:t>SocialCare</w:t>
+      </w:r>
+      <w:proofErr w:type="spellEnd"/>
+      <w:r>
+        <w:rPr>
+          <w:rFonts w:eastAsia="Times New Roman" w:cstheme="minorHAnsi"/>
+          <w:color w:val="000000"/>
+          <w:shd w:val="clear" w:color="auto" w:fill="FFFFFF"/>
+          <w:lang w:val="en-AU" w:eastAsia="en-AU"/>
+        </w:rPr>
+        <w:t xml:space="preserve"> Chat was born.  </w:t>
+      </w:r>
+    </w:p>
+    <w:p>
+      <w:pPr>
+        <w:rPr>
+          <w:rFonts w:eastAsia="Times New Roman" w:cstheme="minorHAnsi"/>
+          <w:color w:val="000000"/>
+          <w:shd w:val="clear" w:color="auto" w:fill="FFFFFF"/>
+          <w:lang w:val="en-AU" w:eastAsia="en-AU"/>
+        </w:rPr>
+      </w:pPr>
+    </w:p>
+    <w:p>
+      <w:pPr>
+        <w:rPr>
+          <w:rFonts w:eastAsia="Times New Roman" w:cstheme="minorHAnsi"/>
+          <w:color w:val="000000"/>
+          <w:shd w:val="clear" w:color="auto" w:fill="FFFFFF"/>
+          <w:lang w:val="en-AU" w:eastAsia="en-AU"/>
+        </w:rPr>
+      </w:pPr>
+      <w:r>
+        <w:rPr>
+          <w:rFonts w:eastAsia="Times New Roman" w:cstheme="minorHAnsi"/>
+          <w:color w:val="000000"/>
+          <w:shd w:val="clear" w:color="auto" w:fill="FFFFFF"/>
+          <w:lang w:val="en-AU" w:eastAsia="en-AU"/>
+        </w:rPr>
+        <w:t xml:space="preserve">The focus of this application is to make digital contact with family and friends uncomplicated for those that may struggle with technology as well as incorporating brain teasers. </w:t>
       </w:r>
     </w:p>
     <w:p>
@@ -64,65 +170,365 @@
     </w:p>
     <w:p>
       <w:pPr>
-        <w:rPr>
-          <w:rFonts w:ascii="Verdana" w:eastAsia="Times New Roman" w:hAnsi="Verdana" w:cs="Times New Roman"/>
-          <w:color w:val="000000"/>
-          <w:sz w:val="27"/>
-          <w:szCs w:val="27"/>
-          <w:shd w:val="clear" w:color="auto" w:fill="FFFFFF"/>
-          <w:lang w:val="en-AU" w:eastAsia="en-AU"/>
-        </w:rPr>
-      </w:pPr>
+        <w:pStyle w:val="Heading1"/>
+        <w:jc w:val="center"/>
+        <w:rPr>
+          <w:rFonts w:eastAsia="Times New Roman"/>
+          <w:lang w:val="en-AU" w:eastAsia="en-AU"/>
+        </w:rPr>
+      </w:pPr>
+      <w:r>
+        <w:rPr>
+          <w:rFonts w:eastAsia="Times New Roman"/>
+          <w:lang w:val="en-AU" w:eastAsia="en-AU"/>
+        </w:rPr>
+        <w:t>Objective</w:t>
+      </w:r>
     </w:p>
     <w:p>
       <w:pPr>
         <w:rPr>
-          <w:rFonts w:ascii="Verdana" w:eastAsia="Times New Roman" w:hAnsi="Verdana" w:cs="Times New Roman"/>
-          <w:color w:val="000000"/>
-          <w:sz w:val="27"/>
-          <w:szCs w:val="27"/>
-          <w:shd w:val="clear" w:color="auto" w:fill="FFFFFF"/>
-          <w:lang w:val="en-AU" w:eastAsia="en-AU"/>
-        </w:rPr>
-      </w:pPr>
+          <w:rFonts w:eastAsia="Times New Roman" w:cstheme="minorHAnsi"/>
+          <w:lang w:val="en-AU" w:eastAsia="en-AU"/>
+        </w:rPr>
+      </w:pPr>
+      <w:r>
+        <w:rPr>
+          <w:rFonts w:eastAsia="Times New Roman" w:cstheme="minorHAnsi"/>
+          <w:lang w:val="en-AU" w:eastAsia="en-AU"/>
+        </w:rPr>
+        <w:t xml:space="preserve">The </w:t>
+      </w:r>
+      <w:proofErr w:type="spellStart"/>
+      <w:r>
+        <w:rPr>
+          <w:rFonts w:eastAsia="Times New Roman" w:cstheme="minorHAnsi"/>
+          <w:lang w:val="en-AU" w:eastAsia="en-AU"/>
+        </w:rPr>
+        <w:t>SocialCare</w:t>
+      </w:r>
+      <w:proofErr w:type="spellEnd"/>
+      <w:r>
+        <w:rPr>
+          <w:rFonts w:eastAsia="Times New Roman" w:cstheme="minorHAnsi"/>
+          <w:lang w:val="en-AU" w:eastAsia="en-AU"/>
+        </w:rPr>
+        <w:t xml:space="preserve"> Chat project will require various technical skills in order to successfully create and launch. The team at XVI will be working hard over the next 6 weeks to begin with our beta product</w:t>
+      </w:r>
+      <w:r>
+        <w:rPr>
+          <w:rFonts w:eastAsia="Times New Roman" w:cstheme="minorHAnsi"/>
+          <w:lang w:val="en-AU" w:eastAsia="en-AU"/>
+        </w:rPr>
+        <w:t>..</w:t>
+      </w:r>
+      <w:r>
+        <w:rPr>
+          <w:rFonts w:eastAsia="Times New Roman" w:cstheme="minorHAnsi"/>
+          <w:lang w:val="en-AU" w:eastAsia="en-AU"/>
+        </w:rPr>
+        <w:t xml:space="preserve">. </w:t>
+      </w:r>
     </w:p>
     <w:p>
       <w:pPr>
         <w:rPr>
-          <w:rFonts w:ascii="Verdana" w:eastAsia="Times New Roman" w:hAnsi="Verdana" w:cs="Times New Roman"/>
-          <w:color w:val="000000"/>
-          <w:sz w:val="27"/>
-          <w:szCs w:val="27"/>
-          <w:shd w:val="clear" w:color="auto" w:fill="FFFFFF"/>
+          <w:rFonts w:eastAsia="Times New Roman" w:cstheme="minorHAnsi"/>
           <w:lang w:val="en-AU" w:eastAsia="en-AU"/>
         </w:rPr>
       </w:pPr>
     </w:p>
     <w:p>
       <w:pPr>
+        <w:rPr>
+          <w:rFonts w:eastAsia="Times New Roman" w:cstheme="minorHAnsi"/>
+          <w:lang w:val="en-AU" w:eastAsia="en-AU"/>
+        </w:rPr>
+      </w:pPr>
+      <w:r>
+        <w:rPr>
+          <w:rFonts w:eastAsia="Times New Roman" w:cstheme="minorHAnsi"/>
+          <w:lang w:val="en-AU" w:eastAsia="en-AU"/>
+        </w:rPr>
+        <w:t xml:space="preserve">The </w:t>
+      </w:r>
+      <w:proofErr w:type="spellStart"/>
+      <w:r>
+        <w:rPr>
+          <w:rFonts w:eastAsia="Times New Roman" w:cstheme="minorHAnsi"/>
+          <w:lang w:val="en-AU" w:eastAsia="en-AU"/>
+        </w:rPr>
+        <w:t>SocialCare</w:t>
+      </w:r>
+      <w:proofErr w:type="spellEnd"/>
+      <w:r>
+        <w:rPr>
+          <w:rFonts w:eastAsia="Times New Roman" w:cstheme="minorHAnsi"/>
+          <w:lang w:val="en-AU" w:eastAsia="en-AU"/>
+        </w:rPr>
+        <w:t xml:space="preserve"> Chat application will be in the form of a web and mobile application that is intuitive and user-friendly. Through both applications, we aim to have Voice operated commands, a navigational layout that is straight forward so our beloved elderly generation can jump on and easily understand what to do next. We will need to use simple language and steer clear from jargon and any form of millennial language, we would also like to consider implementing different languages to suit all backgrounds. We will look to understand the phycology of </w:t>
+      </w:r>
+      <w:proofErr w:type="spellStart"/>
+      <w:r>
+        <w:rPr>
+          <w:rFonts w:eastAsia="Times New Roman" w:cstheme="minorHAnsi"/>
+          <w:lang w:val="en-AU" w:eastAsia="en-AU"/>
+        </w:rPr>
+        <w:t>colors</w:t>
+      </w:r>
+      <w:proofErr w:type="spellEnd"/>
+      <w:r>
+        <w:rPr>
+          <w:rFonts w:eastAsia="Times New Roman" w:cstheme="minorHAnsi"/>
+          <w:lang w:val="en-AU" w:eastAsia="en-AU"/>
+        </w:rPr>
+        <w:t xml:space="preserve"> and utilise such </w:t>
+      </w:r>
+      <w:proofErr w:type="spellStart"/>
+      <w:r>
+        <w:rPr>
+          <w:rFonts w:eastAsia="Times New Roman" w:cstheme="minorHAnsi"/>
+          <w:lang w:val="en-AU" w:eastAsia="en-AU"/>
+        </w:rPr>
+        <w:t>colors</w:t>
+      </w:r>
+      <w:proofErr w:type="spellEnd"/>
+      <w:r>
+        <w:rPr>
+          <w:rFonts w:eastAsia="Times New Roman" w:cstheme="minorHAnsi"/>
+          <w:lang w:val="en-AU" w:eastAsia="en-AU"/>
+        </w:rPr>
+        <w:t xml:space="preserve"> that will resonate with the elderly generation and have a positive influence. </w:t>
+      </w:r>
+    </w:p>
+    <w:p>
+      <w:pPr>
+        <w:ind w:left="720"/>
+        <w:rPr>
+          <w:rFonts w:eastAsia="Times New Roman" w:cstheme="minorHAnsi"/>
+          <w:lang w:val="en-AU" w:eastAsia="en-AU"/>
+        </w:rPr>
+      </w:pPr>
+    </w:p>
+    <w:p>
+      <w:pPr>
+        <w:rPr>
+          <w:rFonts w:eastAsia="Times New Roman" w:cstheme="minorHAnsi"/>
+          <w:lang w:val="en-AU" w:eastAsia="en-AU"/>
+        </w:rPr>
+      </w:pPr>
+      <w:r>
+        <w:rPr>
+          <w:rFonts w:eastAsia="Times New Roman" w:cstheme="minorHAnsi"/>
+          <w:lang w:val="en-AU" w:eastAsia="en-AU"/>
+        </w:rPr>
+        <w:t xml:space="preserve">The </w:t>
+      </w:r>
+      <w:proofErr w:type="spellStart"/>
+      <w:r>
+        <w:rPr>
+          <w:rFonts w:eastAsia="Times New Roman" w:cstheme="minorHAnsi"/>
+          <w:lang w:val="en-AU" w:eastAsia="en-AU"/>
+        </w:rPr>
+        <w:t>SocialCare</w:t>
+      </w:r>
+      <w:proofErr w:type="spellEnd"/>
+      <w:r>
+        <w:rPr>
+          <w:rFonts w:eastAsia="Times New Roman" w:cstheme="minorHAnsi"/>
+          <w:lang w:val="en-AU" w:eastAsia="en-AU"/>
+        </w:rPr>
+        <w:t xml:space="preserve"> Chat will consist of many features, the most important feature is the chat option. We want to give the elderly the opportunity to connect with their loved ones through conversation, whether that be through text format or through the use of audio and video connection. The text format will ideally have various language options</w:t>
+      </w:r>
+      <w:r>
+        <w:rPr>
+          <w:rFonts w:eastAsia="Times New Roman" w:cstheme="minorHAnsi"/>
+          <w:lang w:val="en-AU" w:eastAsia="en-AU"/>
+        </w:rPr>
+        <w:t>,</w:t>
+      </w:r>
+      <w:r>
+        <w:rPr>
+          <w:rFonts w:eastAsia="Times New Roman" w:cstheme="minorHAnsi"/>
+          <w:lang w:val="en-AU" w:eastAsia="en-AU"/>
+        </w:rPr>
+        <w:t xml:space="preserve"> so those </w:t>
+      </w:r>
+      <w:r>
+        <w:rPr>
+          <w:rFonts w:eastAsia="Times New Roman" w:cstheme="minorHAnsi"/>
+          <w:lang w:val="en-AU" w:eastAsia="en-AU"/>
+        </w:rPr>
+        <w:t>who</w:t>
+      </w:r>
+      <w:r>
+        <w:rPr>
+          <w:rFonts w:eastAsia="Times New Roman" w:cstheme="minorHAnsi"/>
+          <w:lang w:val="en-AU" w:eastAsia="en-AU"/>
+        </w:rPr>
+        <w:t xml:space="preserve"> may not understand the English language as well as their own native language, can still connect with their loved ones through the ease of their first language. Our beloved elderly will</w:t>
+      </w:r>
+      <w:r>
+        <w:rPr>
+          <w:rFonts w:eastAsia="Times New Roman" w:cstheme="minorHAnsi"/>
+          <w:lang w:val="en-AU" w:eastAsia="en-AU"/>
+        </w:rPr>
+        <w:t xml:space="preserve"> also</w:t>
+      </w:r>
+      <w:r>
+        <w:rPr>
+          <w:rFonts w:eastAsia="Times New Roman" w:cstheme="minorHAnsi"/>
+          <w:lang w:val="en-AU" w:eastAsia="en-AU"/>
+        </w:rPr>
+        <w:t xml:space="preserve"> be able to send and receive photos through The </w:t>
+      </w:r>
+      <w:proofErr w:type="spellStart"/>
+      <w:r>
+        <w:rPr>
+          <w:rFonts w:eastAsia="Times New Roman" w:cstheme="minorHAnsi"/>
+          <w:lang w:val="en-AU" w:eastAsia="en-AU"/>
+        </w:rPr>
+        <w:t>SocialCare</w:t>
+      </w:r>
+      <w:proofErr w:type="spellEnd"/>
+      <w:r>
+        <w:rPr>
+          <w:rFonts w:eastAsia="Times New Roman" w:cstheme="minorHAnsi"/>
+          <w:lang w:val="en-AU" w:eastAsia="en-AU"/>
+        </w:rPr>
+        <w:t xml:space="preserve"> Chat. </w:t>
+      </w:r>
+    </w:p>
+    <w:p>
+      <w:pPr>
+        <w:rPr>
+          <w:rFonts w:eastAsia="Times New Roman" w:cstheme="minorHAnsi"/>
+          <w:lang w:val="en-AU" w:eastAsia="en-AU"/>
+        </w:rPr>
+      </w:pPr>
+    </w:p>
+    <w:p>
+      <w:pPr>
+        <w:rPr>
+          <w:rFonts w:eastAsia="Times New Roman" w:cstheme="minorHAnsi"/>
+          <w:lang w:val="en-AU" w:eastAsia="en-AU"/>
+        </w:rPr>
+      </w:pPr>
+      <w:r>
+        <w:rPr>
+          <w:rFonts w:eastAsia="Times New Roman" w:cstheme="minorHAnsi"/>
+          <w:lang w:val="en-AU" w:eastAsia="en-AU"/>
+        </w:rPr>
+        <w:t xml:space="preserve">Another feature of The </w:t>
+      </w:r>
+      <w:proofErr w:type="spellStart"/>
+      <w:r>
+        <w:rPr>
+          <w:rFonts w:eastAsia="Times New Roman" w:cstheme="minorHAnsi"/>
+          <w:lang w:val="en-AU" w:eastAsia="en-AU"/>
+        </w:rPr>
+        <w:t>SocialCare</w:t>
+      </w:r>
+      <w:proofErr w:type="spellEnd"/>
+      <w:r>
+        <w:rPr>
+          <w:rFonts w:eastAsia="Times New Roman" w:cstheme="minorHAnsi"/>
+          <w:lang w:val="en-AU" w:eastAsia="en-AU"/>
+        </w:rPr>
+        <w:t xml:space="preserve"> Chat are the games! It’s important to keep the brain as active as possible and to exercise the muscle so, we will look to have a variety of the games that our elderly generation may find interesting enough to get involved. We will look to include brain teasers such as crossword puzzles, word search, </w:t>
+      </w:r>
+      <w:proofErr w:type="spellStart"/>
+      <w:r>
+        <w:rPr>
+          <w:rFonts w:eastAsia="Times New Roman" w:cstheme="minorHAnsi"/>
+          <w:lang w:val="en-AU" w:eastAsia="en-AU"/>
+        </w:rPr>
+        <w:t>sodoku</w:t>
+      </w:r>
+      <w:proofErr w:type="spellEnd"/>
+      <w:r>
+        <w:rPr>
+          <w:rFonts w:eastAsia="Times New Roman" w:cstheme="minorHAnsi"/>
+          <w:lang w:val="en-AU" w:eastAsia="en-AU"/>
+        </w:rPr>
+        <w:t xml:space="preserve">, jigsaw puzzles, as well as chess and checkers, cards and connect four. </w:t>
+      </w:r>
+    </w:p>
+    <w:p>
+      <w:pPr>
+        <w:rPr>
+          <w:rFonts w:asciiTheme="majorHAnsi" w:eastAsia="Times New Roman" w:hAnsiTheme="majorHAnsi" w:cstheme="majorHAnsi"/>
+          <w:sz w:val="24"/>
+          <w:szCs w:val="24"/>
+          <w:lang w:val="en-AU" w:eastAsia="en-AU"/>
+        </w:rPr>
+      </w:pPr>
+    </w:p>
+    <w:p>
+      <w:pPr>
+        <w:rPr>
+          <w:lang w:val="en-AU" w:eastAsia="en-AU"/>
+        </w:rPr>
+      </w:pPr>
+    </w:p>
+    <w:p>
+      <w:pPr>
         <w:pStyle w:val="Heading1"/>
         <w:jc w:val="center"/>
         <w:rPr>
-          <w:rFonts w:eastAsia="Times New Roman"/>
-          <w:lang w:val="en-AU" w:eastAsia="en-AU"/>
-        </w:rPr>
-      </w:pPr>
-      <w:r>
-        <w:rPr>
-          <w:rFonts w:eastAsia="Times New Roman"/>
-          <w:lang w:val="en-AU" w:eastAsia="en-AU"/>
-        </w:rPr>
-        <w:t>Scope</w:t>
+          <w:lang w:val="en-AU" w:eastAsia="en-AU"/>
+        </w:rPr>
+      </w:pPr>
+      <w:r>
+        <w:rPr>
+          <w:lang w:val="en-AU" w:eastAsia="en-AU"/>
+        </w:rPr>
+        <w:t>Methods</w:t>
       </w:r>
     </w:p>
     <w:p>
-      <w:pPr>
-        <w:rPr>
-          <w:lang w:val="en-AU" w:eastAsia="en-AU"/>
-        </w:rPr>
-      </w:pPr>
+      <w:r>
+        <w:t xml:space="preserve">There are three main online Application development tools: Amazon Web Services (AWS), Google App Engine and Microsoft Azure. We intend to create a web application that can also be accessed in a mobile </w:t>
+      </w:r>
+      <w:r>
+        <w:lastRenderedPageBreak/>
+        <w:t xml:space="preserve">format. </w:t>
+      </w:r>
+      <w:bookmarkStart w:id="0" w:name="_GoBack"/>
+      <w:r>
+        <w:t>After careful consideration at XVI we have decided to go with Azure in conjunction with Microsoft Visual Studio as our development suite, storage warehouse and launching platform.</w:t>
+      </w:r>
     </w:p>
     <w:p>
+      <w:r>
+        <w:t>Azure offers extensive testing and DevOps tools, expansive middleware, an enormous data staging ground that scales with usage, virtual machines to use as containers and simple compatibility with Visual Studio for front-end support as well as an unimaginable amount of other functions.</w:t>
+      </w:r>
+    </w:p>
+    <w:bookmarkEnd w:id="0"/>
+    <w:p>
+      <w:r>
+        <w:t xml:space="preserve">We are able to use Java to code the back end and .html for the front-end in Visual Studio. Both offer fantastic platforms to work off and have shared functionality between the two – meaning; we can use those two Microsoft products for most of our project without leaving a conjoined Microsoft suite. </w:t>
+      </w:r>
+    </w:p>
+    <w:p>
+      <w:r>
+        <w:t xml:space="preserve">After development of our application, we can perform containerized testing against massive, pre-structured data-pools created by Microsoft, also in Azure, that replicates devices in real-world situations. This ensures we can perform thorough testing without having to establish real-world scenarios, expanding the scope of our testing and giving us an opportunity to ready ourselves for market. These tests will then allow us to go into alpha-testing in isolated, situationally specific, environments like aged-care facilities and schools. </w:t>
+      </w:r>
+    </w:p>
+    <w:p>
+      <w:r>
+        <w:t xml:space="preserve">As </w:t>
+      </w:r>
+      <w:proofErr w:type="spellStart"/>
+      <w:r>
+        <w:t>SocialCare</w:t>
+      </w:r>
+      <w:proofErr w:type="spellEnd"/>
+      <w:r>
+        <w:t xml:space="preserve"> grows, so will the staging ground set by Azure. With extra data availability and future development capabilities always at-the-ready Social-Care, like the market and our families, never has to stop growing.</w:t>
+      </w:r>
+    </w:p>
+    <w:p>
       <w:pPr>
         <w:pStyle w:val="Heading1"/>
         <w:jc w:val="center"/>
@@ -134,80 +540,32 @@
         <w:rPr>
           <w:lang w:val="en-AU" w:eastAsia="en-AU"/>
         </w:rPr>
-        <w:t>Methods</w:t>
+        <w:t>Testing Plan</w:t>
       </w:r>
     </w:p>
     <w:p>
-      <w:r>
-        <w:t>There are three main online Application development tools: Amazon Web Services (AWS), Google App Engine and Microsoft Azure. We intend to create a web application that can also be accessed in a mobile format. After careful consideration at XVI we have decided to go with Azure in conjunction with Microsoft Visual Studio as our development suite, storage warehouse and launching platform.</w:t>
-      </w:r>
+      <w:pPr>
+        <w:rPr>
+          <w:lang w:val="en-AU" w:eastAsia="en-AU"/>
+        </w:rPr>
+      </w:pPr>
     </w:p>
     <w:p>
-      <w:r>
-        <w:t>Azure offers extensive testing and DevOps tools, expansive middleware, an enormous data staging ground that scales with usage, virtual machines to use as containers and simple compatibility with Visual Studio for front-end support as well as an unimaginable amount of other functions.</w:t>
+      <w:pPr>
+        <w:pStyle w:val="Heading1"/>
+        <w:jc w:val="center"/>
+        <w:rPr>
+          <w:lang w:val="en-AU" w:eastAsia="en-AU"/>
+        </w:rPr>
+      </w:pPr>
+      <w:r>
+        <w:rPr>
+          <w:lang w:val="en-AU" w:eastAsia="en-AU"/>
+        </w:rPr>
+        <w:t>Marketing/Launch</w:t>
       </w:r>
     </w:p>
     <w:p>
-      <w:r>
-        <w:t xml:space="preserve">We are able to use Java to code the back end and .html for the front-end in Visual Studio. Both offer fantastic platforms to work off and have shared functionality between the two – meaning; we can use those two Microsoft products for most of our project without leaving a conjoined Microsoft suite. </w:t>
-      </w:r>
-    </w:p>
-    <w:p>
-      <w:r>
-        <w:t xml:space="preserve">After development of our application, we can perform containerized testing against massive, pre-structured data-pools created by Microsoft, also in Azure, that replicates devices in real-world situations. This ensures we can perform thorough testing without having to establish real-world scenarios, expanding the scope of our testing and giving us an opportunity to ready ourselves for market. These tests will then allow us to go into alpha-testing in isolated, situationally specific, environments like aged-care facilities and schools. </w:t>
-      </w:r>
-    </w:p>
-    <w:p>
-      <w:r>
-        <w:t xml:space="preserve">As </w:t>
-      </w:r>
-      <w:proofErr w:type="spellStart"/>
-      <w:r>
-        <w:t>SocialCare</w:t>
-      </w:r>
-      <w:proofErr w:type="spellEnd"/>
-      <w:r>
-        <w:t xml:space="preserve"> grows, so will the staging ground set by Azure. With extra data availability and future development capabilities always at-the-ready Social-Care, like the market and our families, never has to stop growing.</w:t>
-      </w:r>
-    </w:p>
-    <w:p>
-      <w:pPr>
-        <w:pStyle w:val="Heading1"/>
-        <w:jc w:val="center"/>
-        <w:rPr>
-          <w:lang w:val="en-AU" w:eastAsia="en-AU"/>
-        </w:rPr>
-      </w:pPr>
-      <w:r>
-        <w:rPr>
-          <w:lang w:val="en-AU" w:eastAsia="en-AU"/>
-        </w:rPr>
-        <w:t>Testing Plan</w:t>
-      </w:r>
-    </w:p>
-    <w:p>
-      <w:pPr>
-        <w:rPr>
-          <w:lang w:val="en-AU" w:eastAsia="en-AU"/>
-        </w:rPr>
-      </w:pPr>
-    </w:p>
-    <w:p>
-      <w:pPr>
-        <w:pStyle w:val="Heading1"/>
-        <w:jc w:val="center"/>
-        <w:rPr>
-          <w:lang w:val="en-AU" w:eastAsia="en-AU"/>
-        </w:rPr>
-      </w:pPr>
-      <w:r>
-        <w:rPr>
-          <w:lang w:val="en-AU" w:eastAsia="en-AU"/>
-        </w:rPr>
-        <w:t>Marketing/Launch</w:t>
-      </w:r>
-    </w:p>
-    <w:p>
       <w:pPr>
         <w:rPr>
           <w:shd w:val="clear" w:color="auto" w:fill="F5F5F5"/>
@@ -217,14 +575,7 @@
         <w:rPr>
           <w:shd w:val="clear" w:color="auto" w:fill="F5F5F5"/>
         </w:rPr>
-        <w:t xml:space="preserve">The first stage of the XVI advertising and launch plan for Socialcare Chat will focus on creating brand awareness through connecting with various managers and owners of elderly and disabled care facilities. </w:t>
-      </w:r>
-      <w:r>
-        <w:rPr>
-          <w:shd w:val="clear" w:color="auto" w:fill="F5F5F5"/>
-        </w:rPr>
-        <w:lastRenderedPageBreak/>
-        <w:t xml:space="preserve">To show them the product, how easy it is to use and discuss whether they would be interested in and find benefit from having our software in their facility. Once we have </w:t>
+        <w:t xml:space="preserve">The first stage of the XVI advertising and launch plan for Socialcare Chat will focus on creating brand awareness through connecting with various managers and owners of elderly and disabled care facilities. To show them the product, how easy it is to use and discuss whether they would be interested in and find benefit from having our software in their facility. Once we have </w:t>
       </w:r>
       <w:r>
         <w:rPr>
@@ -362,6 +713,7 @@
         <w:rPr>
           <w:lang w:val="en-AU" w:eastAsia="en-AU"/>
         </w:rPr>
+        <w:lastRenderedPageBreak/>
         <w:t>Roles</w:t>
       </w:r>
     </w:p>
@@ -647,7 +999,6 @@
         <w:rPr>
           <w:lang w:val="en-AU" w:eastAsia="en-AU"/>
         </w:rPr>
-        <w:lastRenderedPageBreak/>
         <w:t>Although all members will be involved in code development, the Head Coder will oversee all of it, guiding others and most importantly they will seek to eliminate bugs and errors in the application itself.</w:t>
       </w:r>
     </w:p>
@@ -703,7 +1054,7 @@
 </file>
 
 <file path=word/numbering.xml><?xml version="1.0" encoding="utf-8"?>
-<w:numbering xmlns:wpc="http://schemas.microsoft.com/office/word/2010/wordprocessingCanvas" xmlns:cx="http://schemas.microsoft.com/office/drawing/2014/chartex" xmlns:cx1="http://schemas.microsoft.com/office/drawing/2015/9/8/chartex" xmlns:cx2="http://schemas.microsoft.com/office/drawing/2015/10/21/chartex" xmlns:cx3="http://schemas.microsoft.com/office/drawing/2016/5/9/chartex" xmlns:cx4="http://schemas.microsoft.com/office/drawing/2016/5/10/chartex" xmlns:cx5="http://schemas.microsoft.com/office/drawing/2016/5/11/chartex" xmlns:cx6="http://schemas.microsoft.com/office/drawing/2016/5/12/chartex" xmlns:cx7="http://schemas.microsoft.com/office/drawing/2016/5/13/chartex" xmlns:cx8="http://schemas.microsoft.com/office/drawing/2016/5/14/chartex" xmlns:mc="http://schemas.openxmlformats.org/markup-compatibility/2006" xmlns:aink="http://schemas.microsoft.com/office/drawing/2016/ink" xmlns:am3d="http://schemas.microsoft.com/office/drawing/2017/model3d" xmlns:o="urn:schemas-microsoft-com:office:office" xmlns:r="http://schemas.openxmlformats.org/officeDocument/2006/relationships" xmlns:m="http://schemas.openxmlformats.org/officeDocument/2006/math" xmlns:v="urn:schemas-microsoft-com:vml" xmlns:wp14="http://schemas.microsoft.com/office/word/2010/wordprocessingDrawing" xmlns:wp="http://schemas.openxmlformats.org/drawingml/2006/wordprocessingDrawing" xmlns:w10="urn:schemas-microsoft-com:office:word" xmlns:w="http://schemas.openxmlformats.org/wordprocessingml/2006/main" xmlns:w14="http://schemas.microsoft.com/office/word/2010/wordml" xmlns:w15="http://schemas.microsoft.com/office/word/2012/wordml" xmlns:w16cex="http://schemas.microsoft.com/office/word/2018/wordml/cex" xmlns:w16cid="http://schemas.microsoft.com/office/word/2016/wordml/cid" xmlns:w16="http://schemas.microsoft.com/office/word/2018/wordml" xmlns:w16se="http://schemas.microsoft.com/office/word/2015/wordml/symex" xmlns:wpg="http://schemas.microsoft.com/office/word/2010/wordprocessingGroup" xmlns:wpi="http://schemas.microsoft.com/office/word/2010/wordprocessingInk" xmlns:wne="http://schemas.microsoft.com/office/word/2006/wordml" xmlns:wps="http://schemas.microsoft.com/office/word/2010/wordprocessingShape" mc:Ignorable="w14 w15 w16se w16cid w16 w16cex wp14">
+<w:numbering xmlns:wpc="http://schemas.microsoft.com/office/word/2010/wordprocessingCanvas" xmlns:cx="http://schemas.microsoft.com/office/drawing/2014/chartex" xmlns:cx1="http://schemas.microsoft.com/office/drawing/2015/9/8/chartex" xmlns:mc="http://schemas.openxmlformats.org/markup-compatibility/2006" xmlns:o="urn:schemas-microsoft-com:office:office" xmlns:r="http://schemas.openxmlformats.org/officeDocument/2006/relationships" xmlns:m="http://schemas.openxmlformats.org/officeDocument/2006/math" xmlns:v="urn:schemas-microsoft-com:vml" xmlns:wp14="http://schemas.microsoft.com/office/word/2010/wordprocessingDrawing" xmlns:wp="http://schemas.openxmlformats.org/drawingml/2006/wordprocessingDrawing" xmlns:w10="urn:schemas-microsoft-com:office:word" xmlns:w="http://schemas.openxmlformats.org/wordprocessingml/2006/main" xmlns:w14="http://schemas.microsoft.com/office/word/2010/wordml" xmlns:w15="http://schemas.microsoft.com/office/word/2012/wordml" xmlns:w16se="http://schemas.microsoft.com/office/word/2015/wordml/symex" xmlns:wpg="http://schemas.microsoft.com/office/word/2010/wordprocessingGroup" xmlns:wpi="http://schemas.microsoft.com/office/word/2010/wordprocessingInk" xmlns:wne="http://schemas.microsoft.com/office/word/2006/wordml" xmlns:wps="http://schemas.microsoft.com/office/word/2010/wordprocessingShape" mc:Ignorable="w14 w15 w16se wp14">
   <w:abstractNum w:abstractNumId="0" w15:restartNumberingAfterBreak="0">
     <w:nsid w:val="FFFFFF7C"/>
     <w:multiLevelType w:val="singleLevel"/>
@@ -2201,7 +2552,7 @@
 </file>
 
 <file path=word/styles.xml><?xml version="1.0" encoding="utf-8"?>
-<w:styles xmlns:mc="http://schemas.openxmlformats.org/markup-compatibility/2006" xmlns:r="http://schemas.openxmlformats.org/officeDocument/2006/relationships" xmlns:w="http://schemas.openxmlformats.org/wordprocessingml/2006/main" xmlns:w14="http://schemas.microsoft.com/office/word/2010/wordml" xmlns:w15="http://schemas.microsoft.com/office/word/2012/wordml" xmlns:w16cex="http://schemas.microsoft.com/office/word/2018/wordml/cex" xmlns:w16cid="http://schemas.microsoft.com/office/word/2016/wordml/cid" xmlns:w16="http://schemas.microsoft.com/office/word/2018/wordml" xmlns:w16se="http://schemas.microsoft.com/office/word/2015/wordml/symex" mc:Ignorable="w14 w15 w16se w16cid w16 w16cex">
+<w:styles xmlns:mc="http://schemas.openxmlformats.org/markup-compatibility/2006" xmlns:r="http://schemas.openxmlformats.org/officeDocument/2006/relationships" xmlns:w="http://schemas.openxmlformats.org/wordprocessingml/2006/main" xmlns:w14="http://schemas.microsoft.com/office/word/2010/wordml" xmlns:w15="http://schemas.microsoft.com/office/word/2012/wordml" xmlns:w16se="http://schemas.microsoft.com/office/word/2015/wordml/symex" mc:Ignorable="w14 w15 w16se">
   <w:docDefaults>
     <w:rPrDefault>
       <w:rPr>
@@ -2213,7 +2564,7 @@
     </w:rPrDefault>
     <w:pPrDefault/>
   </w:docDefaults>
-  <w:latentStyles w:defLockedState="0" w:defUIPriority="99" w:defSemiHidden="0" w:defUnhideWhenUsed="0" w:defQFormat="0" w:count="376">
+  <w:latentStyles w:defLockedState="0" w:defUIPriority="99" w:defSemiHidden="0" w:defUnhideWhenUsed="0" w:defQFormat="0" w:count="371">
     <w:lsdException w:name="Normal" w:uiPriority="0" w:qFormat="1"/>
     <w:lsdException w:name="heading 1" w:uiPriority="9" w:qFormat="1"/>
     <w:lsdException w:name="heading 2" w:semiHidden="1" w:uiPriority="9" w:unhideWhenUsed="1" w:qFormat="1"/>
@@ -3881,6 +4232,1046 @@
 </file>
 
 <file path=customXml/item2.xml><?xml version="1.0" encoding="utf-8"?>
+<ct:contentTypeSchema xmlns:ct="http://schemas.microsoft.com/office/2006/metadata/contentType" xmlns:ma="http://schemas.microsoft.com/office/2006/metadata/properties/metaAttributes" ct:_="" ma:_="" ma:contentTypeName="TemplateFile" ma:contentTypeID="0x0101006EDDDB5EE6D98C44930B742096920B300400F5B6D36B3EF94B4E9A635CDF2A18F5B8" ma:contentTypeVersion="72" ma:contentTypeDescription="Create a new document." ma:contentTypeScope="" ma:versionID="a23e56308344d904b51738559c3d67c9">
+  <xsd:schema xmlns:xsd="http://www.w3.org/2001/XMLSchema" xmlns:xs="http://www.w3.org/2001/XMLSchema" xmlns:p="http://schemas.microsoft.com/office/2006/metadata/properties" xmlns:ns2="4873beb7-5857-4685-be1f-d57550cc96cc" targetNamespace="http://schemas.microsoft.com/office/2006/metadata/properties" ma:root="true" ma:fieldsID="cd0908cc4600e77bf5da051303e00c8d" ns2:_="">
+    <xsd:import namespace="4873beb7-5857-4685-be1f-d57550cc96cc"/>
+    <xsd:element name="properties">
+      <xsd:complexType>
+        <xsd:sequence>
+          <xsd:element name="documentManagement">
+            <xsd:complexType>
+              <xsd:all>
+                <xsd:element ref="ns2:AcquiredFrom" minOccurs="0"/>
+                <xsd:element ref="ns2:UACurrentWords" minOccurs="0"/>
+                <xsd:element ref="ns2:TPApplication" minOccurs="0"/>
+                <xsd:element ref="ns2:ApprovalLog" minOccurs="0"/>
+                <xsd:element ref="ns2:ApprovalStatus" minOccurs="0"/>
+                <xsd:element ref="ns2:AssetStart" minOccurs="0"/>
+                <xsd:element ref="ns2:AssetExpire" minOccurs="0"/>
+                <xsd:element ref="ns2:AssetId" minOccurs="0"/>
+                <xsd:element ref="ns2:IsSearchable" minOccurs="0"/>
+                <xsd:element ref="ns2:AssetType" minOccurs="0"/>
+                <xsd:element ref="ns2:APAuthor" minOccurs="0"/>
+                <xsd:element ref="ns2:AverageRating" minOccurs="0"/>
+                <xsd:element ref="ns2:BlockPublish" minOccurs="0"/>
+                <xsd:element ref="ns2:BugNumber" minOccurs="0"/>
+                <xsd:element ref="ns2:CampaignTagsTaxHTField0" minOccurs="0"/>
+                <xsd:element ref="ns2:TPClientViewer" minOccurs="0"/>
+                <xsd:element ref="ns2:ClipArtFilename" minOccurs="0"/>
+                <xsd:element ref="ns2:TPCommandLine" minOccurs="0"/>
+                <xsd:element ref="ns2:TPComponent" minOccurs="0"/>
+                <xsd:element ref="ns2:ContentItem" minOccurs="0"/>
+                <xsd:element ref="ns2:CrawlForDependencies" minOccurs="0"/>
+                <xsd:element ref="ns2:CSXHash" minOccurs="0"/>
+                <xsd:element ref="ns2:CSXSubmissionMarket" minOccurs="0"/>
+                <xsd:element ref="ns2:CSXUpdate" minOccurs="0"/>
+                <xsd:element ref="ns2:IntlLangReviewDate" minOccurs="0"/>
+                <xsd:element ref="ns2:IsDeleted" minOccurs="0"/>
+                <xsd:element ref="ns2:APDescription" minOccurs="0"/>
+                <xsd:element ref="ns2:DirectSourceMarket" minOccurs="0"/>
+                <xsd:element ref="ns2:Downloads" minOccurs="0"/>
+                <xsd:element ref="ns2:DSATActionTaken" minOccurs="0"/>
+                <xsd:element ref="ns2:APEditor" minOccurs="0"/>
+                <xsd:element ref="ns2:EditorialStatus" minOccurs="0"/>
+                <xsd:element ref="ns2:EditorialTags" minOccurs="0"/>
+                <xsd:element ref="ns2:TPExecutable" minOccurs="0"/>
+                <xsd:element ref="ns2:FeatureTagsTaxHTField0" minOccurs="0"/>
+                <xsd:element ref="ns2:TPFriendlyName" minOccurs="0"/>
+                <xsd:element ref="ns2:FriendlyTitle" minOccurs="0"/>
+                <xsd:element ref="ns2:PrimaryImageGen" minOccurs="0"/>
+                <xsd:element ref="ns2:HandoffToMSDN" minOccurs="0"/>
+                <xsd:element ref="ns2:InProjectListLookup" minOccurs="0"/>
+                <xsd:element ref="ns2:TPInstallLocation" minOccurs="0"/>
+                <xsd:element ref="ns2:InternalTagsTaxHTField0" minOccurs="0"/>
+                <xsd:element ref="ns2:IntlLangReview" minOccurs="0"/>
+                <xsd:element ref="ns2:IntlLangReviewer" minOccurs="0"/>
+                <xsd:element ref="ns2:MarketSpecific" minOccurs="0"/>
+                <xsd:element ref="ns2:LastCompleteVersionLookup" minOccurs="0"/>
+                <xsd:element ref="ns2:LastHandOff" minOccurs="0"/>
+                <xsd:element ref="ns2:LastModifiedDateTime" minOccurs="0"/>
+                <xsd:element ref="ns2:LastPreviewErrorLookup" minOccurs="0"/>
+                <xsd:element ref="ns2:LastPreviewResultLookup" minOccurs="0"/>
+                <xsd:element ref="ns2:LastPreviewAttemptDateLookup" minOccurs="0"/>
+                <xsd:element ref="ns2:LastPreviewedByLookup" minOccurs="0"/>
+                <xsd:element ref="ns2:LastPreviewTimeLookup" minOccurs="0"/>
+                <xsd:element ref="ns2:LastPreviewVersionLookup" minOccurs="0"/>
+                <xsd:element ref="ns2:LastPublishErrorLookup" minOccurs="0"/>
+                <xsd:element ref="ns2:LastPublishResultLookup" minOccurs="0"/>
+                <xsd:element ref="ns2:LastPublishAttemptDateLookup" minOccurs="0"/>
+                <xsd:element ref="ns2:LastPublishedByLookup" minOccurs="0"/>
+                <xsd:element ref="ns2:LastPublishTimeLookup" minOccurs="0"/>
+                <xsd:element ref="ns2:LastPublishVersionLookup" minOccurs="0"/>
+                <xsd:element ref="ns2:TPLaunchHelpLinkType" minOccurs="0"/>
+                <xsd:element ref="ns2:LegacyData" minOccurs="0"/>
+                <xsd:element ref="ns2:TPLaunchHelpLink" minOccurs="0"/>
+                <xsd:element ref="ns2:LocComments" minOccurs="0"/>
+                <xsd:element ref="ns2:LocLastLocAttemptVersionLookup" minOccurs="0"/>
+                <xsd:element ref="ns2:LocLastLocAttemptVersionTypeLookup" minOccurs="0"/>
+                <xsd:element ref="ns2:LocManualTestRequired" minOccurs="0"/>
+                <xsd:element ref="ns2:LocMarketGroupTiers2" minOccurs="0"/>
+                <xsd:element ref="ns2:LocNewPublishedVersionLookup" minOccurs="0"/>
+                <xsd:element ref="ns2:LocOverallHandbackStatusLookup" minOccurs="0"/>
+                <xsd:element ref="ns2:LocOverallLocStatusLookup" minOccurs="0"/>
+                <xsd:element ref="ns2:LocOverallPreviewStatusLookup" minOccurs="0"/>
+                <xsd:element ref="ns2:LocOverallPublishStatusLookup" minOccurs="0"/>
+                <xsd:element ref="ns2:IntlLocPriority" minOccurs="0"/>
+                <xsd:element ref="ns2:LocProcessedForHandoffsLookup" minOccurs="0"/>
+                <xsd:element ref="ns2:LocProcessedForMarketsLookup" minOccurs="0"/>
+                <xsd:element ref="ns2:LocPublishedDependentAssetsLookup" minOccurs="0"/>
+                <xsd:element ref="ns2:LocPublishedLinkedAssetsLookup" minOccurs="0"/>
+                <xsd:element ref="ns2:LocRecommendedHandoff" minOccurs="0"/>
+                <xsd:element ref="ns2:LocalizationTagsTaxHTField0" minOccurs="0"/>
+                <xsd:element ref="ns2:MachineTranslated" minOccurs="0"/>
+                <xsd:element ref="ns2:Manager" minOccurs="0"/>
+                <xsd:element ref="ns2:Markets" minOccurs="0"/>
+                <xsd:element ref="ns2:Milestone" minOccurs="0"/>
+                <xsd:element ref="ns2:TPNamespace" minOccurs="0"/>
+                <xsd:element ref="ns2:NumericId" minOccurs="0"/>
+                <xsd:element ref="ns2:NumOfRatingsLookup" minOccurs="0"/>
+                <xsd:element ref="ns2:OOCacheId" minOccurs="0"/>
+                <xsd:element ref="ns2:OpenTemplate" minOccurs="0"/>
+                <xsd:element ref="ns2:OriginAsset" minOccurs="0"/>
+                <xsd:element ref="ns2:OriginalRelease" minOccurs="0"/>
+                <xsd:element ref="ns2:OriginalSourceMarket" minOccurs="0"/>
+                <xsd:element ref="ns2:OutputCachingOn" minOccurs="0"/>
+                <xsd:element ref="ns2:ParentAssetId" minOccurs="0"/>
+                <xsd:element ref="ns2:PlannedPubDate" minOccurs="0"/>
+                <xsd:element ref="ns2:PolicheckWords" minOccurs="0"/>
+                <xsd:element ref="ns2:BusinessGroup" minOccurs="0"/>
+                <xsd:element ref="ns2:UAProjectedTotalWords" minOccurs="0"/>
+                <xsd:element ref="ns2:Provider" minOccurs="0"/>
+                <xsd:element ref="ns2:Providers" minOccurs="0"/>
+                <xsd:element ref="ns2:PublishStatusLookup" minOccurs="0"/>
+                <xsd:element ref="ns2:PublishTargets" minOccurs="0"/>
+                <xsd:element ref="ns2:RecommendationsModifier" minOccurs="0"/>
+                <xsd:element ref="ns2:ArtSampleDocs" minOccurs="0"/>
+                <xsd:element ref="ns2:ScenarioTagsTaxHTField0" minOccurs="0"/>
+                <xsd:element ref="ns2:ShowIn" minOccurs="0"/>
+                <xsd:element ref="ns2:SourceTitle" minOccurs="0"/>
+                <xsd:element ref="ns2:CSXSubmissionDate" minOccurs="0"/>
+                <xsd:element ref="ns2:SubmitterId" minOccurs="0"/>
+                <xsd:element ref="ns2:TaxCatchAll" minOccurs="0"/>
+                <xsd:element ref="ns2:TaxCatchAllLabel" minOccurs="0"/>
+                <xsd:element ref="ns2:TemplateStatus" minOccurs="0"/>
+                <xsd:element ref="ns2:TemplateTemplateType" minOccurs="0"/>
+                <xsd:element ref="ns2:ThumbnailAssetId" minOccurs="0"/>
+                <xsd:element ref="ns2:TimesCloned" minOccurs="0"/>
+                <xsd:element ref="ns2:TrustLevel" minOccurs="0"/>
+                <xsd:element ref="ns2:UALocComments" minOccurs="0"/>
+                <xsd:element ref="ns2:UALocRecommendation" minOccurs="0"/>
+                <xsd:element ref="ns2:UANotes" minOccurs="0"/>
+                <xsd:element ref="ns2:TPAppVersion" minOccurs="0"/>
+                <xsd:element ref="ns2:VoteCount" minOccurs="0"/>
+              </xsd:all>
+            </xsd:complexType>
+          </xsd:element>
+        </xsd:sequence>
+      </xsd:complexType>
+    </xsd:element>
+  </xsd:schema>
+  <xsd:schema xmlns:xsd="http://www.w3.org/2001/XMLSchema" xmlns:xs="http://www.w3.org/2001/XMLSchema" xmlns:dms="http://schemas.microsoft.com/office/2006/documentManagement/types" xmlns:pc="http://schemas.microsoft.com/office/infopath/2007/PartnerControls" targetNamespace="4873beb7-5857-4685-be1f-d57550cc96cc" elementFormDefault="qualified">
+    <xsd:import namespace="http://schemas.microsoft.com/office/2006/documentManagement/types"/>
+    <xsd:import namespace="http://schemas.microsoft.com/office/infopath/2007/PartnerControls"/>
+    <xsd:element name="AcquiredFrom" ma:index="1" nillable="true" ma:displayName="Acquired From" ma:default="Internal MS" ma:internalName="AcquiredFrom" ma:readOnly="false">
+      <xsd:simpleType>
+        <xsd:restriction base="dms:Choice">
+          <xsd:enumeration value="Internal MS"/>
+          <xsd:enumeration value="Community"/>
+          <xsd:enumeration value="MVP"/>
+          <xsd:enumeration value="Publisher"/>
+          <xsd:enumeration value="Partner"/>
+          <xsd:enumeration value="None"/>
+        </xsd:restriction>
+      </xsd:simpleType>
+    </xsd:element>
+    <xsd:element name="UACurrentWords" ma:index="2" nillable="true" ma:displayName="Actual Word Count" ma:default="" ma:internalName="UACurrentWords" ma:readOnly="false">
+      <xsd:simpleType>
+        <xsd:restriction base="dms:Unknown"/>
+      </xsd:simpleType>
+    </xsd:element>
+    <xsd:element name="TPApplication" ma:index="3" nillable="true" ma:displayName="Application to Open Template With" ma:default="" ma:internalName="TPApplication">
+      <xsd:simpleType>
+        <xsd:restriction base="dms:Text"/>
+      </xsd:simpleType>
+    </xsd:element>
+    <xsd:element name="ApprovalLog" ma:index="4" nillable="true" ma:displayName="Approval Log" ma:default="" ma:hidden="true" ma:internalName="ApprovalLog" ma:readOnly="false">
+      <xsd:simpleType>
+        <xsd:restriction base="dms:Note"/>
+      </xsd:simpleType>
+    </xsd:element>
+    <xsd:element name="ApprovalStatus" ma:index="5" nillable="true" ma:displayName="Approval Status" ma:default="InProgress" ma:internalName="ApprovalStatus" ma:readOnly="false">
+      <xsd:simpleType>
+        <xsd:restriction base="dms:Choice">
+          <xsd:enumeration value="InProgress"/>
+          <xsd:enumeration value="Rejected"/>
+          <xsd:enumeration value="Questionable"/>
+          <xsd:enumeration value="ApprovedAutomatic"/>
+          <xsd:enumeration value="ApprovedManual"/>
+          <xsd:enumeration value="On Hold"/>
+          <xsd:enumeration value="Needs Review"/>
+          <xsd:enumeration value="A Violation"/>
+          <xsd:enumeration value="Unpublished Violation"/>
+        </xsd:restriction>
+      </xsd:simpleType>
+    </xsd:element>
+    <xsd:element name="AssetStart" ma:index="6" nillable="true" ma:displayName="Asset Begin Date" ma:default="[Today]" ma:internalName="AssetStart" ma:readOnly="false">
+      <xsd:simpleType>
+        <xsd:restriction base="dms:DateTime"/>
+      </xsd:simpleType>
+    </xsd:element>
+    <xsd:element name="AssetExpire" ma:index="7" nillable="true" ma:displayName="Asset End Date" ma:default="2029-01-01T08:00:00Z" ma:format="DateTime" ma:internalName="AssetExpire" ma:readOnly="false">
+      <xsd:simpleType>
+        <xsd:restriction base="dms:DateTime"/>
+      </xsd:simpleType>
+    </xsd:element>
+    <xsd:element name="AssetId" ma:index="8" nillable="true" ma:displayName="Asset ID" ma:default="" ma:indexed="true" ma:internalName="AssetId" ma:readOnly="false">
+      <xsd:simpleType>
+        <xsd:restriction base="dms:Text">
+          <xsd:maxLength value="255"/>
+        </xsd:restriction>
+      </xsd:simpleType>
+    </xsd:element>
+    <xsd:element name="IsSearchable" ma:index="9" nillable="true" ma:displayName="Asset Searchable?" ma:default="true" ma:internalName="IsSearchable" ma:readOnly="false">
+      <xsd:simpleType>
+        <xsd:restriction base="dms:Boolean"/>
+      </xsd:simpleType>
+    </xsd:element>
+    <xsd:element name="AssetType" ma:index="10" nillable="true" ma:displayName="Asset Type" ma:default="" ma:internalName="AssetType" ma:readOnly="false">
+      <xsd:simpleType>
+        <xsd:restriction base="dms:Unknown"/>
+      </xsd:simpleType>
+    </xsd:element>
+    <xsd:element name="APAuthor" ma:index="11" nillable="true" ma:displayName="Author" ma:default="" ma:list="UserInfo" ma:internalName="APAuthor" ma:readOnly="false">
+      <xsd:complexType>
+        <xsd:complexContent>
+          <xsd:extension base="dms:User">
+            <xsd:sequence>
+              <xsd:element name="UserInfo" minOccurs="0" maxOccurs="unbounded">
+                <xsd:complexType>
+                  <xsd:sequence>
+                    <xsd:element name="DisplayName" type="xsd:string" minOccurs="0"/>
+                    <xsd:element name="AccountId" type="dms:UserId" minOccurs="0" nillable="true"/>
+                    <xsd:element name="AccountType" type="xsd:string" minOccurs="0"/>
+                  </xsd:sequence>
+                </xsd:complexType>
+              </xsd:element>
+            </xsd:sequence>
+          </xsd:extension>
+        </xsd:complexContent>
+      </xsd:complexType>
+    </xsd:element>
+    <xsd:element name="AverageRating" ma:index="12" nillable="true" ma:displayName="Average Rating" ma:internalName="AverageRating" ma:readOnly="false">
+      <xsd:simpleType>
+        <xsd:restriction base="dms:Text"/>
+      </xsd:simpleType>
+    </xsd:element>
+    <xsd:element name="BlockPublish" ma:index="13" nillable="true" ma:displayName="Block from Publishing?" ma:default="" ma:internalName="BlockPublish" ma:readOnly="false">
+      <xsd:simpleType>
+        <xsd:restriction base="dms:Boolean"/>
+      </xsd:simpleType>
+    </xsd:element>
+    <xsd:element name="BugNumber" ma:index="14" nillable="true" ma:displayName="Bug Number" ma:default="" ma:internalName="BugNumber" ma:readOnly="false">
+      <xsd:simpleType>
+        <xsd:restriction base="dms:Text"/>
+      </xsd:simpleType>
+    </xsd:element>
+    <xsd:element name="CampaignTagsTaxHTField0" ma:index="16" nillable="true" ma:taxonomy="true" ma:internalName="CampaignTagsTaxHTField0" ma:taxonomyFieldName="CampaignTags" ma:displayName="Campaigns" ma:readOnly="false" ma:default="" ma:fieldId="{1df42cc3-2301-4f11-a52a-6ead923c29ed}" ma:taxonomyMulti="true" ma:sspId="8f79753a-75d3-41f5-8ca3-40b843941b4f" ma:termSetId="ca0e50d4-faa1-44ce-961e-bb1441c60e66" ma:anchorId="00000000-0000-0000-0000-000000000000" ma:open="false" ma:isKeyword="false">
+      <xsd:complexType>
+        <xsd:sequence>
+          <xsd:element ref="pc:Terms" minOccurs="0" maxOccurs="1"/>
+        </xsd:sequence>
+      </xsd:complexType>
+    </xsd:element>
+    <xsd:element name="TPClientViewer" ma:index="17" nillable="true" ma:displayName="Client Viewer" ma:default="" ma:internalName="TPClientViewer">
+      <xsd:simpleType>
+        <xsd:restriction base="dms:Text"/>
+      </xsd:simpleType>
+    </xsd:element>
+    <xsd:element name="ClipArtFilename" ma:index="18" nillable="true" ma:displayName="Clip Art Name" ma:default="" ma:internalName="ClipArtFilename" ma:readOnly="false">
+      <xsd:simpleType>
+        <xsd:restriction base="dms:Text"/>
+      </xsd:simpleType>
+    </xsd:element>
+    <xsd:element name="TPCommandLine" ma:index="19" nillable="true" ma:displayName="Command Line" ma:default="" ma:internalName="TPCommandLine">
+      <xsd:simpleType>
+        <xsd:restriction base="dms:Text"/>
+      </xsd:simpleType>
+    </xsd:element>
+    <xsd:element name="TPComponent" ma:index="20" nillable="true" ma:displayName="Component" ma:default="" ma:internalName="TPComponent">
+      <xsd:simpleType>
+        <xsd:restriction base="dms:Text"/>
+      </xsd:simpleType>
+    </xsd:element>
+    <xsd:element name="ContentItem" ma:index="21" nillable="true" ma:displayName="Content Item" ma:default="" ma:hidden="true" ma:internalName="ContentItem" ma:readOnly="false">
+      <xsd:simpleType>
+        <xsd:restriction base="dms:Unknown"/>
+      </xsd:simpleType>
+    </xsd:element>
+    <xsd:element name="CrawlForDependencies" ma:index="23" nillable="true" ma:displayName="Crawl for Dependencies?" ma:default="true" ma:internalName="CrawlForDependencies" ma:readOnly="false">
+      <xsd:simpleType>
+        <xsd:restriction base="dms:Boolean"/>
+      </xsd:simpleType>
+    </xsd:element>
+    <xsd:element name="CSXHash" ma:index="26" nillable="true" ma:displayName="CSX Hash" ma:default="" ma:indexed="true" ma:internalName="CSXHash" ma:readOnly="false">
+      <xsd:simpleType>
+        <xsd:restriction base="dms:Text"/>
+      </xsd:simpleType>
+    </xsd:element>
+    <xsd:element name="CSXSubmissionMarket" ma:index="27" nillable="true" ma:displayName="CSX Submission Market" ma:default="" ma:list="{2FBD1B11-2ACE-4FDC-B5A3-635D4ADF6F1B}" ma:internalName="CSXSubmissionMarket" ma:readOnly="false" ma:showField="MarketName" ma:web="4873beb7-5857-4685-be1f-d57550cc96cc">
+      <xsd:simpleType>
+        <xsd:restriction base="dms:Lookup"/>
+      </xsd:simpleType>
+    </xsd:element>
+    <xsd:element name="CSXUpdate" ma:index="28" nillable="true" ma:displayName="CSX Updated?" ma:default="false" ma:internalName="CSXUpdate" ma:readOnly="false">
+      <xsd:simpleType>
+        <xsd:restriction base="dms:Boolean"/>
+      </xsd:simpleType>
+    </xsd:element>
+    <xsd:element name="IntlLangReviewDate" ma:index="29" nillable="true" ma:displayName="Date to Complete Intl QA" ma:default="" ma:internalName="IntlLangReviewDate" ma:readOnly="false">
+      <xsd:simpleType>
+        <xsd:restriction base="dms:DateTime"/>
+      </xsd:simpleType>
+    </xsd:element>
+    <xsd:element name="IsDeleted" ma:index="30" nillable="true" ma:displayName="Deleted?" ma:default="" ma:internalName="IsDeleted" ma:readOnly="false">
+      <xsd:simpleType>
+        <xsd:restriction base="dms:Boolean"/>
+      </xsd:simpleType>
+    </xsd:element>
+    <xsd:element name="APDescription" ma:index="31" nillable="true" ma:displayName="Description" ma:default="" ma:internalName="APDescription" ma:readOnly="false">
+      <xsd:simpleType>
+        <xsd:restriction base="dms:Note"/>
+      </xsd:simpleType>
+    </xsd:element>
+    <xsd:element name="DirectSourceMarket" ma:index="32" nillable="true" ma:displayName="Direct Source Market Group" ma:default="" ma:internalName="DirectSourceMarket" ma:readOnly="false">
+      <xsd:simpleType>
+        <xsd:restriction base="dms:Text"/>
+      </xsd:simpleType>
+    </xsd:element>
+    <xsd:element name="Downloads" ma:index="33" nillable="true" ma:displayName="Downloads" ma:default="0" ma:hidden="true" ma:internalName="Downloads" ma:readOnly="false">
+      <xsd:simpleType>
+        <xsd:restriction base="dms:Unknown"/>
+      </xsd:simpleType>
+    </xsd:element>
+    <xsd:element name="DSATActionTaken" ma:index="34" nillable="true" ma:displayName="DSAT Action Taken" ma:default="" ma:internalName="DSATActionTaken" ma:readOnly="false">
+      <xsd:simpleType>
+        <xsd:restriction base="dms:Choice">
+          <xsd:enumeration value="Best Bets"/>
+          <xsd:enumeration value="Expire"/>
+          <xsd:enumeration value="Hide"/>
+          <xsd:enumeration value="None"/>
+        </xsd:restriction>
+      </xsd:simpleType>
+    </xsd:element>
+    <xsd:element name="APEditor" ma:index="35" nillable="true" ma:displayName="Editor" ma:default="" ma:list="UserInfo" ma:internalName="APEditor" ma:readOnly="false">
+      <xsd:complexType>
+        <xsd:complexContent>
+          <xsd:extension base="dms:User">
+            <xsd:sequence>
+              <xsd:element name="UserInfo" minOccurs="0" maxOccurs="unbounded">
+                <xsd:complexType>
+                  <xsd:sequence>
+                    <xsd:element name="DisplayName" type="xsd:string" minOccurs="0"/>
+                    <xsd:element name="AccountId" type="dms:UserId" minOccurs="0" nillable="true"/>
+                    <xsd:element name="AccountType" type="xsd:string" minOccurs="0"/>
+                  </xsd:sequence>
+                </xsd:complexType>
+              </xsd:element>
+            </xsd:sequence>
+          </xsd:extension>
+        </xsd:complexContent>
+      </xsd:complexType>
+    </xsd:element>
+    <xsd:element name="EditorialStatus" ma:index="36" nillable="true" ma:displayName="Editorial Status" ma:default="" ma:internalName="EditorialStatus" ma:readOnly="false">
+      <xsd:simpleType>
+        <xsd:restriction base="dms:Unknown"/>
+      </xsd:simpleType>
+    </xsd:element>
+    <xsd:element name="EditorialTags" ma:index="37" nillable="true" ma:displayName="Editorial Tags" ma:default="" ma:internalName="EditorialTags">
+      <xsd:simpleType>
+        <xsd:restriction base="dms:Unknown"/>
+      </xsd:simpleType>
+    </xsd:element>
+    <xsd:element name="TPExecutable" ma:index="38" nillable="true" ma:displayName="Executable" ma:default="" ma:internalName="TPExecutable">
+      <xsd:simpleType>
+        <xsd:restriction base="dms:Text"/>
+      </xsd:simpleType>
+    </xsd:element>
+    <xsd:element name="FeatureTagsTaxHTField0" ma:index="40" nillable="true" ma:taxonomy="true" ma:internalName="FeatureTagsTaxHTField0" ma:taxonomyFieldName="FeatureTags" ma:displayName="Features" ma:readOnly="false" ma:default="" ma:fieldId="{7fc0d542-15c6-4882-a8e3-13bca44403fb}" ma:taxonomyMulti="true" ma:sspId="8f79753a-75d3-41f5-8ca3-40b843941b4f" ma:termSetId="f1ab6845-967d-4854-a0ba-4ec07f0f8113" ma:anchorId="00000000-0000-0000-0000-000000000000" ma:open="false" ma:isKeyword="false">
+      <xsd:complexType>
+        <xsd:sequence>
+          <xsd:element ref="pc:Terms" minOccurs="0" maxOccurs="1"/>
+        </xsd:sequence>
+      </xsd:complexType>
+    </xsd:element>
+    <xsd:element name="TPFriendlyName" ma:index="41" nillable="true" ma:displayName="Friendly Name" ma:default="" ma:internalName="TPFriendlyName">
+      <xsd:simpleType>
+        <xsd:restriction base="dms:Text"/>
+      </xsd:simpleType>
+    </xsd:element>
+    <xsd:element name="FriendlyTitle" ma:index="42" nillable="true" ma:displayName="Friendly Title" ma:default="" ma:description="Shorter title to be used when displaying search results" ma:internalName="FriendlyTitle" ma:readOnly="false">
+      <xsd:simpleType>
+        <xsd:restriction base="dms:Text"/>
+      </xsd:simpleType>
+    </xsd:element>
+    <xsd:element name="PrimaryImageGen" ma:index="43" nillable="true" ma:displayName="Generate Images?" ma:default="true" ma:internalName="PrimaryImageGen">
+      <xsd:simpleType>
+        <xsd:restriction base="dms:Boolean"/>
+      </xsd:simpleType>
+    </xsd:element>
+    <xsd:element name="HandoffToMSDN" ma:index="44" nillable="true" ma:displayName="Handoff To MSDN Date" ma:default="" ma:internalName="HandoffToMSDN" ma:readOnly="false">
+      <xsd:simpleType>
+        <xsd:restriction base="dms:DateTime"/>
+      </xsd:simpleType>
+    </xsd:element>
+    <xsd:element name="InProjectListLookup" ma:index="45" nillable="true" ma:displayName="InProjectListLookup" ma:list="{9E343742-310B-4684-A24C-1D137CB4B230}" ma:internalName="InProjectListLookup" ma:readOnly="true" ma:showField="InProjectList" ma:web="4873beb7-5857-4685-be1f-d57550cc96cc">
+      <xsd:complexType>
+        <xsd:complexContent>
+          <xsd:extension base="dms:MultiChoiceLookup">
+            <xsd:sequence>
+              <xsd:element name="Value" type="dms:Lookup" maxOccurs="unbounded" minOccurs="0" nillable="true"/>
+            </xsd:sequence>
+          </xsd:extension>
+        </xsd:complexContent>
+      </xsd:complexType>
+    </xsd:element>
+    <xsd:element name="TPInstallLocation" ma:index="46" nillable="true" ma:displayName="Install Location" ma:default="" ma:internalName="TPInstallLocation">
+      <xsd:simpleType>
+        <xsd:restriction base="dms:Text"/>
+      </xsd:simpleType>
+    </xsd:element>
+    <xsd:element name="InternalTagsTaxHTField0" ma:index="48" nillable="true" ma:taxonomy="true" ma:internalName="InternalTagsTaxHTField0" ma:taxonomyFieldName="InternalTags" ma:displayName="Internal Tags" ma:readOnly="false" ma:default="" ma:fieldId="{1490b8a4-2706-41ec-b5e3-73176dccf34e}" ma:taxonomyMulti="true" ma:sspId="8f79753a-75d3-41f5-8ca3-40b843941b4f" ma:termSetId="82b6639e-f7fc-4c18-ad2d-003a6e707765" ma:anchorId="00000000-0000-0000-0000-000000000000" ma:open="false" ma:isKeyword="false">
+      <xsd:complexType>
+        <xsd:sequence>
+          <xsd:element ref="pc:Terms" minOccurs="0" maxOccurs="1"/>
+        </xsd:sequence>
+      </xsd:complexType>
+    </xsd:element>
+    <xsd:element name="IntlLangReview" ma:index="49" nillable="true" ma:displayName="Intl Lang QA Review Required?" ma:default="" ma:internalName="IntlLangReview" ma:readOnly="false">
+      <xsd:simpleType>
+        <xsd:restriction base="dms:Boolean"/>
+      </xsd:simpleType>
+    </xsd:element>
+    <xsd:element name="IntlLangReviewer" ma:index="50" nillable="true" ma:displayName="Intl Lang QA Reviewer" ma:default="" ma:internalName="IntlLangReviewer" ma:readOnly="false">
+      <xsd:simpleType>
+        <xsd:restriction base="dms:Text"/>
+      </xsd:simpleType>
+    </xsd:element>
+    <xsd:element name="MarketSpecific" ma:index="51" nillable="true" ma:displayName="Is Market Specific?" ma:default="" ma:internalName="MarketSpecific" ma:readOnly="false">
+      <xsd:simpleType>
+        <xsd:restriction base="dms:Boolean"/>
+      </xsd:simpleType>
+    </xsd:element>
+    <xsd:element name="LastCompleteVersionLookup" ma:index="52" nillable="true" ma:displayName="Last Complete Version Lookup" ma:default="" ma:list="{9E343742-310B-4684-A24C-1D137CB4B230}" ma:internalName="LastCompleteVersionLookup" ma:readOnly="true" ma:showField="LastCompleteVersion" ma:web="4873beb7-5857-4685-be1f-d57550cc96cc">
+      <xsd:complexType>
+        <xsd:complexContent>
+          <xsd:extension base="dms:MultiChoiceLookup">
+            <xsd:sequence>
+              <xsd:element name="Value" type="dms:Lookup" maxOccurs="unbounded" minOccurs="0" nillable="true"/>
+            </xsd:sequence>
+          </xsd:extension>
+        </xsd:complexContent>
+      </xsd:complexType>
+    </xsd:element>
+    <xsd:element name="LastHandOff" ma:index="53" nillable="true" ma:displayName="Last Hand-off" ma:default="" ma:internalName="LastHandOff" ma:readOnly="false">
+      <xsd:simpleType>
+        <xsd:restriction base="dms:DateTime"/>
+      </xsd:simpleType>
+    </xsd:element>
+    <xsd:element name="LastModifiedDateTime" ma:index="54" nillable="true" ma:displayName="Last Modified Date" ma:default="" ma:internalName="LastModifiedDateTime" ma:readOnly="false">
+      <xsd:simpleType>
+        <xsd:restriction base="dms:DateTime"/>
+      </xsd:simpleType>
+    </xsd:element>
+    <xsd:element name="LastPreviewErrorLookup" ma:index="55" nillable="true" ma:displayName="Last Preview Attempt Error" ma:default="" ma:list="{9E343742-310B-4684-A24C-1D137CB4B230}" ma:internalName="LastPreviewErrorLookup" ma:readOnly="true" ma:showField="LastPreviewError" ma:web="4873beb7-5857-4685-be1f-d57550cc96cc">
+      <xsd:complexType>
+        <xsd:complexContent>
+          <xsd:extension base="dms:MultiChoiceLookup">
+            <xsd:sequence>
+              <xsd:element name="Value" type="dms:Lookup" maxOccurs="unbounded" minOccurs="0" nillable="true"/>
+            </xsd:sequence>
+          </xsd:extension>
+        </xsd:complexContent>
+      </xsd:complexType>
+    </xsd:element>
+    <xsd:element name="LastPreviewResultLookup" ma:index="56" nillable="true" ma:displayName="Last Preview Attempt Result" ma:default="" ma:list="{9E343742-310B-4684-A24C-1D137CB4B230}" ma:internalName="LastPreviewResultLookup" ma:readOnly="true" ma:showField="LastPreviewResult" ma:web="4873beb7-5857-4685-be1f-d57550cc96cc">
+      <xsd:complexType>
+        <xsd:complexContent>
+          <xsd:extension base="dms:MultiChoiceLookup">
+            <xsd:sequence>
+              <xsd:element name="Value" type="dms:Lookup" maxOccurs="unbounded" minOccurs="0" nillable="true"/>
+            </xsd:sequence>
+          </xsd:extension>
+        </xsd:complexContent>
+      </xsd:complexType>
+    </xsd:element>
+    <xsd:element name="LastPreviewAttemptDateLookup" ma:index="57" nillable="true" ma:displayName="Last Preview Attempted On" ma:default="" ma:list="{9E343742-310B-4684-A24C-1D137CB4B230}" ma:internalName="LastPreviewAttemptDateLookup" ma:readOnly="true" ma:showField="LastPreviewAttemptDate" ma:web="4873beb7-5857-4685-be1f-d57550cc96cc">
+      <xsd:complexType>
+        <xsd:complexContent>
+          <xsd:extension base="dms:MultiChoiceLookup">
+            <xsd:sequence>
+              <xsd:element name="Value" type="dms:Lookup" maxOccurs="unbounded" minOccurs="0" nillable="true"/>
+            </xsd:sequence>
+          </xsd:extension>
+        </xsd:complexContent>
+      </xsd:complexType>
+    </xsd:element>
+    <xsd:element name="LastPreviewedByLookup" ma:index="58" nillable="true" ma:displayName="Last Previewed By" ma:default="" ma:list="{9E343742-310B-4684-A24C-1D137CB4B230}" ma:internalName="LastPreviewedByLookup" ma:readOnly="true" ma:showField="LastPreviewedBy" ma:web="4873beb7-5857-4685-be1f-d57550cc96cc">
+      <xsd:complexType>
+        <xsd:complexContent>
+          <xsd:extension base="dms:MultiChoiceLookup">
+            <xsd:sequence>
+              <xsd:element name="Value" type="dms:Lookup" maxOccurs="unbounded" minOccurs="0" nillable="true"/>
+            </xsd:sequence>
+          </xsd:extension>
+        </xsd:complexContent>
+      </xsd:complexType>
+    </xsd:element>
+    <xsd:element name="LastPreviewTimeLookup" ma:index="59" nillable="true" ma:displayName="Last Previewed Date" ma:default="" ma:list="{9E343742-310B-4684-A24C-1D137CB4B230}" ma:internalName="LastPreviewTimeLookup" ma:readOnly="true" ma:showField="LastPreviewTime" ma:web="4873beb7-5857-4685-be1f-d57550cc96cc">
+      <xsd:complexType>
+        <xsd:complexContent>
+          <xsd:extension base="dms:MultiChoiceLookup">
+            <xsd:sequence>
+              <xsd:element name="Value" type="dms:Lookup" maxOccurs="unbounded" minOccurs="0" nillable="true"/>
+            </xsd:sequence>
+          </xsd:extension>
+        </xsd:complexContent>
+      </xsd:complexType>
+    </xsd:element>
+    <xsd:element name="LastPreviewVersionLookup" ma:index="60" nillable="true" ma:displayName="Last Previewed Version" ma:default="" ma:list="{9E343742-310B-4684-A24C-1D137CB4B230}" ma:internalName="LastPreviewVersionLookup" ma:readOnly="true" ma:showField="LastPreviewVersion" ma:web="4873beb7-5857-4685-be1f-d57550cc96cc">
+      <xsd:complexType>
+        <xsd:complexContent>
+          <xsd:extension base="dms:MultiChoiceLookup">
+            <xsd:sequence>
+              <xsd:element name="Value" type="dms:Lookup" maxOccurs="unbounded" minOccurs="0" nillable="true"/>
+            </xsd:sequence>
+          </xsd:extension>
+        </xsd:complexContent>
+      </xsd:complexType>
+    </xsd:element>
+    <xsd:element name="LastPublishErrorLookup" ma:index="61" nillable="true" ma:displayName="Last Publish Attempt Error" ma:default="" ma:list="{9E343742-310B-4684-A24C-1D137CB4B230}" ma:internalName="LastPublishErrorLookup" ma:readOnly="true" ma:showField="LastPublishError" ma:web="4873beb7-5857-4685-be1f-d57550cc96cc">
+      <xsd:complexType>
+        <xsd:complexContent>
+          <xsd:extension base="dms:MultiChoiceLookup">
+            <xsd:sequence>
+              <xsd:element name="Value" type="dms:Lookup" maxOccurs="unbounded" minOccurs="0" nillable="true"/>
+            </xsd:sequence>
+          </xsd:extension>
+        </xsd:complexContent>
+      </xsd:complexType>
+    </xsd:element>
+    <xsd:element name="LastPublishResultLookup" ma:index="62" nillable="true" ma:displayName="Last Publish Attempt Result" ma:default="" ma:list="{9E343742-310B-4684-A24C-1D137CB4B230}" ma:internalName="LastPublishResultLookup" ma:readOnly="true" ma:showField="LastPublishResult" ma:web="4873beb7-5857-4685-be1f-d57550cc96cc">
+      <xsd:complexType>
+        <xsd:complexContent>
+          <xsd:extension base="dms:MultiChoiceLookup">
+            <xsd:sequence>
+              <xsd:element name="Value" type="dms:Lookup" maxOccurs="unbounded" minOccurs="0" nillable="true"/>
+            </xsd:sequence>
+          </xsd:extension>
+        </xsd:complexContent>
+      </xsd:complexType>
+    </xsd:element>
+    <xsd:element name="LastPublishAttemptDateLookup" ma:index="63" nillable="true" ma:displayName="Last Publish Attempted On" ma:default="" ma:list="{9E343742-310B-4684-A24C-1D137CB4B230}" ma:internalName="LastPublishAttemptDateLookup" ma:readOnly="true" ma:showField="LastPublishAttemptDate" ma:web="4873beb7-5857-4685-be1f-d57550cc96cc">
+      <xsd:complexType>
+        <xsd:complexContent>
+          <xsd:extension base="dms:MultiChoiceLookup">
+            <xsd:sequence>
+              <xsd:element name="Value" type="dms:Lookup" maxOccurs="unbounded" minOccurs="0" nillable="true"/>
+            </xsd:sequence>
+          </xsd:extension>
+        </xsd:complexContent>
+      </xsd:complexType>
+    </xsd:element>
+    <xsd:element name="LastPublishedByLookup" ma:index="64" nillable="true" ma:displayName="Last Published By" ma:default="" ma:list="{9E343742-310B-4684-A24C-1D137CB4B230}" ma:internalName="LastPublishedByLookup" ma:readOnly="true" ma:showField="LastPublishedBy" ma:web="4873beb7-5857-4685-be1f-d57550cc96cc">
+      <xsd:complexType>
+        <xsd:complexContent>
+          <xsd:extension base="dms:MultiChoiceLookup">
+            <xsd:sequence>
+              <xsd:element name="Value" type="dms:Lookup" maxOccurs="unbounded" minOccurs="0" nillable="true"/>
+            </xsd:sequence>
+          </xsd:extension>
+        </xsd:complexContent>
+      </xsd:complexType>
+    </xsd:element>
+    <xsd:element name="LastPublishTimeLookup" ma:index="65" nillable="true" ma:displayName="Last Published Date" ma:default="" ma:list="{9E343742-310B-4684-A24C-1D137CB4B230}" ma:internalName="LastPublishTimeLookup" ma:readOnly="true" ma:showField="LastPublishTime" ma:web="4873beb7-5857-4685-be1f-d57550cc96cc">
+      <xsd:complexType>
+        <xsd:complexContent>
+          <xsd:extension base="dms:MultiChoiceLookup">
+            <xsd:sequence>
+              <xsd:element name="Value" type="dms:Lookup" maxOccurs="unbounded" minOccurs="0" nillable="true"/>
+            </xsd:sequence>
+          </xsd:extension>
+        </xsd:complexContent>
+      </xsd:complexType>
+    </xsd:element>
+    <xsd:element name="LastPublishVersionLookup" ma:index="66" nillable="true" ma:displayName="Last Published Version" ma:default="" ma:list="{9E343742-310B-4684-A24C-1D137CB4B230}" ma:internalName="LastPublishVersionLookup" ma:readOnly="true" ma:showField="LastPublishVersion" ma:web="4873beb7-5857-4685-be1f-d57550cc96cc">
+      <xsd:complexType>
+        <xsd:complexContent>
+          <xsd:extension base="dms:MultiChoiceLookup">
+            <xsd:sequence>
+              <xsd:element name="Value" type="dms:Lookup" maxOccurs="unbounded" minOccurs="0" nillable="true"/>
+            </xsd:sequence>
+          </xsd:extension>
+        </xsd:complexContent>
+      </xsd:complexType>
+    </xsd:element>
+    <xsd:element name="TPLaunchHelpLinkType" ma:index="67" nillable="true" ma:displayName="Launch Help Link Type" ma:default="Template" ma:internalName="TPLaunchHelpLinkType">
+      <xsd:simpleType>
+        <xsd:restriction base="dms:Choice">
+          <xsd:enumeration value="Template"/>
+          <xsd:enumeration value="Training"/>
+          <xsd:enumeration value="URL"/>
+          <xsd:enumeration value="None"/>
+        </xsd:restriction>
+      </xsd:simpleType>
+    </xsd:element>
+    <xsd:element name="LegacyData" ma:index="68" nillable="true" ma:displayName="Legacy Data" ma:default="" ma:internalName="LegacyData" ma:readOnly="false">
+      <xsd:simpleType>
+        <xsd:restriction base="dms:Note"/>
+      </xsd:simpleType>
+    </xsd:element>
+    <xsd:element name="TPLaunchHelpLink" ma:index="69" nillable="true" ma:displayName="Link to Launch Help Topic" ma:default="" ma:internalName="TPLaunchHelpLink">
+      <xsd:simpleType>
+        <xsd:restriction base="dms:Text"/>
+      </xsd:simpleType>
+    </xsd:element>
+    <xsd:element name="LocComments" ma:index="70" nillable="true" ma:displayName="Loc Approval Comments" ma:default="" ma:internalName="LocComments" ma:readOnly="false">
+      <xsd:simpleType>
+        <xsd:restriction base="dms:Note"/>
+      </xsd:simpleType>
+    </xsd:element>
+    <xsd:element name="LocLastLocAttemptVersionLookup" ma:index="71" nillable="true" ma:displayName="Loc Last Loc Attempt Version" ma:default="" ma:list="{7DD1DCEC-E449-43D3-891F-7DC62F62AD21}" ma:internalName="LocLastLocAttemptVersionLookup" ma:readOnly="false" ma:showField="LastLocAttemptVersion" ma:web="4873beb7-5857-4685-be1f-d57550cc96cc">
+      <xsd:simpleType>
+        <xsd:restriction base="dms:Lookup"/>
+      </xsd:simpleType>
+    </xsd:element>
+    <xsd:element name="LocLastLocAttemptVersionTypeLookup" ma:index="72" nillable="true" ma:displayName="Loc Last Loc Attempt Version Type" ma:default="" ma:list="{7DD1DCEC-E449-43D3-891F-7DC62F62AD21}" ma:internalName="LocLastLocAttemptVersionTypeLookup" ma:readOnly="true" ma:showField="LastLocAttemptVersionType" ma:web="4873beb7-5857-4685-be1f-d57550cc96cc">
+      <xsd:simpleType>
+        <xsd:restriction base="dms:Lookup"/>
+      </xsd:simpleType>
+    </xsd:element>
+    <xsd:element name="LocManualTestRequired" ma:index="73" nillable="true" ma:displayName="Loc Manual Test Required" ma:default="" ma:internalName="LocManualTestRequired" ma:readOnly="false">
+      <xsd:simpleType>
+        <xsd:restriction base="dms:Boolean"/>
+      </xsd:simpleType>
+    </xsd:element>
+    <xsd:element name="LocMarketGroupTiers2" ma:index="74" nillable="true" ma:displayName="Loc Market Group Tiers" ma:internalName="LocMarketGroupTiers2" ma:readOnly="false">
+      <xsd:simpleType>
+        <xsd:restriction base="dms:Unknown"/>
+      </xsd:simpleType>
+    </xsd:element>
+    <xsd:element name="LocNewPublishedVersionLookup" ma:index="75" nillable="true" ma:displayName="Loc New Published Version Lookup" ma:default="" ma:list="{7DD1DCEC-E449-43D3-891F-7DC62F62AD21}" ma:internalName="LocNewPublishedVersionLookup" ma:readOnly="true" ma:showField="NewPublishedVersion" ma:web="4873beb7-5857-4685-be1f-d57550cc96cc">
+      <xsd:simpleType>
+        <xsd:restriction base="dms:Lookup"/>
+      </xsd:simpleType>
+    </xsd:element>
+    <xsd:element name="LocOverallHandbackStatusLookup" ma:index="76" nillable="true" ma:displayName="Loc Overall Handback Status" ma:default="" ma:list="{7DD1DCEC-E449-43D3-891F-7DC62F62AD21}" ma:internalName="LocOverallHandbackStatusLookup" ma:readOnly="true" ma:showField="OverallHandbackStatus" ma:web="4873beb7-5857-4685-be1f-d57550cc96cc">
+      <xsd:simpleType>
+        <xsd:restriction base="dms:Lookup"/>
+      </xsd:simpleType>
+    </xsd:element>
+    <xsd:element name="LocOverallLocStatusLookup" ma:index="77" nillable="true" ma:displayName="Loc Overall Localize Status" ma:default="" ma:list="{7DD1DCEC-E449-43D3-891F-7DC62F62AD21}" ma:internalName="LocOverallLocStatusLookup" ma:readOnly="true" ma:showField="OverallLocStatus" ma:web="4873beb7-5857-4685-be1f-d57550cc96cc">
+      <xsd:simpleType>
+        <xsd:restriction base="dms:Lookup"/>
+      </xsd:simpleType>
+    </xsd:element>
+    <xsd:element name="LocOverallPreviewStatusLookup" ma:index="78" nillable="true" ma:displayName="Loc Overall Preview Status" ma:default="" ma:list="{7DD1DCEC-E449-43D3-891F-7DC62F62AD21}" ma:internalName="LocOverallPreviewStatusLookup" ma:readOnly="true" ma:showField="OverallPreviewStatus" ma:web="4873beb7-5857-4685-be1f-d57550cc96cc">
+      <xsd:simpleType>
+        <xsd:restriction base="dms:Lookup"/>
+      </xsd:simpleType>
+    </xsd:element>
+    <xsd:element name="LocOverallPublishStatusLookup" ma:index="79" nillable="true" ma:displayName="Loc Overall Publish Status" ma:default="" ma:list="{7DD1DCEC-E449-43D3-891F-7DC62F62AD21}" ma:internalName="LocOverallPublishStatusLookup" ma:readOnly="true" ma:showField="OverallPublishStatus" ma:web="4873beb7-5857-4685-be1f-d57550cc96cc">
+      <xsd:simpleType>
+        <xsd:restriction base="dms:Lookup"/>
+      </xsd:simpleType>
+    </xsd:element>
+    <xsd:element name="IntlLocPriority" ma:index="80" nillable="true" ma:displayName="Loc Priority" ma:default="" ma:internalName="IntlLocPriority" ma:readOnly="false">
+      <xsd:simpleType>
+        <xsd:restriction base="dms:Unknown"/>
+      </xsd:simpleType>
+    </xsd:element>
+    <xsd:element name="LocProcessedForHandoffsLookup" ma:index="81" nillable="true" ma:displayName="Loc Processed For Handoffs" ma:default="" ma:list="{7DD1DCEC-E449-43D3-891F-7DC62F62AD21}" ma:internalName="LocProcessedForHandoffsLookup" ma:readOnly="true" ma:showField="ProcessedForHandoffs" ma:web="4873beb7-5857-4685-be1f-d57550cc96cc">
+      <xsd:simpleType>
+        <xsd:restriction base="dms:Lookup"/>
+      </xsd:simpleType>
+    </xsd:element>
+    <xsd:element name="LocProcessedForMarketsLookup" ma:index="82" nillable="true" ma:displayName="Loc Processed For Markets" ma:default="" ma:list="{7DD1DCEC-E449-43D3-891F-7DC62F62AD21}" ma:internalName="LocProcessedForMarketsLookup" ma:readOnly="true" ma:showField="ProcessedForMarkets" ma:web="4873beb7-5857-4685-be1f-d57550cc96cc">
+      <xsd:simpleType>
+        <xsd:restriction base="dms:Lookup"/>
+      </xsd:simpleType>
+    </xsd:element>
+    <xsd:element name="LocPublishedDependentAssetsLookup" ma:index="83" nillable="true" ma:displayName="Loc Published Dependent Assets" ma:default="" ma:list="{7DD1DCEC-E449-43D3-891F-7DC62F62AD21}" ma:internalName="LocPublishedDependentAssetsLookup" ma:readOnly="true" ma:showField="PublishedDependentAssets" ma:web="4873beb7-5857-4685-be1f-d57550cc96cc">
+      <xsd:simpleType>
+        <xsd:restriction base="dms:Lookup"/>
+      </xsd:simpleType>
+    </xsd:element>
+    <xsd:element name="LocPublishedLinkedAssetsLookup" ma:index="84" nillable="true" ma:displayName="Loc Published Linked Assets" ma:default="" ma:list="{7DD1DCEC-E449-43D3-891F-7DC62F62AD21}" ma:internalName="LocPublishedLinkedAssetsLookup" ma:readOnly="true" ma:showField="PublishedLinkedAssets" ma:web="4873beb7-5857-4685-be1f-d57550cc96cc">
+      <xsd:simpleType>
+        <xsd:restriction base="dms:Lookup"/>
+      </xsd:simpleType>
+    </xsd:element>
+    <xsd:element name="LocRecommendedHandoff" ma:index="85" nillable="true" ma:displayName="Loc Recommended Handoff" ma:default="" ma:indexed="true" ma:internalName="LocRecommendedHandoff" ma:readOnly="false">
+      <xsd:simpleType>
+        <xsd:restriction base="dms:Text"/>
+      </xsd:simpleType>
+    </xsd:element>
+    <xsd:element name="LocalizationTagsTaxHTField0" ma:index="87" nillable="true" ma:taxonomy="true" ma:internalName="LocalizationTagsTaxHTField0" ma:taxonomyFieldName="LocalizationTags" ma:displayName="Localization Tags" ma:readOnly="false" ma:default="" ma:fieldId="{00f02cb3-2c7c-424a-9c61-10e9b6878429}" ma:taxonomyMulti="true" ma:sspId="8f79753a-75d3-41f5-8ca3-40b843941b4f" ma:termSetId="5b7703a5-8e8b-4b58-8b31-1cea35331da3" ma:anchorId="00000000-0000-0000-0000-000000000000" ma:open="false" ma:isKeyword="false">
+      <xsd:complexType>
+        <xsd:sequence>
+          <xsd:element ref="pc:Terms" minOccurs="0" maxOccurs="1"/>
+        </xsd:sequence>
+      </xsd:complexType>
+    </xsd:element>
+    <xsd:element name="MachineTranslated" ma:index="88" nillable="true" ma:displayName="Machine Translated" ma:default="" ma:internalName="MachineTranslated" ma:readOnly="false">
+      <xsd:simpleType>
+        <xsd:restriction base="dms:Boolean"/>
+      </xsd:simpleType>
+    </xsd:element>
+    <xsd:element name="Manager" ma:index="89" nillable="true" ma:displayName="Manager" ma:hidden="true" ma:internalName="Manager" ma:readOnly="false">
+      <xsd:simpleType>
+        <xsd:restriction base="dms:Text"/>
+      </xsd:simpleType>
+    </xsd:element>
+    <xsd:element name="Markets" ma:index="90" nillable="true" ma:displayName="Markets" ma:default="" ma:description="Leave blank to show in all markets" ma:list="{2FBD1B11-2ACE-4FDC-B5A3-635D4ADF6F1B}" ma:internalName="Markets" ma:readOnly="false" ma:showField="MarketName" ma:web="4873beb7-5857-4685-be1f-d57550cc96cc">
+      <xsd:complexType>
+        <xsd:complexContent>
+          <xsd:extension base="dms:MultiChoiceLookup">
+            <xsd:sequence>
+              <xsd:element name="Value" type="dms:Lookup" maxOccurs="unbounded" minOccurs="0" nillable="true"/>
+            </xsd:sequence>
+          </xsd:extension>
+        </xsd:complexContent>
+      </xsd:complexType>
+    </xsd:element>
+    <xsd:element name="Milestone" ma:index="91" nillable="true" ma:displayName="Milestone" ma:default="" ma:internalName="Milestone" ma:readOnly="false">
+      <xsd:simpleType>
+        <xsd:restriction base="dms:Unknown"/>
+      </xsd:simpleType>
+    </xsd:element>
+    <xsd:element name="TPNamespace" ma:index="94" nillable="true" ma:displayName="Namespace" ma:default="" ma:internalName="TPNamespace">
+      <xsd:simpleType>
+        <xsd:restriction base="dms:Text"/>
+      </xsd:simpleType>
+    </xsd:element>
+    <xsd:element name="NumericId" ma:index="95" nillable="true" ma:displayName="Numeric ID" ma:default="" ma:indexed="true" ma:internalName="NumericId" ma:readOnly="false">
+      <xsd:simpleType>
+        <xsd:restriction base="dms:Number"/>
+      </xsd:simpleType>
+    </xsd:element>
+    <xsd:element name="NumOfRatingsLookup" ma:index="96" nillable="true" ma:displayName="NumOfRatings" ma:default="" ma:list="{9E343742-310B-4684-A24C-1D137CB4B230}" ma:internalName="NumOfRatingsLookup" ma:readOnly="true" ma:showField="NumOfRatings" ma:web="4873beb7-5857-4685-be1f-d57550cc96cc">
+      <xsd:complexType>
+        <xsd:complexContent>
+          <xsd:extension base="dms:MultiChoiceLookup">
+            <xsd:sequence>
+              <xsd:element name="Value" type="dms:Lookup" maxOccurs="unbounded" minOccurs="0" nillable="true"/>
+            </xsd:sequence>
+          </xsd:extension>
+        </xsd:complexContent>
+      </xsd:complexType>
+    </xsd:element>
+    <xsd:element name="OOCacheId" ma:index="97" nillable="true" ma:displayName="OOCacheId" ma:internalName="OOCacheId" ma:readOnly="false">
+      <xsd:simpleType>
+        <xsd:restriction base="dms:Text"/>
+      </xsd:simpleType>
+    </xsd:element>
+    <xsd:element name="OpenTemplate" ma:index="98" nillable="true" ma:displayName="Open Template" ma:default="true" ma:internalName="OpenTemplate">
+      <xsd:simpleType>
+        <xsd:restriction base="dms:Boolean"/>
+      </xsd:simpleType>
+    </xsd:element>
+    <xsd:element name="OriginAsset" ma:index="99" nillable="true" ma:displayName="Origin Asset" ma:default="" ma:internalName="OriginAsset" ma:readOnly="false">
+      <xsd:simpleType>
+        <xsd:restriction base="dms:Text"/>
+      </xsd:simpleType>
+    </xsd:element>
+    <xsd:element name="OriginalRelease" ma:index="100" nillable="true" ma:displayName="Original Release" ma:default="15" ma:internalName="OriginalRelease" ma:readOnly="false">
+      <xsd:simpleType>
+        <xsd:restriction base="dms:Choice">
+          <xsd:enumeration value="14"/>
+          <xsd:enumeration value="15"/>
+          <xsd:enumeration value="16"/>
+        </xsd:restriction>
+      </xsd:simpleType>
+    </xsd:element>
+    <xsd:element name="OriginalSourceMarket" ma:index="101" nillable="true" ma:displayName="Original Source Market Group" ma:default="" ma:internalName="OriginalSourceMarket" ma:readOnly="false">
+      <xsd:simpleType>
+        <xsd:restriction base="dms:Text"/>
+      </xsd:simpleType>
+    </xsd:element>
+    <xsd:element name="OutputCachingOn" ma:index="102" nillable="true" ma:displayName="Output Caching" ma:default="true" ma:hidden="true" ma:internalName="OutputCachingOn" ma:readOnly="false">
+      <xsd:simpleType>
+        <xsd:restriction base="dms:Boolean"/>
+      </xsd:simpleType>
+    </xsd:element>
+    <xsd:element name="ParentAssetId" ma:index="103" nillable="true" ma:displayName="Parent Asset Id" ma:default="" ma:internalName="ParentAssetId" ma:readOnly="false">
+      <xsd:simpleType>
+        <xsd:restriction base="dms:Text"/>
+      </xsd:simpleType>
+    </xsd:element>
+    <xsd:element name="PlannedPubDate" ma:index="104" nillable="true" ma:displayName="Planned Publish Date" ma:default="" ma:indexed="true" ma:internalName="PlannedPubDate" ma:readOnly="false">
+      <xsd:simpleType>
+        <xsd:restriction base="dms:DateTime"/>
+      </xsd:simpleType>
+    </xsd:element>
+    <xsd:element name="PolicheckWords" ma:index="105" nillable="true" ma:displayName="Policheck Words" ma:default="" ma:internalName="PolicheckWords" ma:readOnly="false">
+      <xsd:simpleType>
+        <xsd:restriction base="dms:Text"/>
+      </xsd:simpleType>
+    </xsd:element>
+    <xsd:element name="BusinessGroup" ma:index="106" nillable="true" ma:displayName="Product Division Owner" ma:default="" ma:internalName="BusinessGroup" ma:readOnly="false">
+      <xsd:simpleType>
+        <xsd:restriction base="dms:Unknown"/>
+      </xsd:simpleType>
+    </xsd:element>
+    <xsd:element name="UAProjectedTotalWords" ma:index="107" nillable="true" ma:displayName="Projected Word Count" ma:default="" ma:internalName="UAProjectedTotalWords" ma:readOnly="false">
+      <xsd:simpleType>
+        <xsd:restriction base="dms:Unknown"/>
+      </xsd:simpleType>
+    </xsd:element>
+    <xsd:element name="Provider" ma:index="108" nillable="true" ma:displayName="Provider" ma:default="" ma:internalName="Provider" ma:readOnly="false">
+      <xsd:simpleType>
+        <xsd:restriction base="dms:Unknown"/>
+      </xsd:simpleType>
+    </xsd:element>
+    <xsd:element name="Providers" ma:index="109" nillable="true" ma:displayName="Providers" ma:default="" ma:internalName="Providers">
+      <xsd:simpleType>
+        <xsd:restriction base="dms:Unknown"/>
+      </xsd:simpleType>
+    </xsd:element>
+    <xsd:element name="PublishStatusLookup" ma:index="110" nillable="true" ma:displayName="Publish Status" ma:default="" ma:list="{9E343742-310B-4684-A24C-1D137CB4B230}" ma:internalName="PublishStatusLookup" ma:readOnly="false" ma:showField="PublishStatus" ma:web="4873beb7-5857-4685-be1f-d57550cc96cc">
+      <xsd:complexType>
+        <xsd:complexContent>
+          <xsd:extension base="dms:MultiChoiceLookup">
+            <xsd:sequence>
+              <xsd:element name="Value" type="dms:Lookup" maxOccurs="unbounded" minOccurs="0" nillable="true"/>
+            </xsd:sequence>
+          </xsd:extension>
+        </xsd:complexContent>
+      </xsd:complexType>
+    </xsd:element>
+    <xsd:element name="PublishTargets" ma:index="111" nillable="true" ma:displayName="Publish Target" ma:default="OfficeOnlineVNext" ma:internalName="PublishTargets" ma:readOnly="false">
+      <xsd:simpleType>
+        <xsd:restriction base="dms:Unknown"/>
+      </xsd:simpleType>
+    </xsd:element>
+    <xsd:element name="RecommendationsModifier" ma:index="112" nillable="true" ma:displayName="Recommendations Modifier" ma:default="" ma:internalName="RecommendationsModifier" ma:readOnly="false">
+      <xsd:simpleType>
+        <xsd:restriction base="dms:Number"/>
+      </xsd:simpleType>
+    </xsd:element>
+    <xsd:element name="ArtSampleDocs" ma:index="113" nillable="true" ma:displayName="Sample Docs" ma:default="" ma:hidden="true" ma:internalName="ArtSampleDocs" ma:readOnly="false">
+      <xsd:simpleType>
+        <xsd:restriction base="dms:Text"/>
+      </xsd:simpleType>
+    </xsd:element>
+    <xsd:element name="ScenarioTagsTaxHTField0" ma:index="115" nillable="true" ma:taxonomy="true" ma:internalName="ScenarioTagsTaxHTField0" ma:taxonomyFieldName="ScenarioTags" ma:displayName="Scenarios" ma:readOnly="false" ma:default="" ma:fieldId="{93aef74d-6c78-4815-8310-51477dceeccc}" ma:taxonomyMulti="true" ma:sspId="8f79753a-75d3-41f5-8ca3-40b843941b4f" ma:termSetId="4b7d5f16-e2f2-4fc0-bab3-6e8b931e57d6" ma:anchorId="00000000-0000-0000-0000-000000000000" ma:open="false" ma:isKeyword="false">
+      <xsd:complexType>
+        <xsd:sequence>
+          <xsd:element ref="pc:Terms" minOccurs="0" maxOccurs="1"/>
+        </xsd:sequence>
+      </xsd:complexType>
+    </xsd:element>
+    <xsd:element name="ShowIn" ma:index="117" nillable="true" ma:displayName="Show In" ma:default="Show everywhere" ma:internalName="ShowIn" ma:readOnly="false">
+      <xsd:simpleType>
+        <xsd:restriction base="dms:Choice">
+          <xsd:enumeration value="Hide on web"/>
+          <xsd:enumeration value="On Web no search"/>
+          <xsd:enumeration value="Show everywhere"/>
+          <xsd:enumeration value="Special use only"/>
+        </xsd:restriction>
+      </xsd:simpleType>
+    </xsd:element>
+    <xsd:element name="SourceTitle" ma:index="118" nillable="true" ma:displayName="Source Title" ma:default="" ma:indexed="true" ma:internalName="SourceTitle" ma:readOnly="false">
+      <xsd:simpleType>
+        <xsd:restriction base="dms:Text"/>
+      </xsd:simpleType>
+    </xsd:element>
+    <xsd:element name="CSXSubmissionDate" ma:index="119" nillable="true" ma:displayName="Submission Date" ma:default="" ma:internalName="CSXSubmissionDate" ma:readOnly="false">
+      <xsd:simpleType>
+        <xsd:restriction base="dms:DateTime"/>
+      </xsd:simpleType>
+    </xsd:element>
+    <xsd:element name="SubmitterId" ma:index="120" nillable="true" ma:displayName="Submitter ID" ma:default="" ma:internalName="SubmitterId" ma:readOnly="false">
+      <xsd:simpleType>
+        <xsd:restriction base="dms:Text"/>
+      </xsd:simpleType>
+    </xsd:element>
+    <xsd:element name="TaxCatchAll" ma:index="121" nillable="true" ma:displayName="Taxonomy Catch All Column" ma:hidden="true" ma:list="{530f955b-6704-4601-bd83-f81d87f1e440}" ma:internalName="TaxCatchAll" ma:showField="CatchAllData" ma:web="4873beb7-5857-4685-be1f-d57550cc96cc">
+      <xsd:complexType>
+        <xsd:complexContent>
+          <xsd:extension base="dms:MultiChoiceLookup">
+            <xsd:sequence>
+              <xsd:element name="Value" type="dms:Lookup" maxOccurs="unbounded" minOccurs="0" nillable="true"/>
+            </xsd:sequence>
+          </xsd:extension>
+        </xsd:complexContent>
+      </xsd:complexType>
+    </xsd:element>
+    <xsd:element name="TaxCatchAllLabel" ma:index="122" nillable="true" ma:displayName="Taxonomy Catch All Column1" ma:hidden="true" ma:list="{530f955b-6704-4601-bd83-f81d87f1e440}" ma:internalName="TaxCatchAllLabel" ma:readOnly="true" ma:showField="CatchAllDataLabel" ma:web="4873beb7-5857-4685-be1f-d57550cc96cc">
+      <xsd:complexType>
+        <xsd:complexContent>
+          <xsd:extension base="dms:MultiChoiceLookup">
+            <xsd:sequence>
+              <xsd:element name="Value" type="dms:Lookup" maxOccurs="unbounded" minOccurs="0" nillable="true"/>
+            </xsd:sequence>
+          </xsd:extension>
+        </xsd:complexContent>
+      </xsd:complexType>
+    </xsd:element>
+    <xsd:element name="TemplateStatus" ma:index="123" nillable="true" ma:displayName="Template Status" ma:default="" ma:internalName="TemplateStatus">
+      <xsd:simpleType>
+        <xsd:restriction base="dms:Unknown"/>
+      </xsd:simpleType>
+    </xsd:element>
+    <xsd:element name="TemplateTemplateType" ma:index="124" nillable="true" ma:displayName="Template Type" ma:default="" ma:internalName="TemplateTemplateType">
+      <xsd:simpleType>
+        <xsd:restriction base="dms:Unknown"/>
+      </xsd:simpleType>
+    </xsd:element>
+    <xsd:element name="ThumbnailAssetId" ma:index="125" nillable="true" ma:displayName="Thumbnail Image Asset" ma:default="" ma:internalName="ThumbnailAssetId" ma:readOnly="false">
+      <xsd:simpleType>
+        <xsd:restriction base="dms:Text"/>
+      </xsd:simpleType>
+    </xsd:element>
+    <xsd:element name="TimesCloned" ma:index="126" nillable="true" ma:displayName="Times Cloned" ma:default="" ma:internalName="TimesCloned" ma:readOnly="false">
+      <xsd:simpleType>
+        <xsd:restriction base="dms:Number"/>
+      </xsd:simpleType>
+    </xsd:element>
+    <xsd:element name="TrustLevel" ma:index="128" nillable="true" ma:displayName="Trust Level" ma:default="1 Microsoft Managed Content" ma:internalName="TrustLevel" ma:readOnly="false">
+      <xsd:simpleType>
+        <xsd:restriction base="dms:Unknown"/>
+      </xsd:simpleType>
+    </xsd:element>
+    <xsd:element name="UALocComments" ma:index="129" nillable="true" ma:displayName="UA Loc Comments" ma:default="" ma:internalName="UALocComments" ma:readOnly="false">
+      <xsd:simpleType>
+        <xsd:restriction base="dms:Note"/>
+      </xsd:simpleType>
+    </xsd:element>
+    <xsd:element name="UALocRecommendation" ma:index="130" nillable="true" ma:displayName="UA Loc Recommendation" ma:default="Localize" ma:internalName="UALocRecommendation" ma:readOnly="false">
+      <xsd:simpleType>
+        <xsd:restriction base="dms:Choice">
+          <xsd:enumeration value="Localize"/>
+          <xsd:enumeration value="Never Localize"/>
+          <xsd:enumeration value="Priority Localize"/>
+        </xsd:restriction>
+      </xsd:simpleType>
+    </xsd:element>
+    <xsd:element name="UANotes" ma:index="131" nillable="true" ma:displayName="UA Notes" ma:default="" ma:internalName="UANotes" ma:readOnly="false">
+      <xsd:simpleType>
+        <xsd:restriction base="dms:Note"/>
+      </xsd:simpleType>
+    </xsd:element>
+    <xsd:element name="TPAppVersion" ma:index="132" nillable="true" ma:displayName="Version" ma:default="" ma:internalName="TPAppVersion">
+      <xsd:simpleType>
+        <xsd:restriction base="dms:Text"/>
+      </xsd:simpleType>
+    </xsd:element>
+    <xsd:element name="VoteCount" ma:index="133" nillable="true" ma:displayName="Vote Count" ma:default="" ma:internalName="VoteCount" ma:readOnly="false">
+      <xsd:simpleType>
+        <xsd:restriction base="dms:Unknown"/>
+      </xsd:simpleType>
+    </xsd:element>
+  </xsd:schema>
+  <xsd:schema xmlns="http://schemas.openxmlformats.org/package/2006/metadata/core-properties" xmlns:xsd="http://www.w3.org/2001/XMLSchema" xmlns:xsi="http://www.w3.org/2001/XMLSchema-instance" xmlns:dc="http://purl.org/dc/elements/1.1/" xmlns:dcterms="http://purl.org/dc/terms/" xmlns:odoc="http://schemas.microsoft.com/internal/obd" targetNamespace="http://schemas.openxmlformats.org/package/2006/metadata/core-properties" elementFormDefault="qualified" attributeFormDefault="unqualified" blockDefault="#all">
+    <xsd:import namespace="http://purl.org/dc/elements/1.1/" schemaLocation="http://dublincore.org/schemas/xmls/qdc/2003/04/02/dc.xsd"/>
+    <xsd:import namespace="http://purl.org/dc/terms/" schemaLocation="http://dublincore.org/schemas/xmls/qdc/2003/04/02/dcterms.xsd"/>
+    <xsd:element name="coreProperties" type="CT_coreProperties"/>
+    <xsd:complexType name="CT_coreProperties">
+      <xsd:all>
+        <xsd:element ref="dc:creator" minOccurs="0" maxOccurs="1"/>
+        <xsd:element ref="dcterms:created" minOccurs="0" maxOccurs="1"/>
+        <xsd:element ref="dc:identifier" minOccurs="0" maxOccurs="1"/>
+        <xsd:element name="contentType" minOccurs="0" maxOccurs="1" type="xsd:string" ma:index="22" ma:displayName="Content Type"/>
+        <xsd:element ref="dc:title" minOccurs="0" maxOccurs="1" ma:index="127" ma:displayName="Title"/>
+        <xsd:element ref="dc:subject" minOccurs="0" maxOccurs="1"/>
+        <xsd:element ref="dc:description" minOccurs="0" maxOccurs="1"/>
+        <xsd:element name="keywords" minOccurs="0" maxOccurs="1" type="xsd:string"/>
+        <xsd:element ref="dc:language" minOccurs="0" maxOccurs="1"/>
+        <xsd:element name="category" minOccurs="0" maxOccurs="1" type="xsd:string"/>
+        <xsd:element name="version" minOccurs="0" maxOccurs="1" type="xsd:string"/>
+        <xsd:element name="revision" minOccurs="0" maxOccurs="1" type="xsd:string">
+          <xsd:annotation>
+            <xsd:documentation>
+                        This value indicates the number of saves or revisions. The application is responsible for updating this value after each revision.
+                    </xsd:documentation>
+          </xsd:annotation>
+        </xsd:element>
+        <xsd:element name="lastModifiedBy" minOccurs="0" maxOccurs="1" type="xsd:string"/>
+        <xsd:element ref="dcterms:modified" minOccurs="0" maxOccurs="1"/>
+        <xsd:element name="contentStatus" minOccurs="0" maxOccurs="1" type="xsd:string"/>
+      </xsd:all>
+    </xsd:complexType>
+  </xsd:schema>
+  <xs:schema xmlns:pc="http://schemas.microsoft.com/office/infopath/2007/PartnerControls" xmlns:xs="http://www.w3.org/2001/XMLSchema" targetNamespace="http://schemas.microsoft.com/office/infopath/2007/PartnerControls" elementFormDefault="qualified" attributeFormDefault="unqualified">
+    <xs:element name="Person">
+      <xs:complexType>
+        <xs:sequence>
+          <xs:element ref="pc:DisplayName" minOccurs="0"/>
+          <xs:element ref="pc:AccountId" minOccurs="0"/>
+          <xs:element ref="pc:AccountType" minOccurs="0"/>
+        </xs:sequence>
+      </xs:complexType>
+    </xs:element>
+    <xs:element name="DisplayName" type="xs:string"/>
+    <xs:element name="AccountId" type="xs:string"/>
+    <xs:element name="AccountType" type="xs:string"/>
+    <xs:element name="BDCAssociatedEntity">
+      <xs:complexType>
+        <xs:sequence>
+          <xs:element ref="pc:BDCEntity" minOccurs="0" maxOccurs="unbounded"/>
+        </xs:sequence>
+        <xs:attribute ref="pc:EntityNamespace"/>
+        <xs:attribute ref="pc:EntityName"/>
+        <xs:attribute ref="pc:SystemInstanceName"/>
+        <xs:attribute ref="pc:AssociationName"/>
+      </xs:complexType>
+    </xs:element>
+    <xs:attribute name="EntityNamespace" type="xs:string"/>
+    <xs:attribute name="EntityName" type="xs:string"/>
+    <xs:attribute name="SystemInstanceName" type="xs:string"/>
+    <xs:attribute name="AssociationName" type="xs:string"/>
+    <xs:element name="BDCEntity">
+      <xs:complexType>
+        <xs:sequence>
+          <xs:element ref="pc:EntityDisplayName" minOccurs="0"/>
+          <xs:element ref="pc:EntityInstanceReference" minOccurs="0"/>
+          <xs:element ref="pc:EntityId1" minOccurs="0"/>
+          <xs:element ref="pc:EntityId2" minOccurs="0"/>
+          <xs:element ref="pc:EntityId3" minOccurs="0"/>
+          <xs:element ref="pc:EntityId4" minOccurs="0"/>
+          <xs:element ref="pc:EntityId5" minOccurs="0"/>
+        </xs:sequence>
+      </xs:complexType>
+    </xs:element>
+    <xs:element name="EntityDisplayName" type="xs:string"/>
+    <xs:element name="EntityInstanceReference" type="xs:string"/>
+    <xs:element name="EntityId1" type="xs:string"/>
+    <xs:element name="EntityId2" type="xs:string"/>
+    <xs:element name="EntityId3" type="xs:string"/>
+    <xs:element name="EntityId4" type="xs:string"/>
+    <xs:element name="EntityId5" type="xs:string"/>
+    <xs:element name="Terms">
+      <xs:complexType>
+        <xs:sequence>
+          <xs:element ref="pc:TermInfo" minOccurs="0" maxOccurs="unbounded"/>
+        </xs:sequence>
+      </xs:complexType>
+    </xs:element>
+    <xs:element name="TermInfo">
+      <xs:complexType>
+        <xs:sequence>
+          <xs:element ref="pc:TermName" minOccurs="0"/>
+          <xs:element ref="pc:TermId" minOccurs="0"/>
+        </xs:sequence>
+      </xs:complexType>
+    </xs:element>
+    <xs:element name="TermName" type="xs:string"/>
+    <xs:element name="TermId" type="xs:string"/>
+  </xs:schema>
+</ct:contentTypeSchema>
+</file>
+
+<file path=customXml/item3.xml><?xml version="1.0" encoding="utf-8"?>
 <p:properties xmlns:p="http://schemas.microsoft.com/office/2006/metadata/properties" xmlns:xsi="http://www.w3.org/2001/XMLSchema-instance" xmlns:pc="http://schemas.microsoft.com/office/infopath/2007/PartnerControls">
   <documentManagement>
     <LocLastLocAttemptVersionTypeLookup xmlns="4873beb7-5857-4685-be1f-d57550cc96cc" xsi:nil="true"/>
@@ -4016,1046 +5407,6 @@
 </p:properties>
 </file>
 
-<file path=customXml/item3.xml><?xml version="1.0" encoding="utf-8"?>
-<ct:contentTypeSchema xmlns:ct="http://schemas.microsoft.com/office/2006/metadata/contentType" xmlns:ma="http://schemas.microsoft.com/office/2006/metadata/properties/metaAttributes" ct:_="" ma:_="" ma:contentTypeName="TemplateFile" ma:contentTypeID="0x0101006EDDDB5EE6D98C44930B742096920B300400F5B6D36B3EF94B4E9A635CDF2A18F5B8" ma:contentTypeVersion="72" ma:contentTypeDescription="Create a new document." ma:contentTypeScope="" ma:versionID="a23e56308344d904b51738559c3d67c9">
-  <xsd:schema xmlns:xsd="http://www.w3.org/2001/XMLSchema" xmlns:xs="http://www.w3.org/2001/XMLSchema" xmlns:p="http://schemas.microsoft.com/office/2006/metadata/properties" xmlns:ns2="4873beb7-5857-4685-be1f-d57550cc96cc" targetNamespace="http://schemas.microsoft.com/office/2006/metadata/properties" ma:root="true" ma:fieldsID="cd0908cc4600e77bf5da051303e00c8d" ns2:_="">
-    <xsd:import namespace="4873beb7-5857-4685-be1f-d57550cc96cc"/>
-    <xsd:element name="properties">
-      <xsd:complexType>
-        <xsd:sequence>
-          <xsd:element name="documentManagement">
-            <xsd:complexType>
-              <xsd:all>
-                <xsd:element ref="ns2:AcquiredFrom" minOccurs="0"/>
-                <xsd:element ref="ns2:UACurrentWords" minOccurs="0"/>
-                <xsd:element ref="ns2:TPApplication" minOccurs="0"/>
-                <xsd:element ref="ns2:ApprovalLog" minOccurs="0"/>
-                <xsd:element ref="ns2:ApprovalStatus" minOccurs="0"/>
-                <xsd:element ref="ns2:AssetStart" minOccurs="0"/>
-                <xsd:element ref="ns2:AssetExpire" minOccurs="0"/>
-                <xsd:element ref="ns2:AssetId" minOccurs="0"/>
-                <xsd:element ref="ns2:IsSearchable" minOccurs="0"/>
-                <xsd:element ref="ns2:AssetType" minOccurs="0"/>
-                <xsd:element ref="ns2:APAuthor" minOccurs="0"/>
-                <xsd:element ref="ns2:AverageRating" minOccurs="0"/>
-                <xsd:element ref="ns2:BlockPublish" minOccurs="0"/>
-                <xsd:element ref="ns2:BugNumber" minOccurs="0"/>
-                <xsd:element ref="ns2:CampaignTagsTaxHTField0" minOccurs="0"/>
-                <xsd:element ref="ns2:TPClientViewer" minOccurs="0"/>
-                <xsd:element ref="ns2:ClipArtFilename" minOccurs="0"/>
-                <xsd:element ref="ns2:TPCommandLine" minOccurs="0"/>
-                <xsd:element ref="ns2:TPComponent" minOccurs="0"/>
-                <xsd:element ref="ns2:ContentItem" minOccurs="0"/>
-                <xsd:element ref="ns2:CrawlForDependencies" minOccurs="0"/>
-                <xsd:element ref="ns2:CSXHash" minOccurs="0"/>
-                <xsd:element ref="ns2:CSXSubmissionMarket" minOccurs="0"/>
-                <xsd:element ref="ns2:CSXUpdate" minOccurs="0"/>
-                <xsd:element ref="ns2:IntlLangReviewDate" minOccurs="0"/>
-                <xsd:element ref="ns2:IsDeleted" minOccurs="0"/>
-                <xsd:element ref="ns2:APDescription" minOccurs="0"/>
-                <xsd:element ref="ns2:DirectSourceMarket" minOccurs="0"/>
-                <xsd:element ref="ns2:Downloads" minOccurs="0"/>
-                <xsd:element ref="ns2:DSATActionTaken" minOccurs="0"/>
-                <xsd:element ref="ns2:APEditor" minOccurs="0"/>
-                <xsd:element ref="ns2:EditorialStatus" minOccurs="0"/>
-                <xsd:element ref="ns2:EditorialTags" minOccurs="0"/>
-                <xsd:element ref="ns2:TPExecutable" minOccurs="0"/>
-                <xsd:element ref="ns2:FeatureTagsTaxHTField0" minOccurs="0"/>
-                <xsd:element ref="ns2:TPFriendlyName" minOccurs="0"/>
-                <xsd:element ref="ns2:FriendlyTitle" minOccurs="0"/>
-                <xsd:element ref="ns2:PrimaryImageGen" minOccurs="0"/>
-                <xsd:element ref="ns2:HandoffToMSDN" minOccurs="0"/>
-                <xsd:element ref="ns2:InProjectListLookup" minOccurs="0"/>
-                <xsd:element ref="ns2:TPInstallLocation" minOccurs="0"/>
-                <xsd:element ref="ns2:InternalTagsTaxHTField0" minOccurs="0"/>
-                <xsd:element ref="ns2:IntlLangReview" minOccurs="0"/>
-                <xsd:element ref="ns2:IntlLangReviewer" minOccurs="0"/>
-                <xsd:element ref="ns2:MarketSpecific" minOccurs="0"/>
-                <xsd:element ref="ns2:LastCompleteVersionLookup" minOccurs="0"/>
-                <xsd:element ref="ns2:LastHandOff" minOccurs="0"/>
-                <xsd:element ref="ns2:LastModifiedDateTime" minOccurs="0"/>
-                <xsd:element ref="ns2:LastPreviewErrorLookup" minOccurs="0"/>
-                <xsd:element ref="ns2:LastPreviewResultLookup" minOccurs="0"/>
-                <xsd:element ref="ns2:LastPreviewAttemptDateLookup" minOccurs="0"/>
-                <xsd:element ref="ns2:LastPreviewedByLookup" minOccurs="0"/>
-                <xsd:element ref="ns2:LastPreviewTimeLookup" minOccurs="0"/>
-                <xsd:element ref="ns2:LastPreviewVersionLookup" minOccurs="0"/>
-                <xsd:element ref="ns2:LastPublishErrorLookup" minOccurs="0"/>
-                <xsd:element ref="ns2:LastPublishResultLookup" minOccurs="0"/>
-                <xsd:element ref="ns2:LastPublishAttemptDateLookup" minOccurs="0"/>
-                <xsd:element ref="ns2:LastPublishedByLookup" minOccurs="0"/>
-                <xsd:element ref="ns2:LastPublishTimeLookup" minOccurs="0"/>
-                <xsd:element ref="ns2:LastPublishVersionLookup" minOccurs="0"/>
-                <xsd:element ref="ns2:TPLaunchHelpLinkType" minOccurs="0"/>
-                <xsd:element ref="ns2:LegacyData" minOccurs="0"/>
-                <xsd:element ref="ns2:TPLaunchHelpLink" minOccurs="0"/>
-                <xsd:element ref="ns2:LocComments" minOccurs="0"/>
-                <xsd:element ref="ns2:LocLastLocAttemptVersionLookup" minOccurs="0"/>
-                <xsd:element ref="ns2:LocLastLocAttemptVersionTypeLookup" minOccurs="0"/>
-                <xsd:element ref="ns2:LocManualTestRequired" minOccurs="0"/>
-                <xsd:element ref="ns2:LocMarketGroupTiers2" minOccurs="0"/>
-                <xsd:element ref="ns2:LocNewPublishedVersionLookup" minOccurs="0"/>
-                <xsd:element ref="ns2:LocOverallHandbackStatusLookup" minOccurs="0"/>
-                <xsd:element ref="ns2:LocOverallLocStatusLookup" minOccurs="0"/>
-                <xsd:element ref="ns2:LocOverallPreviewStatusLookup" minOccurs="0"/>
-                <xsd:element ref="ns2:LocOverallPublishStatusLookup" minOccurs="0"/>
-                <xsd:element ref="ns2:IntlLocPriority" minOccurs="0"/>
-                <xsd:element ref="ns2:LocProcessedForHandoffsLookup" minOccurs="0"/>
-                <xsd:element ref="ns2:LocProcessedForMarketsLookup" minOccurs="0"/>
-                <xsd:element ref="ns2:LocPublishedDependentAssetsLookup" minOccurs="0"/>
-                <xsd:element ref="ns2:LocPublishedLinkedAssetsLookup" minOccurs="0"/>
-                <xsd:element ref="ns2:LocRecommendedHandoff" minOccurs="0"/>
-                <xsd:element ref="ns2:LocalizationTagsTaxHTField0" minOccurs="0"/>
-                <xsd:element ref="ns2:MachineTranslated" minOccurs="0"/>
-                <xsd:element ref="ns2:Manager" minOccurs="0"/>
-                <xsd:element ref="ns2:Markets" minOccurs="0"/>
-                <xsd:element ref="ns2:Milestone" minOccurs="0"/>
-                <xsd:element ref="ns2:TPNamespace" minOccurs="0"/>
-                <xsd:element ref="ns2:NumericId" minOccurs="0"/>
-                <xsd:element ref="ns2:NumOfRatingsLookup" minOccurs="0"/>
-                <xsd:element ref="ns2:OOCacheId" minOccurs="0"/>
-                <xsd:element ref="ns2:OpenTemplate" minOccurs="0"/>
-                <xsd:element ref="ns2:OriginAsset" minOccurs="0"/>
-                <xsd:element ref="ns2:OriginalRelease" minOccurs="0"/>
-                <xsd:element ref="ns2:OriginalSourceMarket" minOccurs="0"/>
-                <xsd:element ref="ns2:OutputCachingOn" minOccurs="0"/>
-                <xsd:element ref="ns2:ParentAssetId" minOccurs="0"/>
-                <xsd:element ref="ns2:PlannedPubDate" minOccurs="0"/>
-                <xsd:element ref="ns2:PolicheckWords" minOccurs="0"/>
-                <xsd:element ref="ns2:BusinessGroup" minOccurs="0"/>
-                <xsd:element ref="ns2:UAProjectedTotalWords" minOccurs="0"/>
-                <xsd:element ref="ns2:Provider" minOccurs="0"/>
-                <xsd:element ref="ns2:Providers" minOccurs="0"/>
-                <xsd:element ref="ns2:PublishStatusLookup" minOccurs="0"/>
-                <xsd:element ref="ns2:PublishTargets" minOccurs="0"/>
-                <xsd:element ref="ns2:RecommendationsModifier" minOccurs="0"/>
-                <xsd:element ref="ns2:ArtSampleDocs" minOccurs="0"/>
-                <xsd:element ref="ns2:ScenarioTagsTaxHTField0" minOccurs="0"/>
-                <xsd:element ref="ns2:ShowIn" minOccurs="0"/>
-                <xsd:element ref="ns2:SourceTitle" minOccurs="0"/>
-                <xsd:element ref="ns2:CSXSubmissionDate" minOccurs="0"/>
-                <xsd:element ref="ns2:SubmitterId" minOccurs="0"/>
-                <xsd:element ref="ns2:TaxCatchAll" minOccurs="0"/>
-                <xsd:element ref="ns2:TaxCatchAllLabel" minOccurs="0"/>
-                <xsd:element ref="ns2:TemplateStatus" minOccurs="0"/>
-                <xsd:element ref="ns2:TemplateTemplateType" minOccurs="0"/>
-                <xsd:element ref="ns2:ThumbnailAssetId" minOccurs="0"/>
-                <xsd:element ref="ns2:TimesCloned" minOccurs="0"/>
-                <xsd:element ref="ns2:TrustLevel" minOccurs="0"/>
-                <xsd:element ref="ns2:UALocComments" minOccurs="0"/>
-                <xsd:element ref="ns2:UALocRecommendation" minOccurs="0"/>
-                <xsd:element ref="ns2:UANotes" minOccurs="0"/>
-                <xsd:element ref="ns2:TPAppVersion" minOccurs="0"/>
-                <xsd:element ref="ns2:VoteCount" minOccurs="0"/>
-              </xsd:all>
-            </xsd:complexType>
-          </xsd:element>
-        </xsd:sequence>
-      </xsd:complexType>
-    </xsd:element>
-  </xsd:schema>
-  <xsd:schema xmlns:xsd="http://www.w3.org/2001/XMLSchema" xmlns:xs="http://www.w3.org/2001/XMLSchema" xmlns:dms="http://schemas.microsoft.com/office/2006/documentManagement/types" xmlns:pc="http://schemas.microsoft.com/office/infopath/2007/PartnerControls" targetNamespace="4873beb7-5857-4685-be1f-d57550cc96cc" elementFormDefault="qualified">
-    <xsd:import namespace="http://schemas.microsoft.com/office/2006/documentManagement/types"/>
-    <xsd:import namespace="http://schemas.microsoft.com/office/infopath/2007/PartnerControls"/>
-    <xsd:element name="AcquiredFrom" ma:index="1" nillable="true" ma:displayName="Acquired From" ma:default="Internal MS" ma:internalName="AcquiredFrom" ma:readOnly="false">
-      <xsd:simpleType>
-        <xsd:restriction base="dms:Choice">
-          <xsd:enumeration value="Internal MS"/>
-          <xsd:enumeration value="Community"/>
-          <xsd:enumeration value="MVP"/>
-          <xsd:enumeration value="Publisher"/>
-          <xsd:enumeration value="Partner"/>
-          <xsd:enumeration value="None"/>
-        </xsd:restriction>
-      </xsd:simpleType>
-    </xsd:element>
-    <xsd:element name="UACurrentWords" ma:index="2" nillable="true" ma:displayName="Actual Word Count" ma:default="" ma:internalName="UACurrentWords" ma:readOnly="false">
-      <xsd:simpleType>
-        <xsd:restriction base="dms:Unknown"/>
-      </xsd:simpleType>
-    </xsd:element>
-    <xsd:element name="TPApplication" ma:index="3" nillable="true" ma:displayName="Application to Open Template With" ma:default="" ma:internalName="TPApplication">
-      <xsd:simpleType>
-        <xsd:restriction base="dms:Text"/>
-      </xsd:simpleType>
-    </xsd:element>
-    <xsd:element name="ApprovalLog" ma:index="4" nillable="true" ma:displayName="Approval Log" ma:default="" ma:hidden="true" ma:internalName="ApprovalLog" ma:readOnly="false">
-      <xsd:simpleType>
-        <xsd:restriction base="dms:Note"/>
-      </xsd:simpleType>
-    </xsd:element>
-    <xsd:element name="ApprovalStatus" ma:index="5" nillable="true" ma:displayName="Approval Status" ma:default="InProgress" ma:internalName="ApprovalStatus" ma:readOnly="false">
-      <xsd:simpleType>
-        <xsd:restriction base="dms:Choice">
-          <xsd:enumeration value="InProgress"/>
-          <xsd:enumeration value="Rejected"/>
-          <xsd:enumeration value="Questionable"/>
-          <xsd:enumeration value="ApprovedAutomatic"/>
-          <xsd:enumeration value="ApprovedManual"/>
-          <xsd:enumeration value="On Hold"/>
-          <xsd:enumeration value="Needs Review"/>
-          <xsd:enumeration value="A Violation"/>
-          <xsd:enumeration value="Unpublished Violation"/>
-        </xsd:restriction>
-      </xsd:simpleType>
-    </xsd:element>
-    <xsd:element name="AssetStart" ma:index="6" nillable="true" ma:displayName="Asset Begin Date" ma:default="[Today]" ma:internalName="AssetStart" ma:readOnly="false">
-      <xsd:simpleType>
-        <xsd:restriction base="dms:DateTime"/>
-      </xsd:simpleType>
-    </xsd:element>
-    <xsd:element name="AssetExpire" ma:index="7" nillable="true" ma:displayName="Asset End Date" ma:default="2029-01-01T08:00:00Z" ma:format="DateTime" ma:internalName="AssetExpire" ma:readOnly="false">
-      <xsd:simpleType>
-        <xsd:restriction base="dms:DateTime"/>
-      </xsd:simpleType>
-    </xsd:element>
-    <xsd:element name="AssetId" ma:index="8" nillable="true" ma:displayName="Asset ID" ma:default="" ma:indexed="true" ma:internalName="AssetId" ma:readOnly="false">
-      <xsd:simpleType>
-        <xsd:restriction base="dms:Text">
-          <xsd:maxLength value="255"/>
-        </xsd:restriction>
-      </xsd:simpleType>
-    </xsd:element>
-    <xsd:element name="IsSearchable" ma:index="9" nillable="true" ma:displayName="Asset Searchable?" ma:default="true" ma:internalName="IsSearchable" ma:readOnly="false">
-      <xsd:simpleType>
-        <xsd:restriction base="dms:Boolean"/>
-      </xsd:simpleType>
-    </xsd:element>
-    <xsd:element name="AssetType" ma:index="10" nillable="true" ma:displayName="Asset Type" ma:default="" ma:internalName="AssetType" ma:readOnly="false">
-      <xsd:simpleType>
-        <xsd:restriction base="dms:Unknown"/>
-      </xsd:simpleType>
-    </xsd:element>
-    <xsd:element name="APAuthor" ma:index="11" nillable="true" ma:displayName="Author" ma:default="" ma:list="UserInfo" ma:internalName="APAuthor" ma:readOnly="false">
-      <xsd:complexType>
-        <xsd:complexContent>
-          <xsd:extension base="dms:User">
-            <xsd:sequence>
-              <xsd:element name="UserInfo" minOccurs="0" maxOccurs="unbounded">
-                <xsd:complexType>
-                  <xsd:sequence>
-                    <xsd:element name="DisplayName" type="xsd:string" minOccurs="0"/>
-                    <xsd:element name="AccountId" type="dms:UserId" minOccurs="0" nillable="true"/>
-                    <xsd:element name="AccountType" type="xsd:string" minOccurs="0"/>
-                  </xsd:sequence>
-                </xsd:complexType>
-              </xsd:element>
-            </xsd:sequence>
-          </xsd:extension>
-        </xsd:complexContent>
-      </xsd:complexType>
-    </xsd:element>
-    <xsd:element name="AverageRating" ma:index="12" nillable="true" ma:displayName="Average Rating" ma:internalName="AverageRating" ma:readOnly="false">
-      <xsd:simpleType>
-        <xsd:restriction base="dms:Text"/>
-      </xsd:simpleType>
-    </xsd:element>
-    <xsd:element name="BlockPublish" ma:index="13" nillable="true" ma:displayName="Block from Publishing?" ma:default="" ma:internalName="BlockPublish" ma:readOnly="false">
-      <xsd:simpleType>
-        <xsd:restriction base="dms:Boolean"/>
-      </xsd:simpleType>
-    </xsd:element>
-    <xsd:element name="BugNumber" ma:index="14" nillable="true" ma:displayName="Bug Number" ma:default="" ma:internalName="BugNumber" ma:readOnly="false">
-      <xsd:simpleType>
-        <xsd:restriction base="dms:Text"/>
-      </xsd:simpleType>
-    </xsd:element>
-    <xsd:element name="CampaignTagsTaxHTField0" ma:index="16" nillable="true" ma:taxonomy="true" ma:internalName="CampaignTagsTaxHTField0" ma:taxonomyFieldName="CampaignTags" ma:displayName="Campaigns" ma:readOnly="false" ma:default="" ma:fieldId="{1df42cc3-2301-4f11-a52a-6ead923c29ed}" ma:taxonomyMulti="true" ma:sspId="8f79753a-75d3-41f5-8ca3-40b843941b4f" ma:termSetId="ca0e50d4-faa1-44ce-961e-bb1441c60e66" ma:anchorId="00000000-0000-0000-0000-000000000000" ma:open="false" ma:isKeyword="false">
-      <xsd:complexType>
-        <xsd:sequence>
-          <xsd:element ref="pc:Terms" minOccurs="0" maxOccurs="1"/>
-        </xsd:sequence>
-      </xsd:complexType>
-    </xsd:element>
-    <xsd:element name="TPClientViewer" ma:index="17" nillable="true" ma:displayName="Client Viewer" ma:default="" ma:internalName="TPClientViewer">
-      <xsd:simpleType>
-        <xsd:restriction base="dms:Text"/>
-      </xsd:simpleType>
-    </xsd:element>
-    <xsd:element name="ClipArtFilename" ma:index="18" nillable="true" ma:displayName="Clip Art Name" ma:default="" ma:internalName="ClipArtFilename" ma:readOnly="false">
-      <xsd:simpleType>
-        <xsd:restriction base="dms:Text"/>
-      </xsd:simpleType>
-    </xsd:element>
-    <xsd:element name="TPCommandLine" ma:index="19" nillable="true" ma:displayName="Command Line" ma:default="" ma:internalName="TPCommandLine">
-      <xsd:simpleType>
-        <xsd:restriction base="dms:Text"/>
-      </xsd:simpleType>
-    </xsd:element>
-    <xsd:element name="TPComponent" ma:index="20" nillable="true" ma:displayName="Component" ma:default="" ma:internalName="TPComponent">
-      <xsd:simpleType>
-        <xsd:restriction base="dms:Text"/>
-      </xsd:simpleType>
-    </xsd:element>
-    <xsd:element name="ContentItem" ma:index="21" nillable="true" ma:displayName="Content Item" ma:default="" ma:hidden="true" ma:internalName="ContentItem" ma:readOnly="false">
-      <xsd:simpleType>
-        <xsd:restriction base="dms:Unknown"/>
-      </xsd:simpleType>
-    </xsd:element>
-    <xsd:element name="CrawlForDependencies" ma:index="23" nillable="true" ma:displayName="Crawl for Dependencies?" ma:default="true" ma:internalName="CrawlForDependencies" ma:readOnly="false">
-      <xsd:simpleType>
-        <xsd:restriction base="dms:Boolean"/>
-      </xsd:simpleType>
-    </xsd:element>
-    <xsd:element name="CSXHash" ma:index="26" nillable="true" ma:displayName="CSX Hash" ma:default="" ma:indexed="true" ma:internalName="CSXHash" ma:readOnly="false">
-      <xsd:simpleType>
-        <xsd:restriction base="dms:Text"/>
-      </xsd:simpleType>
-    </xsd:element>
-    <xsd:element name="CSXSubmissionMarket" ma:index="27" nillable="true" ma:displayName="CSX Submission Market" ma:default="" ma:list="{2FBD1B11-2ACE-4FDC-B5A3-635D4ADF6F1B}" ma:internalName="CSXSubmissionMarket" ma:readOnly="false" ma:showField="MarketName" ma:web="4873beb7-5857-4685-be1f-d57550cc96cc">
-      <xsd:simpleType>
-        <xsd:restriction base="dms:Lookup"/>
-      </xsd:simpleType>
-    </xsd:element>
-    <xsd:element name="CSXUpdate" ma:index="28" nillable="true" ma:displayName="CSX Updated?" ma:default="false" ma:internalName="CSXUpdate" ma:readOnly="false">
-      <xsd:simpleType>
-        <xsd:restriction base="dms:Boolean"/>
-      </xsd:simpleType>
-    </xsd:element>
-    <xsd:element name="IntlLangReviewDate" ma:index="29" nillable="true" ma:displayName="Date to Complete Intl QA" ma:default="" ma:internalName="IntlLangReviewDate" ma:readOnly="false">
-      <xsd:simpleType>
-        <xsd:restriction base="dms:DateTime"/>
-      </xsd:simpleType>
-    </xsd:element>
-    <xsd:element name="IsDeleted" ma:index="30" nillable="true" ma:displayName="Deleted?" ma:default="" ma:internalName="IsDeleted" ma:readOnly="false">
-      <xsd:simpleType>
-        <xsd:restriction base="dms:Boolean"/>
-      </xsd:simpleType>
-    </xsd:element>
-    <xsd:element name="APDescription" ma:index="31" nillable="true" ma:displayName="Description" ma:default="" ma:internalName="APDescription" ma:readOnly="false">
-      <xsd:simpleType>
-        <xsd:restriction base="dms:Note"/>
-      </xsd:simpleType>
-    </xsd:element>
-    <xsd:element name="DirectSourceMarket" ma:index="32" nillable="true" ma:displayName="Direct Source Market Group" ma:default="" ma:internalName="DirectSourceMarket" ma:readOnly="false">
-      <xsd:simpleType>
-        <xsd:restriction base="dms:Text"/>
-      </xsd:simpleType>
-    </xsd:element>
-    <xsd:element name="Downloads" ma:index="33" nillable="true" ma:displayName="Downloads" ma:default="0" ma:hidden="true" ma:internalName="Downloads" ma:readOnly="false">
-      <xsd:simpleType>
-        <xsd:restriction base="dms:Unknown"/>
-      </xsd:simpleType>
-    </xsd:element>
-    <xsd:element name="DSATActionTaken" ma:index="34" nillable="true" ma:displayName="DSAT Action Taken" ma:default="" ma:internalName="DSATActionTaken" ma:readOnly="false">
-      <xsd:simpleType>
-        <xsd:restriction base="dms:Choice">
-          <xsd:enumeration value="Best Bets"/>
-          <xsd:enumeration value="Expire"/>
-          <xsd:enumeration value="Hide"/>
-          <xsd:enumeration value="None"/>
-        </xsd:restriction>
-      </xsd:simpleType>
-    </xsd:element>
-    <xsd:element name="APEditor" ma:index="35" nillable="true" ma:displayName="Editor" ma:default="" ma:list="UserInfo" ma:internalName="APEditor" ma:readOnly="false">
-      <xsd:complexType>
-        <xsd:complexContent>
-          <xsd:extension base="dms:User">
-            <xsd:sequence>
-              <xsd:element name="UserInfo" minOccurs="0" maxOccurs="unbounded">
-                <xsd:complexType>
-                  <xsd:sequence>
-                    <xsd:element name="DisplayName" type="xsd:string" minOccurs="0"/>
-                    <xsd:element name="AccountId" type="dms:UserId" minOccurs="0" nillable="true"/>
-                    <xsd:element name="AccountType" type="xsd:string" minOccurs="0"/>
-                  </xsd:sequence>
-                </xsd:complexType>
-              </xsd:element>
-            </xsd:sequence>
-          </xsd:extension>
-        </xsd:complexContent>
-      </xsd:complexType>
-    </xsd:element>
-    <xsd:element name="EditorialStatus" ma:index="36" nillable="true" ma:displayName="Editorial Status" ma:default="" ma:internalName="EditorialStatus" ma:readOnly="false">
-      <xsd:simpleType>
-        <xsd:restriction base="dms:Unknown"/>
-      </xsd:simpleType>
-    </xsd:element>
-    <xsd:element name="EditorialTags" ma:index="37" nillable="true" ma:displayName="Editorial Tags" ma:default="" ma:internalName="EditorialTags">
-      <xsd:simpleType>
-        <xsd:restriction base="dms:Unknown"/>
-      </xsd:simpleType>
-    </xsd:element>
-    <xsd:element name="TPExecutable" ma:index="38" nillable="true" ma:displayName="Executable" ma:default="" ma:internalName="TPExecutable">
-      <xsd:simpleType>
-        <xsd:restriction base="dms:Text"/>
-      </xsd:simpleType>
-    </xsd:element>
-    <xsd:element name="FeatureTagsTaxHTField0" ma:index="40" nillable="true" ma:taxonomy="true" ma:internalName="FeatureTagsTaxHTField0" ma:taxonomyFieldName="FeatureTags" ma:displayName="Features" ma:readOnly="false" ma:default="" ma:fieldId="{7fc0d542-15c6-4882-a8e3-13bca44403fb}" ma:taxonomyMulti="true" ma:sspId="8f79753a-75d3-41f5-8ca3-40b843941b4f" ma:termSetId="f1ab6845-967d-4854-a0ba-4ec07f0f8113" ma:anchorId="00000000-0000-0000-0000-000000000000" ma:open="false" ma:isKeyword="false">
-      <xsd:complexType>
-        <xsd:sequence>
-          <xsd:element ref="pc:Terms" minOccurs="0" maxOccurs="1"/>
-        </xsd:sequence>
-      </xsd:complexType>
-    </xsd:element>
-    <xsd:element name="TPFriendlyName" ma:index="41" nillable="true" ma:displayName="Friendly Name" ma:default="" ma:internalName="TPFriendlyName">
-      <xsd:simpleType>
-        <xsd:restriction base="dms:Text"/>
-      </xsd:simpleType>
-    </xsd:element>
-    <xsd:element name="FriendlyTitle" ma:index="42" nillable="true" ma:displayName="Friendly Title" ma:default="" ma:description="Shorter title to be used when displaying search results" ma:internalName="FriendlyTitle" ma:readOnly="false">
-      <xsd:simpleType>
-        <xsd:restriction base="dms:Text"/>
-      </xsd:simpleType>
-    </xsd:element>
-    <xsd:element name="PrimaryImageGen" ma:index="43" nillable="true" ma:displayName="Generate Images?" ma:default="true" ma:internalName="PrimaryImageGen">
-      <xsd:simpleType>
-        <xsd:restriction base="dms:Boolean"/>
-      </xsd:simpleType>
-    </xsd:element>
-    <xsd:element name="HandoffToMSDN" ma:index="44" nillable="true" ma:displayName="Handoff To MSDN Date" ma:default="" ma:internalName="HandoffToMSDN" ma:readOnly="false">
-      <xsd:simpleType>
-        <xsd:restriction base="dms:DateTime"/>
-      </xsd:simpleType>
-    </xsd:element>
-    <xsd:element name="InProjectListLookup" ma:index="45" nillable="true" ma:displayName="InProjectListLookup" ma:list="{9E343742-310B-4684-A24C-1D137CB4B230}" ma:internalName="InProjectListLookup" ma:readOnly="true" ma:showField="InProjectList" ma:web="4873beb7-5857-4685-be1f-d57550cc96cc">
-      <xsd:complexType>
-        <xsd:complexContent>
-          <xsd:extension base="dms:MultiChoiceLookup">
-            <xsd:sequence>
-              <xsd:element name="Value" type="dms:Lookup" maxOccurs="unbounded" minOccurs="0" nillable="true"/>
-            </xsd:sequence>
-          </xsd:extension>
-        </xsd:complexContent>
-      </xsd:complexType>
-    </xsd:element>
-    <xsd:element name="TPInstallLocation" ma:index="46" nillable="true" ma:displayName="Install Location" ma:default="" ma:internalName="TPInstallLocation">
-      <xsd:simpleType>
-        <xsd:restriction base="dms:Text"/>
-      </xsd:simpleType>
-    </xsd:element>
-    <xsd:element name="InternalTagsTaxHTField0" ma:index="48" nillable="true" ma:taxonomy="true" ma:internalName="InternalTagsTaxHTField0" ma:taxonomyFieldName="InternalTags" ma:displayName="Internal Tags" ma:readOnly="false" ma:default="" ma:fieldId="{1490b8a4-2706-41ec-b5e3-73176dccf34e}" ma:taxonomyMulti="true" ma:sspId="8f79753a-75d3-41f5-8ca3-40b843941b4f" ma:termSetId="82b6639e-f7fc-4c18-ad2d-003a6e707765" ma:anchorId="00000000-0000-0000-0000-000000000000" ma:open="false" ma:isKeyword="false">
-      <xsd:complexType>
-        <xsd:sequence>
-          <xsd:element ref="pc:Terms" minOccurs="0" maxOccurs="1"/>
-        </xsd:sequence>
-      </xsd:complexType>
-    </xsd:element>
-    <xsd:element name="IntlLangReview" ma:index="49" nillable="true" ma:displayName="Intl Lang QA Review Required?" ma:default="" ma:internalName="IntlLangReview" ma:readOnly="false">
-      <xsd:simpleType>
-        <xsd:restriction base="dms:Boolean"/>
-      </xsd:simpleType>
-    </xsd:element>
-    <xsd:element name="IntlLangReviewer" ma:index="50" nillable="true" ma:displayName="Intl Lang QA Reviewer" ma:default="" ma:internalName="IntlLangReviewer" ma:readOnly="false">
-      <xsd:simpleType>
-        <xsd:restriction base="dms:Text"/>
-      </xsd:simpleType>
-    </xsd:element>
-    <xsd:element name="MarketSpecific" ma:index="51" nillable="true" ma:displayName="Is Market Specific?" ma:default="" ma:internalName="MarketSpecific" ma:readOnly="false">
-      <xsd:simpleType>
-        <xsd:restriction base="dms:Boolean"/>
-      </xsd:simpleType>
-    </xsd:element>
-    <xsd:element name="LastCompleteVersionLookup" ma:index="52" nillable="true" ma:displayName="Last Complete Version Lookup" ma:default="" ma:list="{9E343742-310B-4684-A24C-1D137CB4B230}" ma:internalName="LastCompleteVersionLookup" ma:readOnly="true" ma:showField="LastCompleteVersion" ma:web="4873beb7-5857-4685-be1f-d57550cc96cc">
-      <xsd:complexType>
-        <xsd:complexContent>
-          <xsd:extension base="dms:MultiChoiceLookup">
-            <xsd:sequence>
-              <xsd:element name="Value" type="dms:Lookup" maxOccurs="unbounded" minOccurs="0" nillable="true"/>
-            </xsd:sequence>
-          </xsd:extension>
-        </xsd:complexContent>
-      </xsd:complexType>
-    </xsd:element>
-    <xsd:element name="LastHandOff" ma:index="53" nillable="true" ma:displayName="Last Hand-off" ma:default="" ma:internalName="LastHandOff" ma:readOnly="false">
-      <xsd:simpleType>
-        <xsd:restriction base="dms:DateTime"/>
-      </xsd:simpleType>
-    </xsd:element>
-    <xsd:element name="LastModifiedDateTime" ma:index="54" nillable="true" ma:displayName="Last Modified Date" ma:default="" ma:internalName="LastModifiedDateTime" ma:readOnly="false">
-      <xsd:simpleType>
-        <xsd:restriction base="dms:DateTime"/>
-      </xsd:simpleType>
-    </xsd:element>
-    <xsd:element name="LastPreviewErrorLookup" ma:index="55" nillable="true" ma:displayName="Last Preview Attempt Error" ma:default="" ma:list="{9E343742-310B-4684-A24C-1D137CB4B230}" ma:internalName="LastPreviewErrorLookup" ma:readOnly="true" ma:showField="LastPreviewError" ma:web="4873beb7-5857-4685-be1f-d57550cc96cc">
-      <xsd:complexType>
-        <xsd:complexContent>
-          <xsd:extension base="dms:MultiChoiceLookup">
-            <xsd:sequence>
-              <xsd:element name="Value" type="dms:Lookup" maxOccurs="unbounded" minOccurs="0" nillable="true"/>
-            </xsd:sequence>
-          </xsd:extension>
-        </xsd:complexContent>
-      </xsd:complexType>
-    </xsd:element>
-    <xsd:element name="LastPreviewResultLookup" ma:index="56" nillable="true" ma:displayName="Last Preview Attempt Result" ma:default="" ma:list="{9E343742-310B-4684-A24C-1D137CB4B230}" ma:internalName="LastPreviewResultLookup" ma:readOnly="true" ma:showField="LastPreviewResult" ma:web="4873beb7-5857-4685-be1f-d57550cc96cc">
-      <xsd:complexType>
-        <xsd:complexContent>
-          <xsd:extension base="dms:MultiChoiceLookup">
-            <xsd:sequence>
-              <xsd:element name="Value" type="dms:Lookup" maxOccurs="unbounded" minOccurs="0" nillable="true"/>
-            </xsd:sequence>
-          </xsd:extension>
-        </xsd:complexContent>
-      </xsd:complexType>
-    </xsd:element>
-    <xsd:element name="LastPreviewAttemptDateLookup" ma:index="57" nillable="true" ma:displayName="Last Preview Attempted On" ma:default="" ma:list="{9E343742-310B-4684-A24C-1D137CB4B230}" ma:internalName="LastPreviewAttemptDateLookup" ma:readOnly="true" ma:showField="LastPreviewAttemptDate" ma:web="4873beb7-5857-4685-be1f-d57550cc96cc">
-      <xsd:complexType>
-        <xsd:complexContent>
-          <xsd:extension base="dms:MultiChoiceLookup">
-            <xsd:sequence>
-              <xsd:element name="Value" type="dms:Lookup" maxOccurs="unbounded" minOccurs="0" nillable="true"/>
-            </xsd:sequence>
-          </xsd:extension>
-        </xsd:complexContent>
-      </xsd:complexType>
-    </xsd:element>
-    <xsd:element name="LastPreviewedByLookup" ma:index="58" nillable="true" ma:displayName="Last Previewed By" ma:default="" ma:list="{9E343742-310B-4684-A24C-1D137CB4B230}" ma:internalName="LastPreviewedByLookup" ma:readOnly="true" ma:showField="LastPreviewedBy" ma:web="4873beb7-5857-4685-be1f-d57550cc96cc">
-      <xsd:complexType>
-        <xsd:complexContent>
-          <xsd:extension base="dms:MultiChoiceLookup">
-            <xsd:sequence>
-              <xsd:element name="Value" type="dms:Lookup" maxOccurs="unbounded" minOccurs="0" nillable="true"/>
-            </xsd:sequence>
-          </xsd:extension>
-        </xsd:complexContent>
-      </xsd:complexType>
-    </xsd:element>
-    <xsd:element name="LastPreviewTimeLookup" ma:index="59" nillable="true" ma:displayName="Last Previewed Date" ma:default="" ma:list="{9E343742-310B-4684-A24C-1D137CB4B230}" ma:internalName="LastPreviewTimeLookup" ma:readOnly="true" ma:showField="LastPreviewTime" ma:web="4873beb7-5857-4685-be1f-d57550cc96cc">
-      <xsd:complexType>
-        <xsd:complexContent>
-          <xsd:extension base="dms:MultiChoiceLookup">
-            <xsd:sequence>
-              <xsd:element name="Value" type="dms:Lookup" maxOccurs="unbounded" minOccurs="0" nillable="true"/>
-            </xsd:sequence>
-          </xsd:extension>
-        </xsd:complexContent>
-      </xsd:complexType>
-    </xsd:element>
-    <xsd:element name="LastPreviewVersionLookup" ma:index="60" nillable="true" ma:displayName="Last Previewed Version" ma:default="" ma:list="{9E343742-310B-4684-A24C-1D137CB4B230}" ma:internalName="LastPreviewVersionLookup" ma:readOnly="true" ma:showField="LastPreviewVersion" ma:web="4873beb7-5857-4685-be1f-d57550cc96cc">
-      <xsd:complexType>
-        <xsd:complexContent>
-          <xsd:extension base="dms:MultiChoiceLookup">
-            <xsd:sequence>
-              <xsd:element name="Value" type="dms:Lookup" maxOccurs="unbounded" minOccurs="0" nillable="true"/>
-            </xsd:sequence>
-          </xsd:extension>
-        </xsd:complexContent>
-      </xsd:complexType>
-    </xsd:element>
-    <xsd:element name="LastPublishErrorLookup" ma:index="61" nillable="true" ma:displayName="Last Publish Attempt Error" ma:default="" ma:list="{9E343742-310B-4684-A24C-1D137CB4B230}" ma:internalName="LastPublishErrorLookup" ma:readOnly="true" ma:showField="LastPublishError" ma:web="4873beb7-5857-4685-be1f-d57550cc96cc">
-      <xsd:complexType>
-        <xsd:complexContent>
-          <xsd:extension base="dms:MultiChoiceLookup">
-            <xsd:sequence>
-              <xsd:element name="Value" type="dms:Lookup" maxOccurs="unbounded" minOccurs="0" nillable="true"/>
-            </xsd:sequence>
-          </xsd:extension>
-        </xsd:complexContent>
-      </xsd:complexType>
-    </xsd:element>
-    <xsd:element name="LastPublishResultLookup" ma:index="62" nillable="true" ma:displayName="Last Publish Attempt Result" ma:default="" ma:list="{9E343742-310B-4684-A24C-1D137CB4B230}" ma:internalName="LastPublishResultLookup" ma:readOnly="true" ma:showField="LastPublishResult" ma:web="4873beb7-5857-4685-be1f-d57550cc96cc">
-      <xsd:complexType>
-        <xsd:complexContent>
-          <xsd:extension base="dms:MultiChoiceLookup">
-            <xsd:sequence>
-              <xsd:element name="Value" type="dms:Lookup" maxOccurs="unbounded" minOccurs="0" nillable="true"/>
-            </xsd:sequence>
-          </xsd:extension>
-        </xsd:complexContent>
-      </xsd:complexType>
-    </xsd:element>
-    <xsd:element name="LastPublishAttemptDateLookup" ma:index="63" nillable="true" ma:displayName="Last Publish Attempted On" ma:default="" ma:list="{9E343742-310B-4684-A24C-1D137CB4B230}" ma:internalName="LastPublishAttemptDateLookup" ma:readOnly="true" ma:showField="LastPublishAttemptDate" ma:web="4873beb7-5857-4685-be1f-d57550cc96cc">
-      <xsd:complexType>
-        <xsd:complexContent>
-          <xsd:extension base="dms:MultiChoiceLookup">
-            <xsd:sequence>
-              <xsd:element name="Value" type="dms:Lookup" maxOccurs="unbounded" minOccurs="0" nillable="true"/>
-            </xsd:sequence>
-          </xsd:extension>
-        </xsd:complexContent>
-      </xsd:complexType>
-    </xsd:element>
-    <xsd:element name="LastPublishedByLookup" ma:index="64" nillable="true" ma:displayName="Last Published By" ma:default="" ma:list="{9E343742-310B-4684-A24C-1D137CB4B230}" ma:internalName="LastPublishedByLookup" ma:readOnly="true" ma:showField="LastPublishedBy" ma:web="4873beb7-5857-4685-be1f-d57550cc96cc">
-      <xsd:complexType>
-        <xsd:complexContent>
-          <xsd:extension base="dms:MultiChoiceLookup">
-            <xsd:sequence>
-              <xsd:element name="Value" type="dms:Lookup" maxOccurs="unbounded" minOccurs="0" nillable="true"/>
-            </xsd:sequence>
-          </xsd:extension>
-        </xsd:complexContent>
-      </xsd:complexType>
-    </xsd:element>
-    <xsd:element name="LastPublishTimeLookup" ma:index="65" nillable="true" ma:displayName="Last Published Date" ma:default="" ma:list="{9E343742-310B-4684-A24C-1D137CB4B230}" ma:internalName="LastPublishTimeLookup" ma:readOnly="true" ma:showField="LastPublishTime" ma:web="4873beb7-5857-4685-be1f-d57550cc96cc">
-      <xsd:complexType>
-        <xsd:complexContent>
-          <xsd:extension base="dms:MultiChoiceLookup">
-            <xsd:sequence>
-              <xsd:element name="Value" type="dms:Lookup" maxOccurs="unbounded" minOccurs="0" nillable="true"/>
-            </xsd:sequence>
-          </xsd:extension>
-        </xsd:complexContent>
-      </xsd:complexType>
-    </xsd:element>
-    <xsd:element name="LastPublishVersionLookup" ma:index="66" nillable="true" ma:displayName="Last Published Version" ma:default="" ma:list="{9E343742-310B-4684-A24C-1D137CB4B230}" ma:internalName="LastPublishVersionLookup" ma:readOnly="true" ma:showField="LastPublishVersion" ma:web="4873beb7-5857-4685-be1f-d57550cc96cc">
-      <xsd:complexType>
-        <xsd:complexContent>
-          <xsd:extension base="dms:MultiChoiceLookup">
-            <xsd:sequence>
-              <xsd:element name="Value" type="dms:Lookup" maxOccurs="unbounded" minOccurs="0" nillable="true"/>
-            </xsd:sequence>
-          </xsd:extension>
-        </xsd:complexContent>
-      </xsd:complexType>
-    </xsd:element>
-    <xsd:element name="TPLaunchHelpLinkType" ma:index="67" nillable="true" ma:displayName="Launch Help Link Type" ma:default="Template" ma:internalName="TPLaunchHelpLinkType">
-      <xsd:simpleType>
-        <xsd:restriction base="dms:Choice">
-          <xsd:enumeration value="Template"/>
-          <xsd:enumeration value="Training"/>
-          <xsd:enumeration value="URL"/>
-          <xsd:enumeration value="None"/>
-        </xsd:restriction>
-      </xsd:simpleType>
-    </xsd:element>
-    <xsd:element name="LegacyData" ma:index="68" nillable="true" ma:displayName="Legacy Data" ma:default="" ma:internalName="LegacyData" ma:readOnly="false">
-      <xsd:simpleType>
-        <xsd:restriction base="dms:Note"/>
-      </xsd:simpleType>
-    </xsd:element>
-    <xsd:element name="TPLaunchHelpLink" ma:index="69" nillable="true" ma:displayName="Link to Launch Help Topic" ma:default="" ma:internalName="TPLaunchHelpLink">
-      <xsd:simpleType>
-        <xsd:restriction base="dms:Text"/>
-      </xsd:simpleType>
-    </xsd:element>
-    <xsd:element name="LocComments" ma:index="70" nillable="true" ma:displayName="Loc Approval Comments" ma:default="" ma:internalName="LocComments" ma:readOnly="false">
-      <xsd:simpleType>
-        <xsd:restriction base="dms:Note"/>
-      </xsd:simpleType>
-    </xsd:element>
-    <xsd:element name="LocLastLocAttemptVersionLookup" ma:index="71" nillable="true" ma:displayName="Loc Last Loc Attempt Version" ma:default="" ma:list="{7DD1DCEC-E449-43D3-891F-7DC62F62AD21}" ma:internalName="LocLastLocAttemptVersionLookup" ma:readOnly="false" ma:showField="LastLocAttemptVersion" ma:web="4873beb7-5857-4685-be1f-d57550cc96cc">
-      <xsd:simpleType>
-        <xsd:restriction base="dms:Lookup"/>
-      </xsd:simpleType>
-    </xsd:element>
-    <xsd:element name="LocLastLocAttemptVersionTypeLookup" ma:index="72" nillable="true" ma:displayName="Loc Last Loc Attempt Version Type" ma:default="" ma:list="{7DD1DCEC-E449-43D3-891F-7DC62F62AD21}" ma:internalName="LocLastLocAttemptVersionTypeLookup" ma:readOnly="true" ma:showField="LastLocAttemptVersionType" ma:web="4873beb7-5857-4685-be1f-d57550cc96cc">
-      <xsd:simpleType>
-        <xsd:restriction base="dms:Lookup"/>
-      </xsd:simpleType>
-    </xsd:element>
-    <xsd:element name="LocManualTestRequired" ma:index="73" nillable="true" ma:displayName="Loc Manual Test Required" ma:default="" ma:internalName="LocManualTestRequired" ma:readOnly="false">
-      <xsd:simpleType>
-        <xsd:restriction base="dms:Boolean"/>
-      </xsd:simpleType>
-    </xsd:element>
-    <xsd:element name="LocMarketGroupTiers2" ma:index="74" nillable="true" ma:displayName="Loc Market Group Tiers" ma:internalName="LocMarketGroupTiers2" ma:readOnly="false">
-      <xsd:simpleType>
-        <xsd:restriction base="dms:Unknown"/>
-      </xsd:simpleType>
-    </xsd:element>
-    <xsd:element name="LocNewPublishedVersionLookup" ma:index="75" nillable="true" ma:displayName="Loc New Published Version Lookup" ma:default="" ma:list="{7DD1DCEC-E449-43D3-891F-7DC62F62AD21}" ma:internalName="LocNewPublishedVersionLookup" ma:readOnly="true" ma:showField="NewPublishedVersion" ma:web="4873beb7-5857-4685-be1f-d57550cc96cc">
-      <xsd:simpleType>
-        <xsd:restriction base="dms:Lookup"/>
-      </xsd:simpleType>
-    </xsd:element>
-    <xsd:element name="LocOverallHandbackStatusLookup" ma:index="76" nillable="true" ma:displayName="Loc Overall Handback Status" ma:default="" ma:list="{7DD1DCEC-E449-43D3-891F-7DC62F62AD21}" ma:internalName="LocOverallHandbackStatusLookup" ma:readOnly="true" ma:showField="OverallHandbackStatus" ma:web="4873beb7-5857-4685-be1f-d57550cc96cc">
-      <xsd:simpleType>
-        <xsd:restriction base="dms:Lookup"/>
-      </xsd:simpleType>
-    </xsd:element>
-    <xsd:element name="LocOverallLocStatusLookup" ma:index="77" nillable="true" ma:displayName="Loc Overall Localize Status" ma:default="" ma:list="{7DD1DCEC-E449-43D3-891F-7DC62F62AD21}" ma:internalName="LocOverallLocStatusLookup" ma:readOnly="true" ma:showField="OverallLocStatus" ma:web="4873beb7-5857-4685-be1f-d57550cc96cc">
-      <xsd:simpleType>
-        <xsd:restriction base="dms:Lookup"/>
-      </xsd:simpleType>
-    </xsd:element>
-    <xsd:element name="LocOverallPreviewStatusLookup" ma:index="78" nillable="true" ma:displayName="Loc Overall Preview Status" ma:default="" ma:list="{7DD1DCEC-E449-43D3-891F-7DC62F62AD21}" ma:internalName="LocOverallPreviewStatusLookup" ma:readOnly="true" ma:showField="OverallPreviewStatus" ma:web="4873beb7-5857-4685-be1f-d57550cc96cc">
-      <xsd:simpleType>
-        <xsd:restriction base="dms:Lookup"/>
-      </xsd:simpleType>
-    </xsd:element>
-    <xsd:element name="LocOverallPublishStatusLookup" ma:index="79" nillable="true" ma:displayName="Loc Overall Publish Status" ma:default="" ma:list="{7DD1DCEC-E449-43D3-891F-7DC62F62AD21}" ma:internalName="LocOverallPublishStatusLookup" ma:readOnly="true" ma:showField="OverallPublishStatus" ma:web="4873beb7-5857-4685-be1f-d57550cc96cc">
-      <xsd:simpleType>
-        <xsd:restriction base="dms:Lookup"/>
-      </xsd:simpleType>
-    </xsd:element>
-    <xsd:element name="IntlLocPriority" ma:index="80" nillable="true" ma:displayName="Loc Priority" ma:default="" ma:internalName="IntlLocPriority" ma:readOnly="false">
-      <xsd:simpleType>
-        <xsd:restriction base="dms:Unknown"/>
-      </xsd:simpleType>
-    </xsd:element>
-    <xsd:element name="LocProcessedForHandoffsLookup" ma:index="81" nillable="true" ma:displayName="Loc Processed For Handoffs" ma:default="" ma:list="{7DD1DCEC-E449-43D3-891F-7DC62F62AD21}" ma:internalName="LocProcessedForHandoffsLookup" ma:readOnly="true" ma:showField="ProcessedForHandoffs" ma:web="4873beb7-5857-4685-be1f-d57550cc96cc">
-      <xsd:simpleType>
-        <xsd:restriction base="dms:Lookup"/>
-      </xsd:simpleType>
-    </xsd:element>
-    <xsd:element name="LocProcessedForMarketsLookup" ma:index="82" nillable="true" ma:displayName="Loc Processed For Markets" ma:default="" ma:list="{7DD1DCEC-E449-43D3-891F-7DC62F62AD21}" ma:internalName="LocProcessedForMarketsLookup" ma:readOnly="true" ma:showField="ProcessedForMarkets" ma:web="4873beb7-5857-4685-be1f-d57550cc96cc">
-      <xsd:simpleType>
-        <xsd:restriction base="dms:Lookup"/>
-      </xsd:simpleType>
-    </xsd:element>
-    <xsd:element name="LocPublishedDependentAssetsLookup" ma:index="83" nillable="true" ma:displayName="Loc Published Dependent Assets" ma:default="" ma:list="{7DD1DCEC-E449-43D3-891F-7DC62F62AD21}" ma:internalName="LocPublishedDependentAssetsLookup" ma:readOnly="true" ma:showField="PublishedDependentAssets" ma:web="4873beb7-5857-4685-be1f-d57550cc96cc">
-      <xsd:simpleType>
-        <xsd:restriction base="dms:Lookup"/>
-      </xsd:simpleType>
-    </xsd:element>
-    <xsd:element name="LocPublishedLinkedAssetsLookup" ma:index="84" nillable="true" ma:displayName="Loc Published Linked Assets" ma:default="" ma:list="{7DD1DCEC-E449-43D3-891F-7DC62F62AD21}" ma:internalName="LocPublishedLinkedAssetsLookup" ma:readOnly="true" ma:showField="PublishedLinkedAssets" ma:web="4873beb7-5857-4685-be1f-d57550cc96cc">
-      <xsd:simpleType>
-        <xsd:restriction base="dms:Lookup"/>
-      </xsd:simpleType>
-    </xsd:element>
-    <xsd:element name="LocRecommendedHandoff" ma:index="85" nillable="true" ma:displayName="Loc Recommended Handoff" ma:default="" ma:indexed="true" ma:internalName="LocRecommendedHandoff" ma:readOnly="false">
-      <xsd:simpleType>
-        <xsd:restriction base="dms:Text"/>
-      </xsd:simpleType>
-    </xsd:element>
-    <xsd:element name="LocalizationTagsTaxHTField0" ma:index="87" nillable="true" ma:taxonomy="true" ma:internalName="LocalizationTagsTaxHTField0" ma:taxonomyFieldName="LocalizationTags" ma:displayName="Localization Tags" ma:readOnly="false" ma:default="" ma:fieldId="{00f02cb3-2c7c-424a-9c61-10e9b6878429}" ma:taxonomyMulti="true" ma:sspId="8f79753a-75d3-41f5-8ca3-40b843941b4f" ma:termSetId="5b7703a5-8e8b-4b58-8b31-1cea35331da3" ma:anchorId="00000000-0000-0000-0000-000000000000" ma:open="false" ma:isKeyword="false">
-      <xsd:complexType>
-        <xsd:sequence>
-          <xsd:element ref="pc:Terms" minOccurs="0" maxOccurs="1"/>
-        </xsd:sequence>
-      </xsd:complexType>
-    </xsd:element>
-    <xsd:element name="MachineTranslated" ma:index="88" nillable="true" ma:displayName="Machine Translated" ma:default="" ma:internalName="MachineTranslated" ma:readOnly="false">
-      <xsd:simpleType>
-        <xsd:restriction base="dms:Boolean"/>
-      </xsd:simpleType>
-    </xsd:element>
-    <xsd:element name="Manager" ma:index="89" nillable="true" ma:displayName="Manager" ma:hidden="true" ma:internalName="Manager" ma:readOnly="false">
-      <xsd:simpleType>
-        <xsd:restriction base="dms:Text"/>
-      </xsd:simpleType>
-    </xsd:element>
-    <xsd:element name="Markets" ma:index="90" nillable="true" ma:displayName="Markets" ma:default="" ma:description="Leave blank to show in all markets" ma:list="{2FBD1B11-2ACE-4FDC-B5A3-635D4ADF6F1B}" ma:internalName="Markets" ma:readOnly="false" ma:showField="MarketName" ma:web="4873beb7-5857-4685-be1f-d57550cc96cc">
-      <xsd:complexType>
-        <xsd:complexContent>
-          <xsd:extension base="dms:MultiChoiceLookup">
-            <xsd:sequence>
-              <xsd:element name="Value" type="dms:Lookup" maxOccurs="unbounded" minOccurs="0" nillable="true"/>
-            </xsd:sequence>
-          </xsd:extension>
-        </xsd:complexContent>
-      </xsd:complexType>
-    </xsd:element>
-    <xsd:element name="Milestone" ma:index="91" nillable="true" ma:displayName="Milestone" ma:default="" ma:internalName="Milestone" ma:readOnly="false">
-      <xsd:simpleType>
-        <xsd:restriction base="dms:Unknown"/>
-      </xsd:simpleType>
-    </xsd:element>
-    <xsd:element name="TPNamespace" ma:index="94" nillable="true" ma:displayName="Namespace" ma:default="" ma:internalName="TPNamespace">
-      <xsd:simpleType>
-        <xsd:restriction base="dms:Text"/>
-      </xsd:simpleType>
-    </xsd:element>
-    <xsd:element name="NumericId" ma:index="95" nillable="true" ma:displayName="Numeric ID" ma:default="" ma:indexed="true" ma:internalName="NumericId" ma:readOnly="false">
-      <xsd:simpleType>
-        <xsd:restriction base="dms:Number"/>
-      </xsd:simpleType>
-    </xsd:element>
-    <xsd:element name="NumOfRatingsLookup" ma:index="96" nillable="true" ma:displayName="NumOfRatings" ma:default="" ma:list="{9E343742-310B-4684-A24C-1D137CB4B230}" ma:internalName="NumOfRatingsLookup" ma:readOnly="true" ma:showField="NumOfRatings" ma:web="4873beb7-5857-4685-be1f-d57550cc96cc">
-      <xsd:complexType>
-        <xsd:complexContent>
-          <xsd:extension base="dms:MultiChoiceLookup">
-            <xsd:sequence>
-              <xsd:element name="Value" type="dms:Lookup" maxOccurs="unbounded" minOccurs="0" nillable="true"/>
-            </xsd:sequence>
-          </xsd:extension>
-        </xsd:complexContent>
-      </xsd:complexType>
-    </xsd:element>
-    <xsd:element name="OOCacheId" ma:index="97" nillable="true" ma:displayName="OOCacheId" ma:internalName="OOCacheId" ma:readOnly="false">
-      <xsd:simpleType>
-        <xsd:restriction base="dms:Text"/>
-      </xsd:simpleType>
-    </xsd:element>
-    <xsd:element name="OpenTemplate" ma:index="98" nillable="true" ma:displayName="Open Template" ma:default="true" ma:internalName="OpenTemplate">
-      <xsd:simpleType>
-        <xsd:restriction base="dms:Boolean"/>
-      </xsd:simpleType>
-    </xsd:element>
-    <xsd:element name="OriginAsset" ma:index="99" nillable="true" ma:displayName="Origin Asset" ma:default="" ma:internalName="OriginAsset" ma:readOnly="false">
-      <xsd:simpleType>
-        <xsd:restriction base="dms:Text"/>
-      </xsd:simpleType>
-    </xsd:element>
-    <xsd:element name="OriginalRelease" ma:index="100" nillable="true" ma:displayName="Original Release" ma:default="15" ma:internalName="OriginalRelease" ma:readOnly="false">
-      <xsd:simpleType>
-        <xsd:restriction base="dms:Choice">
-          <xsd:enumeration value="14"/>
-          <xsd:enumeration value="15"/>
-          <xsd:enumeration value="16"/>
-        </xsd:restriction>
-      </xsd:simpleType>
-    </xsd:element>
-    <xsd:element name="OriginalSourceMarket" ma:index="101" nillable="true" ma:displayName="Original Source Market Group" ma:default="" ma:internalName="OriginalSourceMarket" ma:readOnly="false">
-      <xsd:simpleType>
-        <xsd:restriction base="dms:Text"/>
-      </xsd:simpleType>
-    </xsd:element>
-    <xsd:element name="OutputCachingOn" ma:index="102" nillable="true" ma:displayName="Output Caching" ma:default="true" ma:hidden="true" ma:internalName="OutputCachingOn" ma:readOnly="false">
-      <xsd:simpleType>
-        <xsd:restriction base="dms:Boolean"/>
-      </xsd:simpleType>
-    </xsd:element>
-    <xsd:element name="ParentAssetId" ma:index="103" nillable="true" ma:displayName="Parent Asset Id" ma:default="" ma:internalName="ParentAssetId" ma:readOnly="false">
-      <xsd:simpleType>
-        <xsd:restriction base="dms:Text"/>
-      </xsd:simpleType>
-    </xsd:element>
-    <xsd:element name="PlannedPubDate" ma:index="104" nillable="true" ma:displayName="Planned Publish Date" ma:default="" ma:indexed="true" ma:internalName="PlannedPubDate" ma:readOnly="false">
-      <xsd:simpleType>
-        <xsd:restriction base="dms:DateTime"/>
-      </xsd:simpleType>
-    </xsd:element>
-    <xsd:element name="PolicheckWords" ma:index="105" nillable="true" ma:displayName="Policheck Words" ma:default="" ma:internalName="PolicheckWords" ma:readOnly="false">
-      <xsd:simpleType>
-        <xsd:restriction base="dms:Text"/>
-      </xsd:simpleType>
-    </xsd:element>
-    <xsd:element name="BusinessGroup" ma:index="106" nillable="true" ma:displayName="Product Division Owner" ma:default="" ma:internalName="BusinessGroup" ma:readOnly="false">
-      <xsd:simpleType>
-        <xsd:restriction base="dms:Unknown"/>
-      </xsd:simpleType>
-    </xsd:element>
-    <xsd:element name="UAProjectedTotalWords" ma:index="107" nillable="true" ma:displayName="Projected Word Count" ma:default="" ma:internalName="UAProjectedTotalWords" ma:readOnly="false">
-      <xsd:simpleType>
-        <xsd:restriction base="dms:Unknown"/>
-      </xsd:simpleType>
-    </xsd:element>
-    <xsd:element name="Provider" ma:index="108" nillable="true" ma:displayName="Provider" ma:default="" ma:internalName="Provider" ma:readOnly="false">
-      <xsd:simpleType>
-        <xsd:restriction base="dms:Unknown"/>
-      </xsd:simpleType>
-    </xsd:element>
-    <xsd:element name="Providers" ma:index="109" nillable="true" ma:displayName="Providers" ma:default="" ma:internalName="Providers">
-      <xsd:simpleType>
-        <xsd:restriction base="dms:Unknown"/>
-      </xsd:simpleType>
-    </xsd:element>
-    <xsd:element name="PublishStatusLookup" ma:index="110" nillable="true" ma:displayName="Publish Status" ma:default="" ma:list="{9E343742-310B-4684-A24C-1D137CB4B230}" ma:internalName="PublishStatusLookup" ma:readOnly="false" ma:showField="PublishStatus" ma:web="4873beb7-5857-4685-be1f-d57550cc96cc">
-      <xsd:complexType>
-        <xsd:complexContent>
-          <xsd:extension base="dms:MultiChoiceLookup">
-            <xsd:sequence>
-              <xsd:element name="Value" type="dms:Lookup" maxOccurs="unbounded" minOccurs="0" nillable="true"/>
-            </xsd:sequence>
-          </xsd:extension>
-        </xsd:complexContent>
-      </xsd:complexType>
-    </xsd:element>
-    <xsd:element name="PublishTargets" ma:index="111" nillable="true" ma:displayName="Publish Target" ma:default="OfficeOnlineVNext" ma:internalName="PublishTargets" ma:readOnly="false">
-      <xsd:simpleType>
-        <xsd:restriction base="dms:Unknown"/>
-      </xsd:simpleType>
-    </xsd:element>
-    <xsd:element name="RecommendationsModifier" ma:index="112" nillable="true" ma:displayName="Recommendations Modifier" ma:default="" ma:internalName="RecommendationsModifier" ma:readOnly="false">
-      <xsd:simpleType>
-        <xsd:restriction base="dms:Number"/>
-      </xsd:simpleType>
-    </xsd:element>
-    <xsd:element name="ArtSampleDocs" ma:index="113" nillable="true" ma:displayName="Sample Docs" ma:default="" ma:hidden="true" ma:internalName="ArtSampleDocs" ma:readOnly="false">
-      <xsd:simpleType>
-        <xsd:restriction base="dms:Text"/>
-      </xsd:simpleType>
-    </xsd:element>
-    <xsd:element name="ScenarioTagsTaxHTField0" ma:index="115" nillable="true" ma:taxonomy="true" ma:internalName="ScenarioTagsTaxHTField0" ma:taxonomyFieldName="ScenarioTags" ma:displayName="Scenarios" ma:readOnly="false" ma:default="" ma:fieldId="{93aef74d-6c78-4815-8310-51477dceeccc}" ma:taxonomyMulti="true" ma:sspId="8f79753a-75d3-41f5-8ca3-40b843941b4f" ma:termSetId="4b7d5f16-e2f2-4fc0-bab3-6e8b931e57d6" ma:anchorId="00000000-0000-0000-0000-000000000000" ma:open="false" ma:isKeyword="false">
-      <xsd:complexType>
-        <xsd:sequence>
-          <xsd:element ref="pc:Terms" minOccurs="0" maxOccurs="1"/>
-        </xsd:sequence>
-      </xsd:complexType>
-    </xsd:element>
-    <xsd:element name="ShowIn" ma:index="117" nillable="true" ma:displayName="Show In" ma:default="Show everywhere" ma:internalName="ShowIn" ma:readOnly="false">
-      <xsd:simpleType>
-        <xsd:restriction base="dms:Choice">
-          <xsd:enumeration value="Hide on web"/>
-          <xsd:enumeration value="On Web no search"/>
-          <xsd:enumeration value="Show everywhere"/>
-          <xsd:enumeration value="Special use only"/>
-        </xsd:restriction>
-      </xsd:simpleType>
-    </xsd:element>
-    <xsd:element name="SourceTitle" ma:index="118" nillable="true" ma:displayName="Source Title" ma:default="" ma:indexed="true" ma:internalName="SourceTitle" ma:readOnly="false">
-      <xsd:simpleType>
-        <xsd:restriction base="dms:Text"/>
-      </xsd:simpleType>
-    </xsd:element>
-    <xsd:element name="CSXSubmissionDate" ma:index="119" nillable="true" ma:displayName="Submission Date" ma:default="" ma:internalName="CSXSubmissionDate" ma:readOnly="false">
-      <xsd:simpleType>
-        <xsd:restriction base="dms:DateTime"/>
-      </xsd:simpleType>
-    </xsd:element>
-    <xsd:element name="SubmitterId" ma:index="120" nillable="true" ma:displayName="Submitter ID" ma:default="" ma:internalName="SubmitterId" ma:readOnly="false">
-      <xsd:simpleType>
-        <xsd:restriction base="dms:Text"/>
-      </xsd:simpleType>
-    </xsd:element>
-    <xsd:element name="TaxCatchAll" ma:index="121" nillable="true" ma:displayName="Taxonomy Catch All Column" ma:hidden="true" ma:list="{530f955b-6704-4601-bd83-f81d87f1e440}" ma:internalName="TaxCatchAll" ma:showField="CatchAllData" ma:web="4873beb7-5857-4685-be1f-d57550cc96cc">
-      <xsd:complexType>
-        <xsd:complexContent>
-          <xsd:extension base="dms:MultiChoiceLookup">
-            <xsd:sequence>
-              <xsd:element name="Value" type="dms:Lookup" maxOccurs="unbounded" minOccurs="0" nillable="true"/>
-            </xsd:sequence>
-          </xsd:extension>
-        </xsd:complexContent>
-      </xsd:complexType>
-    </xsd:element>
-    <xsd:element name="TaxCatchAllLabel" ma:index="122" nillable="true" ma:displayName="Taxonomy Catch All Column1" ma:hidden="true" ma:list="{530f955b-6704-4601-bd83-f81d87f1e440}" ma:internalName="TaxCatchAllLabel" ma:readOnly="true" ma:showField="CatchAllDataLabel" ma:web="4873beb7-5857-4685-be1f-d57550cc96cc">
-      <xsd:complexType>
-        <xsd:complexContent>
-          <xsd:extension base="dms:MultiChoiceLookup">
-            <xsd:sequence>
-              <xsd:element name="Value" type="dms:Lookup" maxOccurs="unbounded" minOccurs="0" nillable="true"/>
-            </xsd:sequence>
-          </xsd:extension>
-        </xsd:complexContent>
-      </xsd:complexType>
-    </xsd:element>
-    <xsd:element name="TemplateStatus" ma:index="123" nillable="true" ma:displayName="Template Status" ma:default="" ma:internalName="TemplateStatus">
-      <xsd:simpleType>
-        <xsd:restriction base="dms:Unknown"/>
-      </xsd:simpleType>
-    </xsd:element>
-    <xsd:element name="TemplateTemplateType" ma:index="124" nillable="true" ma:displayName="Template Type" ma:default="" ma:internalName="TemplateTemplateType">
-      <xsd:simpleType>
-        <xsd:restriction base="dms:Unknown"/>
-      </xsd:simpleType>
-    </xsd:element>
-    <xsd:element name="ThumbnailAssetId" ma:index="125" nillable="true" ma:displayName="Thumbnail Image Asset" ma:default="" ma:internalName="ThumbnailAssetId" ma:readOnly="false">
-      <xsd:simpleType>
-        <xsd:restriction base="dms:Text"/>
-      </xsd:simpleType>
-    </xsd:element>
-    <xsd:element name="TimesCloned" ma:index="126" nillable="true" ma:displayName="Times Cloned" ma:default="" ma:internalName="TimesCloned" ma:readOnly="false">
-      <xsd:simpleType>
-        <xsd:restriction base="dms:Number"/>
-      </xsd:simpleType>
-    </xsd:element>
-    <xsd:element name="TrustLevel" ma:index="128" nillable="true" ma:displayName="Trust Level" ma:default="1 Microsoft Managed Content" ma:internalName="TrustLevel" ma:readOnly="false">
-      <xsd:simpleType>
-        <xsd:restriction base="dms:Unknown"/>
-      </xsd:simpleType>
-    </xsd:element>
-    <xsd:element name="UALocComments" ma:index="129" nillable="true" ma:displayName="UA Loc Comments" ma:default="" ma:internalName="UALocComments" ma:readOnly="false">
-      <xsd:simpleType>
-        <xsd:restriction base="dms:Note"/>
-      </xsd:simpleType>
-    </xsd:element>
-    <xsd:element name="UALocRecommendation" ma:index="130" nillable="true" ma:displayName="UA Loc Recommendation" ma:default="Localize" ma:internalName="UALocRecommendation" ma:readOnly="false">
-      <xsd:simpleType>
-        <xsd:restriction base="dms:Choice">
-          <xsd:enumeration value="Localize"/>
-          <xsd:enumeration value="Never Localize"/>
-          <xsd:enumeration value="Priority Localize"/>
-        </xsd:restriction>
-      </xsd:simpleType>
-    </xsd:element>
-    <xsd:element name="UANotes" ma:index="131" nillable="true" ma:displayName="UA Notes" ma:default="" ma:internalName="UANotes" ma:readOnly="false">
-      <xsd:simpleType>
-        <xsd:restriction base="dms:Note"/>
-      </xsd:simpleType>
-    </xsd:element>
-    <xsd:element name="TPAppVersion" ma:index="132" nillable="true" ma:displayName="Version" ma:default="" ma:internalName="TPAppVersion">
-      <xsd:simpleType>
-        <xsd:restriction base="dms:Text"/>
-      </xsd:simpleType>
-    </xsd:element>
-    <xsd:element name="VoteCount" ma:index="133" nillable="true" ma:displayName="Vote Count" ma:default="" ma:internalName="VoteCount" ma:readOnly="false">
-      <xsd:simpleType>
-        <xsd:restriction base="dms:Unknown"/>
-      </xsd:simpleType>
-    </xsd:element>
-  </xsd:schema>
-  <xsd:schema xmlns="http://schemas.openxmlformats.org/package/2006/metadata/core-properties" xmlns:xsd="http://www.w3.org/2001/XMLSchema" xmlns:xsi="http://www.w3.org/2001/XMLSchema-instance" xmlns:dc="http://purl.org/dc/elements/1.1/" xmlns:dcterms="http://purl.org/dc/terms/" xmlns:odoc="http://schemas.microsoft.com/internal/obd" targetNamespace="http://schemas.openxmlformats.org/package/2006/metadata/core-properties" elementFormDefault="qualified" attributeFormDefault="unqualified" blockDefault="#all">
-    <xsd:import namespace="http://purl.org/dc/elements/1.1/" schemaLocation="http://dublincore.org/schemas/xmls/qdc/2003/04/02/dc.xsd"/>
-    <xsd:import namespace="http://purl.org/dc/terms/" schemaLocation="http://dublincore.org/schemas/xmls/qdc/2003/04/02/dcterms.xsd"/>
-    <xsd:element name="coreProperties" type="CT_coreProperties"/>
-    <xsd:complexType name="CT_coreProperties">
-      <xsd:all>
-        <xsd:element ref="dc:creator" minOccurs="0" maxOccurs="1"/>
-        <xsd:element ref="dcterms:created" minOccurs="0" maxOccurs="1"/>
-        <xsd:element ref="dc:identifier" minOccurs="0" maxOccurs="1"/>
-        <xsd:element name="contentType" minOccurs="0" maxOccurs="1" type="xsd:string" ma:index="22" ma:displayName="Content Type"/>
-        <xsd:element ref="dc:title" minOccurs="0" maxOccurs="1" ma:index="127" ma:displayName="Title"/>
-        <xsd:element ref="dc:subject" minOccurs="0" maxOccurs="1"/>
-        <xsd:element ref="dc:description" minOccurs="0" maxOccurs="1"/>
-        <xsd:element name="keywords" minOccurs="0" maxOccurs="1" type="xsd:string"/>
-        <xsd:element ref="dc:language" minOccurs="0" maxOccurs="1"/>
-        <xsd:element name="category" minOccurs="0" maxOccurs="1" type="xsd:string"/>
-        <xsd:element name="version" minOccurs="0" maxOccurs="1" type="xsd:string"/>
-        <xsd:element name="revision" minOccurs="0" maxOccurs="1" type="xsd:string">
-          <xsd:annotation>
-            <xsd:documentation>
-                        This value indicates the number of saves or revisions. The application is responsible for updating this value after each revision.
-                    </xsd:documentation>
-          </xsd:annotation>
-        </xsd:element>
-        <xsd:element name="lastModifiedBy" minOccurs="0" maxOccurs="1" type="xsd:string"/>
-        <xsd:element ref="dcterms:modified" minOccurs="0" maxOccurs="1"/>
-        <xsd:element name="contentStatus" minOccurs="0" maxOccurs="1" type="xsd:string"/>
-      </xsd:all>
-    </xsd:complexType>
-  </xsd:schema>
-  <xs:schema xmlns:pc="http://schemas.microsoft.com/office/infopath/2007/PartnerControls" xmlns:xs="http://www.w3.org/2001/XMLSchema" targetNamespace="http://schemas.microsoft.com/office/infopath/2007/PartnerControls" elementFormDefault="qualified" attributeFormDefault="unqualified">
-    <xs:element name="Person">
-      <xs:complexType>
-        <xs:sequence>
-          <xs:element ref="pc:DisplayName" minOccurs="0"/>
-          <xs:element ref="pc:AccountId" minOccurs="0"/>
-          <xs:element ref="pc:AccountType" minOccurs="0"/>
-        </xs:sequence>
-      </xs:complexType>
-    </xs:element>
-    <xs:element name="DisplayName" type="xs:string"/>
-    <xs:element name="AccountId" type="xs:string"/>
-    <xs:element name="AccountType" type="xs:string"/>
-    <xs:element name="BDCAssociatedEntity">
-      <xs:complexType>
-        <xs:sequence>
-          <xs:element ref="pc:BDCEntity" minOccurs="0" maxOccurs="unbounded"/>
-        </xs:sequence>
-        <xs:attribute ref="pc:EntityNamespace"/>
-        <xs:attribute ref="pc:EntityName"/>
-        <xs:attribute ref="pc:SystemInstanceName"/>
-        <xs:attribute ref="pc:AssociationName"/>
-      </xs:complexType>
-    </xs:element>
-    <xs:attribute name="EntityNamespace" type="xs:string"/>
-    <xs:attribute name="EntityName" type="xs:string"/>
-    <xs:attribute name="SystemInstanceName" type="xs:string"/>
-    <xs:attribute name="AssociationName" type="xs:string"/>
-    <xs:element name="BDCEntity">
-      <xs:complexType>
-        <xs:sequence>
-          <xs:element ref="pc:EntityDisplayName" minOccurs="0"/>
-          <xs:element ref="pc:EntityInstanceReference" minOccurs="0"/>
-          <xs:element ref="pc:EntityId1" minOccurs="0"/>
-          <xs:element ref="pc:EntityId2" minOccurs="0"/>
-          <xs:element ref="pc:EntityId3" minOccurs="0"/>
-          <xs:element ref="pc:EntityId4" minOccurs="0"/>
-          <xs:element ref="pc:EntityId5" minOccurs="0"/>
-        </xs:sequence>
-      </xs:complexType>
-    </xs:element>
-    <xs:element name="EntityDisplayName" type="xs:string"/>
-    <xs:element name="EntityInstanceReference" type="xs:string"/>
-    <xs:element name="EntityId1" type="xs:string"/>
-    <xs:element name="EntityId2" type="xs:string"/>
-    <xs:element name="EntityId3" type="xs:string"/>
-    <xs:element name="EntityId4" type="xs:string"/>
-    <xs:element name="EntityId5" type="xs:string"/>
-    <xs:element name="Terms">
-      <xs:complexType>
-        <xs:sequence>
-          <xs:element ref="pc:TermInfo" minOccurs="0" maxOccurs="unbounded"/>
-        </xs:sequence>
-      </xs:complexType>
-    </xs:element>
-    <xs:element name="TermInfo">
-      <xs:complexType>
-        <xs:sequence>
-          <xs:element ref="pc:TermName" minOccurs="0"/>
-          <xs:element ref="pc:TermId" minOccurs="0"/>
-        </xs:sequence>
-      </xs:complexType>
-    </xs:element>
-    <xs:element name="TermName" type="xs:string"/>
-    <xs:element name="TermId" type="xs:string"/>
-  </xs:schema>
-</ct:contentTypeSchema>
-</file>
-
 <file path=customXml/itemProps1.xml><?xml version="1.0" encoding="utf-8"?>
 <ds:datastoreItem xmlns:ds="http://schemas.openxmlformats.org/officeDocument/2006/customXml" ds:itemID="{C01C3C56-10DB-49F7-B061-44D8728D078A}">
   <ds:schemaRefs>
@@ -5065,16 +5416,6 @@
 </file>
 
 <file path=customXml/itemProps2.xml><?xml version="1.0" encoding="utf-8"?>
-<ds:datastoreItem xmlns:ds="http://schemas.openxmlformats.org/officeDocument/2006/customXml" ds:itemID="{7FBDB1CC-CEFB-4E46-8174-1F0AA0D30B24}">
-  <ds:schemaRefs>
-    <ds:schemaRef ds:uri="http://schemas.microsoft.com/office/2006/metadata/properties"/>
-    <ds:schemaRef ds:uri="http://schemas.microsoft.com/office/infopath/2007/PartnerControls"/>
-    <ds:schemaRef ds:uri="4873beb7-5857-4685-be1f-d57550cc96cc"/>
-  </ds:schemaRefs>
-</ds:datastoreItem>
-</file>
-
-<file path=customXml/itemProps3.xml><?xml version="1.0" encoding="utf-8"?>
 <ds:datastoreItem xmlns:ds="http://schemas.openxmlformats.org/officeDocument/2006/customXml" ds:itemID="{4B3A7E92-E05A-4924-9E8A-9F6659E5855B}">
   <ds:schemaRefs>
     <ds:schemaRef ds:uri="http://schemas.microsoft.com/office/2006/metadata/contentType"/>
@@ -5090,4 +5431,14 @@
     <ds:schemaRef ds:uri="http://schemas.microsoft.com/internal/obd"/>
   </ds:schemaRefs>
 </ds:datastoreItem>
+</file>
+
+<file path=customXml/itemProps3.xml><?xml version="1.0" encoding="utf-8"?>
+<ds:datastoreItem xmlns:ds="http://schemas.openxmlformats.org/officeDocument/2006/customXml" ds:itemID="{7FBDB1CC-CEFB-4E46-8174-1F0AA0D30B24}">
+  <ds:schemaRefs>
+    <ds:schemaRef ds:uri="http://schemas.microsoft.com/office/2006/metadata/properties"/>
+    <ds:schemaRef ds:uri="http://schemas.microsoft.com/office/infopath/2007/PartnerControls"/>
+    <ds:schemaRef ds:uri="4873beb7-5857-4685-be1f-d57550cc96cc"/>
+  </ds:schemaRefs>
+</ds:datastoreItem>
 </file>
</xml_diff>

<commit_message>
conclusion for project done. expanded my cites
</commit_message>
<xml_diff>
--- a/ReportsEtc/ProjectIdea.edited.docx
+++ b/ReportsEtc/ProjectIdea.edited.docx
@@ -1,6 +1,6 @@
 
 <file path=word/document.xml><?xml version="1.0" encoding="utf-8"?>
-<w:document xmlns:wpc="http://schemas.microsoft.com/office/word/2010/wordprocessingCanvas" xmlns:cx="http://schemas.microsoft.com/office/drawing/2014/chartex" xmlns:cx1="http://schemas.microsoft.com/office/drawing/2015/9/8/chartex" xmlns:mc="http://schemas.openxmlformats.org/markup-compatibility/2006" xmlns:o="urn:schemas-microsoft-com:office:office" xmlns:r="http://schemas.openxmlformats.org/officeDocument/2006/relationships" xmlns:m="http://schemas.openxmlformats.org/officeDocument/2006/math" xmlns:v="urn:schemas-microsoft-com:vml" xmlns:wp14="http://schemas.microsoft.com/office/word/2010/wordprocessingDrawing" xmlns:wp="http://schemas.openxmlformats.org/drawingml/2006/wordprocessingDrawing" xmlns:w10="urn:schemas-microsoft-com:office:word" xmlns:w="http://schemas.openxmlformats.org/wordprocessingml/2006/main" xmlns:w14="http://schemas.microsoft.com/office/word/2010/wordml" xmlns:w15="http://schemas.microsoft.com/office/word/2012/wordml" xmlns:w16se="http://schemas.microsoft.com/office/word/2015/wordml/symex" xmlns:wpg="http://schemas.microsoft.com/office/word/2010/wordprocessingGroup" xmlns:wpi="http://schemas.microsoft.com/office/word/2010/wordprocessingInk" xmlns:wne="http://schemas.microsoft.com/office/word/2006/wordml" xmlns:wps="http://schemas.microsoft.com/office/word/2010/wordprocessingShape" mc:Ignorable="w14 w15 w16se wp14">
+<w:document xmlns:wpc="http://schemas.microsoft.com/office/word/2010/wordprocessingCanvas" xmlns:cx="http://schemas.microsoft.com/office/drawing/2014/chartex" xmlns:cx1="http://schemas.microsoft.com/office/drawing/2015/9/8/chartex" xmlns:cx2="http://schemas.microsoft.com/office/drawing/2015/10/21/chartex" xmlns:cx3="http://schemas.microsoft.com/office/drawing/2016/5/9/chartex" xmlns:cx4="http://schemas.microsoft.com/office/drawing/2016/5/10/chartex" xmlns:cx5="http://schemas.microsoft.com/office/drawing/2016/5/11/chartex" xmlns:cx6="http://schemas.microsoft.com/office/drawing/2016/5/12/chartex" xmlns:cx7="http://schemas.microsoft.com/office/drawing/2016/5/13/chartex" xmlns:cx8="http://schemas.microsoft.com/office/drawing/2016/5/14/chartex" xmlns:mc="http://schemas.openxmlformats.org/markup-compatibility/2006" xmlns:aink="http://schemas.microsoft.com/office/drawing/2016/ink" xmlns:am3d="http://schemas.microsoft.com/office/drawing/2017/model3d" xmlns:o="urn:schemas-microsoft-com:office:office" xmlns:r="http://schemas.openxmlformats.org/officeDocument/2006/relationships" xmlns:m="http://schemas.openxmlformats.org/officeDocument/2006/math" xmlns:v="urn:schemas-microsoft-com:vml" xmlns:wp14="http://schemas.microsoft.com/office/word/2010/wordprocessingDrawing" xmlns:wp="http://schemas.openxmlformats.org/drawingml/2006/wordprocessingDrawing" xmlns:w10="urn:schemas-microsoft-com:office:word" xmlns:w="http://schemas.openxmlformats.org/wordprocessingml/2006/main" xmlns:w14="http://schemas.microsoft.com/office/word/2010/wordml" xmlns:w15="http://schemas.microsoft.com/office/word/2012/wordml" xmlns:w16cex="http://schemas.microsoft.com/office/word/2018/wordml/cex" xmlns:w16cid="http://schemas.microsoft.com/office/word/2016/wordml/cid" xmlns:w16="http://schemas.microsoft.com/office/word/2018/wordml" xmlns:w16se="http://schemas.microsoft.com/office/word/2015/wordml/symex" xmlns:wpg="http://schemas.microsoft.com/office/word/2010/wordprocessingGroup" xmlns:wpi="http://schemas.microsoft.com/office/word/2010/wordprocessingInk" xmlns:wne="http://schemas.microsoft.com/office/word/2006/wordml" xmlns:wps="http://schemas.microsoft.com/office/word/2010/wordprocessingShape" mc:Ignorable="w14 w15 w16se w16cid w16 w16cex wp14">
   <w:body>
     <w:p>
       <w:pPr>
@@ -84,27 +84,7 @@
           <w:shd w:val="clear" w:color="auto" w:fill="FFFFFF"/>
           <w:lang w:val="en-AU" w:eastAsia="en-AU"/>
         </w:rPr>
-        <w:t xml:space="preserve"> Chat will allow for the elderly or those with a disability, to connect and engage with their loved ones through the use of technology. We all have such fond memories with our grandparents and love them dearly but not being able to visit them makes it really difficult as they tend to get lonely. During the unprecedented times we face through the </w:t>
-      </w:r>
-      <w:proofErr w:type="spellStart"/>
-      <w:r>
-        <w:rPr>
-          <w:rFonts w:eastAsia="Times New Roman" w:cstheme="minorHAnsi"/>
-          <w:color w:val="000000"/>
-          <w:shd w:val="clear" w:color="auto" w:fill="FFFFFF"/>
-          <w:lang w:val="en-AU" w:eastAsia="en-AU"/>
-        </w:rPr>
-        <w:t>COVID</w:t>
-      </w:r>
-      <w:proofErr w:type="spellEnd"/>
-      <w:r>
-        <w:rPr>
-          <w:rFonts w:eastAsia="Times New Roman" w:cstheme="minorHAnsi"/>
-          <w:color w:val="000000"/>
-          <w:shd w:val="clear" w:color="auto" w:fill="FFFFFF"/>
-          <w:lang w:val="en-AU" w:eastAsia="en-AU"/>
-        </w:rPr>
-        <w:t xml:space="preserve">-19 pandemic, the idea of </w:t>
+        <w:t xml:space="preserve"> Chat will allow for the elderly or those with a disability, to connect and engage with their loved ones through the use of technology. We all have such fond memories with our grandparents and love them dearly but not being able to visit them makes it really difficult as they tend to get lonely. During the unprecedented times we face through the COVID-19 pandemic, the idea of </w:t>
       </w:r>
       <w:proofErr w:type="spellStart"/>
       <w:r>
@@ -492,11 +472,7 @@
       </w:r>
       <w:r>
         <w:lastRenderedPageBreak/>
-        <w:t xml:space="preserve">format. </w:t>
-      </w:r>
-      <w:bookmarkStart w:id="0" w:name="_GoBack"/>
-      <w:r>
-        <w:t>After careful consideration at XVI we have decided to go with Azure in conjunction with Microsoft Visual Studio as our development suite, storage warehouse and launching platform.</w:t>
+        <w:t>format. After careful consideration at XVI we have decided to go with Azure in conjunction with Microsoft Visual Studio as our development suite, storage warehouse and launching platform.</w:t>
       </w:r>
     </w:p>
     <w:p>
@@ -504,7 +480,6 @@
         <w:t>Azure offers extensive testing and DevOps tools, expansive middleware, an enormous data staging ground that scales with usage, virtual machines to use as containers and simple compatibility with Visual Studio for front-end support as well as an unimaginable amount of other functions.</w:t>
       </w:r>
     </w:p>
-    <w:bookmarkEnd w:id="0"/>
     <w:p>
       <w:r>
         <w:t xml:space="preserve">We are able to use Java to code the back end and .html for the front-end in Visual Studio. Both offer fantastic platforms to work off and have shared functionality between the two – meaning; we can use those two Microsoft products for most of our project without leaving a conjoined Microsoft suite. </w:t>
@@ -1041,6 +1016,126 @@
           <w:lang w:val="en-AU" w:eastAsia="en-AU"/>
         </w:rPr>
         <w:t>Conclusion</w:t>
+      </w:r>
+    </w:p>
+    <w:p>
+      <w:pPr>
+        <w:rPr>
+          <w:lang w:val="en-AU" w:eastAsia="en-AU"/>
+        </w:rPr>
+      </w:pPr>
+      <w:r>
+        <w:rPr>
+          <w:lang w:val="en-AU" w:eastAsia="en-AU"/>
+        </w:rPr>
+        <w:t xml:space="preserve">We have thought cohesively as a group on the project idea and our plans of implementation. The </w:t>
+      </w:r>
+      <w:proofErr w:type="spellStart"/>
+      <w:r>
+        <w:rPr>
+          <w:lang w:val="en-AU" w:eastAsia="en-AU"/>
+        </w:rPr>
+        <w:t>unpresidented</w:t>
+      </w:r>
+      <w:proofErr w:type="spellEnd"/>
+      <w:r>
+        <w:rPr>
+          <w:lang w:val="en-AU" w:eastAsia="en-AU"/>
+        </w:rPr>
+        <w:t xml:space="preserve"> times the pandemic of 2020 has brought upon the world has changed the way we interact socially, moving most of it online. </w:t>
+      </w:r>
+      <w:proofErr w:type="gramStart"/>
+      <w:r>
+        <w:rPr>
+          <w:lang w:val="en-AU" w:eastAsia="en-AU"/>
+        </w:rPr>
+        <w:t>The</w:t>
+      </w:r>
+      <w:proofErr w:type="gramEnd"/>
+      <w:r>
+        <w:rPr>
+          <w:lang w:val="en-AU" w:eastAsia="en-AU"/>
+        </w:rPr>
+        <w:t xml:space="preserve"> uptake in software use has mainly orbited around the professional space. Said software relies heavily on the user already having well developed skills with technology</w:t>
+      </w:r>
+      <w:r>
+        <w:rPr>
+          <w:lang w:val="en-AU" w:eastAsia="en-AU"/>
+        </w:rPr>
+        <w:t xml:space="preserve"> and the internet.</w:t>
+      </w:r>
+      <w:r>
+        <w:rPr>
+          <w:lang w:val="en-AU" w:eastAsia="en-AU"/>
+        </w:rPr>
+        <w:br/>
+      </w:r>
+    </w:p>
+    <w:p>
+      <w:pPr>
+        <w:rPr>
+          <w:lang w:val="en-AU" w:eastAsia="en-AU"/>
+        </w:rPr>
+      </w:pPr>
+      <w:proofErr w:type="spellStart"/>
+      <w:r>
+        <w:rPr>
+          <w:lang w:val="en-AU" w:eastAsia="en-AU"/>
+        </w:rPr>
+        <w:t>SocialCare</w:t>
+      </w:r>
+      <w:proofErr w:type="spellEnd"/>
+      <w:r>
+        <w:rPr>
+          <w:lang w:val="en-AU" w:eastAsia="en-AU"/>
+        </w:rPr>
+        <w:t xml:space="preserve"> Chat aims to be as adaptable as it can be in order to suit elderly users through clear displays, size and language, while also giving a fun experience </w:t>
+      </w:r>
+      <w:r>
+        <w:rPr>
+          <w:lang w:val="en-AU" w:eastAsia="en-AU"/>
+        </w:rPr>
+        <w:t>and removing the fear and annoyance of having to create and use social media platforms in order to connect.</w:t>
+      </w:r>
+    </w:p>
+    <w:p>
+      <w:pPr>
+        <w:rPr>
+          <w:lang w:val="en-AU" w:eastAsia="en-AU"/>
+        </w:rPr>
+      </w:pPr>
+    </w:p>
+    <w:p>
+      <w:pPr>
+        <w:rPr>
+          <w:lang w:val="en-AU" w:eastAsia="en-AU"/>
+        </w:rPr>
+      </w:pPr>
+      <w:r>
+        <w:rPr>
+          <w:lang w:val="en-AU" w:eastAsia="en-AU"/>
+        </w:rPr>
+        <w:t>XVI aims to fill the</w:t>
+      </w:r>
+      <w:r>
+        <w:rPr>
+          <w:lang w:val="en-AU" w:eastAsia="en-AU"/>
+        </w:rPr>
+        <w:t xml:space="preserve">se gaps with our own application, </w:t>
+      </w:r>
+      <w:proofErr w:type="spellStart"/>
+      <w:r>
+        <w:rPr>
+          <w:lang w:val="en-AU" w:eastAsia="en-AU"/>
+        </w:rPr>
+        <w:t>SocialCare</w:t>
+      </w:r>
+      <w:proofErr w:type="spellEnd"/>
+      <w:r>
+        <w:rPr>
+          <w:lang w:val="en-AU" w:eastAsia="en-AU"/>
+        </w:rPr>
+        <w:t xml:space="preserve"> chat. </w:t>
       </w:r>
     </w:p>
     <w:sectPr>
@@ -1054,7 +1149,7 @@
 </file>
 
 <file path=word/numbering.xml><?xml version="1.0" encoding="utf-8"?>
-<w:numbering xmlns:wpc="http://schemas.microsoft.com/office/word/2010/wordprocessingCanvas" xmlns:cx="http://schemas.microsoft.com/office/drawing/2014/chartex" xmlns:cx1="http://schemas.microsoft.com/office/drawing/2015/9/8/chartex" xmlns:mc="http://schemas.openxmlformats.org/markup-compatibility/2006" xmlns:o="urn:schemas-microsoft-com:office:office" xmlns:r="http://schemas.openxmlformats.org/officeDocument/2006/relationships" xmlns:m="http://schemas.openxmlformats.org/officeDocument/2006/math" xmlns:v="urn:schemas-microsoft-com:vml" xmlns:wp14="http://schemas.microsoft.com/office/word/2010/wordprocessingDrawing" xmlns:wp="http://schemas.openxmlformats.org/drawingml/2006/wordprocessingDrawing" xmlns:w10="urn:schemas-microsoft-com:office:word" xmlns:w="http://schemas.openxmlformats.org/wordprocessingml/2006/main" xmlns:w14="http://schemas.microsoft.com/office/word/2010/wordml" xmlns:w15="http://schemas.microsoft.com/office/word/2012/wordml" xmlns:w16se="http://schemas.microsoft.com/office/word/2015/wordml/symex" xmlns:wpg="http://schemas.microsoft.com/office/word/2010/wordprocessingGroup" xmlns:wpi="http://schemas.microsoft.com/office/word/2010/wordprocessingInk" xmlns:wne="http://schemas.microsoft.com/office/word/2006/wordml" xmlns:wps="http://schemas.microsoft.com/office/word/2010/wordprocessingShape" mc:Ignorable="w14 w15 w16se wp14">
+<w:numbering xmlns:wpc="http://schemas.microsoft.com/office/word/2010/wordprocessingCanvas" xmlns:cx="http://schemas.microsoft.com/office/drawing/2014/chartex" xmlns:cx1="http://schemas.microsoft.com/office/drawing/2015/9/8/chartex" xmlns:cx2="http://schemas.microsoft.com/office/drawing/2015/10/21/chartex" xmlns:cx3="http://schemas.microsoft.com/office/drawing/2016/5/9/chartex" xmlns:cx4="http://schemas.microsoft.com/office/drawing/2016/5/10/chartex" xmlns:cx5="http://schemas.microsoft.com/office/drawing/2016/5/11/chartex" xmlns:cx6="http://schemas.microsoft.com/office/drawing/2016/5/12/chartex" xmlns:cx7="http://schemas.microsoft.com/office/drawing/2016/5/13/chartex" xmlns:cx8="http://schemas.microsoft.com/office/drawing/2016/5/14/chartex" xmlns:mc="http://schemas.openxmlformats.org/markup-compatibility/2006" xmlns:aink="http://schemas.microsoft.com/office/drawing/2016/ink" xmlns:am3d="http://schemas.microsoft.com/office/drawing/2017/model3d" xmlns:o="urn:schemas-microsoft-com:office:office" xmlns:r="http://schemas.openxmlformats.org/officeDocument/2006/relationships" xmlns:m="http://schemas.openxmlformats.org/officeDocument/2006/math" xmlns:v="urn:schemas-microsoft-com:vml" xmlns:wp14="http://schemas.microsoft.com/office/word/2010/wordprocessingDrawing" xmlns:wp="http://schemas.openxmlformats.org/drawingml/2006/wordprocessingDrawing" xmlns:w10="urn:schemas-microsoft-com:office:word" xmlns:w="http://schemas.openxmlformats.org/wordprocessingml/2006/main" xmlns:w14="http://schemas.microsoft.com/office/word/2010/wordml" xmlns:w15="http://schemas.microsoft.com/office/word/2012/wordml" xmlns:w16cex="http://schemas.microsoft.com/office/word/2018/wordml/cex" xmlns:w16cid="http://schemas.microsoft.com/office/word/2016/wordml/cid" xmlns:w16="http://schemas.microsoft.com/office/word/2018/wordml" xmlns:w16se="http://schemas.microsoft.com/office/word/2015/wordml/symex" xmlns:wpg="http://schemas.microsoft.com/office/word/2010/wordprocessingGroup" xmlns:wpi="http://schemas.microsoft.com/office/word/2010/wordprocessingInk" xmlns:wne="http://schemas.microsoft.com/office/word/2006/wordml" xmlns:wps="http://schemas.microsoft.com/office/word/2010/wordprocessingShape" mc:Ignorable="w14 w15 w16se w16cid w16 w16cex wp14">
   <w:abstractNum w:abstractNumId="0" w15:restartNumberingAfterBreak="0">
     <w:nsid w:val="FFFFFF7C"/>
     <w:multiLevelType w:val="singleLevel"/>
@@ -2552,7 +2647,7 @@
 </file>
 
 <file path=word/styles.xml><?xml version="1.0" encoding="utf-8"?>
-<w:styles xmlns:mc="http://schemas.openxmlformats.org/markup-compatibility/2006" xmlns:r="http://schemas.openxmlformats.org/officeDocument/2006/relationships" xmlns:w="http://schemas.openxmlformats.org/wordprocessingml/2006/main" xmlns:w14="http://schemas.microsoft.com/office/word/2010/wordml" xmlns:w15="http://schemas.microsoft.com/office/word/2012/wordml" xmlns:w16se="http://schemas.microsoft.com/office/word/2015/wordml/symex" mc:Ignorable="w14 w15 w16se">
+<w:styles xmlns:mc="http://schemas.openxmlformats.org/markup-compatibility/2006" xmlns:r="http://schemas.openxmlformats.org/officeDocument/2006/relationships" xmlns:w="http://schemas.openxmlformats.org/wordprocessingml/2006/main" xmlns:w14="http://schemas.microsoft.com/office/word/2010/wordml" xmlns:w15="http://schemas.microsoft.com/office/word/2012/wordml" xmlns:w16cex="http://schemas.microsoft.com/office/word/2018/wordml/cex" xmlns:w16cid="http://schemas.microsoft.com/office/word/2016/wordml/cid" xmlns:w16="http://schemas.microsoft.com/office/word/2018/wordml" xmlns:w16se="http://schemas.microsoft.com/office/word/2015/wordml/symex" mc:Ignorable="w14 w15 w16se w16cid w16 w16cex">
   <w:docDefaults>
     <w:rPrDefault>
       <w:rPr>
@@ -2564,7 +2659,7 @@
     </w:rPrDefault>
     <w:pPrDefault/>
   </w:docDefaults>
-  <w:latentStyles w:defLockedState="0" w:defUIPriority="99" w:defSemiHidden="0" w:defUnhideWhenUsed="0" w:defQFormat="0" w:count="371">
+  <w:latentStyles w:defLockedState="0" w:defUIPriority="99" w:defSemiHidden="0" w:defUnhideWhenUsed="0" w:defQFormat="0" w:count="376">
     <w:lsdException w:name="Normal" w:uiPriority="0" w:qFormat="1"/>
     <w:lsdException w:name="heading 1" w:uiPriority="9" w:qFormat="1"/>
     <w:lsdException w:name="heading 2" w:semiHidden="1" w:uiPriority="9" w:unhideWhenUsed="1" w:qFormat="1"/>
@@ -2670,7 +2765,6 @@
     <w:lsdException w:name="HTML Sample" w:semiHidden="1" w:unhideWhenUsed="1"/>
     <w:lsdException w:name="HTML Typewriter" w:semiHidden="1" w:unhideWhenUsed="1"/>
     <w:lsdException w:name="HTML Variable" w:semiHidden="1" w:unhideWhenUsed="1"/>
-    <w:lsdException w:name="Normal Table" w:semiHidden="1" w:unhideWhenUsed="1"/>
     <w:lsdException w:name="annotation subject" w:semiHidden="1" w:unhideWhenUsed="1"/>
     <w:lsdException w:name="No List" w:semiHidden="1" w:unhideWhenUsed="1"/>
     <w:lsdException w:name="Outline List 1" w:semiHidden="1" w:unhideWhenUsed="1"/>
@@ -2713,11 +2807,8 @@
     <w:lsdException w:name="Table Contemporary" w:semiHidden="1" w:unhideWhenUsed="1"/>
     <w:lsdException w:name="Table Elegant" w:semiHidden="1" w:unhideWhenUsed="1"/>
     <w:lsdException w:name="Table Professional" w:semiHidden="1" w:unhideWhenUsed="1"/>
-    <w:lsdException w:name="Table Subtle 1" w:semiHidden="1" w:unhideWhenUsed="1"/>
     <w:lsdException w:name="Table Subtle 2" w:semiHidden="1" w:unhideWhenUsed="1"/>
     <w:lsdException w:name="Table Web 1" w:semiHidden="1" w:unhideWhenUsed="1"/>
-    <w:lsdException w:name="Table Web 2" w:semiHidden="1" w:unhideWhenUsed="1"/>
-    <w:lsdException w:name="Table Web 3" w:semiHidden="1" w:unhideWhenUsed="1"/>
     <w:lsdException w:name="Balloon Text" w:semiHidden="1" w:unhideWhenUsed="1"/>
     <w:lsdException w:name="Table Grid" w:uiPriority="39"/>
     <w:lsdException w:name="Table Theme" w:semiHidden="1" w:unhideWhenUsed="1"/>
@@ -2936,6 +3027,11 @@
     <w:lsdException w:name="List Table 5 Dark Accent 6" w:uiPriority="50"/>
     <w:lsdException w:name="List Table 6 Colorful Accent 6" w:uiPriority="51"/>
     <w:lsdException w:name="List Table 7 Colorful Accent 6" w:uiPriority="52"/>
+    <w:lsdException w:name="Mention" w:semiHidden="1" w:unhideWhenUsed="1"/>
+    <w:lsdException w:name="Smart Hyperlink" w:semiHidden="1" w:unhideWhenUsed="1"/>
+    <w:lsdException w:name="Hashtag" w:semiHidden="1" w:unhideWhenUsed="1"/>
+    <w:lsdException w:name="Unresolved Mention" w:semiHidden="1" w:unhideWhenUsed="1"/>
+    <w:lsdException w:name="Smart Link" w:semiHidden="1" w:unhideWhenUsed="1"/>
   </w:latentStyles>
   <w:style w:type="paragraph" w:default="1" w:styleId="Normal">
     <w:name w:val="Normal"/>
@@ -4223,12 +4319,139 @@
 </file>
 
 <file path=customXml/item1.xml><?xml version="1.0" encoding="utf-8"?>
-<?mso-contentType ?>
-<FormTemplates xmlns="http://schemas.microsoft.com/sharepoint/v3/contenttype/forms">
-  <Display>DocumentLibraryForm</Display>
-  <Edit>AssetEditForm</Edit>
-  <New>DocumentLibraryForm</New>
-</FormTemplates>
+<p:properties xmlns:p="http://schemas.microsoft.com/office/2006/metadata/properties" xmlns:xsi="http://www.w3.org/2001/XMLSchema-instance" xmlns:pc="http://schemas.microsoft.com/office/infopath/2007/PartnerControls">
+  <documentManagement>
+    <LocLastLocAttemptVersionTypeLookup xmlns="4873beb7-5857-4685-be1f-d57550cc96cc" xsi:nil="true"/>
+    <MarketSpecific xmlns="4873beb7-5857-4685-be1f-d57550cc96cc">false</MarketSpecific>
+    <ApprovalStatus xmlns="4873beb7-5857-4685-be1f-d57550cc96cc">InProgress</ApprovalStatus>
+    <LocComments xmlns="4873beb7-5857-4685-be1f-d57550cc96cc" xsi:nil="true"/>
+    <DirectSourceMarket xmlns="4873beb7-5857-4685-be1f-d57550cc96cc" xsi:nil="true"/>
+    <LocPublishedLinkedAssetsLookup xmlns="4873beb7-5857-4685-be1f-d57550cc96cc" xsi:nil="true"/>
+    <ThumbnailAssetId xmlns="4873beb7-5857-4685-be1f-d57550cc96cc" xsi:nil="true"/>
+    <PrimaryImageGen xmlns="4873beb7-5857-4685-be1f-d57550cc96cc">true</PrimaryImageGen>
+    <LegacyData xmlns="4873beb7-5857-4685-be1f-d57550cc96cc" xsi:nil="true"/>
+    <LocNewPublishedVersionLookup xmlns="4873beb7-5857-4685-be1f-d57550cc96cc" xsi:nil="true"/>
+    <NumericId xmlns="4873beb7-5857-4685-be1f-d57550cc96cc">102787001</NumericId>
+    <TPFriendlyName xmlns="4873beb7-5857-4685-be1f-d57550cc96cc" xsi:nil="true"/>
+    <LocOverallPublishStatusLookup xmlns="4873beb7-5857-4685-be1f-d57550cc96cc" xsi:nil="true"/>
+    <LocRecommendedHandoff xmlns="4873beb7-5857-4685-be1f-d57550cc96cc" xsi:nil="true"/>
+    <BlockPublish xmlns="4873beb7-5857-4685-be1f-d57550cc96cc">false</BlockPublish>
+    <BusinessGroup xmlns="4873beb7-5857-4685-be1f-d57550cc96cc" xsi:nil="true"/>
+    <OpenTemplate xmlns="4873beb7-5857-4685-be1f-d57550cc96cc">true</OpenTemplate>
+    <SourceTitle xmlns="4873beb7-5857-4685-be1f-d57550cc96cc" xsi:nil="true"/>
+    <LocOverallLocStatusLookup xmlns="4873beb7-5857-4685-be1f-d57550cc96cc" xsi:nil="true"/>
+    <APEditor xmlns="4873beb7-5857-4685-be1f-d57550cc96cc">
+      <UserInfo>
+        <DisplayName/>
+        <AccountId xsi:nil="true"/>
+        <AccountType/>
+      </UserInfo>
+    </APEditor>
+    <UALocComments xmlns="4873beb7-5857-4685-be1f-d57550cc96cc" xsi:nil="true"/>
+    <IntlLangReviewDate xmlns="4873beb7-5857-4685-be1f-d57550cc96cc" xsi:nil="true"/>
+    <PublishStatusLookup xmlns="4873beb7-5857-4685-be1f-d57550cc96cc">
+      <Value>1343188</Value>
+    </PublishStatusLookup>
+    <ParentAssetId xmlns="4873beb7-5857-4685-be1f-d57550cc96cc" xsi:nil="true"/>
+    <FeatureTagsTaxHTField0 xmlns="4873beb7-5857-4685-be1f-d57550cc96cc">
+      <Terms xmlns="http://schemas.microsoft.com/office/infopath/2007/PartnerControls"/>
+    </FeatureTagsTaxHTField0>
+    <MachineTranslated xmlns="4873beb7-5857-4685-be1f-d57550cc96cc">false</MachineTranslated>
+    <Providers xmlns="4873beb7-5857-4685-be1f-d57550cc96cc" xsi:nil="true"/>
+    <OriginalSourceMarket xmlns="4873beb7-5857-4685-be1f-d57550cc96cc" xsi:nil="true"/>
+    <APDescription xmlns="4873beb7-5857-4685-be1f-d57550cc96cc" xsi:nil="true"/>
+    <ContentItem xmlns="4873beb7-5857-4685-be1f-d57550cc96cc" xsi:nil="true"/>
+    <ClipArtFilename xmlns="4873beb7-5857-4685-be1f-d57550cc96cc" xsi:nil="true"/>
+    <TPInstallLocation xmlns="4873beb7-5857-4685-be1f-d57550cc96cc" xsi:nil="true"/>
+    <TimesCloned xmlns="4873beb7-5857-4685-be1f-d57550cc96cc" xsi:nil="true"/>
+    <PublishTargets xmlns="4873beb7-5857-4685-be1f-d57550cc96cc">OfficeOnlineVNext</PublishTargets>
+    <AcquiredFrom xmlns="4873beb7-5857-4685-be1f-d57550cc96cc">Internal MS</AcquiredFrom>
+    <AssetStart xmlns="4873beb7-5857-4685-be1f-d57550cc96cc">2011-11-23T17:29:00+00:00</AssetStart>
+    <FriendlyTitle xmlns="4873beb7-5857-4685-be1f-d57550cc96cc" xsi:nil="true"/>
+    <Provider xmlns="4873beb7-5857-4685-be1f-d57550cc96cc" xsi:nil="true"/>
+    <LastHandOff xmlns="4873beb7-5857-4685-be1f-d57550cc96cc" xsi:nil="true"/>
+    <TPClientViewer xmlns="4873beb7-5857-4685-be1f-d57550cc96cc" xsi:nil="true"/>
+    <TemplateStatus xmlns="4873beb7-5857-4685-be1f-d57550cc96cc">Complete</TemplateStatus>
+    <Downloads xmlns="4873beb7-5857-4685-be1f-d57550cc96cc">0</Downloads>
+    <OOCacheId xmlns="4873beb7-5857-4685-be1f-d57550cc96cc" xsi:nil="true"/>
+    <IsDeleted xmlns="4873beb7-5857-4685-be1f-d57550cc96cc">false</IsDeleted>
+    <LocPublishedDependentAssetsLookup xmlns="4873beb7-5857-4685-be1f-d57550cc96cc" xsi:nil="true"/>
+    <AssetExpire xmlns="4873beb7-5857-4685-be1f-d57550cc96cc">2029-05-12T07:00:00+00:00</AssetExpire>
+    <CSXSubmissionMarket xmlns="4873beb7-5857-4685-be1f-d57550cc96cc" xsi:nil="true"/>
+    <DSATActionTaken xmlns="4873beb7-5857-4685-be1f-d57550cc96cc" xsi:nil="true"/>
+    <SubmitterId xmlns="4873beb7-5857-4685-be1f-d57550cc96cc" xsi:nil="true"/>
+    <EditorialTags xmlns="4873beb7-5857-4685-be1f-d57550cc96cc" xsi:nil="true"/>
+    <TPExecutable xmlns="4873beb7-5857-4685-be1f-d57550cc96cc" xsi:nil="true"/>
+    <CSXSubmissionDate xmlns="4873beb7-5857-4685-be1f-d57550cc96cc" xsi:nil="true"/>
+    <CSXUpdate xmlns="4873beb7-5857-4685-be1f-d57550cc96cc">false</CSXUpdate>
+    <AssetType xmlns="4873beb7-5857-4685-be1f-d57550cc96cc">TP</AssetType>
+    <ApprovalLog xmlns="4873beb7-5857-4685-be1f-d57550cc96cc" xsi:nil="true"/>
+    <BugNumber xmlns="4873beb7-5857-4685-be1f-d57550cc96cc" xsi:nil="true"/>
+    <OriginAsset xmlns="4873beb7-5857-4685-be1f-d57550cc96cc" xsi:nil="true"/>
+    <TPComponent xmlns="4873beb7-5857-4685-be1f-d57550cc96cc" xsi:nil="true"/>
+    <Milestone xmlns="4873beb7-5857-4685-be1f-d57550cc96cc" xsi:nil="true"/>
+    <RecommendationsModifier xmlns="4873beb7-5857-4685-be1f-d57550cc96cc" xsi:nil="true"/>
+    <AssetId xmlns="4873beb7-5857-4685-be1f-d57550cc96cc">TP102787001</AssetId>
+    <PolicheckWords xmlns="4873beb7-5857-4685-be1f-d57550cc96cc" xsi:nil="true"/>
+    <TPLaunchHelpLink xmlns="4873beb7-5857-4685-be1f-d57550cc96cc" xsi:nil="true"/>
+    <IntlLocPriority xmlns="4873beb7-5857-4685-be1f-d57550cc96cc" xsi:nil="true"/>
+    <TPApplication xmlns="4873beb7-5857-4685-be1f-d57550cc96cc" xsi:nil="true"/>
+    <IntlLangReviewer xmlns="4873beb7-5857-4685-be1f-d57550cc96cc" xsi:nil="true"/>
+    <HandoffToMSDN xmlns="4873beb7-5857-4685-be1f-d57550cc96cc" xsi:nil="true"/>
+    <PlannedPubDate xmlns="4873beb7-5857-4685-be1f-d57550cc96cc" xsi:nil="true"/>
+    <CrawlForDependencies xmlns="4873beb7-5857-4685-be1f-d57550cc96cc">false</CrawlForDependencies>
+    <LocLastLocAttemptVersionLookup xmlns="4873beb7-5857-4685-be1f-d57550cc96cc">693888</LocLastLocAttemptVersionLookup>
+    <LocProcessedForHandoffsLookup xmlns="4873beb7-5857-4685-be1f-d57550cc96cc" xsi:nil="true"/>
+    <TrustLevel xmlns="4873beb7-5857-4685-be1f-d57550cc96cc">1 Microsoft Managed Content</TrustLevel>
+    <CampaignTagsTaxHTField0 xmlns="4873beb7-5857-4685-be1f-d57550cc96cc">
+      <Terms xmlns="http://schemas.microsoft.com/office/infopath/2007/PartnerControls"/>
+    </CampaignTagsTaxHTField0>
+    <TPNamespace xmlns="4873beb7-5857-4685-be1f-d57550cc96cc" xsi:nil="true"/>
+    <LocOverallPreviewStatusLookup xmlns="4873beb7-5857-4685-be1f-d57550cc96cc" xsi:nil="true"/>
+    <TaxCatchAll xmlns="4873beb7-5857-4685-be1f-d57550cc96cc"/>
+    <IsSearchable xmlns="4873beb7-5857-4685-be1f-d57550cc96cc">false</IsSearchable>
+    <TemplateTemplateType xmlns="4873beb7-5857-4685-be1f-d57550cc96cc">Word Document Template</TemplateTemplateType>
+    <Markets xmlns="4873beb7-5857-4685-be1f-d57550cc96cc"/>
+    <IntlLangReview xmlns="4873beb7-5857-4685-be1f-d57550cc96cc" xsi:nil="true"/>
+    <UAProjectedTotalWords xmlns="4873beb7-5857-4685-be1f-d57550cc96cc" xsi:nil="true"/>
+    <OutputCachingOn xmlns="4873beb7-5857-4685-be1f-d57550cc96cc">false</OutputCachingOn>
+    <AverageRating xmlns="4873beb7-5857-4685-be1f-d57550cc96cc" xsi:nil="true"/>
+    <LocMarketGroupTiers2 xmlns="4873beb7-5857-4685-be1f-d57550cc96cc" xsi:nil="true"/>
+    <APAuthor xmlns="4873beb7-5857-4685-be1f-d57550cc96cc">
+      <UserInfo>
+        <DisplayName>REDMOND\v-namall</DisplayName>
+        <AccountId>978</AccountId>
+        <AccountType/>
+      </UserInfo>
+    </APAuthor>
+    <TPCommandLine xmlns="4873beb7-5857-4685-be1f-d57550cc96cc" xsi:nil="true"/>
+    <LocManualTestRequired xmlns="4873beb7-5857-4685-be1f-d57550cc96cc">false</LocManualTestRequired>
+    <TPAppVersion xmlns="4873beb7-5857-4685-be1f-d57550cc96cc" xsi:nil="true"/>
+    <EditorialStatus xmlns="4873beb7-5857-4685-be1f-d57550cc96cc">Complete</EditorialStatus>
+    <LocProcessedForMarketsLookup xmlns="4873beb7-5857-4685-be1f-d57550cc96cc" xsi:nil="true"/>
+    <LastModifiedDateTime xmlns="4873beb7-5857-4685-be1f-d57550cc96cc" xsi:nil="true"/>
+    <TPLaunchHelpLinkType xmlns="4873beb7-5857-4685-be1f-d57550cc96cc">Template</TPLaunchHelpLinkType>
+    <ScenarioTagsTaxHTField0 xmlns="4873beb7-5857-4685-be1f-d57550cc96cc">
+      <Terms xmlns="http://schemas.microsoft.com/office/infopath/2007/PartnerControls"/>
+    </ScenarioTagsTaxHTField0>
+    <OriginalRelease xmlns="4873beb7-5857-4685-be1f-d57550cc96cc">14</OriginalRelease>
+    <LocalizationTagsTaxHTField0 xmlns="4873beb7-5857-4685-be1f-d57550cc96cc">
+      <Terms xmlns="http://schemas.microsoft.com/office/infopath/2007/PartnerControls"/>
+    </LocalizationTagsTaxHTField0>
+    <Manager xmlns="4873beb7-5857-4685-be1f-d57550cc96cc" xsi:nil="true"/>
+    <UALocRecommendation xmlns="4873beb7-5857-4685-be1f-d57550cc96cc">Localize</UALocRecommendation>
+    <LocOverallHandbackStatusLookup xmlns="4873beb7-5857-4685-be1f-d57550cc96cc" xsi:nil="true"/>
+    <ArtSampleDocs xmlns="4873beb7-5857-4685-be1f-d57550cc96cc" xsi:nil="true"/>
+    <UACurrentWords xmlns="4873beb7-5857-4685-be1f-d57550cc96cc" xsi:nil="true"/>
+    <ShowIn xmlns="4873beb7-5857-4685-be1f-d57550cc96cc">Show everywhere</ShowIn>
+    <CSXHash xmlns="4873beb7-5857-4685-be1f-d57550cc96cc" xsi:nil="true"/>
+    <VoteCount xmlns="4873beb7-5857-4685-be1f-d57550cc96cc" xsi:nil="true"/>
+    <InternalTagsTaxHTField0 xmlns="4873beb7-5857-4685-be1f-d57550cc96cc">
+      <Terms xmlns="http://schemas.microsoft.com/office/infopath/2007/PartnerControls"/>
+    </InternalTagsTaxHTField0>
+    <UANotes xmlns="4873beb7-5857-4685-be1f-d57550cc96cc" xsi:nil="true"/>
+  </documentManagement>
+</p:properties>
 </file>
 
 <file path=customXml/item2.xml><?xml version="1.0" encoding="utf-8"?>
@@ -5272,145 +5495,20 @@
 </file>
 
 <file path=customXml/item3.xml><?xml version="1.0" encoding="utf-8"?>
-<p:properties xmlns:p="http://schemas.microsoft.com/office/2006/metadata/properties" xmlns:xsi="http://www.w3.org/2001/XMLSchema-instance" xmlns:pc="http://schemas.microsoft.com/office/infopath/2007/PartnerControls">
-  <documentManagement>
-    <LocLastLocAttemptVersionTypeLookup xmlns="4873beb7-5857-4685-be1f-d57550cc96cc" xsi:nil="true"/>
-    <MarketSpecific xmlns="4873beb7-5857-4685-be1f-d57550cc96cc">false</MarketSpecific>
-    <ApprovalStatus xmlns="4873beb7-5857-4685-be1f-d57550cc96cc">InProgress</ApprovalStatus>
-    <LocComments xmlns="4873beb7-5857-4685-be1f-d57550cc96cc" xsi:nil="true"/>
-    <DirectSourceMarket xmlns="4873beb7-5857-4685-be1f-d57550cc96cc" xsi:nil="true"/>
-    <LocPublishedLinkedAssetsLookup xmlns="4873beb7-5857-4685-be1f-d57550cc96cc" xsi:nil="true"/>
-    <ThumbnailAssetId xmlns="4873beb7-5857-4685-be1f-d57550cc96cc" xsi:nil="true"/>
-    <PrimaryImageGen xmlns="4873beb7-5857-4685-be1f-d57550cc96cc">true</PrimaryImageGen>
-    <LegacyData xmlns="4873beb7-5857-4685-be1f-d57550cc96cc" xsi:nil="true"/>
-    <LocNewPublishedVersionLookup xmlns="4873beb7-5857-4685-be1f-d57550cc96cc" xsi:nil="true"/>
-    <NumericId xmlns="4873beb7-5857-4685-be1f-d57550cc96cc">102787001</NumericId>
-    <TPFriendlyName xmlns="4873beb7-5857-4685-be1f-d57550cc96cc" xsi:nil="true"/>
-    <LocOverallPublishStatusLookup xmlns="4873beb7-5857-4685-be1f-d57550cc96cc" xsi:nil="true"/>
-    <LocRecommendedHandoff xmlns="4873beb7-5857-4685-be1f-d57550cc96cc" xsi:nil="true"/>
-    <BlockPublish xmlns="4873beb7-5857-4685-be1f-d57550cc96cc">false</BlockPublish>
-    <BusinessGroup xmlns="4873beb7-5857-4685-be1f-d57550cc96cc" xsi:nil="true"/>
-    <OpenTemplate xmlns="4873beb7-5857-4685-be1f-d57550cc96cc">true</OpenTemplate>
-    <SourceTitle xmlns="4873beb7-5857-4685-be1f-d57550cc96cc" xsi:nil="true"/>
-    <LocOverallLocStatusLookup xmlns="4873beb7-5857-4685-be1f-d57550cc96cc" xsi:nil="true"/>
-    <APEditor xmlns="4873beb7-5857-4685-be1f-d57550cc96cc">
-      <UserInfo>
-        <DisplayName/>
-        <AccountId xsi:nil="true"/>
-        <AccountType/>
-      </UserInfo>
-    </APEditor>
-    <UALocComments xmlns="4873beb7-5857-4685-be1f-d57550cc96cc" xsi:nil="true"/>
-    <IntlLangReviewDate xmlns="4873beb7-5857-4685-be1f-d57550cc96cc" xsi:nil="true"/>
-    <PublishStatusLookup xmlns="4873beb7-5857-4685-be1f-d57550cc96cc">
-      <Value>1343188</Value>
-    </PublishStatusLookup>
-    <ParentAssetId xmlns="4873beb7-5857-4685-be1f-d57550cc96cc" xsi:nil="true"/>
-    <FeatureTagsTaxHTField0 xmlns="4873beb7-5857-4685-be1f-d57550cc96cc">
-      <Terms xmlns="http://schemas.microsoft.com/office/infopath/2007/PartnerControls"/>
-    </FeatureTagsTaxHTField0>
-    <MachineTranslated xmlns="4873beb7-5857-4685-be1f-d57550cc96cc">false</MachineTranslated>
-    <Providers xmlns="4873beb7-5857-4685-be1f-d57550cc96cc" xsi:nil="true"/>
-    <OriginalSourceMarket xmlns="4873beb7-5857-4685-be1f-d57550cc96cc" xsi:nil="true"/>
-    <APDescription xmlns="4873beb7-5857-4685-be1f-d57550cc96cc" xsi:nil="true"/>
-    <ContentItem xmlns="4873beb7-5857-4685-be1f-d57550cc96cc" xsi:nil="true"/>
-    <ClipArtFilename xmlns="4873beb7-5857-4685-be1f-d57550cc96cc" xsi:nil="true"/>
-    <TPInstallLocation xmlns="4873beb7-5857-4685-be1f-d57550cc96cc" xsi:nil="true"/>
-    <TimesCloned xmlns="4873beb7-5857-4685-be1f-d57550cc96cc" xsi:nil="true"/>
-    <PublishTargets xmlns="4873beb7-5857-4685-be1f-d57550cc96cc">OfficeOnlineVNext</PublishTargets>
-    <AcquiredFrom xmlns="4873beb7-5857-4685-be1f-d57550cc96cc">Internal MS</AcquiredFrom>
-    <AssetStart xmlns="4873beb7-5857-4685-be1f-d57550cc96cc">2011-11-23T17:29:00+00:00</AssetStart>
-    <FriendlyTitle xmlns="4873beb7-5857-4685-be1f-d57550cc96cc" xsi:nil="true"/>
-    <Provider xmlns="4873beb7-5857-4685-be1f-d57550cc96cc" xsi:nil="true"/>
-    <LastHandOff xmlns="4873beb7-5857-4685-be1f-d57550cc96cc" xsi:nil="true"/>
-    <TPClientViewer xmlns="4873beb7-5857-4685-be1f-d57550cc96cc" xsi:nil="true"/>
-    <TemplateStatus xmlns="4873beb7-5857-4685-be1f-d57550cc96cc">Complete</TemplateStatus>
-    <Downloads xmlns="4873beb7-5857-4685-be1f-d57550cc96cc">0</Downloads>
-    <OOCacheId xmlns="4873beb7-5857-4685-be1f-d57550cc96cc" xsi:nil="true"/>
-    <IsDeleted xmlns="4873beb7-5857-4685-be1f-d57550cc96cc">false</IsDeleted>
-    <LocPublishedDependentAssetsLookup xmlns="4873beb7-5857-4685-be1f-d57550cc96cc" xsi:nil="true"/>
-    <AssetExpire xmlns="4873beb7-5857-4685-be1f-d57550cc96cc">2029-05-12T07:00:00+00:00</AssetExpire>
-    <CSXSubmissionMarket xmlns="4873beb7-5857-4685-be1f-d57550cc96cc" xsi:nil="true"/>
-    <DSATActionTaken xmlns="4873beb7-5857-4685-be1f-d57550cc96cc" xsi:nil="true"/>
-    <SubmitterId xmlns="4873beb7-5857-4685-be1f-d57550cc96cc" xsi:nil="true"/>
-    <EditorialTags xmlns="4873beb7-5857-4685-be1f-d57550cc96cc" xsi:nil="true"/>
-    <TPExecutable xmlns="4873beb7-5857-4685-be1f-d57550cc96cc" xsi:nil="true"/>
-    <CSXSubmissionDate xmlns="4873beb7-5857-4685-be1f-d57550cc96cc" xsi:nil="true"/>
-    <CSXUpdate xmlns="4873beb7-5857-4685-be1f-d57550cc96cc">false</CSXUpdate>
-    <AssetType xmlns="4873beb7-5857-4685-be1f-d57550cc96cc">TP</AssetType>
-    <ApprovalLog xmlns="4873beb7-5857-4685-be1f-d57550cc96cc" xsi:nil="true"/>
-    <BugNumber xmlns="4873beb7-5857-4685-be1f-d57550cc96cc" xsi:nil="true"/>
-    <OriginAsset xmlns="4873beb7-5857-4685-be1f-d57550cc96cc" xsi:nil="true"/>
-    <TPComponent xmlns="4873beb7-5857-4685-be1f-d57550cc96cc" xsi:nil="true"/>
-    <Milestone xmlns="4873beb7-5857-4685-be1f-d57550cc96cc" xsi:nil="true"/>
-    <RecommendationsModifier xmlns="4873beb7-5857-4685-be1f-d57550cc96cc" xsi:nil="true"/>
-    <AssetId xmlns="4873beb7-5857-4685-be1f-d57550cc96cc">TP102787001</AssetId>
-    <PolicheckWords xmlns="4873beb7-5857-4685-be1f-d57550cc96cc" xsi:nil="true"/>
-    <TPLaunchHelpLink xmlns="4873beb7-5857-4685-be1f-d57550cc96cc" xsi:nil="true"/>
-    <IntlLocPriority xmlns="4873beb7-5857-4685-be1f-d57550cc96cc" xsi:nil="true"/>
-    <TPApplication xmlns="4873beb7-5857-4685-be1f-d57550cc96cc" xsi:nil="true"/>
-    <IntlLangReviewer xmlns="4873beb7-5857-4685-be1f-d57550cc96cc" xsi:nil="true"/>
-    <HandoffToMSDN xmlns="4873beb7-5857-4685-be1f-d57550cc96cc" xsi:nil="true"/>
-    <PlannedPubDate xmlns="4873beb7-5857-4685-be1f-d57550cc96cc" xsi:nil="true"/>
-    <CrawlForDependencies xmlns="4873beb7-5857-4685-be1f-d57550cc96cc">false</CrawlForDependencies>
-    <LocLastLocAttemptVersionLookup xmlns="4873beb7-5857-4685-be1f-d57550cc96cc">693888</LocLastLocAttemptVersionLookup>
-    <LocProcessedForHandoffsLookup xmlns="4873beb7-5857-4685-be1f-d57550cc96cc" xsi:nil="true"/>
-    <TrustLevel xmlns="4873beb7-5857-4685-be1f-d57550cc96cc">1 Microsoft Managed Content</TrustLevel>
-    <CampaignTagsTaxHTField0 xmlns="4873beb7-5857-4685-be1f-d57550cc96cc">
-      <Terms xmlns="http://schemas.microsoft.com/office/infopath/2007/PartnerControls"/>
-    </CampaignTagsTaxHTField0>
-    <TPNamespace xmlns="4873beb7-5857-4685-be1f-d57550cc96cc" xsi:nil="true"/>
-    <LocOverallPreviewStatusLookup xmlns="4873beb7-5857-4685-be1f-d57550cc96cc" xsi:nil="true"/>
-    <TaxCatchAll xmlns="4873beb7-5857-4685-be1f-d57550cc96cc"/>
-    <IsSearchable xmlns="4873beb7-5857-4685-be1f-d57550cc96cc">false</IsSearchable>
-    <TemplateTemplateType xmlns="4873beb7-5857-4685-be1f-d57550cc96cc">Word Document Template</TemplateTemplateType>
-    <Markets xmlns="4873beb7-5857-4685-be1f-d57550cc96cc"/>
-    <IntlLangReview xmlns="4873beb7-5857-4685-be1f-d57550cc96cc" xsi:nil="true"/>
-    <UAProjectedTotalWords xmlns="4873beb7-5857-4685-be1f-d57550cc96cc" xsi:nil="true"/>
-    <OutputCachingOn xmlns="4873beb7-5857-4685-be1f-d57550cc96cc">false</OutputCachingOn>
-    <AverageRating xmlns="4873beb7-5857-4685-be1f-d57550cc96cc" xsi:nil="true"/>
-    <LocMarketGroupTiers2 xmlns="4873beb7-5857-4685-be1f-d57550cc96cc" xsi:nil="true"/>
-    <APAuthor xmlns="4873beb7-5857-4685-be1f-d57550cc96cc">
-      <UserInfo>
-        <DisplayName>REDMOND\v-namall</DisplayName>
-        <AccountId>978</AccountId>
-        <AccountType/>
-      </UserInfo>
-    </APAuthor>
-    <TPCommandLine xmlns="4873beb7-5857-4685-be1f-d57550cc96cc" xsi:nil="true"/>
-    <LocManualTestRequired xmlns="4873beb7-5857-4685-be1f-d57550cc96cc">false</LocManualTestRequired>
-    <TPAppVersion xmlns="4873beb7-5857-4685-be1f-d57550cc96cc" xsi:nil="true"/>
-    <EditorialStatus xmlns="4873beb7-5857-4685-be1f-d57550cc96cc">Complete</EditorialStatus>
-    <LocProcessedForMarketsLookup xmlns="4873beb7-5857-4685-be1f-d57550cc96cc" xsi:nil="true"/>
-    <LastModifiedDateTime xmlns="4873beb7-5857-4685-be1f-d57550cc96cc" xsi:nil="true"/>
-    <TPLaunchHelpLinkType xmlns="4873beb7-5857-4685-be1f-d57550cc96cc">Template</TPLaunchHelpLinkType>
-    <ScenarioTagsTaxHTField0 xmlns="4873beb7-5857-4685-be1f-d57550cc96cc">
-      <Terms xmlns="http://schemas.microsoft.com/office/infopath/2007/PartnerControls"/>
-    </ScenarioTagsTaxHTField0>
-    <OriginalRelease xmlns="4873beb7-5857-4685-be1f-d57550cc96cc">14</OriginalRelease>
-    <LocalizationTagsTaxHTField0 xmlns="4873beb7-5857-4685-be1f-d57550cc96cc">
-      <Terms xmlns="http://schemas.microsoft.com/office/infopath/2007/PartnerControls"/>
-    </LocalizationTagsTaxHTField0>
-    <Manager xmlns="4873beb7-5857-4685-be1f-d57550cc96cc" xsi:nil="true"/>
-    <UALocRecommendation xmlns="4873beb7-5857-4685-be1f-d57550cc96cc">Localize</UALocRecommendation>
-    <LocOverallHandbackStatusLookup xmlns="4873beb7-5857-4685-be1f-d57550cc96cc" xsi:nil="true"/>
-    <ArtSampleDocs xmlns="4873beb7-5857-4685-be1f-d57550cc96cc" xsi:nil="true"/>
-    <UACurrentWords xmlns="4873beb7-5857-4685-be1f-d57550cc96cc" xsi:nil="true"/>
-    <ShowIn xmlns="4873beb7-5857-4685-be1f-d57550cc96cc">Show everywhere</ShowIn>
-    <CSXHash xmlns="4873beb7-5857-4685-be1f-d57550cc96cc" xsi:nil="true"/>
-    <VoteCount xmlns="4873beb7-5857-4685-be1f-d57550cc96cc" xsi:nil="true"/>
-    <InternalTagsTaxHTField0 xmlns="4873beb7-5857-4685-be1f-d57550cc96cc">
-      <Terms xmlns="http://schemas.microsoft.com/office/infopath/2007/PartnerControls"/>
-    </InternalTagsTaxHTField0>
-    <UANotes xmlns="4873beb7-5857-4685-be1f-d57550cc96cc" xsi:nil="true"/>
-  </documentManagement>
-</p:properties>
+<?mso-contentType ?>
+<FormTemplates xmlns="http://schemas.microsoft.com/sharepoint/v3/contenttype/forms">
+  <Display>DocumentLibraryForm</Display>
+  <Edit>AssetEditForm</Edit>
+  <New>DocumentLibraryForm</New>
+</FormTemplates>
 </file>
 
 <file path=customXml/itemProps1.xml><?xml version="1.0" encoding="utf-8"?>
-<ds:datastoreItem xmlns:ds="http://schemas.openxmlformats.org/officeDocument/2006/customXml" ds:itemID="{C01C3C56-10DB-49F7-B061-44D8728D078A}">
+<ds:datastoreItem xmlns:ds="http://schemas.openxmlformats.org/officeDocument/2006/customXml" ds:itemID="{7FBDB1CC-CEFB-4E46-8174-1F0AA0D30B24}">
   <ds:schemaRefs>
-    <ds:schemaRef ds:uri="http://schemas.microsoft.com/sharepoint/v3/contenttype/forms"/>
+    <ds:schemaRef ds:uri="http://schemas.microsoft.com/office/2006/metadata/properties"/>
+    <ds:schemaRef ds:uri="http://schemas.microsoft.com/office/infopath/2007/PartnerControls"/>
+    <ds:schemaRef ds:uri="4873beb7-5857-4685-be1f-d57550cc96cc"/>
   </ds:schemaRefs>
 </ds:datastoreItem>
 </file>
@@ -5434,11 +5532,9 @@
 </file>
 
 <file path=customXml/itemProps3.xml><?xml version="1.0" encoding="utf-8"?>
-<ds:datastoreItem xmlns:ds="http://schemas.openxmlformats.org/officeDocument/2006/customXml" ds:itemID="{7FBDB1CC-CEFB-4E46-8174-1F0AA0D30B24}">
+<ds:datastoreItem xmlns:ds="http://schemas.openxmlformats.org/officeDocument/2006/customXml" ds:itemID="{C01C3C56-10DB-49F7-B061-44D8728D078A}">
   <ds:schemaRefs>
-    <ds:schemaRef ds:uri="http://schemas.microsoft.com/office/2006/metadata/properties"/>
-    <ds:schemaRef ds:uri="http://schemas.microsoft.com/office/infopath/2007/PartnerControls"/>
-    <ds:schemaRef ds:uri="4873beb7-5857-4685-be1f-d57550cc96cc"/>
+    <ds:schemaRef ds:uri="http://schemas.microsoft.com/sharepoint/v3/contenttype/forms"/>
   </ds:schemaRefs>
 </ds:datastoreItem>
 </file>
</xml_diff>